<commit_message>
finishing touches and graphs
</commit_message>
<xml_diff>
--- a/Milestone3/Report/report.docx
+++ b/Milestone3/Report/report.docx
@@ -172,6 +172,7 @@
           <w:szCs w:val="24"/>
         </w:rPr>
       </w:pPr>
+      <w:proofErr w:type="spellStart"/>
       <w:r>
         <w:rPr>
           <w:rFonts w:asciiTheme="majorBidi" w:hAnsiTheme="majorBidi" w:cstheme="majorBidi"/>
@@ -179,7 +180,17 @@
           <w:sz w:val="24"/>
           <w:szCs w:val="24"/>
         </w:rPr>
-        <w:t>i.d 322549312, 318505120</w:t>
+        <w:t>i.d</w:t>
+      </w:r>
+      <w:proofErr w:type="spellEnd"/>
+      <w:r>
+        <w:rPr>
+          <w:rFonts w:asciiTheme="majorBidi" w:hAnsiTheme="majorBidi" w:cstheme="majorBidi"/>
+          <w:kern w:val="0"/>
+          <w:sz w:val="24"/>
+          <w:szCs w:val="24"/>
+        </w:rPr>
+        <w:t xml:space="preserve"> 322549312, 318505120</w:t>
       </w:r>
     </w:p>
     <w:p>
@@ -312,8 +323,19 @@
           <w:sz w:val="24"/>
           <w:szCs w:val="24"/>
         </w:rPr>
-        <w:t>Yadid Algavi</w:t>
-      </w:r>
+        <w:t xml:space="preserve">Yadid </w:t>
+      </w:r>
+      <w:proofErr w:type="spellStart"/>
+      <w:r>
+        <w:rPr>
+          <w:rFonts w:asciiTheme="majorBidi" w:eastAsiaTheme="minorHAnsi" w:hAnsiTheme="majorBidi"/>
+          <w:color w:val="auto"/>
+          <w:sz w:val="24"/>
+          <w:szCs w:val="24"/>
+        </w:rPr>
+        <w:t>Algavi</w:t>
+      </w:r>
+      <w:proofErr w:type="spellEnd"/>
     </w:p>
     <w:p>
       <w:pPr>
@@ -1083,7 +1105,21 @@
         <w:rPr>
           <w:rFonts w:ascii="Calibri" w:hAnsi="Calibri" w:cs="Calibri"/>
         </w:rPr>
-        <w:t xml:space="preserve"> used 6096 samples collected from 80 baboons </w:t>
+        <w:t xml:space="preserve"> used 6096 samples collected from </w:t>
+      </w:r>
+      <w:proofErr w:type="gramStart"/>
+      <w:r>
+        <w:rPr>
+          <w:rFonts w:ascii="Calibri" w:hAnsi="Calibri" w:cs="Calibri"/>
+        </w:rPr>
+        <w:t>80</w:t>
+      </w:r>
+      <w:proofErr w:type="gramEnd"/>
+      <w:r>
+        <w:rPr>
+          <w:rFonts w:ascii="Calibri" w:hAnsi="Calibri" w:cs="Calibri"/>
+        </w:rPr>
+        <w:t xml:space="preserve"> baboons </w:t>
       </w:r>
       <w:r>
         <w:rPr>
@@ -1236,6 +1272,7 @@
         </w:rPr>
         <w:t xml:space="preserve"> the collection date, month, and hydrological year. At the individual level, the data specifies the baboon's unique identifier (</w:t>
       </w:r>
+      <w:proofErr w:type="spellStart"/>
       <w:r>
         <w:rPr>
           <w:rFonts w:ascii="Calibri" w:hAnsi="Calibri" w:cs="Calibri"/>
@@ -1244,6 +1281,7 @@
         </w:rPr>
         <w:t>baboon_id</w:t>
       </w:r>
+      <w:proofErr w:type="spellEnd"/>
       <w:r>
         <w:rPr>
           <w:rFonts w:ascii="Calibri" w:hAnsi="Calibri" w:cs="Calibri"/>
@@ -1359,7 +1397,8 @@
         <w:bidi w:val="0"/>
         <w:jc w:val="both"/>
         <w:rPr>
-          <w:rFonts w:ascii="Calibri" w:eastAsiaTheme="minorEastAsia" w:hAnsi="Calibri" w:cs="Calibri"/>
+          <w:rFonts w:ascii="Calibri" w:eastAsiaTheme="minorEastAsia" w:hAnsi="Calibri" w:cs="Calibri" w:hint="cs"/>
+          <w:rtl/>
         </w:rPr>
       </w:pPr>
       <w:r>
@@ -1381,7 +1420,21 @@
         <w:rPr>
           <w:rFonts w:ascii="Calibri" w:hAnsi="Calibri" w:cs="Calibri"/>
         </w:rPr>
-        <w:t xml:space="preserve">the 61 most prevalent genera </w:t>
+        <w:t xml:space="preserve">the </w:t>
+      </w:r>
+      <w:proofErr w:type="gramStart"/>
+      <w:r>
+        <w:rPr>
+          <w:rFonts w:ascii="Calibri" w:hAnsi="Calibri" w:cs="Calibri"/>
+        </w:rPr>
+        <w:t>61</w:t>
+      </w:r>
+      <w:proofErr w:type="gramEnd"/>
+      <w:r>
+        <w:rPr>
+          <w:rFonts w:ascii="Calibri" w:hAnsi="Calibri" w:cs="Calibri"/>
+        </w:rPr>
+        <w:t xml:space="preserve"> most prevalent genera </w:t>
       </w:r>
       <w:commentRangeEnd w:id="0"/>
       <w:r>
@@ -1650,16 +1703,12 @@
         <w:jc w:val="both"/>
       </w:pPr>
       <w:r>
-        <w:rPr>
-          <w:rFonts w:ascii="Calibri" w:hAnsi="Calibri" w:cs="Calibri"/>
-          <w:noProof/>
-        </w:rPr>
         <w:lastRenderedPageBreak/>
         <w:drawing>
-          <wp:inline distT="0" distB="0" distL="0" distR="0" wp14:anchorId="01D593DA" wp14:editId="7995BAE1">
-            <wp:extent cx="5731510" cy="4705350"/>
-            <wp:effectExtent l="0" t="0" r="2540" b="0"/>
-            <wp:docPr id="2061711853" name="Picture 1"/>
+          <wp:inline distT="0" distB="0" distL="0" distR="0" wp14:anchorId="678E7EAE" wp14:editId="2EC4B91D">
+            <wp:extent cx="5283200" cy="4309209"/>
+            <wp:effectExtent l="0" t="0" r="0" b="0"/>
+            <wp:docPr id="862648019" name="Picture 1" descr="A diagram of a graph&#10;&#10;Description automatically generated with medium confidence"/>
             <wp:cNvGraphicFramePr>
               <a:graphicFrameLocks xmlns:a="http://schemas.openxmlformats.org/drawingml/2006/main" noChangeAspect="1"/>
             </wp:cNvGraphicFramePr>
@@ -1667,7 +1716,7 @@
               <a:graphicData uri="http://schemas.openxmlformats.org/drawingml/2006/picture">
                 <pic:pic xmlns:pic="http://schemas.openxmlformats.org/drawingml/2006/picture">
                   <pic:nvPicPr>
-                    <pic:cNvPr id="2061711853" name=""/>
+                    <pic:cNvPr id="862648019" name="Picture 1" descr="A diagram of a graph&#10;&#10;Description automatically generated with medium confidence"/>
                     <pic:cNvPicPr/>
                   </pic:nvPicPr>
                   <pic:blipFill>
@@ -1679,7 +1728,7 @@
                   <pic:spPr>
                     <a:xfrm>
                       <a:off x="0" y="0"/>
-                      <a:ext cx="5731510" cy="4705350"/>
+                      <a:ext cx="5285674" cy="4311227"/>
                     </a:xfrm>
                     <a:prstGeom prst="rect">
                       <a:avLst/>
@@ -1835,40 +1884,12 @@
         <w:bidi w:val="0"/>
         <w:jc w:val="both"/>
         <w:rPr>
-          <w:sz w:val="16"/>
-          <w:szCs w:val="16"/>
-        </w:rPr>
-      </w:pPr>
-      <w:r>
-        <w:rPr>
           <w:b/>
           <w:bCs/>
           <w:sz w:val="16"/>
           <w:szCs w:val="16"/>
         </w:rPr>
-        <w:t>(a)</w:t>
-      </w:r>
-      <w:r>
-        <w:rPr>
-          <w:sz w:val="16"/>
-          <w:szCs w:val="16"/>
-        </w:rPr>
-        <w:t xml:space="preserve">Histogram of </w:t>
-      </w:r>
-      <w:r>
-        <w:rPr>
-          <w:sz w:val="16"/>
-          <w:szCs w:val="16"/>
-        </w:rPr>
-        <w:t xml:space="preserve">the </w:t>
-      </w:r>
-      <w:r>
-        <w:rPr>
-          <w:sz w:val="16"/>
-          <w:szCs w:val="16"/>
-        </w:rPr>
-        <w:t xml:space="preserve">number of samples collected per baboon in the train data. </w:t>
-      </w:r>
+      </w:pPr>
       <w:r>
         <w:rPr>
           <w:b/>
@@ -1876,14 +1897,35 @@
           <w:sz w:val="16"/>
           <w:szCs w:val="16"/>
         </w:rPr>
-        <w:t>(b)</w:t>
+        <w:t>(a)</w:t>
       </w:r>
       <w:r>
         <w:rPr>
           <w:sz w:val="16"/>
           <w:szCs w:val="16"/>
         </w:rPr>
-        <w:t xml:space="preserve">Histogram of the time differences between the collection date of every 2 subsequent samples of the same baboon. </w:t>
+        <w:t xml:space="preserve"> </w:t>
+      </w:r>
+      <w:r>
+        <w:rPr>
+          <w:sz w:val="16"/>
+          <w:szCs w:val="16"/>
+        </w:rPr>
+        <w:t xml:space="preserve">Histogram of the time differences between the collection date of every </w:t>
+      </w:r>
+      <w:r>
+        <w:rPr>
+          <w:sz w:val="16"/>
+          <w:szCs w:val="16"/>
+        </w:rPr>
+        <w:t>two</w:t>
+      </w:r>
+      <w:r>
+        <w:rPr>
+          <w:sz w:val="16"/>
+          <w:szCs w:val="16"/>
+        </w:rPr>
+        <w:t xml:space="preserve"> subsequent samples of the same baboon. </w:t>
       </w:r>
       <w:r>
         <w:rPr>
@@ -1892,14 +1934,14 @@
           <w:sz w:val="16"/>
           <w:szCs w:val="16"/>
         </w:rPr>
-        <w:t>(c)</w:t>
+        <w:t xml:space="preserve">(b) </w:t>
       </w:r>
       <w:r>
         <w:rPr>
           <w:sz w:val="16"/>
           <w:szCs w:val="16"/>
         </w:rPr>
-        <w:t xml:space="preserve">Pie chart of the distribution of samples' collection month. </w:t>
+        <w:t xml:space="preserve">Kernel Density Estimation (KDE) smoothed histogram of the Bray- Curtis dissimilarity score between every two samples collected on the same date from the same baboon. </w:t>
       </w:r>
       <w:r>
         <w:rPr>
@@ -1908,14 +1950,37 @@
           <w:sz w:val="16"/>
           <w:szCs w:val="16"/>
         </w:rPr>
-        <w:t>(d)</w:t>
+        <w:t>(c)</w:t>
       </w:r>
       <w:r>
         <w:rPr>
           <w:sz w:val="16"/>
           <w:szCs w:val="16"/>
         </w:rPr>
-        <w:t xml:space="preserve">Kernel Density Estimation (KDE) smoothed histogram of the Bray- Curtis dissimilarity score between every two samples collected on the same date from the same baboon. </w:t>
+        <w:t xml:space="preserve"> </w:t>
+      </w:r>
+      <w:r>
+        <w:rPr>
+          <w:sz w:val="16"/>
+          <w:szCs w:val="16"/>
+        </w:rPr>
+        <w:t>KDE</w:t>
+      </w:r>
+      <w:r>
+        <w:rPr>
+          <w:rFonts w:hint="cs"/>
+          <w:sz w:val="16"/>
+          <w:szCs w:val="16"/>
+          <w:rtl/>
+        </w:rPr>
+        <w:t xml:space="preserve"> </w:t>
+      </w:r>
+      <w:r>
+        <w:rPr>
+          <w:sz w:val="16"/>
+          <w:szCs w:val="16"/>
+        </w:rPr>
+        <w:t>smoothed histogram of the Bray- Curtis dissimilarity score between a sample and the mean of previous samples of the same baboon.</w:t>
       </w:r>
       <w:r>
         <w:rPr>
@@ -1924,7 +1989,25 @@
           <w:sz w:val="16"/>
           <w:szCs w:val="16"/>
         </w:rPr>
-        <w:t>(e)</w:t>
+        <w:t xml:space="preserve"> </w:t>
+      </w:r>
+      <w:r>
+        <w:rPr>
+          <w:b/>
+          <w:bCs/>
+          <w:sz w:val="16"/>
+          <w:szCs w:val="16"/>
+        </w:rPr>
+        <w:t>(d)</w:t>
+      </w:r>
+      <w:r>
+        <w:rPr>
+          <w:b/>
+          <w:bCs/>
+          <w:sz w:val="16"/>
+          <w:szCs w:val="16"/>
+        </w:rPr>
+        <w:t xml:space="preserve"> </w:t>
       </w:r>
       <w:r>
         <w:rPr>
@@ -1947,36 +2030,14 @@
           <w:sz w:val="16"/>
           <w:szCs w:val="16"/>
         </w:rPr>
-        <w:t>smoothed histogram of the Bray- Curtis dissimilarity score between</w:t>
+        <w:t>smoothed histogram of the Bray- Curtis dissimilarity score between a sample and the previous sample of the same baboon.</w:t>
       </w:r>
       <w:r>
         <w:rPr>
           <w:sz w:val="16"/>
           <w:szCs w:val="16"/>
         </w:rPr>
-        <w:t xml:space="preserve"> a</w:t>
-      </w:r>
-      <w:r>
-        <w:rPr>
-          <w:sz w:val="16"/>
-          <w:szCs w:val="16"/>
-        </w:rPr>
-        <w:t xml:space="preserve"> sample and the mean of previous samples of the same baboon.</w:t>
-      </w:r>
-    </w:p>
-    <w:p>
-      <w:pPr>
-        <w:bidi w:val="0"/>
-        <w:jc w:val="both"/>
-        <w:rPr>
-          <w:rFonts w:ascii="Calibri" w:eastAsiaTheme="minorEastAsia" w:hAnsi="Calibri" w:cs="Calibri"/>
-        </w:rPr>
-      </w:pPr>
-      <w:r>
-        <w:rPr>
-          <w:rFonts w:ascii="Calibri" w:hAnsi="Calibri" w:cs="Calibri"/>
-        </w:rPr>
-        <w:br w:type="page"/>
+        <w:t xml:space="preserve"> </w:t>
       </w:r>
     </w:p>
     <w:p>
@@ -1999,7 +2060,6 @@
           <w:szCs w:val="22"/>
           <w:u w:val="single"/>
         </w:rPr>
-        <w:lastRenderedPageBreak/>
         <w:t>First Model</w:t>
       </w:r>
     </w:p>
@@ -2034,7 +2094,23 @@
           <w:rFonts w:ascii="Calibri" w:eastAsiaTheme="minorEastAsia" w:hAnsi="Calibri" w:cs="Calibri"/>
           <w:iCs/>
         </w:rPr>
-        <w:t xml:space="preserve"> 1. The model should use</w:t>
+        <w:t xml:space="preserve"> </w:t>
+      </w:r>
+      <w:proofErr w:type="gramStart"/>
+      <w:r>
+        <w:rPr>
+          <w:rFonts w:ascii="Calibri" w:eastAsiaTheme="minorEastAsia" w:hAnsi="Calibri" w:cs="Calibri"/>
+          <w:iCs/>
+        </w:rPr>
+        <w:t>1</w:t>
+      </w:r>
+      <w:proofErr w:type="gramEnd"/>
+      <w:r>
+        <w:rPr>
+          <w:rFonts w:ascii="Calibri" w:eastAsiaTheme="minorEastAsia" w:hAnsi="Calibri" w:cs="Calibri"/>
+          <w:iCs/>
+        </w:rPr>
+        <w:t>. The model should use</w:t>
       </w:r>
       <w:r>
         <w:rPr>
@@ -3246,11 +3322,19 @@
         </w:rPr>
         <w:t xml:space="preserve"> </w:t>
       </w:r>
-      <w:r>
-        <w:rPr>
-          <w:rFonts w:ascii="Calibri" w:eastAsiaTheme="minorEastAsia" w:hAnsi="Calibri" w:cs="Calibri"/>
-        </w:rPr>
-        <w:t>1. The individual. 2. The individual’s immediate circle, its social group</w:t>
+      <w:proofErr w:type="gramStart"/>
+      <w:r>
+        <w:rPr>
+          <w:rFonts w:ascii="Calibri" w:eastAsiaTheme="minorEastAsia" w:hAnsi="Calibri" w:cs="Calibri"/>
+        </w:rPr>
+        <w:t>1</w:t>
+      </w:r>
+      <w:proofErr w:type="gramEnd"/>
+      <w:r>
+        <w:rPr>
+          <w:rFonts w:ascii="Calibri" w:eastAsiaTheme="minorEastAsia" w:hAnsi="Calibri" w:cs="Calibri"/>
+        </w:rPr>
+        <w:t>. The individual. 2. The individual’s immediate circle, its social group</w:t>
       </w:r>
       <w:r>
         <w:rPr>
@@ -4429,8 +4513,17 @@
           <w:rFonts w:ascii="Calibri" w:eastAsiaTheme="minorEastAsia" w:hAnsi="Calibri" w:cs="Calibri"/>
           <w:iCs/>
         </w:rPr>
-        <w:t xml:space="preserve"> of size 61</w:t>
-      </w:r>
+        <w:t xml:space="preserve"> of size </w:t>
+      </w:r>
+      <w:proofErr w:type="gramStart"/>
+      <w:r>
+        <w:rPr>
+          <w:rFonts w:ascii="Calibri" w:eastAsiaTheme="minorEastAsia" w:hAnsi="Calibri" w:cs="Calibri"/>
+          <w:iCs/>
+        </w:rPr>
+        <w:t>61</w:t>
+      </w:r>
+      <w:proofErr w:type="gramEnd"/>
       <w:r>
         <w:rPr>
           <w:rFonts w:ascii="Calibri" w:eastAsiaTheme="minorEastAsia" w:hAnsi="Calibri" w:cs="Calibri"/>
@@ -4658,15 +4751,7 @@
           <w:rFonts w:ascii="Calibri" w:eastAsiaTheme="minorEastAsia" w:hAnsi="Calibri" w:cs="Calibri"/>
           <w:iCs/>
         </w:rPr>
-        <w:t xml:space="preserve">. </w:t>
-      </w:r>
-      <w:r>
-        <w:rPr>
-          <w:rFonts w:ascii="Calibri" w:eastAsiaTheme="minorEastAsia" w:hAnsi="Calibri" w:cs="Calibri"/>
-          <w:iCs/>
-        </w:rPr>
-        <w:lastRenderedPageBreak/>
-        <w:t>Another configurable parameter is the threshold, which specifies the minimum number of samples required to train beta for</w:t>
+        <w:t>. Another configurable parameter is the threshold, which specifies the minimum number of samples required to train beta for</w:t>
       </w:r>
       <w:r>
         <w:rPr>
@@ -4730,7 +4815,49 @@
         <w:rPr>
           <w:rFonts w:ascii="Calibri" w:hAnsi="Calibri" w:cs="Calibri"/>
         </w:rPr>
-        <w:t>validated the results using cross-validation (4-fold). The training set was split into four random groups of size 20. We trained a model containing 60 baboons for each iteration and predicted the samples of the remaining 20 baboons in iterative and non-iterative modes. The validation was conducted on three scenarios: 1. Using very short time series (2 known samples per baboon), 2. Using short time series (10 known samples per baboon),</w:t>
+        <w:t xml:space="preserve">validated the results using cross-validation (4-fold). The training set was split into four random groups of size </w:t>
+      </w:r>
+      <w:proofErr w:type="gramStart"/>
+      <w:r>
+        <w:rPr>
+          <w:rFonts w:ascii="Calibri" w:hAnsi="Calibri" w:cs="Calibri"/>
+        </w:rPr>
+        <w:t>20</w:t>
+      </w:r>
+      <w:proofErr w:type="gramEnd"/>
+      <w:r>
+        <w:rPr>
+          <w:rFonts w:ascii="Calibri" w:hAnsi="Calibri" w:cs="Calibri"/>
+        </w:rPr>
+        <w:t xml:space="preserve">. We trained a model containing </w:t>
+      </w:r>
+      <w:proofErr w:type="gramStart"/>
+      <w:r>
+        <w:rPr>
+          <w:rFonts w:ascii="Calibri" w:hAnsi="Calibri" w:cs="Calibri"/>
+        </w:rPr>
+        <w:t>60</w:t>
+      </w:r>
+      <w:proofErr w:type="gramEnd"/>
+      <w:r>
+        <w:rPr>
+          <w:rFonts w:ascii="Calibri" w:hAnsi="Calibri" w:cs="Calibri"/>
+        </w:rPr>
+        <w:t xml:space="preserve"> baboons for each iteration and predicted the samples of the remaining 20 baboons in iterative and non-iterative modes. The validation was conducted on three scenarios: </w:t>
+      </w:r>
+      <w:proofErr w:type="gramStart"/>
+      <w:r>
+        <w:rPr>
+          <w:rFonts w:ascii="Calibri" w:hAnsi="Calibri" w:cs="Calibri"/>
+        </w:rPr>
+        <w:t>1</w:t>
+      </w:r>
+      <w:proofErr w:type="gramEnd"/>
+      <w:r>
+        <w:rPr>
+          <w:rFonts w:ascii="Calibri" w:hAnsi="Calibri" w:cs="Calibri"/>
+        </w:rPr>
+        <w:t>. Using very short time series (2 known samples per baboon), 2. Using short time series (10 known samples per baboon),</w:t>
       </w:r>
       <w:r>
         <w:rPr>
@@ -5061,12 +5188,6 @@
         </w:rPr>
         <w:t>.</w:t>
       </w:r>
-      <w:r>
-        <w:rPr>
-          <w:rFonts w:ascii="Calibri" w:hAnsi="Calibri" w:cs="Calibri"/>
-        </w:rPr>
-        <w:t xml:space="preserve"> </w:t>
-      </w:r>
     </w:p>
     <w:p>
       <w:pPr>
@@ -5080,7 +5201,21 @@
         <w:rPr>
           <w:rFonts w:ascii="Calibri" w:hAnsi="Calibri" w:cs="Calibri"/>
         </w:rPr>
-        <w:t>In scenario 1, the mean BC using an iterative mode was noticeably better than the non-iterative mode, whereas in scenario 3</w:t>
+        <w:t xml:space="preserve">In scenario </w:t>
+      </w:r>
+      <w:proofErr w:type="gramStart"/>
+      <w:r>
+        <w:rPr>
+          <w:rFonts w:ascii="Calibri" w:hAnsi="Calibri" w:cs="Calibri"/>
+        </w:rPr>
+        <w:t>1</w:t>
+      </w:r>
+      <w:proofErr w:type="gramEnd"/>
+      <w:r>
+        <w:rPr>
+          <w:rFonts w:ascii="Calibri" w:hAnsi="Calibri" w:cs="Calibri"/>
+        </w:rPr>
+        <w:t>, the mean BC using an iterative mode was noticeably better than the non-iterative mode, whereas in scenario 3</w:t>
       </w:r>
       <w:r>
         <w:rPr>
@@ -5105,8 +5240,16 @@
         <w:rPr>
           <w:rFonts w:ascii="Calibri" w:hAnsi="Calibri" w:cs="Calibri"/>
         </w:rPr>
-        <w:t>. For scenario 2</w:t>
-      </w:r>
+        <w:t xml:space="preserve">. For scenario </w:t>
+      </w:r>
+      <w:proofErr w:type="gramStart"/>
+      <w:r>
+        <w:rPr>
+          <w:rFonts w:ascii="Calibri" w:hAnsi="Calibri" w:cs="Calibri"/>
+        </w:rPr>
+        <w:t>2</w:t>
+      </w:r>
+      <w:proofErr w:type="gramEnd"/>
       <w:r>
         <w:rPr>
           <w:rFonts w:ascii="Calibri" w:hAnsi="Calibri" w:cs="Calibri"/>
@@ -5181,7 +5324,7 @@
           <w:rFonts w:ascii="Calibri" w:hAnsi="Calibri" w:cs="Calibri"/>
           <w:iCs/>
         </w:rPr>
-        <w:t>Our model gives better results than the naïve model that predicts by using the mean of previous samples alone.</w:t>
+        <w:t>Our model gives better results than the naïve model that predicts using the mean of previous samples alone.</w:t>
       </w:r>
     </w:p>
     <w:p>
@@ -5210,142 +5353,429 @@
     <w:p>
       <w:pPr>
         <w:bidi w:val="0"/>
-        <w:rPr>
-          <w:rFonts w:hint="cs"/>
-          <w:rtl/>
-        </w:rPr>
-      </w:pPr>
-      <w:r>
-        <w:t xml:space="preserve">There were some questions that led us during the development of our model. One question was whether we should, and if so, how to treat the temporal data, specifically the seasonal effect and distances between sampling times. </w:t>
-      </w:r>
-      <w:r>
-        <w:rPr>
-          <w:rFonts w:hint="cs"/>
-          <w:rtl/>
-        </w:rPr>
-        <w:t>במאמר המקורי ראינו שהאפקט חלש</w:t>
+        <w:jc w:val="both"/>
+        <w:rPr>
+          <w:rFonts w:ascii="Calibri" w:eastAsiaTheme="minorEastAsia" w:hAnsi="Calibri" w:cs="Calibri"/>
+          <w:iCs/>
+        </w:rPr>
+      </w:pPr>
+      <w:r>
+        <w:rPr>
+          <w:rFonts w:ascii="Calibri" w:eastAsiaTheme="minorEastAsia" w:hAnsi="Calibri" w:cs="Calibri"/>
+          <w:iCs/>
+        </w:rPr>
+        <w:t>Some questions led</w:t>
+      </w:r>
+      <w:r>
+        <w:rPr>
+          <w:rFonts w:ascii="Calibri" w:eastAsiaTheme="minorEastAsia" w:hAnsi="Calibri" w:cs="Calibri"/>
+          <w:iCs/>
+        </w:rPr>
+        <w:t xml:space="preserve"> us during the development of our model. One question was whether we should, and if so, how to treat the temporal data, specifically the seasonal effect and distances between sampling times.</w:t>
+      </w:r>
+      <w:r>
+        <w:rPr>
+          <w:rFonts w:ascii="Calibri" w:eastAsiaTheme="minorEastAsia" w:hAnsi="Calibri" w:cs="Calibri"/>
+          <w:iCs/>
+        </w:rPr>
+        <w:t xml:space="preserve"> Throughout the model construction, we started with a simple model with equal weights for the samples </w:t>
+      </w:r>
+      <w:r>
+        <w:rPr>
+          <w:rFonts w:ascii="Calibri" w:eastAsiaTheme="minorEastAsia" w:hAnsi="Calibri" w:cs="Calibri"/>
+          <w:iCs/>
+        </w:rPr>
+        <w:t>we wanted to predict from the baboon. We</w:t>
+      </w:r>
+      <w:r>
+        <w:rPr>
+          <w:rFonts w:ascii="Calibri" w:eastAsiaTheme="minorEastAsia" w:hAnsi="Calibri" w:cs="Calibri"/>
+          <w:iCs/>
+        </w:rPr>
+        <w:t xml:space="preserve"> added the seasonal effect to the model, and finally, we considered </w:t>
+      </w:r>
+      <w:r>
+        <w:rPr>
+          <w:rFonts w:ascii="Calibri" w:eastAsiaTheme="minorEastAsia" w:hAnsi="Calibri" w:cs="Calibri"/>
+          <w:iCs/>
+        </w:rPr>
+        <w:t xml:space="preserve">the decay in influence over </w:t>
+      </w:r>
+      <w:r>
+        <w:rPr>
+          <w:rFonts w:ascii="Calibri" w:eastAsiaTheme="minorEastAsia" w:hAnsi="Calibri" w:cs="Calibri"/>
+          <w:iCs/>
+        </w:rPr>
+        <w:t>time.</w:t>
+      </w:r>
+      <w:r>
+        <w:rPr>
+          <w:rFonts w:ascii="Calibri" w:eastAsiaTheme="minorEastAsia" w:hAnsi="Calibri" w:cs="Calibri"/>
+          <w:iCs/>
+        </w:rPr>
+        <w:t xml:space="preserve"> When using </w:t>
+      </w:r>
+      <m:oMath>
+        <m:sSup>
+          <m:sSupPr>
+            <m:ctrlPr>
+              <w:rPr>
+                <w:rFonts w:ascii="Cambria Math" w:eastAsiaTheme="minorEastAsia" w:hAnsi="Cambria Math" w:cs="Calibri"/>
+                <w:iCs/>
+              </w:rPr>
+            </m:ctrlPr>
+          </m:sSupPr>
+          <m:e>
+            <m:r>
+              <m:rPr>
+                <m:sty m:val="p"/>
+              </m:rPr>
+              <w:rPr>
+                <w:rFonts w:ascii="Cambria Math" w:eastAsiaTheme="minorEastAsia" w:hAnsi="Cambria Math" w:cs="Calibri"/>
+              </w:rPr>
+              <m:t>e</m:t>
+            </m:r>
+          </m:e>
+          <m:sup>
+            <m:r>
+              <m:rPr>
+                <m:sty m:val="p"/>
+              </m:rPr>
+              <w:rPr>
+                <w:rFonts w:ascii="Cambria Math" w:eastAsiaTheme="minorEastAsia" w:hAnsi="Cambria Math" w:cs="Calibri"/>
+              </w:rPr>
+              <m:t>-γ</m:t>
+            </m:r>
+            <m:sSub>
+              <m:sSubPr>
+                <m:ctrlPr>
+                  <w:rPr>
+                    <w:rFonts w:ascii="Cambria Math" w:eastAsiaTheme="minorEastAsia" w:hAnsi="Cambria Math" w:cs="Calibri"/>
+                    <w:iCs/>
+                  </w:rPr>
+                </m:ctrlPr>
+              </m:sSubPr>
+              <m:e>
+                <m:r>
+                  <m:rPr>
+                    <m:sty m:val="p"/>
+                  </m:rPr>
+                  <w:rPr>
+                    <w:rFonts w:ascii="Cambria Math" w:eastAsiaTheme="minorEastAsia" w:hAnsi="Cambria Math" w:cs="Calibri"/>
+                  </w:rPr>
+                  <m:t>Δ</m:t>
+                </m:r>
+              </m:e>
+              <m:sub>
+                <m:r>
+                  <m:rPr>
+                    <m:sty m:val="p"/>
+                  </m:rPr>
+                  <w:rPr>
+                    <w:rFonts w:ascii="Cambria Math" w:eastAsiaTheme="minorEastAsia" w:hAnsi="Cambria Math" w:cs="Calibri"/>
+                  </w:rPr>
+                  <m:t>t</m:t>
+                </m:r>
+              </m:sub>
+            </m:sSub>
+          </m:sup>
+        </m:sSup>
+      </m:oMath>
+      <w:r>
+        <w:rPr>
+          <w:rFonts w:ascii="Calibri" w:eastAsiaTheme="minorEastAsia" w:hAnsi="Calibri" w:cs="Calibri"/>
+          <w:iCs/>
+        </w:rPr>
+        <w:t xml:space="preserve"> we noticed that due to the time differences between samples, the weight was effectively zero. Therefore, we decided to replace it with a function presenting slower decay</w:t>
+      </w:r>
+      <w:r>
+        <w:rPr>
+          <w:rFonts w:ascii="Calibri" w:eastAsiaTheme="minorEastAsia" w:hAnsi="Calibri" w:cs="Calibri"/>
+          <w:iCs/>
+        </w:rPr>
+        <w:t>,</w:t>
+      </w:r>
+      <w:r>
+        <w:rPr>
+          <w:rFonts w:ascii="Calibri" w:eastAsiaTheme="minorEastAsia" w:hAnsi="Calibri" w:cs="Calibri"/>
+          <w:iCs/>
+        </w:rPr>
+        <w:t xml:space="preserve"> </w:t>
+      </w:r>
+      <m:oMath>
+        <m:sSubSup>
+          <m:sSubSupPr>
+            <m:ctrlPr>
+              <w:rPr>
+                <w:rFonts w:ascii="Cambria Math" w:eastAsiaTheme="minorEastAsia" w:hAnsi="Cambria Math" w:cs="Calibri"/>
+                <w:i/>
+                <w:iCs/>
+              </w:rPr>
+            </m:ctrlPr>
+          </m:sSubSupPr>
+          <m:e>
+            <m:r>
+              <m:rPr>
+                <m:sty m:val="p"/>
+              </m:rPr>
+              <w:rPr>
+                <w:rFonts w:ascii="Cambria Math" w:eastAsiaTheme="minorEastAsia" w:hAnsi="Cambria Math" w:cs="Calibri"/>
+              </w:rPr>
+              <m:t>Δ</m:t>
+            </m:r>
+            <m:ctrlPr>
+              <w:rPr>
+                <w:rFonts w:ascii="Cambria Math" w:eastAsiaTheme="minorEastAsia" w:hAnsi="Cambria Math" w:cs="Calibri"/>
+                <w:iCs/>
+              </w:rPr>
+            </m:ctrlPr>
+          </m:e>
+          <m:sub>
+            <m:r>
+              <w:rPr>
+                <w:rFonts w:ascii="Cambria Math" w:eastAsiaTheme="minorEastAsia" w:hAnsi="Cambria Math" w:cs="Calibri"/>
+              </w:rPr>
+              <m:t>t</m:t>
+            </m:r>
+          </m:sub>
+          <m:sup>
+            <m:r>
+              <w:rPr>
+                <w:rFonts w:ascii="Cambria Math" w:eastAsiaTheme="minorEastAsia" w:hAnsi="Cambria Math" w:cs="Calibri"/>
+              </w:rPr>
+              <m:t>-γ</m:t>
+            </m:r>
+          </m:sup>
+        </m:sSubSup>
+      </m:oMath>
+      <w:r>
+        <w:rPr>
+          <w:rFonts w:ascii="Calibri" w:eastAsiaTheme="minorEastAsia" w:hAnsi="Calibri" w:cs="Calibri"/>
+          <w:iCs/>
+        </w:rPr>
+        <w:t xml:space="preserve">. In every </w:t>
+      </w:r>
+      <w:r>
+        <w:rPr>
+          <w:rFonts w:ascii="Calibri" w:eastAsiaTheme="minorEastAsia" w:hAnsi="Calibri" w:cs="Calibri"/>
+          <w:iCs/>
+        </w:rPr>
+        <w:t>model update</w:t>
+      </w:r>
+      <w:r>
+        <w:rPr>
+          <w:rFonts w:ascii="Calibri" w:eastAsiaTheme="minorEastAsia" w:hAnsi="Calibri" w:cs="Calibri"/>
+          <w:iCs/>
+        </w:rPr>
+        <w:t xml:space="preserve">, </w:t>
+      </w:r>
+      <w:r>
+        <w:rPr>
+          <w:rFonts w:ascii="Calibri" w:eastAsiaTheme="minorEastAsia" w:hAnsi="Calibri" w:cs="Calibri"/>
+          <w:iCs/>
+        </w:rPr>
+        <w:t>we have</w:t>
+      </w:r>
+      <w:r>
+        <w:rPr>
+          <w:rFonts w:ascii="Calibri" w:eastAsiaTheme="minorEastAsia" w:hAnsi="Calibri" w:cs="Calibri"/>
+          <w:iCs/>
+        </w:rPr>
+        <w:t xml:space="preserve"> seen an increase in the prediction accuracy</w:t>
+      </w:r>
+      <w:r>
+        <w:rPr>
+          <w:rFonts w:ascii="Calibri" w:eastAsiaTheme="minorEastAsia" w:hAnsi="Calibri" w:cs="Calibri"/>
+          <w:iCs/>
+        </w:rPr>
+        <w:t xml:space="preserve">. In the future, it might be valuable to </w:t>
+      </w:r>
+      <w:proofErr w:type="gramStart"/>
+      <w:r>
+        <w:rPr>
+          <w:rFonts w:ascii="Calibri" w:eastAsiaTheme="minorEastAsia" w:hAnsi="Calibri" w:cs="Calibri"/>
+          <w:iCs/>
+        </w:rPr>
+        <w:t>test</w:t>
+      </w:r>
+      <w:proofErr w:type="gramEnd"/>
+      <w:r>
+        <w:rPr>
+          <w:rFonts w:ascii="Calibri" w:eastAsiaTheme="minorEastAsia" w:hAnsi="Calibri" w:cs="Calibri"/>
+          <w:iCs/>
+        </w:rPr>
+        <w:t xml:space="preserve"> other functions for seasonality and decay over time, which could give better results and represent the temporal trends more accurately.</w:t>
       </w:r>
     </w:p>
     <w:p>
       <w:pPr>
-        <w:pStyle w:val="ListParagraph"/>
-        <w:numPr>
-          <w:ilvl w:val="0"/>
-          <w:numId w:val="2"/>
-        </w:numPr>
         <w:bidi w:val="0"/>
-        <w:rPr>
-          <w:rFonts w:ascii="Calibri" w:hAnsi="Calibri" w:cs="Calibri"/>
-          <w:u w:val="single"/>
-        </w:rPr>
-      </w:pPr>
-      <w:r>
-        <w:rPr>
-          <w:rFonts w:ascii="Calibri" w:hAnsi="Calibri" w:cs="Calibri"/>
-          <w:u w:val="single"/>
-        </w:rPr>
-        <w:t>Add clustering of means</w:t>
+        <w:jc w:val="both"/>
+        <w:rPr>
+          <w:rFonts w:ascii="Calibri" w:eastAsiaTheme="minorEastAsia" w:hAnsi="Calibri" w:cs="Calibri"/>
+          <w:iCs/>
+        </w:rPr>
+      </w:pPr>
+      <w:r>
+        <w:rPr>
+          <w:rFonts w:ascii="Calibri" w:eastAsiaTheme="minorEastAsia" w:hAnsi="Calibri" w:cs="Calibri"/>
+          <w:iCs/>
+        </w:rPr>
+        <w:t xml:space="preserve">Another question we faced was whether using Newton-Raphson optimization algorithms was the correct method to find the best parameter. </w:t>
+      </w:r>
+      <w:r>
+        <w:rPr>
+          <w:rFonts w:ascii="Calibri" w:eastAsiaTheme="minorEastAsia" w:hAnsi="Calibri" w:cs="Calibri"/>
+          <w:iCs/>
+        </w:rPr>
+        <w:t>The Bray—Curtis dissimilarity function is defined using the L1 norm and, therefore, is not differentiable at every point. Throughout our work, we considered other optimization algorithms that do not require the function to be differentiable. Still, they did not present better parameters than the ones obtained through the L-BFGS-B algorithm and took more time to run.</w:t>
       </w:r>
     </w:p>
     <w:p>
       <w:pPr>
-        <w:pStyle w:val="ListParagraph"/>
-        <w:numPr>
-          <w:ilvl w:val="0"/>
-          <w:numId w:val="2"/>
-        </w:numPr>
         <w:bidi w:val="0"/>
-        <w:rPr>
-          <w:rFonts w:ascii="Calibri" w:hAnsi="Calibri" w:cs="Calibri"/>
-          <w:u w:val="single"/>
-        </w:rPr>
-      </w:pPr>
-      <w:r>
-        <w:rPr>
-          <w:rFonts w:ascii="Calibri" w:hAnsi="Calibri" w:cs="Calibri"/>
-          <w:u w:val="single"/>
-        </w:rPr>
-        <w:t>Weight (delta t vs exp)</w:t>
-      </w:r>
-      <w:r>
-        <w:rPr>
-          <w:rFonts w:ascii="Calibri" w:hAnsi="Calibri" w:cs="Calibri"/>
+        <w:jc w:val="both"/>
+        <w:rPr>
+          <w:rFonts w:ascii="Calibri" w:eastAsiaTheme="minorEastAsia" w:hAnsi="Calibri" w:cs="Calibri"/>
+          <w:iCs/>
+        </w:rPr>
+      </w:pPr>
+      <w:r>
+        <w:rPr>
+          <w:rFonts w:ascii="Calibri" w:eastAsiaTheme="minorEastAsia" w:hAnsi="Calibri" w:cs="Calibri"/>
+          <w:iCs/>
+        </w:rPr>
+        <w:t xml:space="preserve">While exploring the data, we used the K-means algorithm to cluster the baboons according to their average of microbiome samples. We found </w:t>
+      </w:r>
+      <w:proofErr w:type="gramStart"/>
+      <w:r>
+        <w:rPr>
+          <w:rFonts w:ascii="Calibri" w:eastAsiaTheme="minorEastAsia" w:hAnsi="Calibri" w:cs="Calibri"/>
+          <w:iCs/>
+        </w:rPr>
+        <w:t>5</w:t>
+      </w:r>
+      <w:proofErr w:type="gramEnd"/>
+      <w:r>
+        <w:rPr>
+          <w:rFonts w:ascii="Calibri" w:eastAsiaTheme="minorEastAsia" w:hAnsi="Calibri" w:cs="Calibri"/>
+          <w:iCs/>
+        </w:rPr>
+        <w:t xml:space="preserve"> clusters</w:t>
+      </w:r>
+      <w:r>
+        <w:rPr>
+          <w:rFonts w:ascii="Calibri" w:eastAsiaTheme="minorEastAsia" w:hAnsi="Calibri" w:cs="Calibri"/>
+          <w:iCs/>
         </w:rPr>
         <w:t xml:space="preserve"> </w:t>
+      </w:r>
+      <w:r>
+        <w:rPr>
+          <w:rFonts w:ascii="Calibri" w:eastAsiaTheme="minorEastAsia" w:hAnsi="Calibri" w:cs="Calibri"/>
+          <w:iCs/>
+          <w:highlight w:val="yellow"/>
+        </w:rPr>
+        <w:t>(Fig X)</w:t>
+      </w:r>
+      <w:r>
+        <w:rPr>
+          <w:rFonts w:ascii="Calibri" w:eastAsiaTheme="minorEastAsia" w:hAnsi="Calibri" w:cs="Calibri"/>
+          <w:iCs/>
+        </w:rPr>
+        <w:t xml:space="preserve"> with a silhouette score of </w:t>
+      </w:r>
+      <w:r>
+        <w:rPr>
+          <w:rFonts w:ascii="Calibri" w:eastAsiaTheme="minorEastAsia" w:hAnsi="Calibri" w:cs="Calibri"/>
+          <w:b/>
+          <w:bCs/>
+          <w:iCs/>
+          <w:highlight w:val="yellow"/>
+        </w:rPr>
+        <w:t>X</w:t>
+      </w:r>
+      <w:r>
+        <w:rPr>
+          <w:rFonts w:ascii="Calibri" w:eastAsiaTheme="minorEastAsia" w:hAnsi="Calibri" w:cs="Calibri"/>
+          <w:b/>
+          <w:bCs/>
+          <w:iCs/>
+        </w:rPr>
+        <w:t xml:space="preserve">. </w:t>
+      </w:r>
+      <w:r>
+        <w:rPr>
+          <w:rFonts w:ascii="Calibri" w:eastAsiaTheme="minorEastAsia" w:hAnsi="Calibri" w:cs="Calibri"/>
+          <w:iCs/>
+        </w:rPr>
+        <w:t>We did not find a correlation between the clusters and the social groups. These clusters may represent interactions between baboons</w:t>
+      </w:r>
+      <w:r>
+        <w:rPr>
+          <w:rFonts w:ascii="Calibri" w:eastAsiaTheme="minorEastAsia" w:hAnsi="Calibri" w:cs="Calibri"/>
+          <w:iCs/>
+        </w:rPr>
+        <w:t xml:space="preserve"> other than social groups, which </w:t>
+      </w:r>
+      <w:r>
+        <w:rPr>
+          <w:rFonts w:ascii="Calibri" w:eastAsiaTheme="minorEastAsia" w:hAnsi="Calibri" w:cs="Calibri"/>
+          <w:iCs/>
+        </w:rPr>
+        <w:t>may improve the model</w:t>
+      </w:r>
+      <w:r>
+        <w:rPr>
+          <w:rFonts w:ascii="Calibri" w:eastAsiaTheme="minorEastAsia" w:hAnsi="Calibri" w:cs="Calibri"/>
+          <w:iCs/>
+        </w:rPr>
+        <w:t>. In order to do so, more metadata is required, such as family relations between baboons and more detailed data about each baboon's participation in social activities, such as grooming. Another method of finding relations between baboons is by clustering the trained betas of the baboons. The betas may also be used to find insights about correlations and interactions between bacteria.</w:t>
       </w:r>
     </w:p>
     <w:p>
       <w:pPr>
         <w:pStyle w:val="ListParagraph"/>
-        <w:numPr>
-          <w:ilvl w:val="0"/>
-          <w:numId w:val="2"/>
-        </w:numPr>
         <w:bidi w:val="0"/>
         <w:rPr>
           <w:rFonts w:ascii="Calibri" w:hAnsi="Calibri" w:cs="Calibri"/>
           <w:u w:val="single"/>
         </w:rPr>
       </w:pPr>
-      <w:r>
-        <w:rPr>
-          <w:rFonts w:ascii="Calibri" w:hAnsi="Calibri" w:cs="Calibri"/>
-        </w:rPr>
-        <w:t xml:space="preserve"> </w:t>
-      </w:r>
-      <w:r>
-        <w:rPr>
-          <w:rFonts w:ascii="Calibri" w:hAnsi="Calibri" w:cs="Calibri"/>
-        </w:rPr>
-        <w:t>C</w:t>
-      </w:r>
-      <w:r>
-        <w:rPr>
-          <w:rFonts w:ascii="Calibri" w:hAnsi="Calibri" w:cs="Calibri"/>
-        </w:rPr>
-        <w:t>lustering</w:t>
-      </w:r>
-      <w:r>
-        <w:rPr>
-          <w:rFonts w:ascii="Calibri" w:hAnsi="Calibri" w:cs="Calibri"/>
-        </w:rPr>
-        <w:t xml:space="preserve"> of beta</w:t>
-      </w:r>
-      <w:r>
-        <w:rPr>
-          <w:rFonts w:ascii="Calibri" w:hAnsi="Calibri" w:cs="Calibri"/>
-        </w:rPr>
-        <w:t>?</w:t>
-      </w:r>
     </w:p>
     <w:p>
       <w:pPr>
-        <w:pStyle w:val="ListParagraph"/>
         <w:bidi w:val="0"/>
-        <w:rPr>
-          <w:rFonts w:ascii="Calibri" w:hAnsi="Calibri" w:cs="Calibri"/>
-          <w:u w:val="single"/>
+        <w:jc w:val="both"/>
+        <w:rPr>
+          <w:rFonts w:ascii="Calibri" w:hAnsi="Calibri" w:cs="Calibri"/>
         </w:rPr>
       </w:pPr>
     </w:p>
     <w:p>
       <w:pPr>
-        <w:pStyle w:val="ListParagraph"/>
         <w:bidi w:val="0"/>
-        <w:rPr>
-          <w:rFonts w:ascii="Calibri" w:hAnsi="Calibri" w:cs="Calibri"/>
-          <w:u w:val="single"/>
+        <w:jc w:val="both"/>
+        <w:rPr>
+          <w:rFonts w:ascii="Calibri" w:hAnsi="Calibri" w:cs="Calibri"/>
         </w:rPr>
       </w:pPr>
     </w:p>
     <w:p>
       <w:pPr>
         <w:bidi w:val="0"/>
-        <w:jc w:val="both"/>
-        <w:rPr>
-          <w:rFonts w:ascii="Calibri" w:hAnsi="Calibri" w:cs="Calibri"/>
-        </w:rPr>
-      </w:pPr>
+        <w:rPr>
+          <w:rFonts w:ascii="Calibri" w:hAnsi="Calibri" w:cs="Calibri"/>
+          <w:u w:val="single"/>
+        </w:rPr>
+      </w:pPr>
+      <w:r>
+        <w:rPr>
+          <w:rFonts w:ascii="Calibri" w:hAnsi="Calibri" w:cs="Calibri"/>
+          <w:u w:val="single"/>
+        </w:rPr>
+        <w:br w:type="page"/>
+      </w:r>
     </w:p>
     <w:p>
       <w:pPr>
@@ -5353,41 +5783,136 @@
         <w:jc w:val="both"/>
         <w:rPr>
           <w:rFonts w:ascii="Calibri" w:hAnsi="Calibri" w:cs="Calibri"/>
-        </w:rPr>
-      </w:pPr>
+          <w:u w:val="single"/>
+        </w:rPr>
+      </w:pPr>
+      <w:r>
+        <w:rPr>
+          <w:rFonts w:ascii="Calibri" w:hAnsi="Calibri" w:cs="Calibri"/>
+          <w:u w:val="single"/>
+        </w:rPr>
+        <w:t>Bibliography</w:t>
+      </w:r>
     </w:p>
     <w:p>
       <w:pPr>
+        <w:pStyle w:val="Bibliography"/>
         <w:bidi w:val="0"/>
         <w:rPr>
           <w:rFonts w:ascii="Calibri" w:hAnsi="Calibri" w:cs="Calibri"/>
+        </w:rPr>
+      </w:pPr>
+      <w:r>
+        <w:rPr>
+          <w:rFonts w:ascii="Calibri" w:hAnsi="Calibri" w:cs="Calibri"/>
           <w:u w:val="single"/>
         </w:rPr>
-      </w:pPr>
+        <w:fldChar w:fldCharType="begin"/>
+      </w:r>
       <w:r>
         <w:rPr>
           <w:rFonts w:ascii="Calibri" w:hAnsi="Calibri" w:cs="Calibri"/>
           <w:u w:val="single"/>
         </w:rPr>
-        <w:br w:type="page"/>
+        <w:instrText xml:space="preserve"> ADDIN ZOTERO_BIBL {"uncited":[],"omitted":[],"custom":[]} CSL_BIBLIOGRAPHY </w:instrText>
+      </w:r>
+      <w:r>
+        <w:rPr>
+          <w:rFonts w:ascii="Calibri" w:hAnsi="Calibri" w:cs="Calibri"/>
+          <w:u w:val="single"/>
+        </w:rPr>
+        <w:fldChar w:fldCharType="separate"/>
+      </w:r>
+      <w:r>
+        <w:rPr>
+          <w:rFonts w:ascii="Calibri" w:hAnsi="Calibri" w:cs="Calibri"/>
+        </w:rPr>
+        <w:t>1.</w:t>
+      </w:r>
+      <w:r>
+        <w:rPr>
+          <w:rFonts w:ascii="Calibri" w:hAnsi="Calibri" w:cs="Calibri"/>
+        </w:rPr>
+        <w:tab/>
+        <w:t xml:space="preserve">Iacob, S., Iacob, D. G. &amp; Luminos, L. M. Intestinal Microbiota as a Host Defense Mechanism to Infectious Threats. </w:t>
+      </w:r>
+      <w:r>
+        <w:rPr>
+          <w:rFonts w:ascii="Calibri" w:hAnsi="Calibri" w:cs="Calibri"/>
+          <w:i/>
+          <w:iCs/>
+        </w:rPr>
+        <w:t>Front. Microbiol.</w:t>
+      </w:r>
+      <w:r>
+        <w:rPr>
+          <w:rFonts w:ascii="Calibri" w:hAnsi="Calibri" w:cs="Calibri"/>
+        </w:rPr>
+        <w:t xml:space="preserve"> </w:t>
+      </w:r>
+      <w:r>
+        <w:rPr>
+          <w:rFonts w:ascii="Calibri" w:hAnsi="Calibri" w:cs="Calibri"/>
+          <w:b/>
+          <w:bCs/>
+        </w:rPr>
+        <w:t>9</w:t>
+      </w:r>
+      <w:r>
+        <w:rPr>
+          <w:rFonts w:ascii="Calibri" w:hAnsi="Calibri" w:cs="Calibri"/>
+        </w:rPr>
+        <w:t>, 3328 (2019).</w:t>
       </w:r>
     </w:p>
     <w:p>
       <w:pPr>
+        <w:pStyle w:val="Bibliography"/>
         <w:bidi w:val="0"/>
-        <w:jc w:val="both"/>
-        <w:rPr>
-          <w:rFonts w:ascii="Calibri" w:hAnsi="Calibri" w:cs="Calibri"/>
-          <w:u w:val="single"/>
-        </w:rPr>
-      </w:pPr>
-      <w:r>
-        <w:rPr>
-          <w:rFonts w:ascii="Calibri" w:hAnsi="Calibri" w:cs="Calibri"/>
-          <w:u w:val="single"/>
-        </w:rPr>
-        <w:lastRenderedPageBreak/>
-        <w:t>Bibliography</w:t>
+        <w:rPr>
+          <w:rFonts w:ascii="Calibri" w:hAnsi="Calibri" w:cs="Calibri"/>
+        </w:rPr>
+      </w:pPr>
+      <w:r>
+        <w:rPr>
+          <w:rFonts w:ascii="Calibri" w:hAnsi="Calibri" w:cs="Calibri"/>
+        </w:rPr>
+        <w:t>2.</w:t>
+      </w:r>
+      <w:r>
+        <w:rPr>
+          <w:rFonts w:ascii="Calibri" w:hAnsi="Calibri" w:cs="Calibri"/>
+        </w:rPr>
+        <w:tab/>
+        <w:t xml:space="preserve">Appleton, J. The Gut-Brain Axis: Influence of Microbiota on Mood and Mental Health. </w:t>
+      </w:r>
+      <w:r>
+        <w:rPr>
+          <w:rFonts w:ascii="Calibri" w:hAnsi="Calibri" w:cs="Calibri"/>
+          <w:i/>
+          <w:iCs/>
+        </w:rPr>
+        <w:t>Integr. Med. Clin. J.</w:t>
+      </w:r>
+      <w:r>
+        <w:rPr>
+          <w:rFonts w:ascii="Calibri" w:hAnsi="Calibri" w:cs="Calibri"/>
+        </w:rPr>
+        <w:t xml:space="preserve"> </w:t>
+      </w:r>
+      <w:r>
+        <w:rPr>
+          <w:rFonts w:ascii="Calibri" w:hAnsi="Calibri" w:cs="Calibri"/>
+          <w:b/>
+          <w:bCs/>
+        </w:rPr>
+        <w:t>17</w:t>
+      </w:r>
+      <w:r>
+        <w:rPr>
+          <w:rFonts w:ascii="Calibri" w:hAnsi="Calibri" w:cs="Calibri"/>
+        </w:rPr>
+        <w:t>, 28–32 (2018).</w:t>
       </w:r>
     </w:p>
     <w:p>
@@ -5401,36 +5926,15 @@
       <w:r>
         <w:rPr>
           <w:rFonts w:ascii="Calibri" w:hAnsi="Calibri" w:cs="Calibri"/>
-          <w:u w:val="single"/>
-        </w:rPr>
-        <w:fldChar w:fldCharType="begin"/>
-      </w:r>
-      <w:r>
-        <w:rPr>
-          <w:rFonts w:ascii="Calibri" w:hAnsi="Calibri" w:cs="Calibri"/>
-          <w:u w:val="single"/>
-        </w:rPr>
-        <w:instrText xml:space="preserve"> ADDIN ZOTERO_BIBL {"uncited":[],"omitted":[],"custom":[]} CSL_BIBLIOGRAPHY </w:instrText>
-      </w:r>
-      <w:r>
-        <w:rPr>
-          <w:rFonts w:ascii="Calibri" w:hAnsi="Calibri" w:cs="Calibri"/>
-          <w:u w:val="single"/>
-        </w:rPr>
-        <w:fldChar w:fldCharType="separate"/>
-      </w:r>
-      <w:r>
-        <w:rPr>
-          <w:rFonts w:ascii="Calibri" w:hAnsi="Calibri" w:cs="Calibri"/>
-        </w:rPr>
-        <w:t>1.</w:t>
+        </w:rPr>
+        <w:t>3.</w:t>
       </w:r>
       <w:r>
         <w:rPr>
           <w:rFonts w:ascii="Calibri" w:hAnsi="Calibri" w:cs="Calibri"/>
         </w:rPr>
         <w:tab/>
-        <w:t xml:space="preserve">Iacob, S., Iacob, D. G. &amp; Luminos, L. M. Intestinal Microbiota as a Host Defense Mechanism to Infectious Threats. </w:t>
+        <w:t xml:space="preserve">Davenport, E. R. </w:t>
       </w:r>
       <w:r>
         <w:rPr>
@@ -5438,7 +5942,21 @@
           <w:i/>
           <w:iCs/>
         </w:rPr>
-        <w:t>Front. Microbiol.</w:t>
+        <w:t>et al.</w:t>
+      </w:r>
+      <w:r>
+        <w:rPr>
+          <w:rFonts w:ascii="Calibri" w:hAnsi="Calibri" w:cs="Calibri"/>
+        </w:rPr>
+        <w:t xml:space="preserve"> The human microbiome in evolution. </w:t>
+      </w:r>
+      <w:r>
+        <w:rPr>
+          <w:rFonts w:ascii="Calibri" w:hAnsi="Calibri" w:cs="Calibri"/>
+          <w:i/>
+          <w:iCs/>
+        </w:rPr>
+        <w:t>BMC Biol.</w:t>
       </w:r>
       <w:r>
         <w:rPr>
@@ -5452,13 +5970,13 @@
           <w:b/>
           <w:bCs/>
         </w:rPr>
-        <w:t>9</w:t>
-      </w:r>
-      <w:r>
-        <w:rPr>
-          <w:rFonts w:ascii="Calibri" w:hAnsi="Calibri" w:cs="Calibri"/>
-        </w:rPr>
-        <w:t>, 3328 (2019).</w:t>
+        <w:t>15</w:t>
+      </w:r>
+      <w:r>
+        <w:rPr>
+          <w:rFonts w:ascii="Calibri" w:hAnsi="Calibri" w:cs="Calibri"/>
+        </w:rPr>
+        <w:t>, 127 (2017).</w:t>
       </w:r>
     </w:p>
     <w:p>
@@ -5473,14 +5991,14 @@
         <w:rPr>
           <w:rFonts w:ascii="Calibri" w:hAnsi="Calibri" w:cs="Calibri"/>
         </w:rPr>
-        <w:t>2.</w:t>
+        <w:t>4.</w:t>
       </w:r>
       <w:r>
         <w:rPr>
           <w:rFonts w:ascii="Calibri" w:hAnsi="Calibri" w:cs="Calibri"/>
         </w:rPr>
         <w:tab/>
-        <w:t xml:space="preserve">Appleton, J. The Gut-Brain Axis: Influence of Microbiota on Mood and Mental Health. </w:t>
+        <w:t xml:space="preserve">Debray, R., Tung, J. &amp; Archie, E. A. Ecology and Evolution of the Social Microbiome. </w:t>
       </w:r>
       <w:r>
         <w:rPr>
@@ -5488,7 +6006,71 @@
           <w:i/>
           <w:iCs/>
         </w:rPr>
-        <w:t>Integr. Med. Clin. J.</w:t>
+        <w:t>Annu. Rev. Ecol. Evol. Syst.</w:t>
+      </w:r>
+      <w:r>
+        <w:rPr>
+          <w:rFonts w:ascii="Calibri" w:hAnsi="Calibri" w:cs="Calibri"/>
+        </w:rPr>
+        <w:t xml:space="preserve"> (2024) doi:10.1146/annurev-ecolsys-102622-030749.</w:t>
+      </w:r>
+    </w:p>
+    <w:p>
+      <w:pPr>
+        <w:pStyle w:val="Bibliography"/>
+        <w:bidi w:val="0"/>
+        <w:rPr>
+          <w:rFonts w:ascii="Calibri" w:hAnsi="Calibri" w:cs="Calibri"/>
+        </w:rPr>
+      </w:pPr>
+      <w:r>
+        <w:rPr>
+          <w:rFonts w:ascii="Calibri" w:hAnsi="Calibri" w:cs="Calibri"/>
+        </w:rPr>
+        <w:t>5.</w:t>
+      </w:r>
+      <w:r>
+        <w:rPr>
+          <w:rFonts w:ascii="Calibri" w:hAnsi="Calibri" w:cs="Calibri"/>
+        </w:rPr>
+        <w:tab/>
+        <w:t xml:space="preserve">Tung, J. </w:t>
+      </w:r>
+      <w:r>
+        <w:rPr>
+          <w:rFonts w:ascii="Calibri" w:hAnsi="Calibri" w:cs="Calibri"/>
+          <w:i/>
+          <w:iCs/>
+        </w:rPr>
+        <w:t>et al.</w:t>
+      </w:r>
+      <w:r>
+        <w:rPr>
+          <w:rFonts w:ascii="Calibri" w:hAnsi="Calibri" w:cs="Calibri"/>
+        </w:rPr>
+        <w:t xml:space="preserve"> </w:t>
+      </w:r>
+      <w:proofErr w:type="gramStart"/>
+      <w:r>
+        <w:rPr>
+          <w:rFonts w:ascii="Calibri" w:hAnsi="Calibri" w:cs="Calibri"/>
+        </w:rPr>
+        <w:t>Social</w:t>
+      </w:r>
+      <w:proofErr w:type="gramEnd"/>
+      <w:r>
+        <w:rPr>
+          <w:rFonts w:ascii="Calibri" w:hAnsi="Calibri" w:cs="Calibri"/>
+        </w:rPr>
+        <w:t xml:space="preserve"> networks predict gut microbiome composition in wild baboons. </w:t>
+      </w:r>
+      <w:r>
+        <w:rPr>
+          <w:rFonts w:ascii="Calibri" w:hAnsi="Calibri" w:cs="Calibri"/>
+          <w:i/>
+          <w:iCs/>
+        </w:rPr>
+        <w:t>eLife</w:t>
       </w:r>
       <w:r>
         <w:rPr>
@@ -5502,13 +6084,13 @@
           <w:b/>
           <w:bCs/>
         </w:rPr>
-        <w:t>17</w:t>
-      </w:r>
-      <w:r>
-        <w:rPr>
-          <w:rFonts w:ascii="Calibri" w:hAnsi="Calibri" w:cs="Calibri"/>
-        </w:rPr>
-        <w:t>, 28–32 (2018).</w:t>
+        <w:t>4</w:t>
+      </w:r>
+      <w:r>
+        <w:rPr>
+          <w:rFonts w:ascii="Calibri" w:hAnsi="Calibri" w:cs="Calibri"/>
+        </w:rPr>
+        <w:t>, e05224.</w:t>
       </w:r>
     </w:p>
     <w:p>
@@ -5523,14 +6105,14 @@
         <w:rPr>
           <w:rFonts w:ascii="Calibri" w:hAnsi="Calibri" w:cs="Calibri"/>
         </w:rPr>
-        <w:t>3.</w:t>
+        <w:t>6.</w:t>
       </w:r>
       <w:r>
         <w:rPr>
           <w:rFonts w:ascii="Calibri" w:hAnsi="Calibri" w:cs="Calibri"/>
         </w:rPr>
         <w:tab/>
-        <w:t xml:space="preserve">Davenport, E. R. </w:t>
+        <w:t xml:space="preserve">Raulo, A. </w:t>
       </w:r>
       <w:r>
         <w:rPr>
@@ -5544,7 +6126,21 @@
         <w:rPr>
           <w:rFonts w:ascii="Calibri" w:hAnsi="Calibri" w:cs="Calibri"/>
         </w:rPr>
-        <w:t xml:space="preserve"> The human microbiome in evolution. </w:t>
+        <w:t xml:space="preserve"> </w:t>
+      </w:r>
+      <w:proofErr w:type="gramStart"/>
+      <w:r>
+        <w:rPr>
+          <w:rFonts w:ascii="Calibri" w:hAnsi="Calibri" w:cs="Calibri"/>
+        </w:rPr>
+        <w:t>Social</w:t>
+      </w:r>
+      <w:proofErr w:type="gramEnd"/>
+      <w:r>
+        <w:rPr>
+          <w:rFonts w:ascii="Calibri" w:hAnsi="Calibri" w:cs="Calibri"/>
+        </w:rPr>
+        <w:t xml:space="preserve"> networks strongly predict the gut microbiota of wild mice. </w:t>
       </w:r>
       <w:r>
         <w:rPr>
@@ -5552,7 +6148,7 @@
           <w:i/>
           <w:iCs/>
         </w:rPr>
-        <w:t>BMC Biol.</w:t>
+        <w:t>ISME J.</w:t>
       </w:r>
       <w:r>
         <w:rPr>
@@ -5572,7 +6168,7 @@
         <w:rPr>
           <w:rFonts w:ascii="Calibri" w:hAnsi="Calibri" w:cs="Calibri"/>
         </w:rPr>
-        <w:t>, 127 (2017).</w:t>
+        <w:t>, 2601–2613 (2021).</w:t>
       </w:r>
     </w:p>
     <w:p>
@@ -5587,14 +6183,14 @@
         <w:rPr>
           <w:rFonts w:ascii="Calibri" w:hAnsi="Calibri" w:cs="Calibri"/>
         </w:rPr>
-        <w:t>4.</w:t>
+        <w:t>7.</w:t>
       </w:r>
       <w:r>
         <w:rPr>
           <w:rFonts w:ascii="Calibri" w:hAnsi="Calibri" w:cs="Calibri"/>
         </w:rPr>
         <w:tab/>
-        <w:t xml:space="preserve">Debray, R., Tung, J. &amp; Archie, E. A. Ecology and Evolution of the Social Microbiome. </w:t>
+        <w:t>Wikberg, E. C., Christie, D., Sicotte, P. &amp; Ting, N. Interactions between social groups of colobus monkeys (</w:t>
       </w:r>
       <w:r>
         <w:rPr>
@@ -5602,13 +6198,41 @@
           <w:i/>
           <w:iCs/>
         </w:rPr>
-        <w:t>Annu. Rev. Ecol. Evol. Syst.</w:t>
-      </w:r>
-      <w:r>
-        <w:rPr>
-          <w:rFonts w:ascii="Calibri" w:hAnsi="Calibri" w:cs="Calibri"/>
-        </w:rPr>
-        <w:t xml:space="preserve"> (2024) doi:10.1146/annurev-ecolsys-102622-030749.</w:t>
+        <w:t>Colobus vellerosus</w:t>
+      </w:r>
+      <w:r>
+        <w:rPr>
+          <w:rFonts w:ascii="Calibri" w:hAnsi="Calibri" w:cs="Calibri"/>
+        </w:rPr>
+        <w:t xml:space="preserve">) explain similarities in their gut microbiomes. </w:t>
+      </w:r>
+      <w:r>
+        <w:rPr>
+          <w:rFonts w:ascii="Calibri" w:hAnsi="Calibri" w:cs="Calibri"/>
+          <w:i/>
+          <w:iCs/>
+        </w:rPr>
+        <w:t>Anim. Behav.</w:t>
+      </w:r>
+      <w:r>
+        <w:rPr>
+          <w:rFonts w:ascii="Calibri" w:hAnsi="Calibri" w:cs="Calibri"/>
+        </w:rPr>
+        <w:t xml:space="preserve"> </w:t>
+      </w:r>
+      <w:r>
+        <w:rPr>
+          <w:rFonts w:ascii="Calibri" w:hAnsi="Calibri" w:cs="Calibri"/>
+          <w:b/>
+          <w:bCs/>
+        </w:rPr>
+        <w:t>163</w:t>
+      </w:r>
+      <w:r>
+        <w:rPr>
+          <w:rFonts w:ascii="Calibri" w:hAnsi="Calibri" w:cs="Calibri"/>
+        </w:rPr>
+        <w:t>, 17–31 (2020).</w:t>
       </w:r>
     </w:p>
     <w:p>
@@ -5623,14 +6247,14 @@
         <w:rPr>
           <w:rFonts w:ascii="Calibri" w:hAnsi="Calibri" w:cs="Calibri"/>
         </w:rPr>
-        <w:t>5.</w:t>
+        <w:t>8.</w:t>
       </w:r>
       <w:r>
         <w:rPr>
           <w:rFonts w:ascii="Calibri" w:hAnsi="Calibri" w:cs="Calibri"/>
         </w:rPr>
         <w:tab/>
-        <w:t xml:space="preserve">Tung, J. </w:t>
+        <w:t xml:space="preserve">Alberts, S. C. &amp; Altmann, J. The Amboseli Baboon Research Project: 40 Years of Continuity and Change. in </w:t>
       </w:r>
       <w:r>
         <w:rPr>
@@ -5638,13 +6262,63 @@
           <w:i/>
           <w:iCs/>
         </w:rPr>
+        <w:t>Long-Term Field Studies of Primates</w:t>
+      </w:r>
+      <w:r>
+        <w:rPr>
+          <w:rFonts w:ascii="Calibri" w:hAnsi="Calibri" w:cs="Calibri"/>
+        </w:rPr>
+        <w:t xml:space="preserve"> (eds. Kappeler, P. M. &amp; Watts, D. P.) 261–287 (Springer Berlin Heidelberg, Berlin, Heidelberg, 2012). doi:10.1007/978-3-642-22514-7_</w:t>
+      </w:r>
+      <w:proofErr w:type="gramStart"/>
+      <w:r>
+        <w:rPr>
+          <w:rFonts w:ascii="Calibri" w:hAnsi="Calibri" w:cs="Calibri"/>
+        </w:rPr>
+        <w:t>12</w:t>
+      </w:r>
+      <w:proofErr w:type="gramEnd"/>
+      <w:r>
+        <w:rPr>
+          <w:rFonts w:ascii="Calibri" w:hAnsi="Calibri" w:cs="Calibri"/>
+        </w:rPr>
+        <w:t>.</w:t>
+      </w:r>
+    </w:p>
+    <w:p>
+      <w:pPr>
+        <w:pStyle w:val="Bibliography"/>
+        <w:bidi w:val="0"/>
+        <w:rPr>
+          <w:rFonts w:ascii="Calibri" w:hAnsi="Calibri" w:cs="Calibri"/>
+        </w:rPr>
+      </w:pPr>
+      <w:r>
+        <w:rPr>
+          <w:rFonts w:ascii="Calibri" w:hAnsi="Calibri" w:cs="Calibri"/>
+        </w:rPr>
+        <w:t>9.</w:t>
+      </w:r>
+      <w:r>
+        <w:rPr>
+          <w:rFonts w:ascii="Calibri" w:hAnsi="Calibri" w:cs="Calibri"/>
+        </w:rPr>
+        <w:tab/>
+        <w:t xml:space="preserve">Björk, J. R. </w:t>
+      </w:r>
+      <w:r>
+        <w:rPr>
+          <w:rFonts w:ascii="Calibri" w:hAnsi="Calibri" w:cs="Calibri"/>
+          <w:i/>
+          <w:iCs/>
+        </w:rPr>
         <w:t>et al.</w:t>
       </w:r>
       <w:r>
         <w:rPr>
           <w:rFonts w:ascii="Calibri" w:hAnsi="Calibri" w:cs="Calibri"/>
         </w:rPr>
-        <w:t xml:space="preserve"> Social networks predict gut microbiome composition in wild baboons. </w:t>
+        <w:t xml:space="preserve"> Synchrony and idiosyncrasy in the gut microbiome of wild baboons. </w:t>
       </w:r>
       <w:r>
         <w:rPr>
@@ -5652,7 +6326,7 @@
           <w:i/>
           <w:iCs/>
         </w:rPr>
-        <w:t>eLife</w:t>
+        <w:t>Nat. Ecol. Evol.</w:t>
       </w:r>
       <w:r>
         <w:rPr>
@@ -5666,13 +6340,13 @@
           <w:b/>
           <w:bCs/>
         </w:rPr>
-        <w:t>4</w:t>
-      </w:r>
-      <w:r>
-        <w:rPr>
-          <w:rFonts w:ascii="Calibri" w:hAnsi="Calibri" w:cs="Calibri"/>
-        </w:rPr>
-        <w:t>, e05224.</w:t>
+        <w:t>6</w:t>
+      </w:r>
+      <w:r>
+        <w:rPr>
+          <w:rFonts w:ascii="Calibri" w:hAnsi="Calibri" w:cs="Calibri"/>
+        </w:rPr>
+        <w:t>, 955–964 (2022).</w:t>
       </w:r>
     </w:p>
     <w:p>
@@ -5687,14 +6361,14 @@
         <w:rPr>
           <w:rFonts w:ascii="Calibri" w:hAnsi="Calibri" w:cs="Calibri"/>
         </w:rPr>
-        <w:t>6.</w:t>
+        <w:t>10.</w:t>
       </w:r>
       <w:r>
         <w:rPr>
           <w:rFonts w:ascii="Calibri" w:hAnsi="Calibri" w:cs="Calibri"/>
         </w:rPr>
         <w:tab/>
-        <w:t xml:space="preserve">Raulo, A. </w:t>
+        <w:t xml:space="preserve">Caporaso, J. G. </w:t>
       </w:r>
       <w:r>
         <w:rPr>
@@ -5708,7 +6382,7 @@
         <w:rPr>
           <w:rFonts w:ascii="Calibri" w:hAnsi="Calibri" w:cs="Calibri"/>
         </w:rPr>
-        <w:t xml:space="preserve"> Social networks strongly predict the gut microbiota of wild mice. </w:t>
+        <w:t xml:space="preserve"> Ultra-high-throughput microbial community analysis on the Illumina HiSeq and MiSeq platforms. </w:t>
       </w:r>
       <w:r>
         <w:rPr>
@@ -5730,13 +6404,13 @@
           <w:b/>
           <w:bCs/>
         </w:rPr>
-        <w:t>15</w:t>
-      </w:r>
-      <w:r>
-        <w:rPr>
-          <w:rFonts w:ascii="Calibri" w:hAnsi="Calibri" w:cs="Calibri"/>
-        </w:rPr>
-        <w:t>, 2601–2613 (2021).</w:t>
+        <w:t>6</w:t>
+      </w:r>
+      <w:r>
+        <w:rPr>
+          <w:rFonts w:ascii="Calibri" w:hAnsi="Calibri" w:cs="Calibri"/>
+        </w:rPr>
+        <w:t>, 1621–1624 (2012).</w:t>
       </w:r>
     </w:p>
     <w:p>
@@ -5751,14 +6425,14 @@
         <w:rPr>
           <w:rFonts w:ascii="Calibri" w:hAnsi="Calibri" w:cs="Calibri"/>
         </w:rPr>
-        <w:t>7.</w:t>
+        <w:t>11.</w:t>
       </w:r>
       <w:r>
         <w:rPr>
           <w:rFonts w:ascii="Calibri" w:hAnsi="Calibri" w:cs="Calibri"/>
         </w:rPr>
         <w:tab/>
-        <w:t>Wikberg, E. C., Christie, D., Sicotte, P. &amp; Ting, N. Interactions between social groups of colobus monkeys (</w:t>
+        <w:t xml:space="preserve">Hotelling, H. Analysis of a complex of statistical variables into principal components. </w:t>
       </w:r>
       <w:r>
         <w:rPr>
@@ -5766,21 +6440,7 @@
           <w:i/>
           <w:iCs/>
         </w:rPr>
-        <w:t>Colobus vellerosus</w:t>
-      </w:r>
-      <w:r>
-        <w:rPr>
-          <w:rFonts w:ascii="Calibri" w:hAnsi="Calibri" w:cs="Calibri"/>
-        </w:rPr>
-        <w:t xml:space="preserve">) explain similarities in their gut microbiomes. </w:t>
-      </w:r>
-      <w:r>
-        <w:rPr>
-          <w:rFonts w:ascii="Calibri" w:hAnsi="Calibri" w:cs="Calibri"/>
-          <w:i/>
-          <w:iCs/>
-        </w:rPr>
-        <w:t>Anim. Behav.</w:t>
+        <w:t>J. Educ. Psychol.</w:t>
       </w:r>
       <w:r>
         <w:rPr>
@@ -5794,13 +6454,13 @@
           <w:b/>
           <w:bCs/>
         </w:rPr>
-        <w:t>163</w:t>
-      </w:r>
-      <w:r>
-        <w:rPr>
-          <w:rFonts w:ascii="Calibri" w:hAnsi="Calibri" w:cs="Calibri"/>
-        </w:rPr>
-        <w:t>, 17–31 (2020).</w:t>
+        <w:t>24</w:t>
+      </w:r>
+      <w:r>
+        <w:rPr>
+          <w:rFonts w:ascii="Calibri" w:hAnsi="Calibri" w:cs="Calibri"/>
+        </w:rPr>
+        <w:t>, 417–441 (1933).</w:t>
       </w:r>
     </w:p>
     <w:p>
@@ -5815,28 +6475,14 @@
         <w:rPr>
           <w:rFonts w:ascii="Calibri" w:hAnsi="Calibri" w:cs="Calibri"/>
         </w:rPr>
-        <w:t>8.</w:t>
+        <w:t>12.</w:t>
       </w:r>
       <w:r>
         <w:rPr>
           <w:rFonts w:ascii="Calibri" w:hAnsi="Calibri" w:cs="Calibri"/>
         </w:rPr>
         <w:tab/>
-        <w:t xml:space="preserve">Alberts, S. C. &amp; Altmann, J. The Amboseli Baboon Research Project: 40 Years of Continuity and Change. in </w:t>
-      </w:r>
-      <w:r>
-        <w:rPr>
-          <w:rFonts w:ascii="Calibri" w:hAnsi="Calibri" w:cs="Calibri"/>
-          <w:i/>
-          <w:iCs/>
-        </w:rPr>
-        <w:t>Long-Term Field Studies of Primates</w:t>
-      </w:r>
-      <w:r>
-        <w:rPr>
-          <w:rFonts w:ascii="Calibri" w:hAnsi="Calibri" w:cs="Calibri"/>
-        </w:rPr>
-        <w:t xml:space="preserve"> (eds. Kappeler, P. M. &amp; Watts, D. P.) 261–287 (Springer Berlin Heidelberg, Berlin, Heidelberg, 2012). doi:10.1007/978-3-642-22514-7_12.</w:t>
+        <w:t>Byrd, R. H., Lu, P., Nocedal, J. &amp; Zhu, C. A Limited Memory Algorithm for Bound Constrained Optimization.</w:t>
       </w:r>
     </w:p>
     <w:p>
@@ -5851,207 +6497,6 @@
         <w:rPr>
           <w:rFonts w:ascii="Calibri" w:hAnsi="Calibri" w:cs="Calibri"/>
         </w:rPr>
-        <w:t>9.</w:t>
-      </w:r>
-      <w:r>
-        <w:rPr>
-          <w:rFonts w:ascii="Calibri" w:hAnsi="Calibri" w:cs="Calibri"/>
-        </w:rPr>
-        <w:tab/>
-        <w:t xml:space="preserve">Björk, J. R. </w:t>
-      </w:r>
-      <w:r>
-        <w:rPr>
-          <w:rFonts w:ascii="Calibri" w:hAnsi="Calibri" w:cs="Calibri"/>
-          <w:i/>
-          <w:iCs/>
-        </w:rPr>
-        <w:t>et al.</w:t>
-      </w:r>
-      <w:r>
-        <w:rPr>
-          <w:rFonts w:ascii="Calibri" w:hAnsi="Calibri" w:cs="Calibri"/>
-        </w:rPr>
-        <w:t xml:space="preserve"> Synchrony and idiosyncrasy in the gut microbiome of wild baboons. </w:t>
-      </w:r>
-      <w:r>
-        <w:rPr>
-          <w:rFonts w:ascii="Calibri" w:hAnsi="Calibri" w:cs="Calibri"/>
-          <w:i/>
-          <w:iCs/>
-        </w:rPr>
-        <w:t>Nat. Ecol. Evol.</w:t>
-      </w:r>
-      <w:r>
-        <w:rPr>
-          <w:rFonts w:ascii="Calibri" w:hAnsi="Calibri" w:cs="Calibri"/>
-        </w:rPr>
-        <w:t xml:space="preserve"> </w:t>
-      </w:r>
-      <w:r>
-        <w:rPr>
-          <w:rFonts w:ascii="Calibri" w:hAnsi="Calibri" w:cs="Calibri"/>
-          <w:b/>
-          <w:bCs/>
-        </w:rPr>
-        <w:t>6</w:t>
-      </w:r>
-      <w:r>
-        <w:rPr>
-          <w:rFonts w:ascii="Calibri" w:hAnsi="Calibri" w:cs="Calibri"/>
-        </w:rPr>
-        <w:t>, 955–964 (2022).</w:t>
-      </w:r>
-    </w:p>
-    <w:p>
-      <w:pPr>
-        <w:pStyle w:val="Bibliography"/>
-        <w:bidi w:val="0"/>
-        <w:rPr>
-          <w:rFonts w:ascii="Calibri" w:hAnsi="Calibri" w:cs="Calibri"/>
-        </w:rPr>
-      </w:pPr>
-      <w:r>
-        <w:rPr>
-          <w:rFonts w:ascii="Calibri" w:hAnsi="Calibri" w:cs="Calibri"/>
-        </w:rPr>
-        <w:t>10.</w:t>
-      </w:r>
-      <w:r>
-        <w:rPr>
-          <w:rFonts w:ascii="Calibri" w:hAnsi="Calibri" w:cs="Calibri"/>
-        </w:rPr>
-        <w:tab/>
-        <w:t xml:space="preserve">Caporaso, J. G. </w:t>
-      </w:r>
-      <w:r>
-        <w:rPr>
-          <w:rFonts w:ascii="Calibri" w:hAnsi="Calibri" w:cs="Calibri"/>
-          <w:i/>
-          <w:iCs/>
-        </w:rPr>
-        <w:t>et al.</w:t>
-      </w:r>
-      <w:r>
-        <w:rPr>
-          <w:rFonts w:ascii="Calibri" w:hAnsi="Calibri" w:cs="Calibri"/>
-        </w:rPr>
-        <w:t xml:space="preserve"> Ultra-high-throughput microbial community analysis on the Illumina HiSeq and MiSeq platforms. </w:t>
-      </w:r>
-      <w:r>
-        <w:rPr>
-          <w:rFonts w:ascii="Calibri" w:hAnsi="Calibri" w:cs="Calibri"/>
-          <w:i/>
-          <w:iCs/>
-        </w:rPr>
-        <w:t>ISME J.</w:t>
-      </w:r>
-      <w:r>
-        <w:rPr>
-          <w:rFonts w:ascii="Calibri" w:hAnsi="Calibri" w:cs="Calibri"/>
-        </w:rPr>
-        <w:t xml:space="preserve"> </w:t>
-      </w:r>
-      <w:r>
-        <w:rPr>
-          <w:rFonts w:ascii="Calibri" w:hAnsi="Calibri" w:cs="Calibri"/>
-          <w:b/>
-          <w:bCs/>
-        </w:rPr>
-        <w:t>6</w:t>
-      </w:r>
-      <w:r>
-        <w:rPr>
-          <w:rFonts w:ascii="Calibri" w:hAnsi="Calibri" w:cs="Calibri"/>
-        </w:rPr>
-        <w:t>, 1621–1624 (2012).</w:t>
-      </w:r>
-    </w:p>
-    <w:p>
-      <w:pPr>
-        <w:pStyle w:val="Bibliography"/>
-        <w:bidi w:val="0"/>
-        <w:rPr>
-          <w:rFonts w:ascii="Calibri" w:hAnsi="Calibri" w:cs="Calibri"/>
-        </w:rPr>
-      </w:pPr>
-      <w:r>
-        <w:rPr>
-          <w:rFonts w:ascii="Calibri" w:hAnsi="Calibri" w:cs="Calibri"/>
-        </w:rPr>
-        <w:t>11.</w:t>
-      </w:r>
-      <w:r>
-        <w:rPr>
-          <w:rFonts w:ascii="Calibri" w:hAnsi="Calibri" w:cs="Calibri"/>
-        </w:rPr>
-        <w:tab/>
-        <w:t xml:space="preserve">Hotelling, H. Analysis of a complex of statistical variables into principal components. </w:t>
-      </w:r>
-      <w:r>
-        <w:rPr>
-          <w:rFonts w:ascii="Calibri" w:hAnsi="Calibri" w:cs="Calibri"/>
-          <w:i/>
-          <w:iCs/>
-        </w:rPr>
-        <w:t>J. Educ. Psychol.</w:t>
-      </w:r>
-      <w:r>
-        <w:rPr>
-          <w:rFonts w:ascii="Calibri" w:hAnsi="Calibri" w:cs="Calibri"/>
-        </w:rPr>
-        <w:t xml:space="preserve"> </w:t>
-      </w:r>
-      <w:r>
-        <w:rPr>
-          <w:rFonts w:ascii="Calibri" w:hAnsi="Calibri" w:cs="Calibri"/>
-          <w:b/>
-          <w:bCs/>
-        </w:rPr>
-        <w:t>24</w:t>
-      </w:r>
-      <w:r>
-        <w:rPr>
-          <w:rFonts w:ascii="Calibri" w:hAnsi="Calibri" w:cs="Calibri"/>
-        </w:rPr>
-        <w:t>, 417–441 (1933).</w:t>
-      </w:r>
-    </w:p>
-    <w:p>
-      <w:pPr>
-        <w:pStyle w:val="Bibliography"/>
-        <w:bidi w:val="0"/>
-        <w:rPr>
-          <w:rFonts w:ascii="Calibri" w:hAnsi="Calibri" w:cs="Calibri"/>
-        </w:rPr>
-      </w:pPr>
-      <w:r>
-        <w:rPr>
-          <w:rFonts w:ascii="Calibri" w:hAnsi="Calibri" w:cs="Calibri"/>
-        </w:rPr>
-        <w:t>12.</w:t>
-      </w:r>
-      <w:r>
-        <w:rPr>
-          <w:rFonts w:ascii="Calibri" w:hAnsi="Calibri" w:cs="Calibri"/>
-        </w:rPr>
-        <w:tab/>
-        <w:t>Byrd, R. H., Lu, P., Nocedal, J. &amp; Zhu, C. A Limited Memory Algorithm for Bound Constrained Optimization.</w:t>
-      </w:r>
-    </w:p>
-    <w:p>
-      <w:pPr>
-        <w:pStyle w:val="Bibliography"/>
-        <w:bidi w:val="0"/>
-        <w:rPr>
-          <w:rFonts w:ascii="Calibri" w:hAnsi="Calibri" w:cs="Calibri"/>
-        </w:rPr>
-      </w:pPr>
-      <w:r>
-        <w:rPr>
-          <w:rFonts w:ascii="Calibri" w:hAnsi="Calibri" w:cs="Calibri"/>
-        </w:rPr>
-        <w:lastRenderedPageBreak/>
         <w:t>13.</w:t>
       </w:r>
       <w:r>

</xml_diff>

<commit_message>
some changes - mostly in the intro and discussion paragraphs - see tracking
</commit_message>
<xml_diff>
--- a/Milestone3/Report/report.docx
+++ b/Milestone3/Report/report.docx
@@ -172,6 +172,7 @@
           <w:szCs w:val="24"/>
         </w:rPr>
       </w:pPr>
+      <w:proofErr w:type="spellStart"/>
       <w:r>
         <w:rPr>
           <w:rFonts w:asciiTheme="majorBidi" w:hAnsiTheme="majorBidi" w:cstheme="majorBidi"/>
@@ -179,7 +180,17 @@
           <w:sz w:val="24"/>
           <w:szCs w:val="24"/>
         </w:rPr>
-        <w:t>i.d 322549312, 318505120</w:t>
+        <w:t>i.d</w:t>
+      </w:r>
+      <w:proofErr w:type="spellEnd"/>
+      <w:r>
+        <w:rPr>
+          <w:rFonts w:asciiTheme="majorBidi" w:hAnsiTheme="majorBidi" w:cstheme="majorBidi"/>
+          <w:kern w:val="0"/>
+          <w:sz w:val="24"/>
+          <w:szCs w:val="24"/>
+        </w:rPr>
+        <w:t xml:space="preserve"> 322549312, 318505120</w:t>
       </w:r>
     </w:p>
     <w:p>
@@ -312,8 +323,19 @@
           <w:sz w:val="24"/>
           <w:szCs w:val="24"/>
         </w:rPr>
-        <w:t>Yadid Algavi</w:t>
-      </w:r>
+        <w:t xml:space="preserve">Yadid </w:t>
+      </w:r>
+      <w:proofErr w:type="spellStart"/>
+      <w:r>
+        <w:rPr>
+          <w:rFonts w:asciiTheme="majorBidi" w:eastAsiaTheme="minorHAnsi" w:hAnsiTheme="majorBidi"/>
+          <w:color w:val="auto"/>
+          <w:sz w:val="24"/>
+          <w:szCs w:val="24"/>
+        </w:rPr>
+        <w:t>Algavi</w:t>
+      </w:r>
+      <w:proofErr w:type="spellEnd"/>
     </w:p>
     <w:p>
       <w:pPr>
@@ -381,289 +403,292 @@
         <w:bidi w:val="0"/>
         <w:jc w:val="both"/>
         <w:rPr>
-          <w:rFonts w:ascii="Calibri" w:hAnsi="Calibri" w:cs="Calibri"/>
-        </w:rPr>
-      </w:pPr>
-      <w:r>
-        <w:rPr>
-          <w:rFonts w:ascii="Calibri" w:hAnsi="Calibri" w:cs="Calibri"/>
-        </w:rPr>
-        <w:t xml:space="preserve">The gut microbiome is a crucial factor in </w:t>
-      </w:r>
-      <w:r>
-        <w:rPr>
-          <w:rFonts w:ascii="Calibri" w:hAnsi="Calibri" w:cs="Calibri"/>
-        </w:rPr>
-        <w:t>the health, behavior, and evolutionary dynamics of animals</w:t>
-      </w:r>
-      <w:r>
-        <w:rPr>
-          <w:rFonts w:ascii="Calibri" w:hAnsi="Calibri" w:cs="Calibri"/>
-        </w:rPr>
-        <w:fldChar w:fldCharType="begin"/>
-      </w:r>
-      <w:r>
-        <w:rPr>
-          <w:rFonts w:ascii="Calibri" w:hAnsi="Calibri" w:cs="Calibri"/>
-        </w:rPr>
-        <w:instrText xml:space="preserve"> ADDIN ZOTERO_ITEM CSL_CITATION {"citationID":"mstJWEJB","properties":{"formattedCitation":"\\super 1\\uc0\\u8211{}3\\nosupersub{}","plainCitation":"1–3","noteIndex":0},"citationItems":[{"id":143,"uris":["http://zotero.org/users/14693810/items/E7BDUA8S"],"itemData":{"id":143,"type":"article-journal","abstract":"The intestinal microbiota is a complex microbial community, with diverse and stable populations hosted by the gastrointestinal tract since birth. This ecosystem holds multiple anti-infectious, anti-inflammatory, and immune modulating roles decisive for intestinal homeostasis. Among these, colonization resistance refers to the dynamic antagonistic interactions between commensals and pathogenic flora. Hence, gut bacteria compete for the same intestinal niches and substrates, while also releasing antimicrobial substances such as bacteriocines and changing the environmental conditions. Short chain fatty acids (SCFAs) generated in anaerobic conditions prompt epigenetic regulatory mechanisms that favor a tolerogenic immune response. In addition, the commensal flora is involved in the synthesis of bactericidal products, namely secondary biliary acids or antimicrobial peptides (AMPs) such as cathellicidin-LL37, an immunomodulatory, antimicrobial, and wound healing peptide. Gut microbiota is protected through symbiotic relations with the hosting organism and by quorum sensing, a specific cell-to-cell communication system. Any alterations of these relationships favor the uncontrollable multiplication of the resident pathobionts or external entero-pathogens, prompting systemic translocations, inflammatory reactions, or exacerbations of bacterial virulence mechanisms (T6SS, T3SS) and ultimately lead to gastrointestinal or systemic infections. The article describes the metabolic and immunological mechanisms through which the intestinal microbiota is both an ally of the organism against enteric pathogens and an enemy that favors the development of infections.","container-title":"Frontiers in Microbiology","DOI":"10.3389/fmicb.2018.03328","ISSN":"1664-302X","journalAbbreviation":"Front Microbiol","note":"PMID: 30761120\nPMCID: PMC6362409","page":"3328","source":"PubMed Central","title":"Intestinal Microbiota as a Host Defense Mechanism to Infectious Threats","volume":"9","author":[{"family":"Iacob","given":"Simona"},{"family":"Iacob","given":"Diana Gabriela"},{"family":"Luminos","given":"Luminita Monica"}],"issued":{"date-parts":[["2019",1,23]]}}},{"id":149,"uris":["http://zotero.org/users/14693810/items/C4ZI2AIH"],"itemData":{"id":149,"type":"article-journal","abstract":"The gut-brain axis is a bidirectional communication network that links the enteric and central nervous systems. This network is not only anatomical, but it extends to include endocrine, humoral, metabolic, and immune routes of communication as well. The autonomic nervous system, hypothalamic-pituitary-adrenal (HPA) axis, and nerves within the gastrointestinal tract, all link the gut and the brain, allowing the brain to influence intestinal activities, including activity of functional immune effector cells; and the gut to influence mood, cognition, and mental health.","container-title":"Integrative Medicine: A Clinician's Journal","ISSN":"1546-993X","issue":"4","journalAbbreviation":"Integr Med (Encinitas)","note":"PMID: 31043907\nPMCID: PMC6469458","page":"28-32","source":"PubMed Central","title":"The Gut-Brain Axis: Influence of Microbiota on Mood and Mental Health","title-short":"The Gut-Brain Axis","volume":"17","author":[{"family":"Appleton","given":"Jeremy"}],"issued":{"date-parts":[["2018",8]]}}},{"id":152,"uris":["http://zotero.org/users/14693810/items/3UG7893V"],"itemData":{"id":152,"type":"article-journal","abstract":"The trillions of microbes living in the gut—the gut microbiota—play an important role in human biology and disease. While much has been done to explore its diversity, a full understanding of our microbiomes demands an evolutionary perspective. In this review, we compare microbiomes from human populations, placing them in the context of microbes from humanity’s near and distant animal relatives. We discuss potential mechanisms to generate host-specific microbiome configurations and the consequences of disrupting those configurations. Finally, we propose that this broader phylogenetic perspective is useful for understanding the mechanisms underlying human–microbiome interactions.","container-title":"BMC Biology","DOI":"10.1186/s12915-017-0454-7","ISSN":"1741-7007","issue":"1","journalAbbreviation":"BMC Biology","page":"127","source":"BioMed Central","title":"The human microbiome in evolution","volume":"15","author":[{"family":"Davenport","given":"Emily R."},{"family":"Sanders","given":"Jon G."},{"family":"Song","given":"Se Jin"},{"family":"Amato","given":"Katherine R."},{"family":"Clark","given":"Andrew G."},{"family":"Knight","given":"Rob"}],"issued":{"date-parts":[["2017",12,27]]}}}],"schema":"https://github.com/citation-style-language/schema/raw/master/csl-citation.json"} </w:instrText>
-      </w:r>
-      <w:r>
-        <w:rPr>
-          <w:rFonts w:ascii="Calibri" w:hAnsi="Calibri" w:cs="Calibri"/>
-        </w:rPr>
-        <w:fldChar w:fldCharType="separate"/>
-      </w:r>
-      <w:r>
-        <w:rPr>
-          <w:rFonts w:ascii="Calibri" w:hAnsi="Calibri" w:cs="Calibri"/>
-          <w:kern w:val="0"/>
-          <w:vertAlign w:val="superscript"/>
-        </w:rPr>
-        <w:t>1–3</w:t>
-      </w:r>
-      <w:r>
-        <w:rPr>
-          <w:rFonts w:ascii="Calibri" w:hAnsi="Calibri" w:cs="Calibri"/>
-        </w:rPr>
-        <w:fldChar w:fldCharType="end"/>
-      </w:r>
-      <w:r>
-        <w:rPr>
-          <w:rFonts w:ascii="Calibri" w:hAnsi="Calibri" w:cs="Calibri"/>
-        </w:rPr>
-        <w:t xml:space="preserve">. </w:t>
-      </w:r>
-      <w:r>
-        <w:rPr>
-          <w:rFonts w:ascii="Calibri" w:hAnsi="Calibri" w:cs="Calibri"/>
-        </w:rPr>
-        <w:t xml:space="preserve">While </w:t>
-      </w:r>
-      <w:r>
-        <w:rPr>
-          <w:rFonts w:ascii="Calibri" w:hAnsi="Calibri" w:cs="Calibri"/>
-        </w:rPr>
-        <w:t>gut microbiota composition</w:t>
-      </w:r>
-      <w:r>
-        <w:rPr>
-          <w:rFonts w:ascii="Calibri" w:hAnsi="Calibri" w:cs="Calibri"/>
-        </w:rPr>
-        <w:t xml:space="preserve"> is</w:t>
-      </w:r>
-      <w:r>
-        <w:rPr>
-          <w:rFonts w:ascii="Calibri" w:hAnsi="Calibri" w:cs="Calibri"/>
-        </w:rPr>
-        <w:t xml:space="preserve"> known to be</w:t>
-      </w:r>
-      <w:r>
-        <w:rPr>
-          <w:rFonts w:ascii="Calibri" w:hAnsi="Calibri" w:cs="Calibri"/>
-        </w:rPr>
-        <w:t xml:space="preserve"> influenced by individual factors like diet, genetics, and age</w:t>
-      </w:r>
-      <w:r>
-        <w:rPr>
-          <w:rFonts w:ascii="Calibri" w:hAnsi="Calibri" w:cs="Calibri"/>
-        </w:rPr>
-        <w:t>, it is</w:t>
-      </w:r>
-      <w:r>
-        <w:rPr>
-          <w:rFonts w:ascii="Calibri" w:hAnsi="Calibri" w:cs="Calibri"/>
-        </w:rPr>
-        <w:t xml:space="preserve"> also</w:t>
-      </w:r>
-      <w:r>
-        <w:rPr>
-          <w:rFonts w:ascii="Calibri" w:hAnsi="Calibri" w:cs="Calibri"/>
-        </w:rPr>
-        <w:t xml:space="preserve"> known that </w:t>
-      </w:r>
-      <w:r>
-        <w:rPr>
-          <w:rFonts w:ascii="Calibri" w:hAnsi="Calibri" w:cs="Calibri"/>
-        </w:rPr>
-        <w:t>social interactions and environmental conditions</w:t>
-      </w:r>
-      <w:r>
-        <w:rPr>
-          <w:rFonts w:ascii="Calibri" w:hAnsi="Calibri" w:cs="Calibri"/>
-        </w:rPr>
-        <w:t xml:space="preserve"> </w:t>
-      </w:r>
-      <w:r>
-        <w:rPr>
-          <w:rFonts w:ascii="Calibri" w:hAnsi="Calibri" w:cs="Calibri"/>
-        </w:rPr>
-        <w:t>also contribute to the composition of the microbiota</w:t>
-      </w:r>
-      <w:r>
-        <w:rPr>
-          <w:rFonts w:ascii="Calibri" w:hAnsi="Calibri" w:cs="Calibri"/>
-          <w:highlight w:val="yellow"/>
-        </w:rPr>
-        <w:fldChar w:fldCharType="begin"/>
-      </w:r>
-      <w:r>
-        <w:rPr>
-          <w:rFonts w:ascii="Calibri" w:hAnsi="Calibri" w:cs="Calibri"/>
-          <w:highlight w:val="yellow"/>
-        </w:rPr>
-        <w:instrText xml:space="preserve"> ADDIN ZOTERO_ITEM CSL_CITATION {"citationID":"EjG4jCwk","properties":{"formattedCitation":"\\super 4\\nosupersub{}","plainCitation":"4","noteIndex":0},"citationItems":[{"id":159,"uris":["http://zotero.org/users/14693810/items/MXH57XPH"],"itemData":{"id":159,"type":"article-journal","abstract":"Animals with close social relationships often have similar microbiomes. These socially structured microbiomes can arise through multiple mechanisms that are often difficult to disentangle, including transmission between social partners or via socially structured, shared environments. Here, we review evidence for socially structured microbiomes and propose methods to differentiate the mechanisms that give rise to them. We discuss the evolutionary implications of these mechanisms for both hosts and their microbiomes, including the possibility that social transmission selects for host-specialized microbiomes. We conclude by identifying outstanding questions related to social microbiomes and their implications for social evolution. We identify new or underutilized approaches like longitudinal study designs, strain-sharing analysis, and culture-based characterization to address these outstanding questions.","container-title":"Annual Review of Ecology, Evolution, and Systematics","DOI":"10.1146/annurev-ecolsys-102622-030749","ISSN":"1543-592X, 1545-2069","language":"en","source":"DOI.org (Crossref)","title":"Ecology and Evolution of the Social Microbiome","URL":"https://www.annualreviews.org/content/journals/10.1146/annurev-ecolsys-102622-030749","author":[{"family":"Debray","given":"Reena"},{"family":"Tung","given":"Jenny"},{"family":"Archie","given":"Elizabeth A."}],"accessed":{"date-parts":[["2024",10,14]]},"issued":{"date-parts":[["2024",8,1]]}}}],"schema":"https://github.com/citation-style-language/schema/raw/master/csl-citation.json"} </w:instrText>
-      </w:r>
-      <w:r>
-        <w:rPr>
-          <w:rFonts w:ascii="Calibri" w:hAnsi="Calibri" w:cs="Calibri"/>
-          <w:highlight w:val="yellow"/>
-        </w:rPr>
-        <w:fldChar w:fldCharType="separate"/>
-      </w:r>
-      <w:r>
-        <w:rPr>
-          <w:rFonts w:ascii="Calibri" w:hAnsi="Calibri" w:cs="Calibri"/>
-          <w:kern w:val="0"/>
-          <w:vertAlign w:val="superscript"/>
-        </w:rPr>
-        <w:t>4</w:t>
-      </w:r>
-      <w:r>
-        <w:rPr>
-          <w:rFonts w:ascii="Calibri" w:hAnsi="Calibri" w:cs="Calibri"/>
-          <w:highlight w:val="yellow"/>
-        </w:rPr>
-        <w:fldChar w:fldCharType="end"/>
-      </w:r>
-      <w:r>
-        <w:rPr>
-          <w:rFonts w:ascii="Calibri" w:hAnsi="Calibri" w:cs="Calibri"/>
-        </w:rPr>
-        <w:t>. Social inference</w:t>
-      </w:r>
-      <w:r>
-        <w:rPr>
-          <w:rFonts w:ascii="Calibri" w:hAnsi="Calibri" w:cs="Calibri"/>
-        </w:rPr>
-        <w:t xml:space="preserve">, the approach of using social dynamics to </w:t>
-      </w:r>
-      <w:r>
-        <w:rPr>
-          <w:rFonts w:ascii="Calibri" w:hAnsi="Calibri" w:cs="Calibri"/>
-        </w:rPr>
-        <w:t>understand microbiome composition</w:t>
-      </w:r>
-      <w:r>
-        <w:rPr>
-          <w:rFonts w:ascii="Calibri" w:hAnsi="Calibri" w:cs="Calibri"/>
-        </w:rPr>
-        <w:t xml:space="preserve">, </w:t>
-      </w:r>
-      <w:r>
-        <w:rPr>
-          <w:rFonts w:ascii="Calibri" w:hAnsi="Calibri" w:cs="Calibri"/>
-        </w:rPr>
-        <w:t>has emerged as a promising approach in recent studies of social species</w:t>
-      </w:r>
-      <w:r>
-        <w:rPr>
-          <w:rFonts w:ascii="Calibri" w:hAnsi="Calibri" w:cs="Calibri"/>
-        </w:rPr>
-        <w:fldChar w:fldCharType="begin"/>
-      </w:r>
-      <w:r>
-        <w:rPr>
-          <w:rFonts w:ascii="Calibri" w:hAnsi="Calibri" w:cs="Calibri"/>
-        </w:rPr>
-        <w:instrText xml:space="preserve"> ADDIN ZOTERO_ITEM CSL_CITATION {"citationID":"rFZADtU5","properties":{"formattedCitation":"\\super 5\\uc0\\u8211{}7\\nosupersub{}","plainCitation":"5–7","noteIndex":0},"citationItems":[{"id":128,"uris":["http://zotero.org/users/14693810/items/ADQGXHAH"],"itemData":{"id":128,"type":"article-journal","abstract":"Social relationships have profound effects on health in humans and other primates, but the mechanisms that explain this relationship are not well understood. Using shotgun metagenomic data from wild baboons, we found that social group membership and social network relationships predicted both the taxonomic structure of the gut microbiome and the structure of genes encoded by gut microbial species. Rates of interaction directly explained variation in the gut microbiome, even after controlling for diet, kinship, and shared environments. They therefore strongly implicate direct physical contact among social partners in the transmission of gut microbial species. We identified 51 socially structured taxa, which were significantly enriched for anaerobic and non-spore-forming lifestyles. Our results argue that social interactions are an important determinant of gut microbiome composition in natural animal populations—a relationship with important ramifications for understanding how social relationships influence health, as well as the evolution of group living., DOI:\nhttp://dx.doi.org/10.7554/eLife.05224.001, The digestive system is home to a complex community of microbes—known as the gut microbiome—that contributes to our health and wellbeing by digesting food, producing essential vitamins, and preventing the growth of harmful bacteria. The recent development of rapid genome sequencing techniques has made it much easier to identify the species of microbes found in the gut microbiome, and how this microbiome's composition varies between individuals., Studies in humans and other primates suggest that direct contact during social interactions may alter the composition of the gut microbiome in an individual. This could explain why there is a strong association between social interactions and health in humans and other social animals. However, similarities in the gut microbiomes of individuals within a social group could also be due to a shared diet or a common environment. The information collected during long-term studies of wild primates offers an opportunity to analyze and assess the influence of diet, environment and social interaction on the gut microbiome., Here, Tung et al. studied the gut microbiomes of 48 wild baboons belonging to two different social groups in Amboseli, Kenya. Using a technique called shotgun metagenomic sequencing, they sequenced DNA extracted from samples of feces collected from individual baboons. The sequence data revealed that an individual's social group and social network can predict the species found in its gut microbiome. This remained the case even when other factors—such as diet, kinship, and shared environments—were taken into account., Tung et al.'s findings suggest that direct physical contact during social interactions may be important in transmitting gut microbiomes between members of the same social group. However, scientists still don't know whether this exchange is good or bad for the health of the baboons. Future work will try to understand whether baboons benefit from acquiring gut microbes from their group members, and if the gut microbes of some social groups are better than others., DOI:\nhttp://dx.doi.org/10.7554/eLife.05224.002","container-title":"eLife","DOI":"10.7554/eLife.05224","ISSN":"2050-084X","journalAbbreviation":"eLife","note":"PMID: 25774601\nPMCID: PMC4379495","page":"e05224","source":"PubMed Central","title":"Social networks predict gut microbiome composition in wild baboons","volume":"4","author":[{"family":"Tung","given":"Jenny"},{"family":"Barreiro","given":"Luis B"},{"family":"Burns","given":"Michael B"},{"family":"Grenier","given":"Jean-Christophe"},{"family":"Lynch","given":"Josh"},{"family":"Grieneisen","given":"Laura E"},{"family":"Altmann","given":"Jeanne"},{"family":"Alberts","given":"Susan C"},{"family":"Blekhman","given":"Ran"},{"family":"Archie","given":"Elizabeth A"}]}},{"id":155,"uris":["http://zotero.org/users/14693810/items/TFNT5ARA"],"itemData":{"id":155,"type":"article-journal","abstract":"The mammalian gut teems with microbes, yet how hosts acquire these symbionts remains poorly understood. Research in primates suggests that microbes can be picked up via social contact, but the role of social interactions in non-group-living species remains underexplored. Here, we use a passive tracking system to collect high resolution spatiotemporal activity data from wild mice (Apodemus sylvaticus). Social network analysis revealed social association strength to be the strongest predictor of microbiota similarity among individuals, controlling for factors including spatial proximity and kinship, which had far smaller or nonsignificant effects. This social effect was limited to interactions involving males (male-male and male-female), implicating sex-dependent behaviours as driving processes. Social network position also predicted microbiota richness, with well-connected individuals having the most diverse microbiotas. Overall, these findings suggest social contact provides a key transmission pathway for gut symbionts even in relatively asocial mammals, that strongly shapes the adult gut microbiota. This work underlines the potential for individuals to pick up beneficial symbionts as well as pathogens from social interactions.","container-title":"The ISME Journal","DOI":"10.1038/s41396-021-00949-3","ISSN":"1751-7362","issue":"9","journalAbbreviation":"ISME J","note":"PMID: 33731838\nPMCID: PMC8397773","page":"2601-2613","source":"PubMed Central","title":"Social networks strongly predict the gut microbiota of wild mice","volume":"15","author":[{"family":"Raulo","given":"Aura"},{"family":"Allen","given":"Bryony E."},{"family":"Troitsky","given":"Tanya"},{"family":"Husby","given":"Arild"},{"family":"Firth","given":"Josh A."},{"family":"Coulson","given":"Tim"},{"family":"Knowles","given":"Sarah C. L."}],"issued":{"date-parts":[["2021",9]]}}},{"id":160,"uris":["http://zotero.org/users/14693810/items/3N35JJTN"],"itemData":{"id":160,"type":"article-journal","abstract":"The gut microbiome is structured by social groups in a variety of host taxa. Whether this pattern is driven by relatedness, similar diets or shared social environments is under debate because few studies have had access to the data necessary to disentangle these factors in wild populations. We investigated whether diet, relatedness or the 1m proximity network best explains differences in the gut microbiome among 45 female colobus monkeys in eight social groups residing at Boabeng-Fiema, Ghana. We combined demographic and behavioural data collected during May – August 2007 and October 2008 – April 2009 with 16S rRNA sequencing of faecal samples collected during the latter part of each observation period. Depending on the beta diversity index, social group identity explained 19–28% of the variation in gut microbiome beta diversity. When comparing the predictive power of dietary dissimilarity, relatedness and connectedness in the 1m proximity network, the models with social connectedness received the strongest support, even in our analyses that excluded within-group dyads. This novel finding indicates that microbes may be transmitted during intergroup encounters, which could occur either indirectly via shared environments or directly via social contact. Lastly, some of the gut microbial taxa that appear to be transmitted via 1m proximity are associated with digestion of plant material. Further research is needed to investigate whether this type of gut microbe transmission yields health benefits, which could provide an incentive for the formation and maintenance of social bonds within and between social groups.","container-title":"Animal Behaviour","DOI":"10.1016/j.anbehav.2020.02.011","ISSN":"0003-3472","journalAbbreviation":"Animal Behaviour","page":"17-31","source":"ScienceDirect","title":"Interactions between social groups of colobus monkeys (&lt;i&gt;Colobus vellerosus&lt;/i&gt;) explain similarities in their gut microbiomes","volume":"163","author":[{"family":"Wikberg","given":"Eva C."},{"family":"Christie","given":"Diana"},{"family":"Sicotte","given":"Pascale"},{"family":"Ting","given":"Nelson"}],"issued":{"date-parts":[["2020",5,1]]}}}],"schema":"https://github.com/citation-style-language/schema/raw/master/csl-citation.json"} </w:instrText>
-      </w:r>
-      <w:r>
-        <w:rPr>
-          <w:rFonts w:ascii="Calibri" w:hAnsi="Calibri" w:cs="Calibri"/>
-        </w:rPr>
-        <w:fldChar w:fldCharType="separate"/>
-      </w:r>
-      <w:r>
-        <w:rPr>
-          <w:rFonts w:ascii="Calibri" w:hAnsi="Calibri" w:cs="Calibri"/>
-          <w:kern w:val="0"/>
-          <w:vertAlign w:val="superscript"/>
-        </w:rPr>
-        <w:t>5–7</w:t>
-      </w:r>
-      <w:r>
-        <w:rPr>
-          <w:rFonts w:ascii="Calibri" w:hAnsi="Calibri" w:cs="Calibri"/>
-        </w:rPr>
-        <w:fldChar w:fldCharType="end"/>
-      </w:r>
-      <w:r>
-        <w:rPr>
-          <w:rFonts w:ascii="Calibri" w:hAnsi="Calibri" w:cs="Calibri"/>
-        </w:rPr>
-        <w:t xml:space="preserve">, revealing </w:t>
-      </w:r>
-      <w:r>
-        <w:rPr>
-          <w:rFonts w:ascii="Calibri" w:hAnsi="Calibri" w:cs="Calibri"/>
-        </w:rPr>
-        <w:t>that individual</w:t>
-      </w:r>
-      <w:r>
-        <w:rPr>
-          <w:rFonts w:ascii="Calibri" w:hAnsi="Calibri" w:cs="Calibri"/>
-        </w:rPr>
-        <w:t>s</w:t>
-      </w:r>
-      <w:r>
-        <w:rPr>
-          <w:rFonts w:ascii="Calibri" w:hAnsi="Calibri" w:cs="Calibri"/>
-        </w:rPr>
-        <w:t xml:space="preserve"> within the same </w:t>
-      </w:r>
-      <w:r>
-        <w:rPr>
-          <w:rFonts w:ascii="Calibri" w:hAnsi="Calibri" w:cs="Calibri"/>
-        </w:rPr>
-        <w:t>social</w:t>
-      </w:r>
-      <w:r>
-        <w:rPr>
-          <w:rFonts w:ascii="Calibri" w:hAnsi="Calibri" w:cs="Calibri"/>
-        </w:rPr>
-        <w:t xml:space="preserve"> circle </w:t>
-      </w:r>
-      <w:r>
-        <w:rPr>
-          <w:rFonts w:ascii="Calibri" w:hAnsi="Calibri" w:cs="Calibri"/>
-        </w:rPr>
-        <w:t>share</w:t>
-      </w:r>
-      <w:r>
-        <w:rPr>
-          <w:rFonts w:ascii="Calibri" w:hAnsi="Calibri" w:cs="Calibri"/>
-        </w:rPr>
-        <w:t xml:space="preserve"> similarities in</w:t>
-      </w:r>
-      <w:r>
-        <w:rPr>
-          <w:rFonts w:ascii="Calibri" w:hAnsi="Calibri" w:cs="Calibri"/>
-        </w:rPr>
-        <w:t xml:space="preserve"> microbial </w:t>
-      </w:r>
-      <w:r>
-        <w:rPr>
-          <w:rFonts w:ascii="Calibri" w:hAnsi="Calibri" w:cs="Calibri"/>
-        </w:rPr>
-        <w:t>communities</w:t>
-      </w:r>
-      <w:r>
-        <w:rPr>
-          <w:rFonts w:ascii="Calibri" w:hAnsi="Calibri" w:cs="Calibri"/>
-        </w:rPr>
-        <w:t>.</w:t>
-      </w:r>
+          <w:del w:id="0" w:author="Yuval Dotan" w:date="2024-10-20T14:54:00Z" w16du:dateUtc="2024-10-20T11:54:00Z"/>
+          <w:rFonts w:ascii="Calibri" w:hAnsi="Calibri" w:cs="Calibri"/>
+        </w:rPr>
+      </w:pPr>
+      <w:del w:id="1" w:author="Yuval Dotan" w:date="2024-10-20T14:54:00Z" w16du:dateUtc="2024-10-20T11:54:00Z">
+        <w:r>
+          <w:rPr>
+            <w:rFonts w:ascii="Calibri" w:hAnsi="Calibri" w:cs="Calibri"/>
+          </w:rPr>
+          <w:delText xml:space="preserve">The gut microbiome is a crucial factor in </w:delText>
+        </w:r>
+        <w:r>
+          <w:rPr>
+            <w:rFonts w:ascii="Calibri" w:hAnsi="Calibri" w:cs="Calibri"/>
+          </w:rPr>
+          <w:delText>the health, behavior, and evolutionary dynamics of animals</w:delText>
+        </w:r>
+        <w:r>
+          <w:rPr>
+            <w:rFonts w:ascii="Calibri" w:hAnsi="Calibri" w:cs="Calibri"/>
+          </w:rPr>
+          <w:fldChar w:fldCharType="begin"/>
+        </w:r>
+        <w:r>
+          <w:rPr>
+            <w:rFonts w:ascii="Calibri" w:hAnsi="Calibri" w:cs="Calibri"/>
+          </w:rPr>
+          <w:delInstrText xml:space="preserve"> ADDIN ZOTERO_ITEM CSL_CITATION {"citationID":"mstJWEJB","properties":{"formattedCitation":"\\super 1\\uc0\\u8211{}3\\nosupersub{}","plainCitation":"1–3","noteIndex":0},"citationItems":[{"id":143,"uris":["http://zotero.org/users/14693810/items/E7BDUA8S"],"itemData":{"id":143,"type":"article-journal","abstract":"The intestinal microbiota is a complex microbial community, with diverse and stable populations hosted by the gastrointestinal tract since birth. This ecosystem holds multiple anti-infectious, anti-inflammatory, and immune modulating roles decisive for intestinal homeostasis. Among these, colonization resistance refers to the dynamic antagonistic interactions between commensals and pathogenic flora. Hence, gut bacteria compete for the same intestinal niches and substrates, while also releasing antimicrobial substances such as bacteriocines and changing the environmental conditions. Short chain fatty acids (SCFAs) generated in anaerobic conditions prompt epigenetic regulatory mechanisms that favor a tolerogenic immune response. In addition, the commensal flora is involved in the synthesis of bactericidal products, namely secondary biliary acids or antimicrobial peptides (AMPs) such as cathellicidin-LL37, an immunomodulatory, antimicrobial, and wound healing peptide. Gut microbiota is protected through symbiotic relations with the hosting organism and by quorum sensing, a specific cell-to-cell communication system. Any alterations of these relationships favor the uncontrollable multiplication of the resident pathobionts or external entero-pathogens, prompting systemic translocations, inflammatory reactions, or exacerbations of bacterial virulence mechanisms (T6SS, T3SS) and ultimately lead to gastrointestinal or systemic infections. The article describes the metabolic and immunological mechanisms through which the intestinal microbiota is both an ally of the organism against enteric pathogens and an enemy that favors the development of infections.","container-title":"Frontiers in Microbiology","DOI":"10.3389/fmicb.2018.03328","ISSN":"1664-302X","journalAbbreviation":"Front Microbiol","note":"PMID: 30761120\nPMCID: PMC6362409","page":"3328","source":"PubMed Central","title":"Intestinal Microbiota as a Host Defense Mechanism to Infectious Threats","volume":"9","author":[{"family":"Iacob","given":"Simona"},{"family":"Iacob","given":"Diana Gabriela"},{"family":"Luminos","given":"Luminita Monica"}],"issued":{"date-parts":[["2019",1,23]]}}},{"id":149,"uris":["http://zotero.org/users/14693810/items/C4ZI2AIH"],"itemData":{"id":149,"type":"article-journal","abstract":"The gut-brain axis is a bidirectional communication network that links the enteric and central nervous systems. This network is not only anatomical, but it extends to include endocrine, humoral, metabolic, and immune routes of communication as well. The autonomic nervous system, hypothalamic-pituitary-adrenal (HPA) axis, and nerves within the gastrointestinal tract, all link the gut and the brain, allowing the brain to influence intestinal activities, including activity of functional immune effector cells; and the gut to influence mood, cognition, and mental health.","container-title":"Integrative Medicine: A Clinician's Journal","ISSN":"1546-993X","issue":"4","journalAbbreviation":"Integr Med (Encinitas)","note":"PMID: 31043907\nPMCID: PMC6469458","page":"28-32","source":"PubMed Central","title":"The Gut-Brain Axis: Influence of Microbiota on Mood and Mental Health","title-short":"The Gut-Brain Axis","volume":"17","author":[{"family":"Appleton","given":"Jeremy"}],"issued":{"date-parts":[["2018",8]]}}},{"id":152,"uris":["http://zotero.org/users/14693810/items/3UG7893V"],"itemData":{"id":152,"type":"article-journal","abstract":"The trillions of microbes living in the gut—the gut microbiota—play an important role in human biology and disease. While much has been done to explore its diversity, a full understanding of our microbiomes demands an evolutionary perspective. In this review, we compare microbiomes from human populations, placing them in the context of microbes from humanity’s near and distant animal relatives. We discuss potential mechanisms to generate host-specific microbiome configurations and the consequences of disrupting those configurations. Finally, we propose that this broader phylogenetic perspective is useful for understanding the mechanisms underlying human–microbiome interactions.","container-title":"BMC Biology","DOI":"10.1186/s12915-017-0454-7","ISSN":"1741-7007","issue":"1","journalAbbreviation":"BMC Biology","page":"127","source":"BioMed Central","title":"The human microbiome in evolution","volume":"15","author":[{"family":"Davenport","given":"Emily R."},{"family":"Sanders","given":"Jon G."},{"family":"Song","given":"Se Jin"},{"family":"Amato","given":"Katherine R."},{"family":"Clark","given":"Andrew G."},{"family":"Knight","given":"Rob"}],"issued":{"date-parts":[["2017",12,27]]}}}],"schema":"https://github.com/citation-style-language/schema/raw/master/csl-citation.json"} </w:delInstrText>
+        </w:r>
+        <w:r>
+          <w:rPr>
+            <w:rFonts w:ascii="Calibri" w:hAnsi="Calibri" w:cs="Calibri"/>
+          </w:rPr>
+          <w:fldChar w:fldCharType="separate"/>
+        </w:r>
+        <w:r>
+          <w:rPr>
+            <w:rFonts w:ascii="Calibri" w:hAnsi="Calibri" w:cs="Calibri"/>
+            <w:kern w:val="0"/>
+            <w:vertAlign w:val="superscript"/>
+          </w:rPr>
+          <w:delText>1–3</w:delText>
+        </w:r>
+        <w:r>
+          <w:rPr>
+            <w:rFonts w:ascii="Calibri" w:hAnsi="Calibri" w:cs="Calibri"/>
+          </w:rPr>
+          <w:fldChar w:fldCharType="end"/>
+        </w:r>
+        <w:r>
+          <w:rPr>
+            <w:rFonts w:ascii="Calibri" w:hAnsi="Calibri" w:cs="Calibri"/>
+          </w:rPr>
+          <w:delText xml:space="preserve">. </w:delText>
+        </w:r>
+        <w:r>
+          <w:rPr>
+            <w:rFonts w:ascii="Calibri" w:hAnsi="Calibri" w:cs="Calibri"/>
+          </w:rPr>
+          <w:delText xml:space="preserve">While </w:delText>
+        </w:r>
+        <w:r>
+          <w:rPr>
+            <w:rFonts w:ascii="Calibri" w:hAnsi="Calibri" w:cs="Calibri"/>
+          </w:rPr>
+          <w:delText>gut microbiota composition</w:delText>
+        </w:r>
+        <w:r>
+          <w:rPr>
+            <w:rFonts w:ascii="Calibri" w:hAnsi="Calibri" w:cs="Calibri"/>
+          </w:rPr>
+          <w:delText xml:space="preserve"> is</w:delText>
+        </w:r>
+        <w:r>
+          <w:rPr>
+            <w:rFonts w:ascii="Calibri" w:hAnsi="Calibri" w:cs="Calibri"/>
+          </w:rPr>
+          <w:delText xml:space="preserve"> known to be</w:delText>
+        </w:r>
+        <w:r>
+          <w:rPr>
+            <w:rFonts w:ascii="Calibri" w:hAnsi="Calibri" w:cs="Calibri"/>
+          </w:rPr>
+          <w:delText xml:space="preserve"> influenced by individual factors like diet, genetics, and age</w:delText>
+        </w:r>
+        <w:r>
+          <w:rPr>
+            <w:rFonts w:ascii="Calibri" w:hAnsi="Calibri" w:cs="Calibri"/>
+          </w:rPr>
+          <w:delText>, it is</w:delText>
+        </w:r>
+        <w:r>
+          <w:rPr>
+            <w:rFonts w:ascii="Calibri" w:hAnsi="Calibri" w:cs="Calibri"/>
+          </w:rPr>
+          <w:delText xml:space="preserve"> also</w:delText>
+        </w:r>
+        <w:r>
+          <w:rPr>
+            <w:rFonts w:ascii="Calibri" w:hAnsi="Calibri" w:cs="Calibri"/>
+          </w:rPr>
+          <w:delText xml:space="preserve"> known that </w:delText>
+        </w:r>
+        <w:r>
+          <w:rPr>
+            <w:rFonts w:ascii="Calibri" w:hAnsi="Calibri" w:cs="Calibri"/>
+          </w:rPr>
+          <w:delText>social interactions and environmental conditions</w:delText>
+        </w:r>
+        <w:r>
+          <w:rPr>
+            <w:rFonts w:ascii="Calibri" w:hAnsi="Calibri" w:cs="Calibri"/>
+          </w:rPr>
+          <w:delText xml:space="preserve"> </w:delText>
+        </w:r>
+        <w:r>
+          <w:rPr>
+            <w:rFonts w:ascii="Calibri" w:hAnsi="Calibri" w:cs="Calibri"/>
+          </w:rPr>
+          <w:delText>also contribute to the composition of the microbiota</w:delText>
+        </w:r>
+        <w:r>
+          <w:rPr>
+            <w:rFonts w:ascii="Calibri" w:hAnsi="Calibri" w:cs="Calibri"/>
+            <w:highlight w:val="yellow"/>
+          </w:rPr>
+          <w:fldChar w:fldCharType="begin"/>
+        </w:r>
+        <w:r>
+          <w:rPr>
+            <w:rFonts w:ascii="Calibri" w:hAnsi="Calibri" w:cs="Calibri"/>
+            <w:highlight w:val="yellow"/>
+          </w:rPr>
+          <w:delInstrText xml:space="preserve"> ADDIN ZOTERO_ITEM CSL_CITATION {"citationID":"EjG4jCwk","properties":{"formattedCitation":"\\super 4\\nosupersub{}","plainCitation":"4","noteIndex":0},"citationItems":[{"id":159,"uris":["http://zotero.org/users/14693810/items/MXH57XPH"],"itemData":{"id":159,"type":"article-journal","abstract":"Animals with close social relationships often have similar microbiomes. These socially structured microbiomes can arise through multiple mechanisms that are often difficult to disentangle, including transmission between social partners or via socially structured, shared environments. Here, we review evidence for socially structured microbiomes and propose methods to differentiate the mechanisms that give rise to them. We discuss the evolutionary implications of these mechanisms for both hosts and their microbiomes, including the possibility that social transmission selects for host-specialized microbiomes. We conclude by identifying outstanding questions related to social microbiomes and their implications for social evolution. We identify new or underutilized approaches like longitudinal study designs, strain-sharing analysis, and culture-based characterization to address these outstanding questions.","container-title":"Annual Review of Ecology, Evolution, and Systematics","DOI":"10.1146/annurev-ecolsys-102622-030749","ISSN":"1543-592X, 1545-2069","language":"en","source":"DOI.org (Crossref)","title":"Ecology and Evolution of the Social Microbiome","URL":"https://www.annualreviews.org/content/journals/10.1146/annurev-ecolsys-102622-030749","author":[{"family":"Debray","given":"Reena"},{"family":"Tung","given":"Jenny"},{"family":"Archie","given":"Elizabeth A."}],"accessed":{"date-parts":[["2024",10,14]]},"issued":{"date-parts":[["2024",8,1]]}}}],"schema":"https://github.com/citation-style-language/schema/raw/master/csl-citation.json"} </w:delInstrText>
+        </w:r>
+        <w:r>
+          <w:rPr>
+            <w:rFonts w:ascii="Calibri" w:hAnsi="Calibri" w:cs="Calibri"/>
+            <w:highlight w:val="yellow"/>
+          </w:rPr>
+          <w:fldChar w:fldCharType="separate"/>
+        </w:r>
+        <w:r>
+          <w:rPr>
+            <w:rFonts w:ascii="Calibri" w:hAnsi="Calibri" w:cs="Calibri"/>
+            <w:kern w:val="0"/>
+            <w:vertAlign w:val="superscript"/>
+          </w:rPr>
+          <w:delText>4</w:delText>
+        </w:r>
+        <w:r>
+          <w:rPr>
+            <w:rFonts w:ascii="Calibri" w:hAnsi="Calibri" w:cs="Calibri"/>
+            <w:highlight w:val="yellow"/>
+          </w:rPr>
+          <w:fldChar w:fldCharType="end"/>
+        </w:r>
+        <w:r>
+          <w:rPr>
+            <w:rFonts w:ascii="Calibri" w:hAnsi="Calibri" w:cs="Calibri"/>
+          </w:rPr>
+          <w:delText>. Social inference</w:delText>
+        </w:r>
+        <w:r>
+          <w:rPr>
+            <w:rFonts w:ascii="Calibri" w:hAnsi="Calibri" w:cs="Calibri"/>
+          </w:rPr>
+          <w:delText xml:space="preserve">, the approach of using social dynamics to </w:delText>
+        </w:r>
+        <w:r>
+          <w:rPr>
+            <w:rFonts w:ascii="Calibri" w:hAnsi="Calibri" w:cs="Calibri"/>
+          </w:rPr>
+          <w:delText>understand microbiome composition</w:delText>
+        </w:r>
+        <w:r>
+          <w:rPr>
+            <w:rFonts w:ascii="Calibri" w:hAnsi="Calibri" w:cs="Calibri"/>
+          </w:rPr>
+          <w:delText xml:space="preserve">, </w:delText>
+        </w:r>
+        <w:r>
+          <w:rPr>
+            <w:rFonts w:ascii="Calibri" w:hAnsi="Calibri" w:cs="Calibri"/>
+          </w:rPr>
+          <w:delText>has emerged as a promising approach in recent studies of social species</w:delText>
+        </w:r>
+        <w:r>
+          <w:rPr>
+            <w:rFonts w:ascii="Calibri" w:hAnsi="Calibri" w:cs="Calibri"/>
+          </w:rPr>
+          <w:fldChar w:fldCharType="begin"/>
+        </w:r>
+        <w:r>
+          <w:rPr>
+            <w:rFonts w:ascii="Calibri" w:hAnsi="Calibri" w:cs="Calibri"/>
+          </w:rPr>
+          <w:delInstrText xml:space="preserve"> ADDIN ZOTERO_ITEM CSL_CITATION {"citationID":"rFZADtU5","properties":{"formattedCitation":"\\super 5\\uc0\\u8211{}7\\nosupersub{}","plainCitation":"5–7","noteIndex":0},"citationItems":[{"id":128,"uris":["http://zotero.org/users/14693810/items/ADQGXHAH"],"itemData":{"id":128,"type":"article-journal","abstract":"Social relationships have profound effects on health in humans and other primates, but the mechanisms that explain this relationship are not well understood. Using shotgun metagenomic data from wild baboons, we found that social group membership and social network relationships predicted both the taxonomic structure of the gut microbiome and the structure of genes encoded by gut microbial species. Rates of interaction directly explained variation in the gut microbiome, even after controlling for diet, kinship, and shared environments. They therefore strongly implicate direct physical contact among social partners in the transmission of gut microbial species. We identified 51 socially structured taxa, which were significantly enriched for anaerobic and non-spore-forming lifestyles. Our results argue that social interactions are an important determinant of gut microbiome composition in natural animal populations—a relationship with important ramifications for understanding how social relationships influence health, as well as the evolution of group living., DOI:\nhttp://dx.doi.org/10.7554/eLife.05224.001, The digestive system is home to a complex community of microbes—known as the gut microbiome—that contributes to our health and wellbeing by digesting food, producing essential vitamins, and preventing the growth of harmful bacteria. The recent development of rapid genome sequencing techniques has made it much easier to identify the species of microbes found in the gut microbiome, and how this microbiome's composition varies between individuals., Studies in humans and other primates suggest that direct contact during social interactions may alter the composition of the gut microbiome in an individual. This could explain why there is a strong association between social interactions and health in humans and other social animals. However, similarities in the gut microbiomes of individuals within a social group could also be due to a shared diet or a common environment. The information collected during long-term studies of wild primates offers an opportunity to analyze and assess the influence of diet, environment and social interaction on the gut microbiome., Here, Tung et al. studied the gut microbiomes of 48 wild baboons belonging to two different social groups in Amboseli, Kenya. Using a technique called shotgun metagenomic sequencing, they sequenced DNA extracted from samples of feces collected from individual baboons. The sequence data revealed that an individual's social group and social network can predict the species found in its gut microbiome. This remained the case even when other factors—such as diet, kinship, and shared environments—were taken into account., Tung et al.'s findings suggest that direct physical contact during social interactions may be important in transmitting gut microbiomes between members of the same social group. However, scientists still don't know whether this exchange is good or bad for the health of the baboons. Future work will try to understand whether baboons benefit from acquiring gut microbes from their group members, and if the gut microbes of some social groups are better than others., DOI:\nhttp://dx.doi.org/10.7554/eLife.05224.002","container-title":"eLife","DOI":"10.7554/eLife.05224","ISSN":"2050-084X","journalAbbreviation":"eLife","note":"PMID: 25774601\nPMCID: PMC4379495","page":"e05224","source":"PubMed Central","title":"Social networks predict gut microbiome composition in wild baboons","volume":"4","author":[{"family":"Tung","given":"Jenny"},{"family":"Barreiro","given":"Luis B"},{"family":"Burns","given":"Michael B"},{"family":"Grenier","given":"Jean-Christophe"},{"family":"Lynch","given":"Josh"},{"family":"Grieneisen","given":"Laura E"},{"family":"Altmann","given":"Jeanne"},{"family":"Alberts","given":"Susan C"},{"family":"Blekhman","given":"Ran"},{"family":"Archie","given":"Elizabeth A"}]}},{"id":155,"uris":["http://zotero.org/users/14693810/items/TFNT5ARA"],"itemData":{"id":155,"type":"article-journal","abstract":"The mammalian gut teems with microbes, yet how hosts acquire these symbionts remains poorly understood. Research in primates suggests that microbes can be picked up via social contact, but the role of social interactions in non-group-living species remains underexplored. Here, we use a passive tracking system to collect high resolution spatiotemporal activity data from wild mice (Apodemus sylvaticus). Social network analysis revealed social association strength to be the strongest predictor of microbiota similarity among individuals, controlling for factors including spatial proximity and kinship, which had far smaller or nonsignificant effects. This social effect was limited to interactions involving males (male-male and male-female), implicating sex-dependent behaviours as driving processes. Social network position also predicted microbiota richness, with well-connected individuals having the most diverse microbiotas. Overall, these findings suggest social contact provides a key transmission pathway for gut symbionts even in relatively asocial mammals, that strongly shapes the adult gut microbiota. This work underlines the potential for individuals to pick up beneficial symbionts as well as pathogens from social interactions.","container-title":"The ISME Journal","DOI":"10.1038/s41396-021-00949-3","ISSN":"1751-7362","issue":"9","journalAbbreviation":"ISME J","note":"PMID: 33731838\nPMCID: PMC8397773","page":"2601-2613","source":"PubMed Central","title":"Social networks strongly predict the gut microbiota of wild mice","volume":"15","author":[{"family":"Raulo","given":"Aura"},{"family":"Allen","given":"Bryony E."},{"family":"Troitsky","given":"Tanya"},{"family":"Husby","given":"Arild"},{"family":"Firth","given":"Josh A."},{"family":"Coulson","given":"Tim"},{"family":"Knowles","given":"Sarah C. L."}],"issued":{"date-parts":[["2021",9]]}}},{"id":160,"uris":["http://zotero.org/users/14693810/items/3N35JJTN"],"itemData":{"id":160,"type":"article-journal","abstract":"The gut microbiome is structured by social groups in a variety of host taxa. Whether this pattern is driven by relatedness, similar diets or shared social environments is under debate because few studies have had access to the data necessary to disentangle these factors in wild populations. We investigated whether diet, relatedness or the 1m proximity network best explains differences in the gut microbiome among 45 female colobus monkeys in eight social groups residing at Boabeng-Fiema, Ghana. We combined demographic and behavioural data collected during May – August 2007 and October 2008 – April 2009 with 16S rRNA sequencing of faecal samples collected during the latter part of each observation period. Depending on the beta diversity index, social group identity explained 19–28% of the variation in gut microbiome beta diversity. When comparing the predictive power of dietary dissimilarity, relatedness and connectedness in the 1m proximity network, the models with social connectedness received the strongest support, even in our analyses that excluded within-group dyads. This novel finding indicates that microbes may be transmitted during intergroup encounters, which could occur either indirectly via shared environments or directly via social contact. Lastly, some of the gut microbial taxa that appear to be transmitted via 1m proximity are associated with digestion of plant material. Further research is needed to investigate whether this type of gut microbe transmission yields health benefits, which could provide an incentive for the formation and maintenance of social bonds within and between social groups.","container-title":"Animal Behaviour","DOI":"10.1016/j.anbehav.2020.02.011","ISSN":"0003-3472","journalAbbreviation":"Animal Behaviour","page":"17-31","source":"ScienceDirect","title":"Interactions between social groups of colobus monkeys (&lt;i&gt;Colobus vellerosus&lt;/i&gt;) explain similarities in their gut microbiomes","volume":"163","author":[{"family":"Wikberg","given":"Eva C."},{"family":"Christie","given":"Diana"},{"family":"Sicotte","given":"Pascale"},{"family":"Ting","given":"Nelson"}],"issued":{"date-parts":[["2020",5,1]]}}}],"schema":"https://github.com/citation-style-language/schema/raw/master/csl-citation.json"} </w:delInstrText>
+        </w:r>
+        <w:r>
+          <w:rPr>
+            <w:rFonts w:ascii="Calibri" w:hAnsi="Calibri" w:cs="Calibri"/>
+          </w:rPr>
+          <w:fldChar w:fldCharType="separate"/>
+        </w:r>
+        <w:r>
+          <w:rPr>
+            <w:rFonts w:ascii="Calibri" w:hAnsi="Calibri" w:cs="Calibri"/>
+            <w:kern w:val="0"/>
+            <w:vertAlign w:val="superscript"/>
+          </w:rPr>
+          <w:delText>5–7</w:delText>
+        </w:r>
+        <w:r>
+          <w:rPr>
+            <w:rFonts w:ascii="Calibri" w:hAnsi="Calibri" w:cs="Calibri"/>
+          </w:rPr>
+          <w:fldChar w:fldCharType="end"/>
+        </w:r>
+        <w:r>
+          <w:rPr>
+            <w:rFonts w:ascii="Calibri" w:hAnsi="Calibri" w:cs="Calibri"/>
+          </w:rPr>
+          <w:delText xml:space="preserve">, revealing </w:delText>
+        </w:r>
+        <w:r>
+          <w:rPr>
+            <w:rFonts w:ascii="Calibri" w:hAnsi="Calibri" w:cs="Calibri"/>
+          </w:rPr>
+          <w:delText>that individual</w:delText>
+        </w:r>
+        <w:r>
+          <w:rPr>
+            <w:rFonts w:ascii="Calibri" w:hAnsi="Calibri" w:cs="Calibri"/>
+          </w:rPr>
+          <w:delText>s</w:delText>
+        </w:r>
+        <w:r>
+          <w:rPr>
+            <w:rFonts w:ascii="Calibri" w:hAnsi="Calibri" w:cs="Calibri"/>
+          </w:rPr>
+          <w:delText xml:space="preserve"> within the same </w:delText>
+        </w:r>
+        <w:r>
+          <w:rPr>
+            <w:rFonts w:ascii="Calibri" w:hAnsi="Calibri" w:cs="Calibri"/>
+          </w:rPr>
+          <w:delText>social</w:delText>
+        </w:r>
+        <w:r>
+          <w:rPr>
+            <w:rFonts w:ascii="Calibri" w:hAnsi="Calibri" w:cs="Calibri"/>
+          </w:rPr>
+          <w:delText xml:space="preserve"> circle </w:delText>
+        </w:r>
+        <w:r>
+          <w:rPr>
+            <w:rFonts w:ascii="Calibri" w:hAnsi="Calibri" w:cs="Calibri"/>
+          </w:rPr>
+          <w:delText>share</w:delText>
+        </w:r>
+        <w:r>
+          <w:rPr>
+            <w:rFonts w:ascii="Calibri" w:hAnsi="Calibri" w:cs="Calibri"/>
+          </w:rPr>
+          <w:delText xml:space="preserve"> similarities in</w:delText>
+        </w:r>
+        <w:r>
+          <w:rPr>
+            <w:rFonts w:ascii="Calibri" w:hAnsi="Calibri" w:cs="Calibri"/>
+          </w:rPr>
+          <w:delText xml:space="preserve"> microbial </w:delText>
+        </w:r>
+        <w:r>
+          <w:rPr>
+            <w:rFonts w:ascii="Calibri" w:hAnsi="Calibri" w:cs="Calibri"/>
+          </w:rPr>
+          <w:delText>communities</w:delText>
+        </w:r>
+        <w:r>
+          <w:rPr>
+            <w:rFonts w:ascii="Calibri" w:hAnsi="Calibri" w:cs="Calibri"/>
+          </w:rPr>
+          <w:delText>.</w:delText>
+        </w:r>
+      </w:del>
     </w:p>
     <w:p>
       <w:pPr>
@@ -672,278 +697,514 @@
           <w:rFonts w:ascii="Calibri" w:hAnsi="Calibri" w:cs="Calibri"/>
         </w:rPr>
       </w:pPr>
-      <w:r>
-        <w:rPr>
-          <w:rFonts w:ascii="Calibri" w:hAnsi="Calibri" w:cs="Calibri"/>
-        </w:rPr>
-        <w:t>T</w:t>
-      </w:r>
-      <w:r>
-        <w:rPr>
-          <w:rFonts w:ascii="Calibri" w:hAnsi="Calibri" w:cs="Calibri"/>
-        </w:rPr>
-        <w:t>he Amboseli baboon population</w:t>
-      </w:r>
-      <w:r>
-        <w:rPr>
-          <w:rFonts w:ascii="Calibri" w:hAnsi="Calibri" w:cs="Calibri"/>
-        </w:rPr>
-        <w:fldChar w:fldCharType="begin"/>
-      </w:r>
-      <w:r>
-        <w:rPr>
-          <w:rFonts w:ascii="Calibri" w:hAnsi="Calibri" w:cs="Calibri"/>
-        </w:rPr>
-        <w:instrText xml:space="preserve"> ADDIN ZOTERO_ITEM CSL_CITATION {"citationID":"N7xYW7MS","properties":{"formattedCitation":"\\super 8\\nosupersub{}","plainCitation":"8","noteIndex":0},"citationItems":[{"id":134,"uris":["http://zotero.org/users/14693810/items/7W2YVXEJ"],"itemData":{"id":134,"type":"chapter","abstract":"In 1963, Jeanne and Stuart Altmann traveled through Kenya and Tanzania searching for a baboon study site. They settled on the Maasai-Amboseli Game Reserve (later Amboseli National Park) and conducted a 13-month study that laid the groundwork for much future research. They returned for a short visit in 1969, and came again in July 1971 to establish a research project that has persisted for four decades. In July 1984 Susan Alberts joined the ﬁeld team, later becoming a graduate student and eventually a director. Over the years, we have tackled research questions ranging from feeding ecology to behavioral endocrinology, from kin recognition to sexual selection, and from aging research to functional genetics. A number of our results have explicitly depended upon the longitudinal nature of the research. Without decades worth of individual-based data we would not have known, for instance, that the presence of fathers inﬂuenced the maturation rates of their offspring, that maternal dominance rank had pervasive effects on the physiology of sons, or that the social behavior of a female inﬂuenced her infants’ survival. Here we summarize the major research themes that have characterized each of the past four decades, and our directions for the future, emphasizing the scientiﬁc insights that the longitudinal nature of the study has made possible.","container-title":"Long-Term Field Studies of Primates","event-place":"Berlin, Heidelberg","ISBN":"978-3-642-22513-0","language":"en","note":"DOI: 10.1007/978-3-642-22514-7_12","page":"261-287","publisher":"Springer Berlin Heidelberg","publisher-place":"Berlin, Heidelberg","source":"DOI.org (Crossref)","title":"The Amboseli Baboon Research Project: 40 Years of Continuity and Change","title-short":"The Amboseli Baboon Research Project","URL":"http://link.springer.com/10.1007/978-3-642-22514-7_12","editor":[{"family":"Kappeler","given":"Peter M."},{"family":"Watts","given":"David P."}],"author":[{"family":"Alberts","given":"Susan C."},{"family":"Altmann","given":"Jeanne"}],"accessed":{"date-parts":[["2024",10,14]]},"issued":{"date-parts":[["2012"]]}}}],"schema":"https://github.com/citation-style-language/schema/raw/master/csl-citation.json"} </w:instrText>
-      </w:r>
-      <w:r>
-        <w:rPr>
-          <w:rFonts w:ascii="Calibri" w:hAnsi="Calibri" w:cs="Calibri"/>
-        </w:rPr>
-        <w:fldChar w:fldCharType="separate"/>
-      </w:r>
-      <w:r>
-        <w:rPr>
-          <w:rFonts w:ascii="Calibri" w:hAnsi="Calibri" w:cs="Calibri"/>
-          <w:kern w:val="0"/>
-          <w:vertAlign w:val="superscript"/>
-        </w:rPr>
-        <w:t>8</w:t>
-      </w:r>
-      <w:r>
-        <w:rPr>
-          <w:rFonts w:ascii="Calibri" w:hAnsi="Calibri" w:cs="Calibri"/>
-        </w:rPr>
-        <w:fldChar w:fldCharType="end"/>
-      </w:r>
-      <w:r>
-        <w:rPr>
-          <w:rFonts w:ascii="Calibri" w:hAnsi="Calibri" w:cs="Calibri"/>
-        </w:rPr>
-        <w:t>,</w:t>
-      </w:r>
-      <w:r>
-        <w:rPr>
-          <w:rFonts w:ascii="Calibri" w:hAnsi="Calibri" w:cs="Calibri"/>
-        </w:rPr>
-        <w:t xml:space="preserve"> </w:t>
-      </w:r>
-      <w:r>
-        <w:rPr>
-          <w:rFonts w:ascii="Calibri" w:hAnsi="Calibri" w:cs="Calibri"/>
-        </w:rPr>
-        <w:t>a</w:t>
-      </w:r>
-      <w:r>
-        <w:rPr>
-          <w:rFonts w:ascii="Calibri" w:hAnsi="Calibri" w:cs="Calibri"/>
-        </w:rPr>
-        <w:t xml:space="preserve"> long-term</w:t>
-      </w:r>
-      <w:r>
-        <w:rPr>
-          <w:rFonts w:ascii="Calibri" w:hAnsi="Calibri" w:cs="Calibri"/>
-        </w:rPr>
-        <w:t xml:space="preserve"> project of</w:t>
-      </w:r>
-      <w:r>
-        <w:rPr>
-          <w:rFonts w:ascii="Calibri" w:hAnsi="Calibri" w:cs="Calibri"/>
-        </w:rPr>
-        <w:t xml:space="preserve"> ecological and behavioral research, presents a</w:t>
-      </w:r>
-      <w:r>
-        <w:rPr>
-          <w:rFonts w:ascii="Calibri" w:hAnsi="Calibri" w:cs="Calibri"/>
-        </w:rPr>
-        <w:t xml:space="preserve"> promising </w:t>
-      </w:r>
-      <w:r>
-        <w:rPr>
-          <w:rFonts w:ascii="Calibri" w:hAnsi="Calibri" w:cs="Calibri"/>
-        </w:rPr>
-        <w:t xml:space="preserve">model to explore </w:t>
-      </w:r>
-      <w:r>
-        <w:rPr>
-          <w:rFonts w:ascii="Calibri" w:hAnsi="Calibri" w:cs="Calibri"/>
-        </w:rPr>
-        <w:t>the</w:t>
-      </w:r>
-      <w:r>
-        <w:rPr>
-          <w:rFonts w:ascii="Calibri" w:hAnsi="Calibri" w:cs="Calibri"/>
-        </w:rPr>
-        <w:t xml:space="preserve"> influences</w:t>
-      </w:r>
-      <w:r>
-        <w:rPr>
-          <w:rFonts w:ascii="Calibri" w:hAnsi="Calibri" w:cs="Calibri"/>
-        </w:rPr>
-        <w:t xml:space="preserve"> of social</w:t>
-      </w:r>
-      <w:r>
-        <w:rPr>
-          <w:rFonts w:ascii="Calibri" w:hAnsi="Calibri" w:cs="Calibri"/>
-        </w:rPr>
-        <w:t xml:space="preserve"> interactions</w:t>
-      </w:r>
-      <w:r>
-        <w:rPr>
-          <w:rFonts w:ascii="Calibri" w:hAnsi="Calibri" w:cs="Calibri"/>
-        </w:rPr>
-        <w:t xml:space="preserve"> and individual factors on </w:t>
-      </w:r>
-      <w:r>
-        <w:rPr>
-          <w:rFonts w:ascii="Calibri" w:hAnsi="Calibri" w:cs="Calibri"/>
-        </w:rPr>
-        <w:t>microbiome composition.</w:t>
-      </w:r>
-      <w:r>
-        <w:rPr>
-          <w:rFonts w:ascii="Calibri" w:hAnsi="Calibri" w:cs="Calibri"/>
-        </w:rPr>
-        <w:t xml:space="preserve"> </w:t>
-      </w:r>
-      <w:r>
-        <w:rPr>
-          <w:rFonts w:ascii="Calibri" w:hAnsi="Calibri" w:cs="Calibri"/>
-        </w:rPr>
-        <w:t xml:space="preserve">In this </w:t>
-      </w:r>
-      <w:r>
-        <w:rPr>
-          <w:rFonts w:ascii="Calibri" w:hAnsi="Calibri" w:cs="Calibri"/>
-        </w:rPr>
-        <w:t>project</w:t>
-      </w:r>
-      <w:r>
-        <w:rPr>
-          <w:rFonts w:ascii="Calibri" w:hAnsi="Calibri" w:cs="Calibri"/>
-        </w:rPr>
-        <w:t xml:space="preserve">, we aim to predict the </w:t>
-      </w:r>
-      <w:r>
-        <w:rPr>
-          <w:rFonts w:ascii="Calibri" w:hAnsi="Calibri" w:cs="Calibri"/>
-        </w:rPr>
-        <w:t>relative abundance</w:t>
-      </w:r>
-      <w:r>
-        <w:rPr>
-          <w:rFonts w:ascii="Calibri" w:hAnsi="Calibri" w:cs="Calibri"/>
-        </w:rPr>
-        <w:t xml:space="preserve"> of individual baboons by using the relative abundance profiles of microbial </w:t>
-      </w:r>
-      <w:r>
-        <w:rPr>
-          <w:rFonts w:ascii="Calibri" w:hAnsi="Calibri" w:cs="Calibri"/>
-        </w:rPr>
-        <w:t>genera</w:t>
-      </w:r>
-      <w:r>
-        <w:rPr>
-          <w:rFonts w:ascii="Calibri" w:hAnsi="Calibri" w:cs="Calibri"/>
-        </w:rPr>
-        <w:t xml:space="preserve"> from each baboon's gut and those of their social group. </w:t>
-      </w:r>
-      <w:r>
-        <w:rPr>
-          <w:rFonts w:ascii="Calibri" w:hAnsi="Calibri" w:cs="Calibri"/>
-        </w:rPr>
-        <w:t>Using</w:t>
-      </w:r>
-      <w:r>
-        <w:rPr>
-          <w:rFonts w:ascii="Calibri" w:hAnsi="Calibri" w:cs="Calibri"/>
-        </w:rPr>
-        <w:t xml:space="preserve"> the</w:t>
-      </w:r>
-      <w:r>
-        <w:rPr>
-          <w:rFonts w:ascii="Calibri" w:hAnsi="Calibri" w:cs="Calibri"/>
-        </w:rPr>
-        <w:t xml:space="preserve"> data </w:t>
-      </w:r>
-      <w:r>
-        <w:rPr>
-          <w:rFonts w:ascii="Calibri" w:hAnsi="Calibri" w:cs="Calibri"/>
-        </w:rPr>
-        <w:t xml:space="preserve">on the </w:t>
-      </w:r>
-      <w:r>
-        <w:rPr>
-          <w:rFonts w:ascii="Calibri" w:hAnsi="Calibri" w:cs="Calibri"/>
-        </w:rPr>
-        <w:t>Amboseli baboon population</w:t>
-      </w:r>
-      <w:r>
-        <w:rPr>
-          <w:rFonts w:ascii="Calibri" w:hAnsi="Calibri" w:cs="Calibri"/>
-        </w:rPr>
-        <w:t xml:space="preserve"> </w:t>
-      </w:r>
-      <w:r>
-        <w:rPr>
-          <w:rFonts w:ascii="Calibri" w:hAnsi="Calibri" w:cs="Calibri"/>
-        </w:rPr>
-        <w:t>collected between 2000 and 2013</w:t>
-      </w:r>
-      <w:r>
-        <w:rPr>
-          <w:rFonts w:ascii="Calibri" w:hAnsi="Calibri" w:cs="Calibri"/>
-          <w:highlight w:val="yellow"/>
-        </w:rPr>
-        <w:fldChar w:fldCharType="begin"/>
-      </w:r>
-      <w:r>
-        <w:rPr>
-          <w:rFonts w:ascii="Calibri" w:hAnsi="Calibri" w:cs="Calibri"/>
-          <w:highlight w:val="yellow"/>
-        </w:rPr>
-        <w:instrText xml:space="preserve"> ADDIN ZOTERO_ITEM CSL_CITATION {"citationID":"P0Ck2s4r","properties":{"formattedCitation":"\\super 9\\nosupersub{}","plainCitation":"9","noteIndex":0},"citationItems":[{"id":2,"uris":["http://zotero.org/users/14693810/items/93GC6E4A"],"itemData":{"id":2,"type":"article-journal","container-title":"Nature Ecology &amp; Evolution","DOI":"10.1038/s41559-022-01773-4","ISSN":"2397-334X","issue":"7","journalAbbreviation":"Nat Ecol Evol","language":"en","page":"955-964","source":"DOI.org (Crossref)","title":"Synchrony and idiosyncrasy in the gut microbiome of wild baboons","volume":"6","author":[{"family":"Björk","given":"Johannes R."},{"family":"Dasari","given":"Mauna R."},{"family":"Roche","given":"Kim"},{"family":"Grieneisen","given":"Laura"},{"family":"Gould","given":"Trevor J."},{"family":"Grenier","given":"Jean-Christophe"},{"family":"Yotova","given":"Vania"},{"family":"Gottel","given":"Neil"},{"family":"Jansen","given":"David"},{"family":"Gesquiere","given":"Laurence R."},{"family":"Gordon","given":"Jacob B."},{"family":"Learn","given":"Niki H."},{"family":"Wango","given":"Tim L."},{"family":"Mututua","given":"Raphael S."},{"family":"Kinyua Warutere","given":"J."},{"family":"Siodi","given":"Long’ida"},{"family":"Mukherjee","given":"Sayan"},{"family":"Barreiro","given":"Luis B."},{"family":"Alberts","given":"Susan C."},{"family":"Gilbert","given":"Jack A."},{"family":"Tung","given":"Jenny"},{"family":"Blekhman","given":"Ran"},{"family":"Archie","given":"Elizabeth A."}],"issued":{"date-parts":[["2022",6,2]]}}}],"schema":"https://github.com/citation-style-language/schema/raw/master/csl-citation.json"} </w:instrText>
-      </w:r>
-      <w:r>
-        <w:rPr>
-          <w:rFonts w:ascii="Calibri" w:hAnsi="Calibri" w:cs="Calibri"/>
-          <w:highlight w:val="yellow"/>
-        </w:rPr>
-        <w:fldChar w:fldCharType="separate"/>
-      </w:r>
-      <w:r>
-        <w:rPr>
-          <w:rFonts w:ascii="Calibri" w:hAnsi="Calibri" w:cs="Calibri"/>
-          <w:kern w:val="0"/>
-          <w:vertAlign w:val="superscript"/>
-        </w:rPr>
-        <w:t>9</w:t>
-      </w:r>
-      <w:r>
-        <w:rPr>
-          <w:rFonts w:ascii="Calibri" w:hAnsi="Calibri" w:cs="Calibri"/>
-          <w:highlight w:val="yellow"/>
-        </w:rPr>
-        <w:fldChar w:fldCharType="end"/>
-      </w:r>
-      <w:r>
-        <w:rPr>
-          <w:rFonts w:ascii="Calibri" w:hAnsi="Calibri" w:cs="Calibri"/>
-        </w:rPr>
-        <w:t xml:space="preserve"> w</w:t>
-      </w:r>
-      <w:r>
-        <w:rPr>
-          <w:rFonts w:ascii="Calibri" w:hAnsi="Calibri" w:cs="Calibri"/>
-        </w:rPr>
-        <w:t>e assess how well the microbiome of an individual baboon can be predicted using</w:t>
-      </w:r>
-      <w:r>
-        <w:rPr>
-          <w:rFonts w:ascii="Calibri" w:hAnsi="Calibri" w:cs="Calibri"/>
-        </w:rPr>
-        <w:t xml:space="preserve"> a combination of their microbiome samples and the shared microbial environment within their group.</w:t>
-      </w:r>
+      <w:del w:id="2" w:author="Yuval Dotan" w:date="2024-10-20T14:54:00Z" w16du:dateUtc="2024-10-20T11:54:00Z">
+        <w:r>
+          <w:rPr>
+            <w:rFonts w:ascii="Calibri" w:hAnsi="Calibri" w:cs="Calibri"/>
+          </w:rPr>
+          <w:delText>T</w:delText>
+        </w:r>
+        <w:r>
+          <w:rPr>
+            <w:rFonts w:ascii="Calibri" w:hAnsi="Calibri" w:cs="Calibri"/>
+          </w:rPr>
+          <w:delText>he Amboseli baboon population</w:delText>
+        </w:r>
+        <w:r>
+          <w:rPr>
+            <w:rFonts w:ascii="Calibri" w:hAnsi="Calibri" w:cs="Calibri"/>
+          </w:rPr>
+          <w:fldChar w:fldCharType="begin"/>
+        </w:r>
+        <w:r>
+          <w:rPr>
+            <w:rFonts w:ascii="Calibri" w:hAnsi="Calibri" w:cs="Calibri"/>
+          </w:rPr>
+          <w:delInstrText xml:space="preserve"> ADDIN ZOTERO_ITEM CSL_CITATION {"citationID":"N7xYW7MS","properties":{"formattedCitation":"\\super 8\\nosupersub{}","plainCitation":"8","noteIndex":0},"citationItems":[{"id":134,"uris":["http://zotero.org/users/14693810/items/7W2YVXEJ"],"itemData":{"id":134,"type":"chapter","abstract":"In 1963, Jeanne and Stuart Altmann traveled through Kenya and Tanzania searching for a baboon study site. They settled on the Maasai-Amboseli Game Reserve (later Amboseli National Park) and conducted a 13-month study that laid the groundwork for much future research. They returned for a short visit in 1969, and came again in July 1971 to establish a research project that has persisted for four decades. In July 1984 Susan Alberts joined the ﬁeld team, later becoming a graduate student and eventually a director. Over the years, we have tackled research questions ranging from feeding ecology to behavioral endocrinology, from kin recognition to sexual selection, and from aging research to functional genetics. A number of our results have explicitly depended upon the longitudinal nature of the research. Without decades worth of individual-based data we would not have known, for instance, that the presence of fathers inﬂuenced the maturation rates of their offspring, that maternal dominance rank had pervasive effects on the physiology of sons, or that the social behavior of a female inﬂuenced her infants’ survival. Here we summarize the major research themes that have characterized each of the past four decades, and our directions for the future, emphasizing the scientiﬁc insights that the longitudinal nature of the study has made possible.","container-title":"Long-Term Field Studies of Primates","event-place":"Berlin, Heidelberg","ISBN":"978-3-642-22513-0","language":"en","note":"DOI: 10.1007/978-3-642-22514-7_12","page":"261-287","publisher":"Springer Berlin Heidelberg","publisher-place":"Berlin, Heidelberg","source":"DOI.org (Crossref)","title":"The Amboseli Baboon Research Project: 40 Years of Continuity and Change","title-short":"The Amboseli Baboon Research Project","URL":"http://link.springer.com/10.1007/978-3-642-22514-7_12","editor":[{"family":"Kappeler","given":"Peter M."},{"family":"Watts","given":"David P."}],"author":[{"family":"Alberts","given":"Susan C."},{"family":"Altmann","given":"Jeanne"}],"accessed":{"date-parts":[["2024",10,14]]},"issued":{"date-parts":[["2012"]]}}}],"schema":"https://github.com/citation-style-language/schema/raw/master/csl-citation.json"} </w:delInstrText>
+        </w:r>
+        <w:r>
+          <w:rPr>
+            <w:rFonts w:ascii="Calibri" w:hAnsi="Calibri" w:cs="Calibri"/>
+          </w:rPr>
+          <w:fldChar w:fldCharType="separate"/>
+        </w:r>
+        <w:r>
+          <w:rPr>
+            <w:rFonts w:ascii="Calibri" w:hAnsi="Calibri" w:cs="Calibri"/>
+            <w:kern w:val="0"/>
+            <w:vertAlign w:val="superscript"/>
+          </w:rPr>
+          <w:delText>8</w:delText>
+        </w:r>
+        <w:r>
+          <w:rPr>
+            <w:rFonts w:ascii="Calibri" w:hAnsi="Calibri" w:cs="Calibri"/>
+          </w:rPr>
+          <w:fldChar w:fldCharType="end"/>
+        </w:r>
+        <w:r>
+          <w:rPr>
+            <w:rFonts w:ascii="Calibri" w:hAnsi="Calibri" w:cs="Calibri"/>
+          </w:rPr>
+          <w:delText>,</w:delText>
+        </w:r>
+        <w:r>
+          <w:rPr>
+            <w:rFonts w:ascii="Calibri" w:hAnsi="Calibri" w:cs="Calibri"/>
+          </w:rPr>
+          <w:delText xml:space="preserve"> </w:delText>
+        </w:r>
+        <w:r>
+          <w:rPr>
+            <w:rFonts w:ascii="Calibri" w:hAnsi="Calibri" w:cs="Calibri"/>
+          </w:rPr>
+          <w:delText>a</w:delText>
+        </w:r>
+        <w:r>
+          <w:rPr>
+            <w:rFonts w:ascii="Calibri" w:hAnsi="Calibri" w:cs="Calibri"/>
+          </w:rPr>
+          <w:delText xml:space="preserve"> long-term</w:delText>
+        </w:r>
+        <w:r>
+          <w:rPr>
+            <w:rFonts w:ascii="Calibri" w:hAnsi="Calibri" w:cs="Calibri"/>
+          </w:rPr>
+          <w:delText xml:space="preserve"> project of</w:delText>
+        </w:r>
+        <w:r>
+          <w:rPr>
+            <w:rFonts w:ascii="Calibri" w:hAnsi="Calibri" w:cs="Calibri"/>
+          </w:rPr>
+          <w:delText xml:space="preserve"> ecological and behavioral research, presents a</w:delText>
+        </w:r>
+        <w:r>
+          <w:rPr>
+            <w:rFonts w:ascii="Calibri" w:hAnsi="Calibri" w:cs="Calibri"/>
+          </w:rPr>
+          <w:delText xml:space="preserve"> promising </w:delText>
+        </w:r>
+        <w:r>
+          <w:rPr>
+            <w:rFonts w:ascii="Calibri" w:hAnsi="Calibri" w:cs="Calibri"/>
+          </w:rPr>
+          <w:delText xml:space="preserve">model to explore </w:delText>
+        </w:r>
+        <w:r>
+          <w:rPr>
+            <w:rFonts w:ascii="Calibri" w:hAnsi="Calibri" w:cs="Calibri"/>
+          </w:rPr>
+          <w:delText>the</w:delText>
+        </w:r>
+        <w:r>
+          <w:rPr>
+            <w:rFonts w:ascii="Calibri" w:hAnsi="Calibri" w:cs="Calibri"/>
+          </w:rPr>
+          <w:delText xml:space="preserve"> influences</w:delText>
+        </w:r>
+        <w:r>
+          <w:rPr>
+            <w:rFonts w:ascii="Calibri" w:hAnsi="Calibri" w:cs="Calibri"/>
+          </w:rPr>
+          <w:delText xml:space="preserve"> of social</w:delText>
+        </w:r>
+        <w:r>
+          <w:rPr>
+            <w:rFonts w:ascii="Calibri" w:hAnsi="Calibri" w:cs="Calibri"/>
+          </w:rPr>
+          <w:delText xml:space="preserve"> interactions</w:delText>
+        </w:r>
+        <w:r>
+          <w:rPr>
+            <w:rFonts w:ascii="Calibri" w:hAnsi="Calibri" w:cs="Calibri"/>
+          </w:rPr>
+          <w:delText xml:space="preserve"> and individual factors on </w:delText>
+        </w:r>
+        <w:r>
+          <w:rPr>
+            <w:rFonts w:ascii="Calibri" w:hAnsi="Calibri" w:cs="Calibri"/>
+          </w:rPr>
+          <w:delText>microbiome composition.</w:delText>
+        </w:r>
+        <w:r>
+          <w:rPr>
+            <w:rFonts w:ascii="Calibri" w:hAnsi="Calibri" w:cs="Calibri"/>
+          </w:rPr>
+          <w:delText xml:space="preserve"> </w:delText>
+        </w:r>
+        <w:r>
+          <w:rPr>
+            <w:rFonts w:ascii="Calibri" w:hAnsi="Calibri" w:cs="Calibri"/>
+          </w:rPr>
+          <w:delText xml:space="preserve">In this </w:delText>
+        </w:r>
+        <w:r>
+          <w:rPr>
+            <w:rFonts w:ascii="Calibri" w:hAnsi="Calibri" w:cs="Calibri"/>
+          </w:rPr>
+          <w:delText>project</w:delText>
+        </w:r>
+        <w:r>
+          <w:rPr>
+            <w:rFonts w:ascii="Calibri" w:hAnsi="Calibri" w:cs="Calibri"/>
+          </w:rPr>
+          <w:delText xml:space="preserve">, we aim to predict the </w:delText>
+        </w:r>
+        <w:r>
+          <w:rPr>
+            <w:rFonts w:ascii="Calibri" w:hAnsi="Calibri" w:cs="Calibri"/>
+          </w:rPr>
+          <w:delText>relative abundance</w:delText>
+        </w:r>
+        <w:r>
+          <w:rPr>
+            <w:rFonts w:ascii="Calibri" w:hAnsi="Calibri" w:cs="Calibri"/>
+          </w:rPr>
+          <w:delText xml:space="preserve"> of individual baboons by using the relative abundance profiles of microbial </w:delText>
+        </w:r>
+        <w:r>
+          <w:rPr>
+            <w:rFonts w:ascii="Calibri" w:hAnsi="Calibri" w:cs="Calibri"/>
+          </w:rPr>
+          <w:delText>genera</w:delText>
+        </w:r>
+        <w:r>
+          <w:rPr>
+            <w:rFonts w:ascii="Calibri" w:hAnsi="Calibri" w:cs="Calibri"/>
+          </w:rPr>
+          <w:delText xml:space="preserve"> from each baboon's gut and those of their social group. </w:delText>
+        </w:r>
+        <w:r>
+          <w:rPr>
+            <w:rFonts w:ascii="Calibri" w:hAnsi="Calibri" w:cs="Calibri"/>
+          </w:rPr>
+          <w:delText>Using</w:delText>
+        </w:r>
+        <w:r>
+          <w:rPr>
+            <w:rFonts w:ascii="Calibri" w:hAnsi="Calibri" w:cs="Calibri"/>
+          </w:rPr>
+          <w:delText xml:space="preserve"> the</w:delText>
+        </w:r>
+        <w:r>
+          <w:rPr>
+            <w:rFonts w:ascii="Calibri" w:hAnsi="Calibri" w:cs="Calibri"/>
+          </w:rPr>
+          <w:delText xml:space="preserve"> data </w:delText>
+        </w:r>
+        <w:r>
+          <w:rPr>
+            <w:rFonts w:ascii="Calibri" w:hAnsi="Calibri" w:cs="Calibri"/>
+          </w:rPr>
+          <w:delText xml:space="preserve">on the </w:delText>
+        </w:r>
+        <w:r>
+          <w:rPr>
+            <w:rFonts w:ascii="Calibri" w:hAnsi="Calibri" w:cs="Calibri"/>
+          </w:rPr>
+          <w:delText>Amboseli baboon population</w:delText>
+        </w:r>
+        <w:r>
+          <w:rPr>
+            <w:rFonts w:ascii="Calibri" w:hAnsi="Calibri" w:cs="Calibri"/>
+          </w:rPr>
+          <w:delText xml:space="preserve"> </w:delText>
+        </w:r>
+        <w:r>
+          <w:rPr>
+            <w:rFonts w:ascii="Calibri" w:hAnsi="Calibri" w:cs="Calibri"/>
+          </w:rPr>
+          <w:delText>collected between 2000 and 2013</w:delText>
+        </w:r>
+        <w:r>
+          <w:rPr>
+            <w:rFonts w:ascii="Calibri" w:hAnsi="Calibri" w:cs="Calibri"/>
+            <w:highlight w:val="yellow"/>
+          </w:rPr>
+          <w:fldChar w:fldCharType="begin"/>
+        </w:r>
+        <w:r>
+          <w:rPr>
+            <w:rFonts w:ascii="Calibri" w:hAnsi="Calibri" w:cs="Calibri"/>
+            <w:highlight w:val="yellow"/>
+          </w:rPr>
+          <w:delInstrText xml:space="preserve"> ADDIN ZOTERO_ITEM CSL_CITATION {"citationID":"P0Ck2s4r","properties":{"formattedCitation":"\\super 9\\nosupersub{}","plainCitation":"9","noteIndex":0},"citationItems":[{"id":2,"uris":["http://zotero.org/users/14693810/items/93GC6E4A"],"itemData":{"id":2,"type":"article-journal","container-title":"Nature Ecology &amp; Evolution","DOI":"10.1038/s41559-022-01773-4","ISSN":"2397-334X","issue":"7","journalAbbreviation":"Nat Ecol Evol","language":"en","page":"955-964","source":"DOI.org (Crossref)","title":"Synchrony and idiosyncrasy in the gut microbiome of wild baboons","volume":"6","author":[{"family":"Björk","given":"Johannes R."},{"family":"Dasari","given":"Mauna R."},{"family":"Roche","given":"Kim"},{"family":"Grieneisen","given":"Laura"},{"family":"Gould","given":"Trevor J."},{"family":"Grenier","given":"Jean-Christophe"},{"family":"Yotova","given":"Vania"},{"family":"Gottel","given":"Neil"},{"family":"Jansen","given":"David"},{"family":"Gesquiere","given":"Laurence R."},{"family":"Gordon","given":"Jacob B."},{"family":"Learn","given":"Niki H."},{"family":"Wango","given":"Tim L."},{"family":"Mututua","given":"Raphael S."},{"family":"Kinyua Warutere","given":"J."},{"family":"Siodi","given":"Long’ida"},{"family":"Mukherjee","given":"Sayan"},{"family":"Barreiro","given":"Luis B."},{"family":"Alberts","given":"Susan C."},{"family":"Gilbert","given":"Jack A."},{"family":"Tung","given":"Jenny"},{"family":"Blekhman","given":"Ran"},{"family":"Archie","given":"Elizabeth A."}],"issued":{"date-parts":[["2022",6,2]]}}}],"schema":"https://github.com/citation-style-language/schema/raw/master/csl-citation.json"} </w:delInstrText>
+        </w:r>
+        <w:r>
+          <w:rPr>
+            <w:rFonts w:ascii="Calibri" w:hAnsi="Calibri" w:cs="Calibri"/>
+            <w:highlight w:val="yellow"/>
+          </w:rPr>
+          <w:fldChar w:fldCharType="separate"/>
+        </w:r>
+        <w:r>
+          <w:rPr>
+            <w:rFonts w:ascii="Calibri" w:hAnsi="Calibri" w:cs="Calibri"/>
+            <w:kern w:val="0"/>
+            <w:vertAlign w:val="superscript"/>
+          </w:rPr>
+          <w:delText>9</w:delText>
+        </w:r>
+        <w:r>
+          <w:rPr>
+            <w:rFonts w:ascii="Calibri" w:hAnsi="Calibri" w:cs="Calibri"/>
+            <w:highlight w:val="yellow"/>
+          </w:rPr>
+          <w:fldChar w:fldCharType="end"/>
+        </w:r>
+        <w:r>
+          <w:rPr>
+            <w:rFonts w:ascii="Calibri" w:hAnsi="Calibri" w:cs="Calibri"/>
+          </w:rPr>
+          <w:delText xml:space="preserve"> w</w:delText>
+        </w:r>
+        <w:r>
+          <w:rPr>
+            <w:rFonts w:ascii="Calibri" w:hAnsi="Calibri" w:cs="Calibri"/>
+          </w:rPr>
+          <w:delText>e assess how well the microbiome of an individual baboon can be predicted using</w:delText>
+        </w:r>
+        <w:r>
+          <w:rPr>
+            <w:rFonts w:ascii="Calibri" w:hAnsi="Calibri" w:cs="Calibri"/>
+          </w:rPr>
+          <w:delText xml:space="preserve"> a combination of their microbiome samples and the shared microbial environment within their group.</w:delText>
+        </w:r>
+      </w:del>
+      <w:ins w:id="3" w:author="Yuval Dotan" w:date="2024-10-20T14:50:00Z" w16du:dateUtc="2024-10-20T11:50:00Z">
+        <w:r>
+          <w:rPr>
+            <w:rFonts w:ascii="Calibri" w:hAnsi="Calibri" w:cs="Calibri"/>
+          </w:rPr>
+          <w:t xml:space="preserve">The gut microbiome plays a </w:t>
+        </w:r>
+        <w:r>
+          <w:rPr>
+            <w:rFonts w:ascii="Calibri" w:hAnsi="Calibri" w:cs="Calibri"/>
+          </w:rPr>
+          <w:t>major</w:t>
+        </w:r>
+        <w:r>
+          <w:rPr>
+            <w:rFonts w:ascii="Calibri" w:hAnsi="Calibri" w:cs="Calibri"/>
+          </w:rPr>
+          <w:t xml:space="preserve"> role in animal health and behavior</w:t>
+        </w:r>
+        <w:r>
+          <w:rPr>
+            <w:rFonts w:ascii="Calibri" w:hAnsi="Calibri" w:cs="Calibri"/>
+          </w:rPr>
+          <w:fldChar w:fldCharType="begin"/>
+        </w:r>
+        <w:r>
+          <w:rPr>
+            <w:rFonts w:ascii="Calibri" w:hAnsi="Calibri" w:cs="Calibri"/>
+          </w:rPr>
+          <w:instrText xml:space="preserve"> ADDIN ZOTERO_ITEM CSL_CITATION {"citationID":"mstJWEJB","properties":{"formattedCitation":"\\super 1\\uc0\\u8211{}3\\nosupersub{}","plainCitation":"1–3","noteIndex":0},"citationItems":[{"id":143,"uris":["http://zotero.org/users/14693810/items/E7BDUA8S"],"itemData":{"id":143,"type":"article-journal","abstract":"The intestinal microbiota is a complex microbial community, with diverse and stable populations hosted by the gastrointestinal tract since birth. This ecosystem holds multiple anti-infectious, anti-inflammatory, and immune modulating roles decisive for intestinal homeostasis. Among these, colonization resistance refers to the dynamic antagonistic interactions between commensals and pathogenic flora. Hence, gut bacteria compete for the same intestinal niches and substrates, while also releasing antimicrobial substances such as bacteriocines and changing the environmental conditions. Short chain fatty acids (SCFAs) generated in anaerobic conditions prompt epigenetic regulatory mechanisms that favor a tolerogenic immune response. In addition, the commensal flora is involved in the synthesis of bactericidal products, namely secondary biliary acids or antimicrobial peptides (AMPs) such as cathellicidin-LL37, an immunomodulatory, antimicrobial, and wound healing peptide. Gut microbiota is protected through symbiotic relations with the hosting organism and by quorum sensing, a specific cell-to-cell communication system. Any alterations of these relationships favor the uncontrollable multiplication of the resident pathobionts or external entero-pathogens, prompting systemic translocations, inflammatory reactions, or exacerbations of bacterial virulence mechanisms (T6SS, T3SS) and ultimately lead to gastrointestinal or systemic infections. The article describes the metabolic and immunological mechanisms through which the intestinal microbiota is both an ally of the organism against enteric pathogens and an enemy that favors the development of infections.","container-title":"Frontiers in Microbiology","DOI":"10.3389/fmicb.2018.03328","ISSN":"1664-302X","journalAbbreviation":"Front Microbiol","note":"PMID: 30761120\nPMCID: PMC6362409","page":"3328","source":"PubMed Central","title":"Intestinal Microbiota as a Host Defense Mechanism to Infectious Threats","volume":"9","author":[{"family":"Iacob","given":"Simona"},{"family":"Iacob","given":"Diana Gabriela"},{"family":"Luminos","given":"Luminita Monica"}],"issued":{"date-parts":[["2019",1,23]]}}},{"id":149,"uris":["http://zotero.org/users/14693810/items/C4ZI2AIH"],"itemData":{"id":149,"type":"article-journal","abstract":"The gut-brain axis is a bidirectional communication network that links the enteric and central nervous systems. This network is not only anatomical, but it extends to include endocrine, humoral, metabolic, and immune routes of communication as well. The autonomic nervous system, hypothalamic-pituitary-adrenal (HPA) axis, and nerves within the gastrointestinal tract, all link the gut and the brain, allowing the brain to influence intestinal activities, including activity of functional immune effector cells; and the gut to influence mood, cognition, and mental health.","container-title":"Integrative Medicine: A Clinician's Journal","ISSN":"1546-993X","issue":"4","journalAbbreviation":"Integr Med (Encinitas)","note":"PMID: 31043907\nPMCID: PMC6469458","page":"28-32","source":"PubMed Central","title":"The Gut-Brain Axis: Influence of Microbiota on Mood and Mental Health","title-short":"The Gut-Brain Axis","volume":"17","author":[{"family":"Appleton","given":"Jeremy"}],"issued":{"date-parts":[["2018",8]]}}},{"id":152,"uris":["http://zotero.org/users/14693810/items/3UG7893V"],"itemData":{"id":152,"type":"article-journal","abstract":"The trillions of microbes living in the gut—the gut microbiota—play an important role in human biology and disease. While much has been done to explore its diversity, a full understanding of our microbiomes demands an evolutionary perspective. In this review, we compare microbiomes from human populations, placing them in the context of microbes from humanity’s near and distant animal relatives. We discuss potential mechanisms to generate host-specific microbiome configurations and the consequences of disrupting those configurations. Finally, we propose that this broader phylogenetic perspective is useful for understanding the mechanisms underlying human–microbiome interactions.","container-title":"BMC Biology","DOI":"10.1186/s12915-017-0454-7","ISSN":"1741-7007","issue":"1","journalAbbreviation":"BMC Biology","page":"127","source":"BioMed Central","title":"The human microbiome in evolution","volume":"15","author":[{"family":"Davenport","given":"Emily R."},{"family":"Sanders","given":"Jon G."},{"family":"Song","given":"Se Jin"},{"family":"Amato","given":"Katherine R."},{"family":"Clark","given":"Andrew G."},{"family":"Knight","given":"Rob"}],"issued":{"date-parts":[["2017",12,27]]}}}],"schema":"https://github.com/citation-style-language/schema/raw/master/csl-citation.json"} </w:instrText>
+        </w:r>
+        <w:r>
+          <w:rPr>
+            <w:rFonts w:ascii="Calibri" w:hAnsi="Calibri" w:cs="Calibri"/>
+          </w:rPr>
+          <w:fldChar w:fldCharType="separate"/>
+        </w:r>
+        <w:r>
+          <w:rPr>
+            <w:rFonts w:ascii="Calibri" w:hAnsi="Calibri" w:cs="Calibri"/>
+            <w:kern w:val="0"/>
+            <w:vertAlign w:val="superscript"/>
+          </w:rPr>
+          <w:t>1–3</w:t>
+        </w:r>
+        <w:r>
+          <w:rPr>
+            <w:rFonts w:ascii="Calibri" w:hAnsi="Calibri" w:cs="Calibri"/>
+          </w:rPr>
+          <w:fldChar w:fldCharType="end"/>
+        </w:r>
+        <w:r>
+          <w:rPr>
+            <w:rFonts w:ascii="Calibri" w:hAnsi="Calibri" w:cs="Calibri"/>
+          </w:rPr>
+          <w:t>, influenced by individual factors like diet and genetics, as well as social interactions and environmental conditions</w:t>
+        </w:r>
+      </w:ins>
+      <w:ins w:id="4" w:author="Yuval Dotan" w:date="2024-10-20T14:51:00Z" w16du:dateUtc="2024-10-20T11:51:00Z">
+        <w:r>
+          <w:rPr>
+            <w:rFonts w:ascii="Calibri" w:hAnsi="Calibri" w:cs="Calibri"/>
+            <w:highlight w:val="yellow"/>
+          </w:rPr>
+          <w:fldChar w:fldCharType="begin"/>
+        </w:r>
+        <w:r>
+          <w:rPr>
+            <w:rFonts w:ascii="Calibri" w:hAnsi="Calibri" w:cs="Calibri"/>
+            <w:highlight w:val="yellow"/>
+          </w:rPr>
+          <w:instrText xml:space="preserve"> ADDIN ZOTERO_ITEM CSL_CITATION {"citationID":"EjG4jCwk","properties":{"formattedCitation":"\\super 4\\nosupersub{}","plainCitation":"4","noteIndex":0},"citationItems":[{"id":159,"uris":["http://zotero.org/users/14693810/items/MXH57XPH"],"itemData":{"id":159,"type":"article-journal","abstract":"Animals with close social relationships often have similar microbiomes. These socially structured microbiomes can arise through multiple mechanisms that are often difficult to disentangle, including transmission between social partners or via socially structured, shared environments. Here, we review evidence for socially structured microbiomes and propose methods to differentiate the mechanisms that give rise to them. We discuss the evolutionary implications of these mechanisms for both hosts and their microbiomes, including the possibility that social transmission selects for host-specialized microbiomes. We conclude by identifying outstanding questions related to social microbiomes and their implications for social evolution. We identify new or underutilized approaches like longitudinal study designs, strain-sharing analysis, and culture-based characterization to address these outstanding questions.","container-title":"Annual Review of Ecology, Evolution, and Systematics","DOI":"10.1146/annurev-ecolsys-102622-030749","ISSN":"1543-592X, 1545-2069","language":"en","source":"DOI.org (Crossref)","title":"Ecology and Evolution of the Social Microbiome","URL":"https://www.annualreviews.org/content/journals/10.1146/annurev-ecolsys-102622-030749","author":[{"family":"Debray","given":"Reena"},{"family":"Tung","given":"Jenny"},{"family":"Archie","given":"Elizabeth A."}],"accessed":{"date-parts":[["2024",10,14]]},"issued":{"date-parts":[["2024",8,1]]}}}],"schema":"https://github.com/citation-style-language/schema/raw/master/csl-citation.json"} </w:instrText>
+        </w:r>
+        <w:r>
+          <w:rPr>
+            <w:rFonts w:ascii="Calibri" w:hAnsi="Calibri" w:cs="Calibri"/>
+            <w:highlight w:val="yellow"/>
+          </w:rPr>
+          <w:fldChar w:fldCharType="separate"/>
+        </w:r>
+        <w:r>
+          <w:rPr>
+            <w:rFonts w:ascii="Calibri" w:hAnsi="Calibri" w:cs="Calibri"/>
+            <w:kern w:val="0"/>
+            <w:vertAlign w:val="superscript"/>
+          </w:rPr>
+          <w:t>4</w:t>
+        </w:r>
+        <w:r>
+          <w:rPr>
+            <w:rFonts w:ascii="Calibri" w:hAnsi="Calibri" w:cs="Calibri"/>
+            <w:highlight w:val="yellow"/>
+          </w:rPr>
+          <w:fldChar w:fldCharType="end"/>
+        </w:r>
+      </w:ins>
+      <w:ins w:id="5" w:author="Yuval Dotan" w:date="2024-10-20T14:50:00Z" w16du:dateUtc="2024-10-20T11:50:00Z">
+        <w:r>
+          <w:rPr>
+            <w:rFonts w:ascii="Calibri" w:hAnsi="Calibri" w:cs="Calibri"/>
+          </w:rPr>
+          <w:t>. Recent studies on social species have shown that individuals in the same social group share similar microbial communities</w:t>
+        </w:r>
+      </w:ins>
+      <w:ins w:id="6" w:author="Yuval Dotan" w:date="2024-10-20T14:53:00Z" w16du:dateUtc="2024-10-20T11:53:00Z">
+        <w:r>
+          <w:rPr>
+            <w:rFonts w:ascii="Calibri" w:hAnsi="Calibri" w:cs="Calibri"/>
+          </w:rPr>
+          <w:fldChar w:fldCharType="begin"/>
+        </w:r>
+        <w:r>
+          <w:rPr>
+            <w:rFonts w:ascii="Calibri" w:hAnsi="Calibri" w:cs="Calibri"/>
+          </w:rPr>
+          <w:instrText xml:space="preserve"> ADDIN ZOTERO_ITEM CSL_CITATION {"citationID":"rFZADtU5","properties":{"formattedCitation":"\\super 5\\uc0\\u8211{}7\\nosupersub{}","plainCitation":"5–7","noteIndex":0},"citationItems":[{"id":128,"uris":["http://zotero.org/users/14693810/items/ADQGXHAH"],"itemData":{"id":128,"type":"article-journal","abstract":"Social relationships have profound effects on health in humans and other primates, but the mechanisms that explain this relationship are not well understood. Using shotgun metagenomic data from wild baboons, we found that social group membership and social network relationships predicted both the taxonomic structure of the gut microbiome and the structure of genes encoded by gut microbial species. Rates of interaction directly explained variation in the gut microbiome, even after controlling for diet, kinship, and shared environments. They therefore strongly implicate direct physical contact among social partners in the transmission of gut microbial species. We identified 51 socially structured taxa, which were significantly enriched for anaerobic and non-spore-forming lifestyles. Our results argue that social interactions are an important determinant of gut microbiome composition in natural animal populations—a relationship with important ramifications for understanding how social relationships influence health, as well as the evolution of group living., DOI:\nhttp://dx.doi.org/10.7554/eLife.05224.001, The digestive system is home to a complex community of microbes—known as the gut microbiome—that contributes to our health and wellbeing by digesting food, producing essential vitamins, and preventing the growth of harmful bacteria. The recent development of rapid genome sequencing techniques has made it much easier to identify the species of microbes found in the gut microbiome, and how this microbiome's composition varies between individuals., Studies in humans and other primates suggest that direct contact during social interactions may alter the composition of the gut microbiome in an individual. This could explain why there is a strong association between social interactions and health in humans and other social animals. However, similarities in the gut microbiomes of individuals within a social group could also be due to a shared diet or a common environment. The information collected during long-term studies of wild primates offers an opportunity to analyze and assess the influence of diet, environment and social interaction on the gut microbiome., Here, Tung et al. studied the gut microbiomes of 48 wild baboons belonging to two different social groups in Amboseli, Kenya. Using a technique called shotgun metagenomic sequencing, they sequenced DNA extracted from samples of feces collected from individual baboons. The sequence data revealed that an individual's social group and social network can predict the species found in its gut microbiome. This remained the case even when other factors—such as diet, kinship, and shared environments—were taken into account., Tung et al.'s findings suggest that direct physical contact during social interactions may be important in transmitting gut microbiomes between members of the same social group. However, scientists still don't know whether this exchange is good or bad for the health of the baboons. Future work will try to understand whether baboons benefit from acquiring gut microbes from their group members, and if the gut microbes of some social groups are better than others., DOI:\nhttp://dx.doi.org/10.7554/eLife.05224.002","container-title":"eLife","DOI":"10.7554/eLife.05224","ISSN":"2050-084X","journalAbbreviation":"eLife","note":"PMID: 25774601\nPMCID: PMC4379495","page":"e05224","source":"PubMed Central","title":"Social networks predict gut microbiome composition in wild baboons","volume":"4","author":[{"family":"Tung","given":"Jenny"},{"family":"Barreiro","given":"Luis B"},{"family":"Burns","given":"Michael B"},{"family":"Grenier","given":"Jean-Christophe"},{"family":"Lynch","given":"Josh"},{"family":"Grieneisen","given":"Laura E"},{"family":"Altmann","given":"Jeanne"},{"family":"Alberts","given":"Susan C"},{"family":"Blekhman","given":"Ran"},{"family":"Archie","given":"Elizabeth A"}]}},{"id":155,"uris":["http://zotero.org/users/14693810/items/TFNT5ARA"],"itemData":{"id":155,"type":"article-journal","abstract":"The mammalian gut teems with microbes, yet how hosts acquire these symbionts remains poorly understood. Research in primates suggests that microbes can be picked up via social contact, but the role of social interactions in non-group-living species remains underexplored. Here, we use a passive tracking system to collect high resolution spatiotemporal activity data from wild mice (Apodemus sylvaticus). Social network analysis revealed social association strength to be the strongest predictor of microbiota similarity among individuals, controlling for factors including spatial proximity and kinship, which had far smaller or nonsignificant effects. This social effect was limited to interactions involving males (male-male and male-female), implicating sex-dependent behaviours as driving processes. Social network position also predicted microbiota richness, with well-connected individuals having the most diverse microbiotas. Overall, these findings suggest social contact provides a key transmission pathway for gut symbionts even in relatively asocial mammals, that strongly shapes the adult gut microbiota. This work underlines the potential for individuals to pick up beneficial symbionts as well as pathogens from social interactions.","container-title":"The ISME Journal","DOI":"10.1038/s41396-021-00949-3","ISSN":"1751-7362","issue":"9","journalAbbreviation":"ISME J","note":"PMID: 33731838\nPMCID: PMC8397773","page":"2601-2613","source":"PubMed Central","title":"Social networks strongly predict the gut microbiota of wild mice","volume":"15","author":[{"family":"Raulo","given":"Aura"},{"family":"Allen","given":"Bryony E."},{"family":"Troitsky","given":"Tanya"},{"family":"Husby","given":"Arild"},{"family":"Firth","given":"Josh A."},{"family":"Coulson","given":"Tim"},{"family":"Knowles","given":"Sarah C. L."}],"issued":{"date-parts":[["2021",9]]}}},{"id":160,"uris":["http://zotero.org/users/14693810/items/3N35JJTN"],"itemData":{"id":160,"type":"article-journal","abstract":"The gut microbiome is structured by social groups in a variety of host taxa. Whether this pattern is driven by relatedness, similar diets or shared social environments is under debate because few studies have had access to the data necessary to disentangle these factors in wild populations. We investigated whether diet, relatedness or the 1m proximity network best explains differences in the gut microbiome among 45 female colobus monkeys in eight social groups residing at Boabeng-Fiema, Ghana. We combined demographic and behavioural data collected during May – August 2007 and October 2008 – April 2009 with 16S rRNA sequencing of faecal samples collected during the latter part of each observation period. Depending on the beta diversity index, social group identity explained 19–28% of the variation in gut microbiome beta diversity. When comparing the predictive power of dietary dissimilarity, relatedness and connectedness in the 1m proximity network, the models with social connectedness received the strongest support, even in our analyses that excluded within-group dyads. This novel finding indicates that microbes may be transmitted during intergroup encounters, which could occur either indirectly via shared environments or directly via social contact. Lastly, some of the gut microbial taxa that appear to be transmitted via 1m proximity are associated with digestion of plant material. Further research is needed to investigate whether this type of gut microbe transmission yields health benefits, which could provide an incentive for the formation and maintenance of social bonds within and between social groups.","container-title":"Animal Behaviour","DOI":"10.1016/j.anbehav.2020.02.011","ISSN":"0003-3472","journalAbbreviation":"Animal Behaviour","page":"17-31","source":"ScienceDirect","title":"Interactions between social groups of colobus monkeys (&lt;i&gt;Colobus vellerosus&lt;/i&gt;) explain similarities in their gut microbiomes","volume":"163","author":[{"family":"Wikberg","given":"Eva C."},{"family":"Christie","given":"Diana"},{"family":"Sicotte","given":"Pascale"},{"family":"Ting","given":"Nelson"}],"issued":{"date-parts":[["2020",5,1]]}}}],"schema":"https://github.com/citation-style-language/schema/raw/master/csl-citation.json"} </w:instrText>
+        </w:r>
+        <w:r>
+          <w:rPr>
+            <w:rFonts w:ascii="Calibri" w:hAnsi="Calibri" w:cs="Calibri"/>
+          </w:rPr>
+          <w:fldChar w:fldCharType="separate"/>
+        </w:r>
+        <w:r>
+          <w:rPr>
+            <w:rFonts w:ascii="Calibri" w:hAnsi="Calibri" w:cs="Calibri"/>
+            <w:kern w:val="0"/>
+            <w:vertAlign w:val="superscript"/>
+          </w:rPr>
+          <w:t>5–7</w:t>
+        </w:r>
+        <w:r>
+          <w:rPr>
+            <w:rFonts w:ascii="Calibri" w:hAnsi="Calibri" w:cs="Calibri"/>
+          </w:rPr>
+          <w:fldChar w:fldCharType="end"/>
+        </w:r>
+      </w:ins>
+      <w:ins w:id="7" w:author="Yuval Dotan" w:date="2024-10-20T14:50:00Z" w16du:dateUtc="2024-10-20T11:50:00Z">
+        <w:r>
+          <w:rPr>
+            <w:rFonts w:ascii="Calibri" w:hAnsi="Calibri" w:cs="Calibri"/>
+          </w:rPr>
+          <w:t>. In this project, we use data from the Amboseli baboon population</w:t>
+        </w:r>
+      </w:ins>
+      <w:ins w:id="8" w:author="Yuval Dotan" w:date="2024-10-20T14:53:00Z" w16du:dateUtc="2024-10-20T11:53:00Z">
+        <w:r>
+          <w:rPr>
+            <w:rFonts w:ascii="Calibri" w:hAnsi="Calibri" w:cs="Calibri"/>
+          </w:rPr>
+          <w:fldChar w:fldCharType="begin"/>
+        </w:r>
+        <w:r>
+          <w:rPr>
+            <w:rFonts w:ascii="Calibri" w:hAnsi="Calibri" w:cs="Calibri"/>
+          </w:rPr>
+          <w:instrText xml:space="preserve"> ADDIN ZOTERO_ITEM CSL_CITATION {"citationID":"N7xYW7MS","properties":{"formattedCitation":"\\super 8\\nosupersub{}","plainCitation":"8","noteIndex":0},"citationItems":[{"id":134,"uris":["http://zotero.org/users/14693810/items/7W2YVXEJ"],"itemData":{"id":134,"type":"chapter","abstract":"In 1963, Jeanne and Stuart Altmann traveled through Kenya and Tanzania searching for a baboon study site. They settled on the Maasai-Amboseli Game Reserve (later Amboseli National Park) and conducted a 13-month study that laid the groundwork for much future research. They returned for a short visit in 1969, and came again in July 1971 to establish a research project that has persisted for four decades. In July 1984 Susan Alberts joined the ﬁeld team, later becoming a graduate student and eventually a director. Over the years, we have tackled research questions ranging from feeding ecology to behavioral endocrinology, from kin recognition to sexual selection, and from aging research to functional genetics. A number of our results have explicitly depended upon the longitudinal nature of the research. Without decades worth of individual-based data we would not have known, for instance, that the presence of fathers inﬂuenced the maturation rates of their offspring, that maternal dominance rank had pervasive effects on the physiology of sons, or that the social behavior of a female inﬂuenced her infants’ survival. Here we summarize the major research themes that have characterized each of the past four decades, and our directions for the future, emphasizing the scientiﬁc insights that the longitudinal nature of the study has made possible.","container-title":"Long-Term Field Studies of Primates","event-place":"Berlin, Heidelberg","ISBN":"978-3-642-22513-0","language":"en","note":"DOI: 10.1007/978-3-642-22514-7_12","page":"261-287","publisher":"Springer Berlin Heidelberg","publisher-place":"Berlin, Heidelberg","source":"DOI.org (Crossref)","title":"The Amboseli Baboon Research Project: 40 Years of Continuity and Change","title-short":"The Amboseli Baboon Research Project","URL":"http://link.springer.com/10.1007/978-3-642-22514-7_12","editor":[{"family":"Kappeler","given":"Peter M."},{"family":"Watts","given":"David P."}],"author":[{"family":"Alberts","given":"Susan C."},{"family":"Altmann","given":"Jeanne"}],"accessed":{"date-parts":[["2024",10,14]]},"issued":{"date-parts":[["2012"]]}}}],"schema":"https://github.com/citation-style-language/schema/raw/master/csl-citation.json"} </w:instrText>
+        </w:r>
+        <w:r>
+          <w:rPr>
+            <w:rFonts w:ascii="Calibri" w:hAnsi="Calibri" w:cs="Calibri"/>
+          </w:rPr>
+          <w:fldChar w:fldCharType="separate"/>
+        </w:r>
+        <w:r>
+          <w:rPr>
+            <w:rFonts w:ascii="Calibri" w:hAnsi="Calibri" w:cs="Calibri"/>
+            <w:kern w:val="0"/>
+            <w:vertAlign w:val="superscript"/>
+          </w:rPr>
+          <w:t>8</w:t>
+        </w:r>
+        <w:r>
+          <w:rPr>
+            <w:rFonts w:ascii="Calibri" w:hAnsi="Calibri" w:cs="Calibri"/>
+          </w:rPr>
+          <w:fldChar w:fldCharType="end"/>
+        </w:r>
+      </w:ins>
+      <w:ins w:id="9" w:author="Yuval Dotan" w:date="2024-10-20T14:50:00Z" w16du:dateUtc="2024-10-20T11:50:00Z">
+        <w:r>
+          <w:rPr>
+            <w:rFonts w:ascii="Calibri" w:hAnsi="Calibri" w:cs="Calibri"/>
+          </w:rPr>
+          <w:t xml:space="preserve"> to predict individual baboon microbiome composition by combining their own microbial profiles with those of their social group, based on data collected between 2000 and 2013</w:t>
+        </w:r>
+      </w:ins>
+      <w:ins w:id="10" w:author="Yuval Dotan" w:date="2024-10-20T14:53:00Z" w16du:dateUtc="2024-10-20T11:53:00Z">
+        <w:r>
+          <w:rPr>
+            <w:rFonts w:ascii="Calibri" w:hAnsi="Calibri" w:cs="Calibri"/>
+            <w:highlight w:val="yellow"/>
+          </w:rPr>
+          <w:fldChar w:fldCharType="begin"/>
+        </w:r>
+        <w:r>
+          <w:rPr>
+            <w:rFonts w:ascii="Calibri" w:hAnsi="Calibri" w:cs="Calibri"/>
+            <w:highlight w:val="yellow"/>
+          </w:rPr>
+          <w:instrText xml:space="preserve"> ADDIN ZOTERO_ITEM CSL_CITATION {"citationID":"P0Ck2s4r","properties":{"formattedCitation":"\\super 9\\nosupersub{}","plainCitation":"9","noteIndex":0},"citationItems":[{"id":2,"uris":["http://zotero.org/users/14693810/items/93GC6E4A"],"itemData":{"id":2,"type":"article-journal","container-title":"Nature Ecology &amp; Evolution","DOI":"10.1038/s41559-022-01773-4","ISSN":"2397-334X","issue":"7","journalAbbreviation":"Nat Ecol Evol","language":"en","page":"955-964","source":"DOI.org (Crossref)","title":"Synchrony and idiosyncrasy in the gut microbiome of wild baboons","volume":"6","author":[{"family":"Björk","given":"Johannes R."},{"family":"Dasari","given":"Mauna R."},{"family":"Roche","given":"Kim"},{"family":"Grieneisen","given":"Laura"},{"family":"Gould","given":"Trevor J."},{"family":"Grenier","given":"Jean-Christophe"},{"family":"Yotova","given":"Vania"},{"family":"Gottel","given":"Neil"},{"family":"Jansen","given":"David"},{"family":"Gesquiere","given":"Laurence R."},{"family":"Gordon","given":"Jacob B."},{"family":"Learn","given":"Niki H."},{"family":"Wango","given":"Tim L."},{"family":"Mututua","given":"Raphael S."},{"family":"Kinyua Warutere","given":"J."},{"family":"Siodi","given":"Long’ida"},{"family":"Mukherjee","given":"Sayan"},{"family":"Barreiro","given":"Luis B."},{"family":"Alberts","given":"Susan C."},{"family":"Gilbert","given":"Jack A."},{"family":"Tung","given":"Jenny"},{"family":"Blekhman","given":"Ran"},{"family":"Archie","given":"Elizabeth A."}],"issued":{"date-parts":[["2022",6,2]]}}}],"schema":"https://github.com/citation-style-language/schema/raw/master/csl-citation.json"} </w:instrText>
+        </w:r>
+        <w:r>
+          <w:rPr>
+            <w:rFonts w:ascii="Calibri" w:hAnsi="Calibri" w:cs="Calibri"/>
+            <w:highlight w:val="yellow"/>
+          </w:rPr>
+          <w:fldChar w:fldCharType="separate"/>
+        </w:r>
+        <w:r>
+          <w:rPr>
+            <w:rFonts w:ascii="Calibri" w:hAnsi="Calibri" w:cs="Calibri"/>
+            <w:kern w:val="0"/>
+            <w:vertAlign w:val="superscript"/>
+          </w:rPr>
+          <w:t>9</w:t>
+        </w:r>
+        <w:r>
+          <w:rPr>
+            <w:rFonts w:ascii="Calibri" w:hAnsi="Calibri" w:cs="Calibri"/>
+            <w:highlight w:val="yellow"/>
+          </w:rPr>
+          <w:fldChar w:fldCharType="end"/>
+        </w:r>
+      </w:ins>
+      <w:ins w:id="11" w:author="Yuval Dotan" w:date="2024-10-20T14:50:00Z" w16du:dateUtc="2024-10-20T11:50:00Z">
+        <w:r>
+          <w:rPr>
+            <w:rFonts w:ascii="Calibri" w:hAnsi="Calibri" w:cs="Calibri"/>
+          </w:rPr>
+          <w:t>.</w:t>
+        </w:r>
+      </w:ins>
     </w:p>
     <w:p>
       <w:pPr>
@@ -990,6 +1251,18 @@
         </w:rPr>
         <w:t>Data</w:t>
       </w:r>
+      <w:ins w:id="12" w:author="Yuval Dotan" w:date="2024-10-20T14:56:00Z" w16du:dateUtc="2024-10-20T11:56:00Z">
+        <w:r>
+          <w:rPr>
+            <w:rFonts w:ascii="Calibri" w:hAnsi="Calibri" w:cs="Calibri"/>
+            <w:color w:val="auto"/>
+            <w:sz w:val="22"/>
+            <w:szCs w:val="22"/>
+            <w:u w:val="single"/>
+          </w:rPr>
+          <w:t xml:space="preserve"> Exploration</w:t>
+        </w:r>
+      </w:ins>
     </w:p>
     <w:p>
       <w:pPr>
@@ -999,29 +1272,155 @@
           <w:rFonts w:ascii="Calibri" w:hAnsi="Calibri" w:cs="Calibri"/>
         </w:rPr>
       </w:pPr>
-      <w:r>
-        <w:rPr>
-          <w:rFonts w:ascii="Calibri" w:hAnsi="Calibri" w:cs="Calibri"/>
-        </w:rPr>
-        <w:t>For this work, we utilized data collected from the Amboseli baboon</w:t>
-      </w:r>
-      <w:r>
-        <w:rPr>
-          <w:rFonts w:ascii="Calibri" w:hAnsi="Calibri" w:cs="Calibri"/>
-        </w:rPr>
-        <w:t xml:space="preserve"> population</w:t>
-      </w:r>
-      <w:r>
-        <w:rPr>
-          <w:rFonts w:ascii="Calibri" w:hAnsi="Calibri" w:cs="Calibri"/>
-        </w:rPr>
-        <w:t xml:space="preserve"> </w:t>
-      </w:r>
-      <w:r>
-        <w:rPr>
-          <w:rFonts w:ascii="Calibri" w:hAnsi="Calibri" w:cs="Calibri"/>
-        </w:rPr>
-        <w:t>between 2000 and 2013</w:t>
+      <w:del w:id="13" w:author="Yuval Dotan" w:date="2024-10-20T14:55:00Z" w16du:dateUtc="2024-10-20T11:55:00Z">
+        <w:r>
+          <w:rPr>
+            <w:rFonts w:ascii="Calibri" w:hAnsi="Calibri" w:cs="Calibri"/>
+          </w:rPr>
+          <w:delText>For this work, we utilized data collected from the Amboseli baboon</w:delText>
+        </w:r>
+        <w:r>
+          <w:rPr>
+            <w:rFonts w:ascii="Calibri" w:hAnsi="Calibri" w:cs="Calibri"/>
+          </w:rPr>
+          <w:delText xml:space="preserve"> population</w:delText>
+        </w:r>
+        <w:r>
+          <w:rPr>
+            <w:rFonts w:ascii="Calibri" w:hAnsi="Calibri" w:cs="Calibri"/>
+          </w:rPr>
+          <w:delText xml:space="preserve"> </w:delText>
+        </w:r>
+        <w:r>
+          <w:rPr>
+            <w:rFonts w:ascii="Calibri" w:hAnsi="Calibri" w:cs="Calibri"/>
+          </w:rPr>
+          <w:delText>between 2000 and 2013</w:delText>
+        </w:r>
+        <w:r>
+          <w:rPr>
+            <w:rFonts w:ascii="Calibri" w:hAnsi="Calibri" w:cs="Calibri"/>
+          </w:rPr>
+          <w:fldChar w:fldCharType="begin"/>
+        </w:r>
+        <w:r>
+          <w:rPr>
+            <w:rFonts w:ascii="Calibri" w:hAnsi="Calibri" w:cs="Calibri"/>
+          </w:rPr>
+          <w:delInstrText xml:space="preserve"> ADDIN ZOTERO_ITEM CSL_CITATION {"citationID":"B7nmAP8q","properties":{"formattedCitation":"\\super 9\\nosupersub{}","plainCitation":"9","noteIndex":0},"citationItems":[{"id":2,"uris":["http://zotero.org/users/14693810/items/93GC6E4A"],"itemData":{"id":2,"type":"article-journal","container-title":"Nature Ecology &amp; Evolution","DOI":"10.1038/s41559-022-01773-4","ISSN":"2397-334X","issue":"7","journalAbbreviation":"Nat Ecol Evol","language":"en","page":"955-964","source":"DOI.org (Crossref)","title":"Synchrony and idiosyncrasy in the gut microbiome of wild baboons","volume":"6","author":[{"family":"Björk","given":"Johannes R."},{"family":"Dasari","given":"Mauna R."},{"family":"Roche","given":"Kim"},{"family":"Grieneisen","given":"Laura"},{"family":"Gould","given":"Trevor J."},{"family":"Grenier","given":"Jean-Christophe"},{"family":"Yotova","given":"Vania"},{"family":"Gottel","given":"Neil"},{"family":"Jansen","given":"David"},{"family":"Gesquiere","given":"Laurence R."},{"family":"Gordon","given":"Jacob B."},{"family":"Learn","given":"Niki H."},{"family":"Wango","given":"Tim L."},{"family":"Mututua","given":"Raphael S."},{"family":"Kinyua Warutere","given":"J."},{"family":"Siodi","given":"Long’ida"},{"family":"Mukherjee","given":"Sayan"},{"family":"Barreiro","given":"Luis B."},{"family":"Alberts","given":"Susan C."},{"family":"Gilbert","given":"Jack A."},{"family":"Tung","given":"Jenny"},{"family":"Blekhman","given":"Ran"},{"family":"Archie","given":"Elizabeth A."}],"issued":{"date-parts":[["2022",6,2]]}}}],"schema":"https://github.com/citation-style-language/schema/raw/master/csl-citation.json"} </w:delInstrText>
+        </w:r>
+        <w:r>
+          <w:rPr>
+            <w:rFonts w:ascii="Calibri" w:hAnsi="Calibri" w:cs="Calibri"/>
+          </w:rPr>
+          <w:fldChar w:fldCharType="separate"/>
+        </w:r>
+        <w:r>
+          <w:rPr>
+            <w:rFonts w:ascii="Calibri" w:hAnsi="Calibri" w:cs="Calibri"/>
+            <w:kern w:val="0"/>
+            <w:vertAlign w:val="superscript"/>
+          </w:rPr>
+          <w:delText>9</w:delText>
+        </w:r>
+        <w:r>
+          <w:rPr>
+            <w:rFonts w:ascii="Calibri" w:hAnsi="Calibri" w:cs="Calibri"/>
+          </w:rPr>
+          <w:fldChar w:fldCharType="end"/>
+        </w:r>
+        <w:r>
+          <w:rPr>
+            <w:rFonts w:ascii="Calibri" w:hAnsi="Calibri" w:cs="Calibri"/>
+          </w:rPr>
+          <w:delText xml:space="preserve">. </w:delText>
+        </w:r>
+      </w:del>
+      <w:del w:id="14" w:author="Yuval Dotan" w:date="2024-10-20T14:58:00Z" w16du:dateUtc="2024-10-20T11:58:00Z">
+        <w:r>
+          <w:rPr>
+            <w:rFonts w:ascii="Calibri" w:hAnsi="Calibri" w:cs="Calibri"/>
+          </w:rPr>
+          <w:delText>For this project</w:delText>
+        </w:r>
+        <w:r>
+          <w:rPr>
+            <w:rFonts w:ascii="Calibri" w:hAnsi="Calibri" w:cs="Calibri"/>
+          </w:rPr>
+          <w:delText>,</w:delText>
+        </w:r>
+        <w:r>
+          <w:rPr>
+            <w:rFonts w:ascii="Calibri" w:hAnsi="Calibri" w:cs="Calibri"/>
+          </w:rPr>
+          <w:delText xml:space="preserve"> w</w:delText>
+        </w:r>
+      </w:del>
+      <w:ins w:id="15" w:author="Yuval Dotan" w:date="2024-10-20T14:58:00Z" w16du:dateUtc="2024-10-20T11:58:00Z">
+        <w:r>
+          <w:rPr>
+            <w:rFonts w:ascii="Calibri" w:hAnsi="Calibri" w:cs="Calibri"/>
+          </w:rPr>
+          <w:t>W</w:t>
+        </w:r>
+      </w:ins>
+      <w:r>
+        <w:rPr>
+          <w:rFonts w:ascii="Calibri" w:hAnsi="Calibri" w:cs="Calibri"/>
+        </w:rPr>
+        <w:t>e</w:t>
+      </w:r>
+      <w:r>
+        <w:rPr>
+          <w:rFonts w:ascii="Calibri" w:hAnsi="Calibri" w:cs="Calibri"/>
+        </w:rPr>
+        <w:t xml:space="preserve"> used 6096 samples collected from 80 baboons </w:t>
+      </w:r>
+      <w:r>
+        <w:rPr>
+          <w:rFonts w:ascii="Calibri" w:hAnsi="Calibri" w:cs="Calibri"/>
+        </w:rPr>
+        <w:t>for</w:t>
+      </w:r>
+      <w:r>
+        <w:rPr>
+          <w:rFonts w:ascii="Calibri" w:hAnsi="Calibri" w:cs="Calibri"/>
+        </w:rPr>
+        <w:t xml:space="preserve"> training </w:t>
+      </w:r>
+      <w:r>
+        <w:rPr>
+          <w:rFonts w:ascii="Calibri" w:hAnsi="Calibri" w:cs="Calibri"/>
+        </w:rPr>
+        <w:t>and validation</w:t>
+      </w:r>
+      <w:ins w:id="16" w:author="Yuval Dotan" w:date="2024-10-20T14:59:00Z" w16du:dateUtc="2024-10-20T11:59:00Z">
+        <w:r>
+          <w:rPr>
+            <w:rFonts w:ascii="Calibri" w:hAnsi="Calibri" w:cs="Calibri"/>
+          </w:rPr>
+          <w:t xml:space="preserve">, </w:t>
+        </w:r>
+      </w:ins>
+      <w:del w:id="17" w:author="Yuval Dotan" w:date="2024-10-20T14:59:00Z" w16du:dateUtc="2024-10-20T11:59:00Z">
+        <w:r>
+          <w:rPr>
+            <w:rFonts w:ascii="Calibri" w:hAnsi="Calibri" w:cs="Calibri"/>
+          </w:rPr>
+          <w:delText xml:space="preserve">. </w:delText>
+        </w:r>
+        <w:r>
+          <w:rPr>
+            <w:rFonts w:ascii="Calibri" w:hAnsi="Calibri" w:cs="Calibri"/>
+          </w:rPr>
+          <w:delText xml:space="preserve">This dataset includes microbiome profiles of the gut microbiome </w:delText>
+        </w:r>
+      </w:del>
+      <w:r>
+        <w:rPr>
+          <w:rFonts w:ascii="Calibri" w:hAnsi="Calibri" w:cs="Calibri"/>
+        </w:rPr>
+        <w:t>based on 16S rRNA gene sequencing</w:t>
       </w:r>
       <w:r>
         <w:rPr>
@@ -1033,7 +1432,7 @@
         <w:rPr>
           <w:rFonts w:ascii="Calibri" w:hAnsi="Calibri" w:cs="Calibri"/>
         </w:rPr>
-        <w:instrText xml:space="preserve"> ADDIN ZOTERO_ITEM CSL_CITATION {"citationID":"B7nmAP8q","properties":{"formattedCitation":"\\super 9\\nosupersub{}","plainCitation":"9","noteIndex":0},"citationItems":[{"id":2,"uris":["http://zotero.org/users/14693810/items/93GC6E4A"],"itemData":{"id":2,"type":"article-journal","container-title":"Nature Ecology &amp; Evolution","DOI":"10.1038/s41559-022-01773-4","ISSN":"2397-334X","issue":"7","journalAbbreviation":"Nat Ecol Evol","language":"en","page":"955-964","source":"DOI.org (Crossref)","title":"Synchrony and idiosyncrasy in the gut microbiome of wild baboons","volume":"6","author":[{"family":"Björk","given":"Johannes R."},{"family":"Dasari","given":"Mauna R."},{"family":"Roche","given":"Kim"},{"family":"Grieneisen","given":"Laura"},{"family":"Gould","given":"Trevor J."},{"family":"Grenier","given":"Jean-Christophe"},{"family":"Yotova","given":"Vania"},{"family":"Gottel","given":"Neil"},{"family":"Jansen","given":"David"},{"family":"Gesquiere","given":"Laurence R."},{"family":"Gordon","given":"Jacob B."},{"family":"Learn","given":"Niki H."},{"family":"Wango","given":"Tim L."},{"family":"Mututua","given":"Raphael S."},{"family":"Kinyua Warutere","given":"J."},{"family":"Siodi","given":"Long’ida"},{"family":"Mukherjee","given":"Sayan"},{"family":"Barreiro","given":"Luis B."},{"family":"Alberts","given":"Susan C."},{"family":"Gilbert","given":"Jack A."},{"family":"Tung","given":"Jenny"},{"family":"Blekhman","given":"Ran"},{"family":"Archie","given":"Elizabeth A."}],"issued":{"date-parts":[["2022",6,2]]}}}],"schema":"https://github.com/citation-style-language/schema/raw/master/csl-citation.json"} </w:instrText>
+        <w:instrText xml:space="preserve"> ADDIN ZOTERO_ITEM CSL_CITATION {"citationID":"Aq2ejbEi","properties":{"formattedCitation":"\\super 10\\nosupersub{}","plainCitation":"10","noteIndex":0},"citationItems":[{"id":3,"uris":["http://zotero.org/users/14693810/items/3H57D2JR"],"itemData":{"id":3,"type":"article-journal","abstract":"DNA sequencing continues to decrease in cost with the Illumina HiSeq2000 generating up to 600 Gb of paired-end 100 base reads in a ten-day run. Here we present a protocol for community amplicon sequencing on the HiSeq2000 and MiSeq Illumina platforms, and apply that protocol to sequence 24 microbial communities from host-associated and free-living environments. A critical question as more sequencing platforms become available is whether biological conclusions derived on one platform are consistent with what would be derived on a different platform. We show that the protocol developed for these instruments successfully recaptures known biological results, and additionally that biological conclusions are consistent across sequencing platforms (the HiSeq2000 versus the MiSeq) and across the sequenced regions of amplicons.","container-title":"The ISME Journal","DOI":"10.1038/ismej.2012.8","ISSN":"1751-7370","issue":"8","journalAbbreviation":"ISME J","language":"en","license":"2012 The Author(s)","note":"publisher: Nature Publishing Group","page":"1621-1624","source":"www.nature.com","title":"Ultra-high-throughput microbial community analysis on the Illumina HiSeq and MiSeq platforms","volume":"6","author":[{"family":"Caporaso","given":"J. Gregory"},{"family":"Lauber","given":"Christian L."},{"family":"Walters","given":"William A."},{"family":"Berg-Lyons","given":"Donna"},{"family":"Huntley","given":"James"},{"family":"Fierer","given":"Noah"},{"family":"Owens","given":"Sarah M."},{"family":"Betley","given":"Jason"},{"family":"Fraser","given":"Louise"},{"family":"Bauer","given":"Markus"},{"family":"Gormley","given":"Niall"},{"family":"Gilbert","given":"Jack A."},{"family":"Smith","given":"Geoff"},{"family":"Knight","given":"Rob"}],"issued":{"date-parts":[["2012",8]]}}}],"schema":"https://github.com/citation-style-language/schema/raw/master/csl-citation.json"} </w:instrText>
       </w:r>
       <w:r>
         <w:rPr>
@@ -1047,7 +1446,7 @@
           <w:kern w:val="0"/>
           <w:vertAlign w:val="superscript"/>
         </w:rPr>
-        <w:t>9</w:t>
+        <w:t>10</w:t>
       </w:r>
       <w:r>
         <w:rPr>
@@ -1059,61 +1458,190 @@
         <w:rPr>
           <w:rFonts w:ascii="Calibri" w:hAnsi="Calibri" w:cs="Calibri"/>
         </w:rPr>
-        <w:t xml:space="preserve">. </w:t>
-      </w:r>
-      <w:r>
-        <w:rPr>
-          <w:rFonts w:ascii="Calibri" w:hAnsi="Calibri" w:cs="Calibri"/>
-        </w:rPr>
-        <w:t>For this project</w:t>
-      </w:r>
-      <w:r>
-        <w:rPr>
-          <w:rFonts w:ascii="Calibri" w:hAnsi="Calibri" w:cs="Calibri"/>
-        </w:rPr>
         <w:t>,</w:t>
       </w:r>
       <w:r>
         <w:rPr>
           <w:rFonts w:ascii="Calibri" w:hAnsi="Calibri" w:cs="Calibri"/>
         </w:rPr>
-        <w:t xml:space="preserve"> we</w:t>
-      </w:r>
-      <w:r>
-        <w:rPr>
-          <w:rFonts w:ascii="Calibri" w:hAnsi="Calibri" w:cs="Calibri"/>
-        </w:rPr>
-        <w:t xml:space="preserve"> used 6096 samples collected from 80 baboons </w:t>
-      </w:r>
-      <w:r>
-        <w:rPr>
-          <w:rFonts w:ascii="Calibri" w:hAnsi="Calibri" w:cs="Calibri"/>
-        </w:rPr>
-        <w:t>for</w:t>
-      </w:r>
-      <w:r>
-        <w:rPr>
-          <w:rFonts w:ascii="Calibri" w:hAnsi="Calibri" w:cs="Calibri"/>
-        </w:rPr>
-        <w:t xml:space="preserve"> training </w:t>
-      </w:r>
-      <w:r>
-        <w:rPr>
-          <w:rFonts w:ascii="Calibri" w:hAnsi="Calibri" w:cs="Calibri"/>
-        </w:rPr>
-        <w:t>and validation</w:t>
-      </w:r>
-      <w:r>
-        <w:rPr>
-          <w:rFonts w:ascii="Calibri" w:hAnsi="Calibri" w:cs="Calibri"/>
-        </w:rPr>
-        <w:t xml:space="preserve">. </w:t>
-      </w:r>
-      <w:r>
-        <w:rPr>
-          <w:rFonts w:ascii="Calibri" w:hAnsi="Calibri" w:cs="Calibri"/>
-        </w:rPr>
-        <w:t>This dataset includes microbiome profiles of the gut microbiome based on 16S rRNA gene sequencing</w:t>
+        <w:t xml:space="preserve"> </w:t>
+      </w:r>
+      <w:del w:id="18" w:author="Yuval Dotan" w:date="2024-10-20T15:00:00Z" w16du:dateUtc="2024-10-20T12:00:00Z">
+        <w:r>
+          <w:rPr>
+            <w:rFonts w:ascii="Calibri" w:hAnsi="Calibri" w:cs="Calibri"/>
+          </w:rPr>
+          <w:delText>t</w:delText>
+        </w:r>
+        <w:r>
+          <w:rPr>
+            <w:rFonts w:ascii="Calibri" w:hAnsi="Calibri" w:cs="Calibri"/>
+          </w:rPr>
+          <w:delText xml:space="preserve">he profiles were constructed using </w:delText>
+        </w:r>
+      </w:del>
+      <w:ins w:id="19" w:author="Yuval Dotan" w:date="2024-10-20T15:00:00Z" w16du:dateUtc="2024-10-20T12:00:00Z">
+        <w:r>
+          <w:rPr>
+            <w:rFonts w:ascii="Calibri" w:hAnsi="Calibri" w:cs="Calibri"/>
+          </w:rPr>
+          <w:t xml:space="preserve">from </w:t>
+        </w:r>
+      </w:ins>
+      <w:r>
+        <w:rPr>
+          <w:rFonts w:ascii="Calibri" w:hAnsi="Calibri" w:cs="Calibri"/>
+        </w:rPr>
+        <w:t xml:space="preserve">fecal samples collected opportunistically. Each sample is </w:t>
+      </w:r>
+      <w:del w:id="20" w:author="Yuval Dotan" w:date="2024-10-20T15:00:00Z" w16du:dateUtc="2024-10-20T12:00:00Z">
+        <w:r>
+          <w:rPr>
+            <w:rFonts w:ascii="Calibri" w:hAnsi="Calibri" w:cs="Calibri"/>
+          </w:rPr>
+          <w:delText xml:space="preserve">accompanied by </w:delText>
+        </w:r>
+      </w:del>
+      <w:ins w:id="21" w:author="Yuval Dotan" w:date="2024-10-20T15:00:00Z" w16du:dateUtc="2024-10-20T12:00:00Z">
+        <w:r>
+          <w:rPr>
+            <w:rFonts w:ascii="Calibri" w:hAnsi="Calibri" w:cs="Calibri"/>
+          </w:rPr>
+          <w:t xml:space="preserve">includes </w:t>
+        </w:r>
+      </w:ins>
+      <w:r>
+        <w:rPr>
+          <w:rFonts w:ascii="Calibri" w:hAnsi="Calibri" w:cs="Calibri"/>
+        </w:rPr>
+        <w:t xml:space="preserve">metadata </w:t>
+      </w:r>
+      <w:del w:id="22" w:author="Yuval Dotan" w:date="2024-10-20T15:01:00Z" w16du:dateUtc="2024-10-20T12:01:00Z">
+        <w:r>
+          <w:rPr>
+            <w:rFonts w:ascii="Calibri" w:hAnsi="Calibri" w:cs="Calibri"/>
+          </w:rPr>
+          <w:delText>detailing the</w:delText>
+        </w:r>
+      </w:del>
+      <w:ins w:id="23" w:author="Yuval Dotan" w:date="2024-10-20T15:01:00Z" w16du:dateUtc="2024-10-20T12:01:00Z">
+        <w:r>
+          <w:rPr>
+            <w:rFonts w:ascii="Calibri" w:hAnsi="Calibri" w:cs="Calibri"/>
+          </w:rPr>
+          <w:t>on</w:t>
+        </w:r>
+      </w:ins>
+      <w:r>
+        <w:rPr>
+          <w:rFonts w:ascii="Calibri" w:hAnsi="Calibri" w:cs="Calibri"/>
+        </w:rPr>
+        <w:t xml:space="preserve"> environmental conditions </w:t>
+      </w:r>
+      <w:ins w:id="24" w:author="Yuval Dotan" w:date="2024-10-20T15:01:00Z" w16du:dateUtc="2024-10-20T12:01:00Z">
+        <w:r>
+          <w:rPr>
+            <w:rFonts w:ascii="Calibri" w:hAnsi="Calibri" w:cs="Calibri"/>
+          </w:rPr>
+          <w:t>and details about the baboon at the time of collection</w:t>
+        </w:r>
+        <w:r>
+          <w:rPr>
+            <w:rFonts w:ascii="Calibri" w:hAnsi="Calibri" w:cs="Calibri"/>
+          </w:rPr>
+          <w:t xml:space="preserve">. </w:t>
+        </w:r>
+      </w:ins>
+      <w:del w:id="25" w:author="Yuval Dotan" w:date="2024-10-20T15:01:00Z" w16du:dateUtc="2024-10-20T12:01:00Z">
+        <w:r>
+          <w:rPr>
+            <w:rFonts w:ascii="Calibri" w:hAnsi="Calibri" w:cs="Calibri"/>
+          </w:rPr>
+          <w:delText>at the date of defecation and information about the baboon from which it</w:delText>
+        </w:r>
+        <w:r>
+          <w:rPr>
+            <w:rFonts w:ascii="Calibri" w:hAnsi="Calibri" w:cs="Calibri"/>
+          </w:rPr>
+          <w:delText xml:space="preserve"> was taken.</w:delText>
+        </w:r>
+      </w:del>
+    </w:p>
+    <w:p>
+      <w:pPr>
+        <w:bidi w:val="0"/>
+        <w:jc w:val="both"/>
+        <w:rPr>
+          <w:del w:id="26" w:author="Yuval Dotan" w:date="2024-10-20T15:08:00Z" w16du:dateUtc="2024-10-20T12:08:00Z"/>
+          <w:rFonts w:ascii="Calibri" w:hAnsi="Calibri" w:cs="Calibri"/>
+        </w:rPr>
+      </w:pPr>
+      <w:commentRangeStart w:id="27"/>
+      <w:r>
+        <w:rPr>
+          <w:rFonts w:ascii="Calibri" w:hAnsi="Calibri" w:cs="Calibri"/>
+          <w:b/>
+          <w:bCs/>
+        </w:rPr>
+        <w:t xml:space="preserve">The metadata </w:t>
+      </w:r>
+      <w:r>
+        <w:rPr>
+          <w:rFonts w:ascii="Calibri" w:hAnsi="Calibri" w:cs="Calibri"/>
+        </w:rPr>
+        <w:t xml:space="preserve">for each sample </w:t>
+      </w:r>
+      <w:r>
+        <w:rPr>
+          <w:rFonts w:ascii="Calibri" w:hAnsi="Calibri" w:cs="Calibri"/>
+        </w:rPr>
+        <w:t>includes</w:t>
+      </w:r>
+      <w:r>
+        <w:rPr>
+          <w:rFonts w:ascii="Calibri" w:hAnsi="Calibri" w:cs="Calibri"/>
+        </w:rPr>
+        <w:t xml:space="preserve"> several </w:t>
+      </w:r>
+      <w:r>
+        <w:rPr>
+          <w:rFonts w:ascii="Calibri" w:hAnsi="Calibri" w:cs="Calibri"/>
+        </w:rPr>
+        <w:t>components</w:t>
+      </w:r>
+      <w:r>
+        <w:rPr>
+          <w:rFonts w:ascii="Calibri" w:hAnsi="Calibri" w:cs="Calibri"/>
+        </w:rPr>
+        <w:t xml:space="preserve">. Temporal information </w:t>
+      </w:r>
+      <w:r>
+        <w:rPr>
+          <w:rFonts w:ascii="Calibri" w:hAnsi="Calibri" w:cs="Calibri"/>
+        </w:rPr>
+        <w:t>consists of</w:t>
+      </w:r>
+      <w:r>
+        <w:rPr>
+          <w:rFonts w:ascii="Calibri" w:hAnsi="Calibri" w:cs="Calibri"/>
+        </w:rPr>
+        <w:t xml:space="preserve"> the collection date, month, and hydrological year. At the individual level, the data specifies the baboon's unique identifier (</w:t>
+      </w:r>
+      <w:proofErr w:type="spellStart"/>
+      <w:r>
+        <w:rPr>
+          <w:rFonts w:ascii="Calibri" w:hAnsi="Calibri" w:cs="Calibri"/>
+          <w:i/>
+          <w:iCs/>
+        </w:rPr>
+        <w:t>baboon_id</w:t>
+      </w:r>
+      <w:proofErr w:type="spellEnd"/>
+      <w:r>
+        <w:rPr>
+          <w:rFonts w:ascii="Calibri" w:hAnsi="Calibri" w:cs="Calibri"/>
+        </w:rPr>
+        <w:t>), age at the time of collection, and sex. Social group data provides details on the baboon’s social group affiliation during sampling, the group's size, and diet composition, which is assessed using 30-day sliding windows and Principal Component Analysis (PCA)</w:t>
       </w:r>
       <w:r>
         <w:rPr>
@@ -1125,7 +1653,7 @@
         <w:rPr>
           <w:rFonts w:ascii="Calibri" w:hAnsi="Calibri" w:cs="Calibri"/>
         </w:rPr>
-        <w:instrText xml:space="preserve"> ADDIN ZOTERO_ITEM CSL_CITATION {"citationID":"Aq2ejbEi","properties":{"formattedCitation":"\\super 10\\nosupersub{}","plainCitation":"10","noteIndex":0},"citationItems":[{"id":3,"uris":["http://zotero.org/users/14693810/items/3H57D2JR"],"itemData":{"id":3,"type":"article-journal","abstract":"DNA sequencing continues to decrease in cost with the Illumina HiSeq2000 generating up to 600 Gb of paired-end 100 base reads in a ten-day run. Here we present a protocol for community amplicon sequencing on the HiSeq2000 and MiSeq Illumina platforms, and apply that protocol to sequence 24 microbial communities from host-associated and free-living environments. A critical question as more sequencing platforms become available is whether biological conclusions derived on one platform are consistent with what would be derived on a different platform. We show that the protocol developed for these instruments successfully recaptures known biological results, and additionally that biological conclusions are consistent across sequencing platforms (the HiSeq2000 versus the MiSeq) and across the sequenced regions of amplicons.","container-title":"The ISME Journal","DOI":"10.1038/ismej.2012.8","ISSN":"1751-7370","issue":"8","journalAbbreviation":"ISME J","language":"en","license":"2012 The Author(s)","note":"publisher: Nature Publishing Group","page":"1621-1624","source":"www.nature.com","title":"Ultra-high-throughput microbial community analysis on the Illumina HiSeq and MiSeq platforms","volume":"6","author":[{"family":"Caporaso","given":"J. Gregory"},{"family":"Lauber","given":"Christian L."},{"family":"Walters","given":"William A."},{"family":"Berg-Lyons","given":"Donna"},{"family":"Huntley","given":"James"},{"family":"Fierer","given":"Noah"},{"family":"Owens","given":"Sarah M."},{"family":"Betley","given":"Jason"},{"family":"Fraser","given":"Louise"},{"family":"Bauer","given":"Markus"},{"family":"Gormley","given":"Niall"},{"family":"Gilbert","given":"Jack A."},{"family":"Smith","given":"Geoff"},{"family":"Knight","given":"Rob"}],"issued":{"date-parts":[["2012",8]]}}}],"schema":"https://github.com/citation-style-language/schema/raw/master/csl-citation.json"} </w:instrText>
+        <w:instrText xml:space="preserve"> ADDIN ZOTERO_ITEM CSL_CITATION {"citationID":"vrl1JiJv","properties":{"formattedCitation":"\\super 11\\nosupersub{}","plainCitation":"11","noteIndex":0},"citationItems":[{"id":5,"uris":["http://zotero.org/users/14693810/items/4B9RSHIK"],"itemData":{"id":5,"type":"article-journal","container-title":"Journal of Educational Psychology","DOI":"10.1037/h0071325","ISSN":"1939-2176, 0022-0663","issue":"6","journalAbbreviation":"Journal of Educational Psychology","language":"en","page":"417-441","source":"DOI.org (Crossref)","title":"Analysis of a complex of statistical variables into principal components.","volume":"24","author":[{"family":"Hotelling","given":"H."}],"issued":{"date-parts":[["1933",9]]}}}],"schema":"https://github.com/citation-style-language/schema/raw/master/csl-citation.json"} </w:instrText>
       </w:r>
       <w:r>
         <w:rPr>
@@ -1139,7 +1667,7 @@
           <w:kern w:val="0"/>
           <w:vertAlign w:val="superscript"/>
         </w:rPr>
-        <w:t>10</w:t>
+        <w:t>11</w:t>
       </w:r>
       <w:r>
         <w:rPr>
@@ -1151,31 +1679,27 @@
         <w:rPr>
           <w:rFonts w:ascii="Calibri" w:hAnsi="Calibri" w:cs="Calibri"/>
         </w:rPr>
-        <w:t>,</w:t>
-      </w:r>
-      <w:r>
-        <w:rPr>
-          <w:rFonts w:ascii="Calibri" w:hAnsi="Calibri" w:cs="Calibri"/>
-        </w:rPr>
-        <w:t xml:space="preserve"> </w:t>
-      </w:r>
-      <w:r>
-        <w:rPr>
-          <w:rFonts w:ascii="Calibri" w:hAnsi="Calibri" w:cs="Calibri"/>
-        </w:rPr>
-        <w:t>t</w:t>
-      </w:r>
-      <w:r>
-        <w:rPr>
-          <w:rFonts w:ascii="Calibri" w:hAnsi="Calibri" w:cs="Calibri"/>
-        </w:rPr>
-        <w:t>he profiles were constructed using fecal samples collected opportunistically. Each sample is accompanied by metadata detailing the environmental conditions at the date of defecation and information about the baboon from which it</w:t>
-      </w:r>
-      <w:r>
-        <w:rPr>
-          <w:rFonts w:ascii="Calibri" w:hAnsi="Calibri" w:cs="Calibri"/>
-        </w:rPr>
-        <w:t xml:space="preserve"> was taken.</w:t>
+        <w:t xml:space="preserve">The environmental context, covering the season (dry or wet) and the amount of rainfall during the collection month, is also </w:t>
+      </w:r>
+      <w:proofErr w:type="spellStart"/>
+      <w:r>
+        <w:rPr>
+          <w:rFonts w:ascii="Calibri" w:hAnsi="Calibri" w:cs="Calibri"/>
+        </w:rPr>
+        <w:t>included</w:t>
+      </w:r>
+      <w:r>
+        <w:rPr>
+          <w:rFonts w:ascii="Calibri" w:hAnsi="Calibri" w:cs="Calibri"/>
+        </w:rPr>
+        <w:t>.</w:t>
+      </w:r>
+      <w:commentRangeEnd w:id="27"/>
+      <w:r>
+        <w:rPr>
+          <w:rStyle w:val="CommentReference"/>
+        </w:rPr>
+        <w:commentReference w:id="27"/>
       </w:r>
     </w:p>
     <w:p>
@@ -1189,110 +1713,59 @@
       <w:r>
         <w:rPr>
           <w:rFonts w:ascii="Calibri" w:hAnsi="Calibri" w:cs="Calibri"/>
+        </w:rPr>
+        <w:t>Analysis</w:t>
+      </w:r>
+      <w:proofErr w:type="spellEnd"/>
+      <w:r>
+        <w:rPr>
+          <w:rFonts w:ascii="Calibri" w:hAnsi="Calibri" w:cs="Calibri"/>
+        </w:rPr>
+        <w:t xml:space="preserve"> of the training data reveal</w:t>
+      </w:r>
+      <w:r>
+        <w:rPr>
+          <w:rFonts w:ascii="Calibri" w:hAnsi="Calibri" w:cs="Calibri"/>
+        </w:rPr>
+        <w:t>ed</w:t>
+      </w:r>
+      <w:r>
+        <w:rPr>
+          <w:rFonts w:ascii="Calibri" w:hAnsi="Calibri" w:cs="Calibri"/>
+        </w:rPr>
+        <w:t xml:space="preserve"> that each baboon has an average of 76.2 samples</w:t>
+      </w:r>
+      <w:r>
+        <w:rPr>
+          <w:rFonts w:ascii="Calibri" w:hAnsi="Calibri" w:cs="Calibri"/>
+        </w:rPr>
+        <w:t>.</w:t>
+      </w:r>
+      <w:r>
+        <w:rPr>
+          <w:rFonts w:ascii="Calibri" w:hAnsi="Calibri" w:cs="Calibri"/>
+        </w:rPr>
+        <w:t xml:space="preserve"> The median time difference between consecutive samples from the same baboon is 22 days, with 282 samples having a preceding sample collected more than 180 days earlie</w:t>
+      </w:r>
+      <w:r>
+        <w:rPr>
+          <w:rFonts w:ascii="Calibri" w:hAnsi="Calibri" w:cs="Calibri"/>
+        </w:rPr>
+        <w:t>r</w:t>
+      </w:r>
+      <w:r>
+        <w:rPr>
+          <w:rFonts w:ascii="Calibri" w:hAnsi="Calibri" w:cs="Calibri"/>
           <w:b/>
           <w:bCs/>
         </w:rPr>
-        <w:t xml:space="preserve">The metadata </w:t>
-      </w:r>
-      <w:r>
-        <w:rPr>
-          <w:rFonts w:ascii="Calibri" w:hAnsi="Calibri" w:cs="Calibri"/>
-        </w:rPr>
-        <w:t xml:space="preserve">for each sample </w:t>
-      </w:r>
-      <w:r>
-        <w:rPr>
-          <w:rFonts w:ascii="Calibri" w:hAnsi="Calibri" w:cs="Calibri"/>
-        </w:rPr>
-        <w:t>includes</w:t>
-      </w:r>
-      <w:r>
-        <w:rPr>
-          <w:rFonts w:ascii="Calibri" w:hAnsi="Calibri" w:cs="Calibri"/>
-        </w:rPr>
-        <w:t xml:space="preserve"> several </w:t>
-      </w:r>
-      <w:r>
-        <w:rPr>
-          <w:rFonts w:ascii="Calibri" w:hAnsi="Calibri" w:cs="Calibri"/>
-        </w:rPr>
-        <w:t>components</w:t>
-      </w:r>
-      <w:r>
-        <w:rPr>
-          <w:rFonts w:ascii="Calibri" w:hAnsi="Calibri" w:cs="Calibri"/>
-        </w:rPr>
-        <w:t xml:space="preserve">. Temporal information </w:t>
-      </w:r>
-      <w:r>
-        <w:rPr>
-          <w:rFonts w:ascii="Calibri" w:hAnsi="Calibri" w:cs="Calibri"/>
-        </w:rPr>
-        <w:t>consists of</w:t>
-      </w:r>
-      <w:r>
-        <w:rPr>
-          <w:rFonts w:ascii="Calibri" w:hAnsi="Calibri" w:cs="Calibri"/>
-        </w:rPr>
-        <w:t xml:space="preserve"> the collection date, month, and hydrological year. At the individual level, the data specifies the baboon's unique identifier (</w:t>
-      </w:r>
-      <w:r>
-        <w:rPr>
-          <w:rFonts w:ascii="Calibri" w:hAnsi="Calibri" w:cs="Calibri"/>
-          <w:i/>
-          <w:iCs/>
-        </w:rPr>
-        <w:t>baboon_id</w:t>
-      </w:r>
-      <w:r>
-        <w:rPr>
-          <w:rFonts w:ascii="Calibri" w:hAnsi="Calibri" w:cs="Calibri"/>
-        </w:rPr>
-        <w:t>), age at the time of collection, and sex. Social group data provides details on the baboon’s social group affiliation during sampling, the group's size, and diet composition, which is assessed using 30-day sliding windows and Principal Component Analysis (PCA)</w:t>
-      </w:r>
-      <w:r>
-        <w:rPr>
-          <w:rFonts w:ascii="Calibri" w:hAnsi="Calibri" w:cs="Calibri"/>
-        </w:rPr>
-        <w:fldChar w:fldCharType="begin"/>
-      </w:r>
-      <w:r>
-        <w:rPr>
-          <w:rFonts w:ascii="Calibri" w:hAnsi="Calibri" w:cs="Calibri"/>
-        </w:rPr>
-        <w:instrText xml:space="preserve"> ADDIN ZOTERO_ITEM CSL_CITATION {"citationID":"vrl1JiJv","properties":{"formattedCitation":"\\super 11\\nosupersub{}","plainCitation":"11","noteIndex":0},"citationItems":[{"id":5,"uris":["http://zotero.org/users/14693810/items/4B9RSHIK"],"itemData":{"id":5,"type":"article-journal","container-title":"Journal of Educational Psychology","DOI":"10.1037/h0071325","ISSN":"1939-2176, 0022-0663","issue":"6","journalAbbreviation":"Journal of Educational Psychology","language":"en","page":"417-441","source":"DOI.org (Crossref)","title":"Analysis of a complex of statistical variables into principal components.","volume":"24","author":[{"family":"Hotelling","given":"H."}],"issued":{"date-parts":[["1933",9]]}}}],"schema":"https://github.com/citation-style-language/schema/raw/master/csl-citation.json"} </w:instrText>
-      </w:r>
-      <w:r>
-        <w:rPr>
-          <w:rFonts w:ascii="Calibri" w:hAnsi="Calibri" w:cs="Calibri"/>
-        </w:rPr>
-        <w:fldChar w:fldCharType="separate"/>
-      </w:r>
-      <w:r>
-        <w:rPr>
-          <w:rFonts w:ascii="Calibri" w:hAnsi="Calibri" w:cs="Calibri"/>
-          <w:kern w:val="0"/>
-          <w:vertAlign w:val="superscript"/>
-        </w:rPr>
-        <w:t>11</w:t>
-      </w:r>
-      <w:r>
-        <w:rPr>
-          <w:rFonts w:ascii="Calibri" w:hAnsi="Calibri" w:cs="Calibri"/>
-        </w:rPr>
-        <w:fldChar w:fldCharType="end"/>
-      </w:r>
-      <w:r>
-        <w:rPr>
-          <w:rFonts w:ascii="Calibri" w:hAnsi="Calibri" w:cs="Calibri"/>
-        </w:rPr>
-        <w:t>The environmental context, covering the season (dry or wet) and the amount of rainfall during the collection month, is also included</w:t>
-      </w:r>
-      <w:r>
-        <w:rPr>
-          <w:rFonts w:ascii="Calibri" w:hAnsi="Calibri" w:cs="Calibri"/>
-        </w:rPr>
         <w:t>.</w:t>
+      </w:r>
+      <w:r>
+        <w:rPr>
+          <w:rFonts w:ascii="Calibri" w:hAnsi="Calibri" w:cs="Calibri"/>
+        </w:rPr>
+        <w:t xml:space="preserve"> Although the wet season spans 42% of the year (November to May), 61% of the samples were collected during this period.</w:t>
       </w:r>
     </w:p>
     <w:p>
@@ -1300,162 +1773,111 @@
         <w:bidi w:val="0"/>
         <w:jc w:val="both"/>
         <w:rPr>
-          <w:rFonts w:ascii="Calibri" w:hAnsi="Calibri" w:cs="Calibri"/>
-        </w:rPr>
-      </w:pPr>
-      <w:r>
-        <w:rPr>
-          <w:rFonts w:ascii="Calibri" w:hAnsi="Calibri" w:cs="Calibri"/>
-        </w:rPr>
-        <w:t>Analysis of the training data reveal</w:t>
-      </w:r>
-      <w:r>
-        <w:rPr>
-          <w:rFonts w:ascii="Calibri" w:hAnsi="Calibri" w:cs="Calibri"/>
-        </w:rPr>
-        <w:t>ed</w:t>
-      </w:r>
-      <w:r>
-        <w:rPr>
-          <w:rFonts w:ascii="Calibri" w:hAnsi="Calibri" w:cs="Calibri"/>
-        </w:rPr>
-        <w:t xml:space="preserve"> that each baboon has an average of 76.2 samples</w:t>
-      </w:r>
-      <w:r>
-        <w:rPr>
-          <w:rFonts w:ascii="Calibri" w:hAnsi="Calibri" w:cs="Calibri"/>
-        </w:rPr>
-        <w:t>.</w:t>
-      </w:r>
-      <w:r>
-        <w:rPr>
-          <w:rFonts w:ascii="Calibri" w:hAnsi="Calibri" w:cs="Calibri"/>
-        </w:rPr>
-        <w:t xml:space="preserve"> The median time difference between consecutive samples from the same baboon is 22 days, with 282 samples having a preceding sample collected more than 180 days earlie</w:t>
-      </w:r>
-      <w:r>
-        <w:rPr>
-          <w:rFonts w:ascii="Calibri" w:hAnsi="Calibri" w:cs="Calibri"/>
-        </w:rPr>
-        <w:t>r</w:t>
-      </w:r>
+          <w:rFonts w:ascii="Calibri" w:eastAsiaTheme="minorEastAsia" w:hAnsi="Calibri" w:cs="Calibri"/>
+          <w:rtl/>
+        </w:rPr>
+      </w:pPr>
       <w:r>
         <w:rPr>
           <w:rFonts w:ascii="Calibri" w:hAnsi="Calibri" w:cs="Calibri"/>
           <w:b/>
           <w:bCs/>
         </w:rPr>
-        <w:t>.</w:t>
-      </w:r>
-      <w:r>
-        <w:rPr>
-          <w:rFonts w:ascii="Calibri" w:hAnsi="Calibri" w:cs="Calibri"/>
-        </w:rPr>
-        <w:t xml:space="preserve"> Although the wet season spans 42% of the year (November to May), 61% of the samples were collected during this period.</w:t>
-      </w:r>
-    </w:p>
-    <w:p>
-      <w:pPr>
-        <w:bidi w:val="0"/>
-        <w:jc w:val="both"/>
-        <w:rPr>
-          <w:rFonts w:ascii="Calibri" w:eastAsiaTheme="minorEastAsia" w:hAnsi="Calibri" w:cs="Calibri"/>
-          <w:rtl/>
-        </w:rPr>
-      </w:pPr>
-      <w:r>
-        <w:rPr>
-          <w:rFonts w:ascii="Calibri" w:hAnsi="Calibri" w:cs="Calibri"/>
+        <w:t>For each sample</w:t>
+      </w:r>
+      <w:r>
+        <w:rPr>
+          <w:rFonts w:ascii="Calibri" w:hAnsi="Calibri" w:cs="Calibri"/>
+        </w:rPr>
+        <w:t xml:space="preserve">, there is a measurement of the abundance rates of </w:t>
+      </w:r>
+      <w:commentRangeStart w:id="28"/>
+      <w:r>
+        <w:rPr>
+          <w:rFonts w:ascii="Calibri" w:hAnsi="Calibri" w:cs="Calibri"/>
+        </w:rPr>
+        <w:t xml:space="preserve">the 61 most prevalent genera </w:t>
+      </w:r>
+      <w:commentRangeEnd w:id="28"/>
+      <w:r>
+        <w:rPr>
+          <w:rStyle w:val="CommentReference"/>
+        </w:rPr>
+        <w:commentReference w:id="28"/>
+      </w:r>
+      <w:r>
+        <w:rPr>
+          <w:rFonts w:ascii="Calibri" w:hAnsi="Calibri" w:cs="Calibri"/>
+        </w:rPr>
+        <w:t>across all microbiome samples.</w:t>
+      </w:r>
+      <w:r>
+        <w:rPr>
+          <w:rFonts w:ascii="Calibri" w:eastAsiaTheme="minorEastAsia" w:hAnsi="Calibri" w:cs="Calibri"/>
+        </w:rPr>
+        <w:t xml:space="preserve"> Three </w:t>
+      </w:r>
+      <w:r>
+        <w:rPr>
+          <w:rFonts w:ascii="Calibri" w:eastAsiaTheme="minorEastAsia" w:hAnsi="Calibri" w:cs="Calibri"/>
+        </w:rPr>
+        <w:t>analyses</w:t>
+      </w:r>
+      <w:r>
+        <w:rPr>
+          <w:rFonts w:ascii="Calibri" w:eastAsiaTheme="minorEastAsia" w:hAnsi="Calibri" w:cs="Calibri"/>
+        </w:rPr>
+        <w:t xml:space="preserve"> were conducted regarding samples from </w:t>
+      </w:r>
+      <w:r>
+        <w:rPr>
+          <w:rFonts w:ascii="Calibri" w:eastAsiaTheme="minorEastAsia" w:hAnsi="Calibri" w:cs="Calibri"/>
+        </w:rPr>
+        <w:t xml:space="preserve">the </w:t>
+      </w:r>
+      <w:r>
+        <w:rPr>
+          <w:rFonts w:ascii="Calibri" w:eastAsiaTheme="minorEastAsia" w:hAnsi="Calibri" w:cs="Calibri"/>
+        </w:rPr>
+        <w:t>same baboon,</w:t>
+      </w:r>
+      <w:r>
+        <w:rPr>
+          <w:rFonts w:ascii="Calibri" w:eastAsiaTheme="minorEastAsia" w:hAnsi="Calibri" w:cs="Calibri"/>
+        </w:rPr>
+        <w:t xml:space="preserve"> first</w:t>
+      </w:r>
+      <w:r>
+        <w:rPr>
+          <w:rFonts w:ascii="Calibri" w:eastAsiaTheme="minorEastAsia" w:hAnsi="Calibri" w:cs="Calibri"/>
+        </w:rPr>
+        <w:t>,</w:t>
+      </w:r>
+      <w:r>
+        <w:rPr>
+          <w:rFonts w:ascii="Calibri" w:eastAsiaTheme="minorEastAsia" w:hAnsi="Calibri" w:cs="Calibri"/>
+        </w:rPr>
+        <w:t xml:space="preserve"> we compared the </w:t>
+      </w:r>
+      <w:r>
+        <w:rPr>
+          <w:rFonts w:ascii="Calibri" w:eastAsiaTheme="minorEastAsia" w:hAnsi="Calibri" w:cs="Calibri"/>
+        </w:rPr>
+        <w:t xml:space="preserve">Bray-Curtis dissimilarity </w:t>
+      </w:r>
+      <w:r>
+        <w:rPr>
+          <w:rFonts w:ascii="Calibri" w:eastAsiaTheme="minorEastAsia" w:hAnsi="Calibri" w:cs="Calibri"/>
+        </w:rPr>
+        <w:t>score between samples collected within the same date</w:t>
+      </w:r>
+      <w:r>
+        <w:rPr>
+          <w:rFonts w:ascii="Calibri" w:eastAsiaTheme="minorEastAsia" w:hAnsi="Calibri" w:cs="Calibri"/>
           <w:b/>
           <w:bCs/>
         </w:rPr>
-        <w:t>For each sample</w:t>
-      </w:r>
-      <w:r>
-        <w:rPr>
-          <w:rFonts w:ascii="Calibri" w:hAnsi="Calibri" w:cs="Calibri"/>
-        </w:rPr>
-        <w:t xml:space="preserve">, there is a measurement of the abundance rates of </w:t>
-      </w:r>
-      <w:commentRangeStart w:id="0"/>
-      <w:r>
-        <w:rPr>
-          <w:rFonts w:ascii="Calibri" w:hAnsi="Calibri" w:cs="Calibri"/>
-        </w:rPr>
-        <w:t xml:space="preserve">the 61 most prevalent genera </w:t>
-      </w:r>
-      <w:commentRangeEnd w:id="0"/>
-      <w:r>
-        <w:rPr>
-          <w:rStyle w:val="CommentReference"/>
-        </w:rPr>
-        <w:commentReference w:id="0"/>
-      </w:r>
-      <w:r>
-        <w:rPr>
-          <w:rFonts w:ascii="Calibri" w:hAnsi="Calibri" w:cs="Calibri"/>
-        </w:rPr>
-        <w:t>across all microbiome samples.</w:t>
-      </w:r>
-      <w:r>
-        <w:rPr>
-          <w:rFonts w:ascii="Calibri" w:eastAsiaTheme="minorEastAsia" w:hAnsi="Calibri" w:cs="Calibri"/>
-        </w:rPr>
-        <w:t xml:space="preserve"> Three </w:t>
-      </w:r>
-      <w:r>
-        <w:rPr>
-          <w:rFonts w:ascii="Calibri" w:eastAsiaTheme="minorEastAsia" w:hAnsi="Calibri" w:cs="Calibri"/>
-        </w:rPr>
-        <w:t>analyses</w:t>
-      </w:r>
-      <w:r>
-        <w:rPr>
-          <w:rFonts w:ascii="Calibri" w:eastAsiaTheme="minorEastAsia" w:hAnsi="Calibri" w:cs="Calibri"/>
-        </w:rPr>
-        <w:t xml:space="preserve"> were conducted regarding samples from </w:t>
-      </w:r>
-      <w:r>
-        <w:rPr>
-          <w:rFonts w:ascii="Calibri" w:eastAsiaTheme="minorEastAsia" w:hAnsi="Calibri" w:cs="Calibri"/>
-        </w:rPr>
-        <w:t xml:space="preserve">the </w:t>
-      </w:r>
-      <w:r>
-        <w:rPr>
-          <w:rFonts w:ascii="Calibri" w:eastAsiaTheme="minorEastAsia" w:hAnsi="Calibri" w:cs="Calibri"/>
-        </w:rPr>
-        <w:t>same baboon,</w:t>
-      </w:r>
-      <w:r>
-        <w:rPr>
-          <w:rFonts w:ascii="Calibri" w:eastAsiaTheme="minorEastAsia" w:hAnsi="Calibri" w:cs="Calibri"/>
-        </w:rPr>
-        <w:t xml:space="preserve"> first</w:t>
-      </w:r>
-      <w:r>
-        <w:rPr>
-          <w:rFonts w:ascii="Calibri" w:eastAsiaTheme="minorEastAsia" w:hAnsi="Calibri" w:cs="Calibri"/>
-        </w:rPr>
-        <w:t>,</w:t>
-      </w:r>
-      <w:r>
-        <w:rPr>
-          <w:rFonts w:ascii="Calibri" w:eastAsiaTheme="minorEastAsia" w:hAnsi="Calibri" w:cs="Calibri"/>
-        </w:rPr>
-        <w:t xml:space="preserve"> we compared the </w:t>
-      </w:r>
-      <w:r>
-        <w:rPr>
-          <w:rFonts w:ascii="Calibri" w:eastAsiaTheme="minorEastAsia" w:hAnsi="Calibri" w:cs="Calibri"/>
-        </w:rPr>
-        <w:t xml:space="preserve">Bray-Curtis dissimilarity </w:t>
-      </w:r>
-      <w:r>
-        <w:rPr>
-          <w:rFonts w:ascii="Calibri" w:eastAsiaTheme="minorEastAsia" w:hAnsi="Calibri" w:cs="Calibri"/>
-        </w:rPr>
-        <w:t>score between samples collected within the same date</w:t>
+        <w:t xml:space="preserve"> (fig 1</w:t>
       </w:r>
       <w:r>
         <w:rPr>
@@ -1463,7 +1885,7 @@
           <w:b/>
           <w:bCs/>
         </w:rPr>
-        <w:t xml:space="preserve"> (fig 1</w:t>
+        <w:t>a</w:t>
       </w:r>
       <w:r>
         <w:rPr>
@@ -1471,14 +1893,6 @@
           <w:b/>
           <w:bCs/>
         </w:rPr>
-        <w:t>a</w:t>
-      </w:r>
-      <w:r>
-        <w:rPr>
-          <w:rFonts w:ascii="Calibri" w:eastAsiaTheme="minorEastAsia" w:hAnsi="Calibri" w:cs="Calibri"/>
-          <w:b/>
-          <w:bCs/>
-        </w:rPr>
         <w:t>)</w:t>
       </w:r>
       <w:r>
@@ -1533,6 +1947,7 @@
         <w:rPr>
           <w:rFonts w:ascii="Calibri" w:eastAsiaTheme="minorEastAsia" w:hAnsi="Calibri" w:cs="Calibri"/>
         </w:rPr>
+        <w:lastRenderedPageBreak/>
         <w:t>the mean</w:t>
       </w:r>
       <w:r>
@@ -1654,7 +2069,6 @@
         <w:rPr>
           <w:noProof/>
         </w:rPr>
-        <w:lastRenderedPageBreak/>
         <w:drawing>
           <wp:inline distT="0" distB="0" distL="0" distR="0" wp14:anchorId="678E7EAE" wp14:editId="674D0C0C">
             <wp:extent cx="3332576" cy="2718195"/>
@@ -2066,7 +2480,23 @@
           <w:rFonts w:ascii="Calibri" w:eastAsiaTheme="minorEastAsia" w:hAnsi="Calibri" w:cs="Calibri"/>
           <w:iCs/>
         </w:rPr>
-        <w:t xml:space="preserve">last sample and the mean of </w:t>
+        <w:t xml:space="preserve">last sample and the </w:t>
+      </w:r>
+      <w:proofErr w:type="gramStart"/>
+      <w:r>
+        <w:rPr>
+          <w:rFonts w:ascii="Calibri" w:eastAsiaTheme="minorEastAsia" w:hAnsi="Calibri" w:cs="Calibri"/>
+          <w:iCs/>
+        </w:rPr>
+        <w:t>mean</w:t>
+      </w:r>
+      <w:proofErr w:type="gramEnd"/>
+      <w:r>
+        <w:rPr>
+          <w:rFonts w:ascii="Calibri" w:eastAsiaTheme="minorEastAsia" w:hAnsi="Calibri" w:cs="Calibri"/>
+          <w:iCs/>
+        </w:rPr>
+        <w:t xml:space="preserve"> of </w:t>
       </w:r>
       <w:r>
         <w:rPr>
@@ -3249,7 +3679,14 @@
         <w:rPr>
           <w:rFonts w:ascii="Calibri" w:eastAsiaTheme="minorEastAsia" w:hAnsi="Calibri" w:cs="Calibri"/>
         </w:rPr>
-        <w:t xml:space="preserve"> the model to concentrate on circles of association:</w:t>
+        <w:t xml:space="preserve"> the model to concentrate on </w:t>
+      </w:r>
+      <w:r>
+        <w:rPr>
+          <w:rFonts w:ascii="Calibri" w:eastAsiaTheme="minorEastAsia" w:hAnsi="Calibri" w:cs="Calibri"/>
+        </w:rPr>
+        <w:lastRenderedPageBreak/>
+        <w:t>circles of association:</w:t>
       </w:r>
       <w:r>
         <w:rPr>
@@ -3571,7 +4008,6 @@
           <w:rFonts w:ascii="Calibri" w:eastAsiaTheme="minorEastAsia" w:hAnsi="Calibri" w:cs="Calibri"/>
           <w:iCs/>
         </w:rPr>
-        <w:lastRenderedPageBreak/>
         <w:t xml:space="preserve">Were </w:t>
       </w:r>
       <m:oMath>
@@ -4797,11 +5233,27 @@
           <w:rFonts w:ascii="Calibri" w:hAnsi="Calibri" w:cs="Calibri"/>
         </w:rPr>
       </w:pPr>
-      <w:r>
-        <w:rPr>
-          <w:rFonts w:ascii="Calibri" w:hAnsi="Calibri" w:cs="Calibri"/>
-        </w:rPr>
-        <w:t xml:space="preserve">all code </w:t>
+      <w:del w:id="29" w:author="Yuval Dotan" w:date="2024-10-20T15:15:00Z" w16du:dateUtc="2024-10-20T12:15:00Z">
+        <w:r>
+          <w:rPr>
+            <w:rFonts w:ascii="Calibri" w:hAnsi="Calibri" w:cs="Calibri"/>
+          </w:rPr>
+          <w:delText>all</w:delText>
+        </w:r>
+      </w:del>
+      <w:ins w:id="30" w:author="Yuval Dotan" w:date="2024-10-20T15:15:00Z" w16du:dateUtc="2024-10-20T12:15:00Z">
+        <w:r>
+          <w:rPr>
+            <w:rFonts w:ascii="Calibri" w:hAnsi="Calibri" w:cs="Calibri"/>
+          </w:rPr>
+          <w:t>All</w:t>
+        </w:r>
+      </w:ins>
+      <w:r>
+        <w:rPr>
+          <w:rFonts w:ascii="Calibri" w:hAnsi="Calibri" w:cs="Calibri"/>
+        </w:rPr>
+        <w:t xml:space="preserve"> code </w:t>
       </w:r>
       <w:r>
         <w:rPr>
@@ -4978,6 +5430,7 @@
         </w:rPr>
         <w:t xml:space="preserve"> vectors h</w:t>
       </w:r>
+      <w:proofErr w:type="spellStart"/>
       <w:r>
         <w:rPr>
           <w:rFonts w:ascii="Calibri" w:eastAsiaTheme="minorEastAsia" w:hAnsi="Calibri" w:cs="Calibri"/>
@@ -4988,7 +5441,20 @@
         <w:rPr>
           <w:rFonts w:ascii="Calibri" w:eastAsiaTheme="minorEastAsia" w:hAnsi="Calibri" w:cs="Calibri"/>
         </w:rPr>
-        <w:t>ve great variance between the baboons</w:t>
+        <w:t>ve</w:t>
+      </w:r>
+      <w:proofErr w:type="spellEnd"/>
+      <w:r>
+        <w:rPr>
+          <w:rFonts w:ascii="Calibri" w:eastAsiaTheme="minorEastAsia" w:hAnsi="Calibri" w:cs="Calibri"/>
+        </w:rPr>
+        <w:t xml:space="preserve"> great variance between the </w:t>
+      </w:r>
+      <w:r>
+        <w:rPr>
+          <w:rFonts w:ascii="Calibri" w:eastAsiaTheme="minorEastAsia" w:hAnsi="Calibri" w:cs="Calibri"/>
+        </w:rPr>
+        <w:t>baboons</w:t>
       </w:r>
       <w:r>
         <w:rPr>
@@ -4999,21 +5465,36 @@
       <w:r>
         <w:rPr>
           <w:rFonts w:ascii="Calibri" w:eastAsiaTheme="minorEastAsia" w:hAnsi="Calibri" w:cs="Calibri"/>
-          <w:highlight w:val="yellow"/>
+          <w:rPrChange w:id="31" w:author="Yuval Dotan" w:date="2024-10-20T15:15:00Z" w16du:dateUtc="2024-10-20T12:15:00Z">
+            <w:rPr>
+              <w:rFonts w:ascii="Calibri" w:eastAsiaTheme="minorEastAsia" w:hAnsi="Calibri" w:cs="Calibri"/>
+              <w:highlight w:val="yellow"/>
+            </w:rPr>
+          </w:rPrChange>
         </w:rPr>
         <w:t xml:space="preserve">(fig </w:t>
       </w:r>
       <w:r>
         <w:rPr>
           <w:rFonts w:ascii="Calibri" w:eastAsiaTheme="minorEastAsia" w:hAnsi="Calibri" w:cs="Calibri"/>
-          <w:highlight w:val="yellow"/>
+          <w:rPrChange w:id="32" w:author="Yuval Dotan" w:date="2024-10-20T15:15:00Z" w16du:dateUtc="2024-10-20T12:15:00Z">
+            <w:rPr>
+              <w:rFonts w:ascii="Calibri" w:eastAsiaTheme="minorEastAsia" w:hAnsi="Calibri" w:cs="Calibri"/>
+              <w:highlight w:val="yellow"/>
+            </w:rPr>
+          </w:rPrChange>
         </w:rPr>
         <w:t>2</w:t>
       </w:r>
       <w:r>
         <w:rPr>
           <w:rFonts w:ascii="Calibri" w:eastAsiaTheme="minorEastAsia" w:hAnsi="Calibri" w:cs="Calibri"/>
-          <w:highlight w:val="yellow"/>
+          <w:rPrChange w:id="33" w:author="Yuval Dotan" w:date="2024-10-20T15:15:00Z" w16du:dateUtc="2024-10-20T12:15:00Z">
+            <w:rPr>
+              <w:rFonts w:ascii="Calibri" w:eastAsiaTheme="minorEastAsia" w:hAnsi="Calibri" w:cs="Calibri"/>
+              <w:highlight w:val="yellow"/>
+            </w:rPr>
+          </w:rPrChange>
         </w:rPr>
         <w:t>)</w:t>
       </w:r>
@@ -5021,13 +5502,13 @@
         <w:rPr>
           <w:rFonts w:ascii="Calibri" w:eastAsiaTheme="minorEastAsia" w:hAnsi="Calibri" w:cs="Calibri"/>
         </w:rPr>
-        <w:t xml:space="preserve">, </w:t>
-      </w:r>
-      <w:r>
-        <w:rPr>
-          <w:rFonts w:ascii="Calibri" w:eastAsiaTheme="minorEastAsia" w:hAnsi="Calibri" w:cs="Calibri"/>
-        </w:rPr>
-        <w:t xml:space="preserve">supporting </w:t>
+        <w:t>, supporting</w:t>
+      </w:r>
+      <w:r>
+        <w:rPr>
+          <w:rFonts w:ascii="Calibri" w:eastAsiaTheme="minorEastAsia" w:hAnsi="Calibri" w:cs="Calibri"/>
+        </w:rPr>
+        <w:t xml:space="preserve"> </w:t>
       </w:r>
       <w:r>
         <w:rPr>
@@ -5104,26 +5585,47 @@
         <w:rPr>
           <w:rFonts w:ascii="Calibri" w:hAnsi="Calibri" w:cs="Calibri"/>
         </w:rPr>
-        <w:t xml:space="preserve"> the non-iterative prediction was preferable </w:t>
-      </w:r>
-      <w:r>
-        <w:rPr>
-          <w:rFonts w:ascii="Calibri" w:hAnsi="Calibri" w:cs="Calibri"/>
-          <w:highlight w:val="yellow"/>
+        <w:t xml:space="preserve"> the non-iterative prediction was </w:t>
+      </w:r>
+      <w:r>
+        <w:rPr>
+          <w:rFonts w:ascii="Calibri" w:hAnsi="Calibri" w:cs="Calibri"/>
+        </w:rPr>
+        <w:t xml:space="preserve">preferable </w:t>
+      </w:r>
+      <w:r>
+        <w:rPr>
+          <w:rFonts w:ascii="Calibri" w:hAnsi="Calibri" w:cs="Calibri"/>
+          <w:rPrChange w:id="34" w:author="Yuval Dotan" w:date="2024-10-20T15:15:00Z" w16du:dateUtc="2024-10-20T12:15:00Z">
+            <w:rPr>
+              <w:rFonts w:ascii="Calibri" w:hAnsi="Calibri" w:cs="Calibri"/>
+              <w:highlight w:val="yellow"/>
+            </w:rPr>
+          </w:rPrChange>
         </w:rPr>
         <w:t xml:space="preserve">(fig </w:t>
       </w:r>
       <w:r>
         <w:rPr>
           <w:rFonts w:ascii="Calibri" w:hAnsi="Calibri" w:cs="Calibri"/>
-          <w:highlight w:val="yellow"/>
+          <w:rPrChange w:id="35" w:author="Yuval Dotan" w:date="2024-10-20T15:15:00Z" w16du:dateUtc="2024-10-20T12:15:00Z">
+            <w:rPr>
+              <w:rFonts w:ascii="Calibri" w:hAnsi="Calibri" w:cs="Calibri"/>
+              <w:highlight w:val="yellow"/>
+            </w:rPr>
+          </w:rPrChange>
         </w:rPr>
         <w:t>3</w:t>
       </w:r>
       <w:r>
         <w:rPr>
           <w:rFonts w:ascii="Calibri" w:hAnsi="Calibri" w:cs="Calibri"/>
-          <w:highlight w:val="yellow"/>
+          <w:rPrChange w:id="36" w:author="Yuval Dotan" w:date="2024-10-20T15:15:00Z" w16du:dateUtc="2024-10-20T12:15:00Z">
+            <w:rPr>
+              <w:rFonts w:ascii="Calibri" w:hAnsi="Calibri" w:cs="Calibri"/>
+              <w:highlight w:val="yellow"/>
+            </w:rPr>
+          </w:rPrChange>
         </w:rPr>
         <w:t>)</w:t>
       </w:r>
@@ -5131,7 +5633,13 @@
         <w:rPr>
           <w:rFonts w:ascii="Calibri" w:hAnsi="Calibri" w:cs="Calibri"/>
         </w:rPr>
-        <w:t>. For scenario 2</w:t>
+        <w:t>. For scenario</w:t>
+      </w:r>
+      <w:r>
+        <w:rPr>
+          <w:rFonts w:ascii="Calibri" w:hAnsi="Calibri" w:cs="Calibri"/>
+        </w:rPr>
+        <w:t xml:space="preserve"> 2</w:t>
       </w:r>
       <w:r>
         <w:rPr>
@@ -5143,7 +5651,14 @@
         <w:rPr>
           <w:rFonts w:ascii="Calibri" w:hAnsi="Calibri" w:cs="Calibri"/>
         </w:rPr>
-        <w:t xml:space="preserve"> we also checked the usage of </w:t>
+        <w:t xml:space="preserve"> we </w:t>
+      </w:r>
+      <w:r>
+        <w:rPr>
+          <w:rFonts w:ascii="Calibri" w:hAnsi="Calibri" w:cs="Calibri"/>
+        </w:rPr>
+        <w:lastRenderedPageBreak/>
+        <w:t xml:space="preserve">also checked the usage of </w:t>
       </w:r>
       <m:oMath>
         <m:r>
@@ -5207,7 +5722,6 @@
           <w:rFonts w:ascii="Calibri" w:hAnsi="Calibri" w:cs="Calibri"/>
           <w:iCs/>
         </w:rPr>
-        <w:lastRenderedPageBreak/>
         <w:t>Our model gives better results than the naïve model that predicts using the mean of previous samples alone.</w:t>
       </w:r>
     </w:p>
@@ -5221,9 +5735,10 @@
         <w:rPr>
           <w:rFonts w:ascii="Calibri" w:eastAsiaTheme="minorEastAsia" w:hAnsi="Calibri" w:cs="Calibri"/>
           <w:iCs/>
+          <w:noProof/>
         </w:rPr>
         <w:drawing>
-          <wp:inline distT="0" distB="0" distL="0" distR="0" wp14:anchorId="757BF8CB" wp14:editId="3004744A">
+          <wp:inline distT="0" distB="0" distL="0" distR="0" wp14:anchorId="757BF8CB" wp14:editId="71BFE88D">
             <wp:extent cx="2599076" cy="3098559"/>
             <wp:effectExtent l="0" t="0" r="0" b="6985"/>
             <wp:docPr id="5" name="Content Placeholder 4">
@@ -5266,7 +5781,7 @@
                   <pic:spPr>
                     <a:xfrm>
                       <a:off x="0" y="0"/>
-                      <a:ext cx="2602793" cy="3102991"/>
+                      <a:ext cx="2599076" cy="3098559"/>
                     </a:xfrm>
                     <a:prstGeom prst="rect">
                       <a:avLst/>
@@ -5343,14 +5858,7 @@
           <w:b/>
           <w:bCs/>
         </w:rPr>
-        <w:t>Heatmap of the learned β vectors</w:t>
-      </w:r>
-      <w:r>
-        <w:rPr>
-          <w:b/>
-          <w:bCs/>
-        </w:rPr>
-        <w:t>.</w:t>
+        <w:t>Heatmap of the learned β vectors.</w:t>
       </w:r>
     </w:p>
     <w:p>
@@ -5374,8 +5882,9 @@
           <w:sz w:val="16"/>
           <w:szCs w:val="16"/>
         </w:rPr>
-        <w:t>Each row represents a baboon (y-axis) and each column corresponds to a microbial tax</w:t>
-      </w:r>
+        <w:t>Each row represents a baboon (y-axis</w:t>
+      </w:r>
+      <w:proofErr w:type="gramStart"/>
       <w:r>
         <w:rPr>
           <w:i w:val="0"/>
@@ -5384,8 +5893,9 @@
           <w:sz w:val="16"/>
           <w:szCs w:val="16"/>
         </w:rPr>
-        <w:t>a</w:t>
-      </w:r>
+        <w:t>)</w:t>
+      </w:r>
+      <w:proofErr w:type="gramEnd"/>
       <w:r>
         <w:rPr>
           <w:i w:val="0"/>
@@ -5394,27 +5904,7 @@
           <w:sz w:val="16"/>
           <w:szCs w:val="16"/>
         </w:rPr>
-        <w:t xml:space="preserve"> (x-axis</w:t>
-      </w:r>
-      <w:r>
-        <w:rPr>
-          <w:i w:val="0"/>
-          <w:iCs w:val="0"/>
-          <w:color w:val="auto"/>
-          <w:sz w:val="16"/>
-          <w:szCs w:val="16"/>
-        </w:rPr>
-        <w:t>)</w:t>
-      </w:r>
-      <w:r>
-        <w:rPr>
-          <w:i w:val="0"/>
-          <w:iCs w:val="0"/>
-          <w:color w:val="auto"/>
-          <w:sz w:val="16"/>
-          <w:szCs w:val="16"/>
-        </w:rPr>
-        <w:t>, labeled at the genus level. This visualization highlights the variation in β coefficients across different baboons and taxa.</w:t>
+        <w:t xml:space="preserve"> and each column corresponds to a microbial taxa (x-axis), labeled at the genus level. This visualization highlights the variation in β coefficients across different baboons and taxa.</w:t>
       </w:r>
     </w:p>
     <w:p>
@@ -5499,6 +5989,7 @@
           <w:b/>
           <w:bCs/>
         </w:rPr>
+        <w:lastRenderedPageBreak/>
         <w:t xml:space="preserve">Figure </w:t>
       </w:r>
       <w:r>
@@ -5580,8 +6071,9 @@
           <w:sz w:val="16"/>
           <w:szCs w:val="16"/>
         </w:rPr>
-        <w:t xml:space="preserve">Kernel Density Estimation (KDE) plots of Bray-Curtis dissimilarity scores across different scenarios (short and long) and modes (non-iterative and iterative). Each line represents a </w:t>
-      </w:r>
+        <w:t>Kernel Density Estimation (KDE) plots of Bray-</w:t>
+      </w:r>
+      <w:proofErr w:type="gramStart"/>
       <w:r>
         <w:rPr>
           <w:i w:val="0"/>
@@ -5590,8 +6082,9 @@
           <w:sz w:val="16"/>
           <w:szCs w:val="16"/>
         </w:rPr>
-        <w:t>test set of 20 baboons</w:t>
-      </w:r>
+        <w:t>Curtis</w:t>
+      </w:r>
+      <w:proofErr w:type="gramEnd"/>
       <w:r>
         <w:rPr>
           <w:i w:val="0"/>
@@ -5600,7 +6093,7 @@
           <w:sz w:val="16"/>
           <w:szCs w:val="16"/>
         </w:rPr>
-        <w:t>, with mean distances shown in the legend. The left column shows results for the first 2 samples, the middle for the first 10 samples, and the right for all but the last 10 samples.</w:t>
+        <w:t xml:space="preserve"> dissimilarity scores across different scenarios (short and long) and modes (non-iterative and iterative). Each line represents a test set of 20 baboons, with mean distances shown in the legend. The left column shows results for the first 2 samples, the middle for the first 10 samples, and the right for all but the last 10 samples.</w:t>
       </w:r>
     </w:p>
     <w:p>
@@ -5623,7 +6116,6 @@
           <w:szCs w:val="24"/>
           <w:u w:val="single"/>
         </w:rPr>
-        <w:lastRenderedPageBreak/>
         <w:t>Discussion</w:t>
       </w:r>
     </w:p>
@@ -5632,51 +6124,402 @@
         <w:bidi w:val="0"/>
         <w:jc w:val="both"/>
         <w:rPr>
-          <w:rFonts w:ascii="Calibri" w:eastAsiaTheme="minorEastAsia" w:hAnsi="Calibri" w:cs="Calibri"/>
-          <w:iCs/>
-        </w:rPr>
-      </w:pPr>
-      <w:r>
-        <w:rPr>
-          <w:rFonts w:ascii="Calibri" w:eastAsiaTheme="minorEastAsia" w:hAnsi="Calibri" w:cs="Calibri"/>
-          <w:iCs/>
-        </w:rPr>
-        <w:t>Some questions led</w:t>
-      </w:r>
-      <w:r>
-        <w:rPr>
-          <w:rFonts w:ascii="Calibri" w:eastAsiaTheme="minorEastAsia" w:hAnsi="Calibri" w:cs="Calibri"/>
-          <w:iCs/>
-        </w:rPr>
-        <w:t xml:space="preserve"> us during the development of our model. One question was whether we should, and if so, how to treat the temporal data, specifically the seasonal effect and distances between sampling times.</w:t>
-      </w:r>
-      <w:r>
-        <w:rPr>
-          <w:rFonts w:ascii="Calibri" w:eastAsiaTheme="minorEastAsia" w:hAnsi="Calibri" w:cs="Calibri"/>
-          <w:iCs/>
-        </w:rPr>
-        <w:t xml:space="preserve"> Throughout the model construction, we started with a simple model with equal weights for the samples </w:t>
-      </w:r>
-      <w:r>
-        <w:rPr>
-          <w:rFonts w:ascii="Calibri" w:eastAsiaTheme="minorEastAsia" w:hAnsi="Calibri" w:cs="Calibri"/>
-          <w:iCs/>
-        </w:rPr>
-        <w:t>we wanted to predict from the baboon. We</w:t>
-      </w:r>
-      <w:r>
-        <w:rPr>
-          <w:rFonts w:ascii="Calibri" w:eastAsiaTheme="minorEastAsia" w:hAnsi="Calibri" w:cs="Calibri"/>
-          <w:iCs/>
-        </w:rPr>
-        <w:t xml:space="preserve"> added the seasonal effect to the model, and finally, we considered the decay in influence over time.</w:t>
-      </w:r>
-      <w:r>
-        <w:rPr>
-          <w:rFonts w:ascii="Calibri" w:eastAsiaTheme="minorEastAsia" w:hAnsi="Calibri" w:cs="Calibri"/>
-          <w:iCs/>
-        </w:rPr>
-        <w:t xml:space="preserve"> When using </w:t>
+          <w:ins w:id="37" w:author="Yuval Dotan" w:date="2024-10-20T15:21:00Z" w16du:dateUtc="2024-10-20T12:21:00Z"/>
+          <w:rFonts w:ascii="Calibri" w:eastAsiaTheme="minorEastAsia" w:hAnsi="Calibri" w:cs="Calibri"/>
+          <w:iCs/>
+        </w:rPr>
+      </w:pPr>
+      <w:del w:id="38" w:author="Yuval Dotan" w:date="2024-10-20T15:21:00Z" w16du:dateUtc="2024-10-20T12:21:00Z">
+        <w:r>
+          <w:rPr>
+            <w:rFonts w:ascii="Calibri" w:eastAsiaTheme="minorEastAsia" w:hAnsi="Calibri" w:cs="Calibri"/>
+            <w:iCs/>
+          </w:rPr>
+          <w:delText>Some questions led</w:delText>
+        </w:r>
+        <w:r>
+          <w:rPr>
+            <w:rFonts w:ascii="Calibri" w:eastAsiaTheme="minorEastAsia" w:hAnsi="Calibri" w:cs="Calibri"/>
+            <w:iCs/>
+          </w:rPr>
+          <w:delText xml:space="preserve"> us d</w:delText>
+        </w:r>
+      </w:del>
+      <w:ins w:id="39" w:author="Yuval Dotan" w:date="2024-10-20T15:21:00Z" w16du:dateUtc="2024-10-20T12:21:00Z">
+        <w:r>
+          <w:rPr>
+            <w:rFonts w:ascii="Calibri" w:eastAsiaTheme="minorEastAsia" w:hAnsi="Calibri" w:cs="Calibri"/>
+            <w:iCs/>
+          </w:rPr>
+          <w:t>D</w:t>
+        </w:r>
+      </w:ins>
+      <w:r>
+        <w:rPr>
+          <w:rFonts w:ascii="Calibri" w:eastAsiaTheme="minorEastAsia" w:hAnsi="Calibri" w:cs="Calibri"/>
+          <w:iCs/>
+        </w:rPr>
+        <w:t>uring the development of our model</w:t>
+      </w:r>
+      <w:ins w:id="40" w:author="Yuval Dotan" w:date="2024-10-20T15:21:00Z" w16du:dateUtc="2024-10-20T12:21:00Z">
+        <w:r>
+          <w:rPr>
+            <w:rFonts w:ascii="Calibri" w:eastAsiaTheme="minorEastAsia" w:hAnsi="Calibri" w:cs="Calibri"/>
+            <w:iCs/>
+          </w:rPr>
+          <w:t xml:space="preserve">, we </w:t>
+        </w:r>
+      </w:ins>
+      <w:ins w:id="41" w:author="Yuval Dotan" w:date="2024-10-20T15:22:00Z" w16du:dateUtc="2024-10-20T12:22:00Z">
+        <w:r>
+          <w:rPr>
+            <w:rFonts w:ascii="Calibri" w:eastAsiaTheme="minorEastAsia" w:hAnsi="Calibri" w:cs="Calibri"/>
+            <w:iCs/>
+          </w:rPr>
+          <w:t>questioned</w:t>
+        </w:r>
+      </w:ins>
+      <w:del w:id="42" w:author="Yuval Dotan" w:date="2024-10-20T15:21:00Z" w16du:dateUtc="2024-10-20T12:21:00Z">
+        <w:r>
+          <w:rPr>
+            <w:rFonts w:ascii="Calibri" w:eastAsiaTheme="minorEastAsia" w:hAnsi="Calibri" w:cs="Calibri"/>
+            <w:iCs/>
+          </w:rPr>
+          <w:delText>.</w:delText>
+        </w:r>
+      </w:del>
+      <w:del w:id="43" w:author="Yuval Dotan" w:date="2024-10-20T15:22:00Z" w16du:dateUtc="2024-10-20T12:22:00Z">
+        <w:r>
+          <w:rPr>
+            <w:rFonts w:ascii="Calibri" w:eastAsiaTheme="minorEastAsia" w:hAnsi="Calibri" w:cs="Calibri"/>
+            <w:iCs/>
+          </w:rPr>
+          <w:delText xml:space="preserve"> One question was whether we should, and if so,</w:delText>
+        </w:r>
+      </w:del>
+      <w:r>
+        <w:rPr>
+          <w:rFonts w:ascii="Calibri" w:eastAsiaTheme="minorEastAsia" w:hAnsi="Calibri" w:cs="Calibri"/>
+          <w:iCs/>
+        </w:rPr>
+        <w:t xml:space="preserve"> how to </w:t>
+      </w:r>
+      <w:del w:id="44" w:author="Yuval Dotan" w:date="2024-10-20T15:22:00Z" w16du:dateUtc="2024-10-20T12:22:00Z">
+        <w:r>
+          <w:rPr>
+            <w:rFonts w:ascii="Calibri" w:eastAsiaTheme="minorEastAsia" w:hAnsi="Calibri" w:cs="Calibri"/>
+            <w:iCs/>
+          </w:rPr>
+          <w:delText xml:space="preserve">treat </w:delText>
+        </w:r>
+      </w:del>
+      <w:ins w:id="45" w:author="Yuval Dotan" w:date="2024-10-20T15:22:00Z" w16du:dateUtc="2024-10-20T12:22:00Z">
+        <w:r>
+          <w:rPr>
+            <w:rFonts w:ascii="Calibri" w:eastAsiaTheme="minorEastAsia" w:hAnsi="Calibri" w:cs="Calibri"/>
+            <w:iCs/>
+          </w:rPr>
+          <w:t>handle</w:t>
+        </w:r>
+      </w:ins>
+      <w:del w:id="46" w:author="Yuval Dotan" w:date="2024-10-20T15:22:00Z" w16du:dateUtc="2024-10-20T12:22:00Z">
+        <w:r>
+          <w:rPr>
+            <w:rFonts w:ascii="Calibri" w:eastAsiaTheme="minorEastAsia" w:hAnsi="Calibri" w:cs="Calibri"/>
+            <w:iCs/>
+          </w:rPr>
+          <w:delText>the</w:delText>
+        </w:r>
+      </w:del>
+      <w:r>
+        <w:rPr>
+          <w:rFonts w:ascii="Calibri" w:eastAsiaTheme="minorEastAsia" w:hAnsi="Calibri" w:cs="Calibri"/>
+          <w:iCs/>
+        </w:rPr>
+        <w:t xml:space="preserve"> temporal data, specifically the seasonal effect and </w:t>
+      </w:r>
+      <w:del w:id="47" w:author="Yuval Dotan" w:date="2024-10-20T15:22:00Z" w16du:dateUtc="2024-10-20T12:22:00Z">
+        <w:r>
+          <w:rPr>
+            <w:rFonts w:ascii="Calibri" w:eastAsiaTheme="minorEastAsia" w:hAnsi="Calibri" w:cs="Calibri"/>
+            <w:iCs/>
+          </w:rPr>
+          <w:delText xml:space="preserve">distances </w:delText>
+        </w:r>
+      </w:del>
+      <w:ins w:id="48" w:author="Yuval Dotan" w:date="2024-10-20T15:22:00Z" w16du:dateUtc="2024-10-20T12:22:00Z">
+        <w:r>
+          <w:rPr>
+            <w:rFonts w:ascii="Calibri" w:eastAsiaTheme="minorEastAsia" w:hAnsi="Calibri" w:cs="Calibri"/>
+            <w:iCs/>
+          </w:rPr>
+          <w:t>time gaps</w:t>
+        </w:r>
+        <w:r>
+          <w:rPr>
+            <w:rFonts w:ascii="Calibri" w:eastAsiaTheme="minorEastAsia" w:hAnsi="Calibri" w:cs="Calibri"/>
+            <w:iCs/>
+          </w:rPr>
+          <w:t xml:space="preserve"> </w:t>
+        </w:r>
+      </w:ins>
+      <w:r>
+        <w:rPr>
+          <w:rFonts w:ascii="Calibri" w:eastAsiaTheme="minorEastAsia" w:hAnsi="Calibri" w:cs="Calibri"/>
+          <w:iCs/>
+        </w:rPr>
+        <w:t>between sampl</w:t>
+      </w:r>
+      <w:ins w:id="49" w:author="Yuval Dotan" w:date="2024-10-20T15:22:00Z" w16du:dateUtc="2024-10-20T12:22:00Z">
+        <w:r>
+          <w:rPr>
+            <w:rFonts w:ascii="Calibri" w:eastAsiaTheme="minorEastAsia" w:hAnsi="Calibri" w:cs="Calibri"/>
+            <w:iCs/>
+          </w:rPr>
+          <w:t>es</w:t>
+        </w:r>
+      </w:ins>
+      <w:del w:id="50" w:author="Yuval Dotan" w:date="2024-10-20T15:22:00Z" w16du:dateUtc="2024-10-20T12:22:00Z">
+        <w:r>
+          <w:rPr>
+            <w:rFonts w:ascii="Calibri" w:eastAsiaTheme="minorEastAsia" w:hAnsi="Calibri" w:cs="Calibri"/>
+            <w:iCs/>
+          </w:rPr>
+          <w:delText>ing times</w:delText>
+        </w:r>
+      </w:del>
+      <w:r>
+        <w:rPr>
+          <w:rFonts w:ascii="Calibri" w:eastAsiaTheme="minorEastAsia" w:hAnsi="Calibri" w:cs="Calibri"/>
+          <w:iCs/>
+        </w:rPr>
+        <w:t>.</w:t>
+      </w:r>
+      <w:r>
+        <w:rPr>
+          <w:rFonts w:ascii="Calibri" w:eastAsiaTheme="minorEastAsia" w:hAnsi="Calibri" w:cs="Calibri"/>
+          <w:iCs/>
+        </w:rPr>
+        <w:t xml:space="preserve"> Throughout the model construction, we </w:t>
+      </w:r>
+      <w:del w:id="51" w:author="Yuval Dotan" w:date="2024-10-20T15:23:00Z" w16du:dateUtc="2024-10-20T12:23:00Z">
+        <w:r>
+          <w:rPr>
+            <w:rFonts w:ascii="Calibri" w:eastAsiaTheme="minorEastAsia" w:hAnsi="Calibri" w:cs="Calibri"/>
+            <w:iCs/>
+          </w:rPr>
+          <w:delText xml:space="preserve">started </w:delText>
+        </w:r>
+      </w:del>
+      <w:ins w:id="52" w:author="Yuval Dotan" w:date="2024-10-20T15:23:00Z" w16du:dateUtc="2024-10-20T12:23:00Z">
+        <w:r>
+          <w:rPr>
+            <w:rFonts w:ascii="Calibri" w:eastAsiaTheme="minorEastAsia" w:hAnsi="Calibri" w:cs="Calibri"/>
+            <w:iCs/>
+          </w:rPr>
+          <w:t>began</w:t>
+        </w:r>
+        <w:r>
+          <w:rPr>
+            <w:rFonts w:ascii="Calibri" w:eastAsiaTheme="minorEastAsia" w:hAnsi="Calibri" w:cs="Calibri"/>
+            <w:iCs/>
+          </w:rPr>
+          <w:t xml:space="preserve"> </w:t>
+        </w:r>
+      </w:ins>
+      <w:r>
+        <w:rPr>
+          <w:rFonts w:ascii="Calibri" w:eastAsiaTheme="minorEastAsia" w:hAnsi="Calibri" w:cs="Calibri"/>
+          <w:iCs/>
+        </w:rPr>
+        <w:t xml:space="preserve">with a simple model </w:t>
+      </w:r>
+      <w:del w:id="53" w:author="Yuval Dotan" w:date="2024-10-20T15:23:00Z" w16du:dateUtc="2024-10-20T12:23:00Z">
+        <w:r>
+          <w:rPr>
+            <w:rFonts w:ascii="Calibri" w:eastAsiaTheme="minorEastAsia" w:hAnsi="Calibri" w:cs="Calibri"/>
+            <w:iCs/>
+          </w:rPr>
+          <w:delText xml:space="preserve">with </w:delText>
+        </w:r>
+      </w:del>
+      <w:ins w:id="54" w:author="Yuval Dotan" w:date="2024-10-20T15:23:00Z" w16du:dateUtc="2024-10-20T12:23:00Z">
+        <w:r>
+          <w:rPr>
+            <w:rFonts w:ascii="Calibri" w:eastAsiaTheme="minorEastAsia" w:hAnsi="Calibri" w:cs="Calibri"/>
+            <w:iCs/>
+          </w:rPr>
+          <w:t>assigning</w:t>
+        </w:r>
+        <w:r>
+          <w:rPr>
+            <w:rFonts w:ascii="Calibri" w:eastAsiaTheme="minorEastAsia" w:hAnsi="Calibri" w:cs="Calibri"/>
+            <w:iCs/>
+          </w:rPr>
+          <w:t xml:space="preserve"> </w:t>
+        </w:r>
+      </w:ins>
+      <w:r>
+        <w:rPr>
+          <w:rFonts w:ascii="Calibri" w:eastAsiaTheme="minorEastAsia" w:hAnsi="Calibri" w:cs="Calibri"/>
+          <w:iCs/>
+        </w:rPr>
+        <w:t xml:space="preserve">equal weights </w:t>
+      </w:r>
+      <w:del w:id="55" w:author="Yuval Dotan" w:date="2024-10-20T15:23:00Z" w16du:dateUtc="2024-10-20T12:23:00Z">
+        <w:r>
+          <w:rPr>
+            <w:rFonts w:ascii="Calibri" w:eastAsiaTheme="minorEastAsia" w:hAnsi="Calibri" w:cs="Calibri"/>
+            <w:iCs/>
+          </w:rPr>
+          <w:delText>for the</w:delText>
+        </w:r>
+      </w:del>
+      <w:ins w:id="56" w:author="Yuval Dotan" w:date="2024-10-20T15:23:00Z" w16du:dateUtc="2024-10-20T12:23:00Z">
+        <w:r>
+          <w:rPr>
+            <w:rFonts w:ascii="Calibri" w:eastAsiaTheme="minorEastAsia" w:hAnsi="Calibri" w:cs="Calibri"/>
+            <w:iCs/>
+          </w:rPr>
+          <w:t>to</w:t>
+        </w:r>
+      </w:ins>
+      <w:r>
+        <w:rPr>
+          <w:rFonts w:ascii="Calibri" w:eastAsiaTheme="minorEastAsia" w:hAnsi="Calibri" w:cs="Calibri"/>
+          <w:iCs/>
+        </w:rPr>
+        <w:t xml:space="preserve"> samples</w:t>
+      </w:r>
+      <w:ins w:id="57" w:author="Yuval Dotan" w:date="2024-10-20T15:24:00Z" w16du:dateUtc="2024-10-20T12:24:00Z">
+        <w:r>
+          <w:rPr>
+            <w:rFonts w:ascii="Calibri" w:eastAsiaTheme="minorEastAsia" w:hAnsi="Calibri" w:cs="Calibri"/>
+            <w:iCs/>
+          </w:rPr>
+          <w:t>, then</w:t>
+        </w:r>
+      </w:ins>
+      <w:del w:id="58" w:author="Yuval Dotan" w:date="2024-10-20T15:23:00Z" w16du:dateUtc="2024-10-20T12:23:00Z">
+        <w:r>
+          <w:rPr>
+            <w:rFonts w:ascii="Calibri" w:eastAsiaTheme="minorEastAsia" w:hAnsi="Calibri" w:cs="Calibri"/>
+            <w:iCs/>
+          </w:rPr>
+          <w:delText xml:space="preserve"> </w:delText>
+        </w:r>
+        <w:r>
+          <w:rPr>
+            <w:rFonts w:ascii="Calibri" w:eastAsiaTheme="minorEastAsia" w:hAnsi="Calibri" w:cs="Calibri"/>
+            <w:iCs/>
+          </w:rPr>
+          <w:delText xml:space="preserve">we wanted to predict from the baboon. </w:delText>
+        </w:r>
+      </w:del>
+      <w:del w:id="59" w:author="Yuval Dotan" w:date="2024-10-20T15:24:00Z" w16du:dateUtc="2024-10-20T12:24:00Z">
+        <w:r>
+          <w:rPr>
+            <w:rFonts w:ascii="Calibri" w:eastAsiaTheme="minorEastAsia" w:hAnsi="Calibri" w:cs="Calibri"/>
+            <w:iCs/>
+          </w:rPr>
+          <w:delText>We</w:delText>
+        </w:r>
+        <w:r>
+          <w:rPr>
+            <w:rFonts w:ascii="Calibri" w:eastAsiaTheme="minorEastAsia" w:hAnsi="Calibri" w:cs="Calibri"/>
+            <w:iCs/>
+          </w:rPr>
+          <w:delText xml:space="preserve"> </w:delText>
+        </w:r>
+      </w:del>
+      <w:ins w:id="60" w:author="Yuval Dotan" w:date="2024-10-20T15:24:00Z" w16du:dateUtc="2024-10-20T12:24:00Z">
+        <w:r>
+          <w:rPr>
+            <w:rFonts w:ascii="Calibri" w:eastAsiaTheme="minorEastAsia" w:hAnsi="Calibri" w:cs="Calibri"/>
+            <w:iCs/>
+          </w:rPr>
+          <w:t xml:space="preserve"> </w:t>
+        </w:r>
+      </w:ins>
+      <w:r>
+        <w:rPr>
+          <w:rFonts w:ascii="Calibri" w:eastAsiaTheme="minorEastAsia" w:hAnsi="Calibri" w:cs="Calibri"/>
+          <w:iCs/>
+        </w:rPr>
+        <w:t>added the seasonal effect</w:t>
+      </w:r>
+      <w:del w:id="61" w:author="Yuval Dotan" w:date="2024-10-20T15:24:00Z" w16du:dateUtc="2024-10-20T12:24:00Z">
+        <w:r>
+          <w:rPr>
+            <w:rFonts w:ascii="Calibri" w:eastAsiaTheme="minorEastAsia" w:hAnsi="Calibri" w:cs="Calibri"/>
+            <w:iCs/>
+          </w:rPr>
+          <w:delText xml:space="preserve"> to the model</w:delText>
+        </w:r>
+      </w:del>
+      <w:r>
+        <w:rPr>
+          <w:rFonts w:ascii="Calibri" w:eastAsiaTheme="minorEastAsia" w:hAnsi="Calibri" w:cs="Calibri"/>
+          <w:iCs/>
+        </w:rPr>
+        <w:t xml:space="preserve">, and finally, we considered the </w:t>
+      </w:r>
+      <w:ins w:id="62" w:author="Yuval Dotan" w:date="2024-10-20T15:25:00Z" w16du:dateUtc="2024-10-20T12:25:00Z">
+        <w:r>
+          <w:rPr>
+            <w:rFonts w:ascii="Calibri" w:eastAsiaTheme="minorEastAsia" w:hAnsi="Calibri" w:cs="Calibri"/>
+            <w:iCs/>
+          </w:rPr>
+          <w:t>time-decay factors</w:t>
+        </w:r>
+      </w:ins>
+      <w:del w:id="63" w:author="Yuval Dotan" w:date="2024-10-20T15:25:00Z" w16du:dateUtc="2024-10-20T12:25:00Z">
+        <w:r>
+          <w:rPr>
+            <w:rFonts w:ascii="Calibri" w:eastAsiaTheme="minorEastAsia" w:hAnsi="Calibri" w:cs="Calibri"/>
+            <w:iCs/>
+          </w:rPr>
+          <w:delText>decay in influence over time</w:delText>
+        </w:r>
+      </w:del>
+      <w:r>
+        <w:rPr>
+          <w:rFonts w:ascii="Calibri" w:eastAsiaTheme="minorEastAsia" w:hAnsi="Calibri" w:cs="Calibri"/>
+          <w:iCs/>
+        </w:rPr>
+        <w:t>.</w:t>
+      </w:r>
+      <w:r>
+        <w:rPr>
+          <w:rFonts w:ascii="Calibri" w:eastAsiaTheme="minorEastAsia" w:hAnsi="Calibri" w:cs="Calibri"/>
+          <w:iCs/>
+        </w:rPr>
+        <w:t xml:space="preserve"> </w:t>
+      </w:r>
+      <w:del w:id="64" w:author="Yuval Dotan" w:date="2024-10-20T15:26:00Z" w16du:dateUtc="2024-10-20T12:26:00Z">
+        <w:r>
+          <w:rPr>
+            <w:rFonts w:ascii="Calibri" w:eastAsiaTheme="minorEastAsia" w:hAnsi="Calibri" w:cs="Calibri"/>
+            <w:iCs/>
+          </w:rPr>
+          <w:delText>When u</w:delText>
+        </w:r>
+      </w:del>
+      <w:ins w:id="65" w:author="Yuval Dotan" w:date="2024-10-20T15:26:00Z" w16du:dateUtc="2024-10-20T12:26:00Z">
+        <w:r>
+          <w:rPr>
+            <w:rFonts w:ascii="Calibri" w:eastAsiaTheme="minorEastAsia" w:hAnsi="Calibri" w:cs="Calibri"/>
+            <w:iCs/>
+          </w:rPr>
+          <w:t>U</w:t>
+        </w:r>
+      </w:ins>
+      <w:r>
+        <w:rPr>
+          <w:rFonts w:ascii="Calibri" w:eastAsiaTheme="minorEastAsia" w:hAnsi="Calibri" w:cs="Calibri"/>
+          <w:iCs/>
+        </w:rPr>
+        <w:t xml:space="preserve">sing </w:t>
       </w:r>
       <m:oMath>
         <m:sSup>
@@ -5749,7 +6592,85 @@
           <w:rFonts w:ascii="Calibri" w:eastAsiaTheme="minorEastAsia" w:hAnsi="Calibri" w:cs="Calibri"/>
           <w:iCs/>
         </w:rPr>
-        <w:t xml:space="preserve"> we noticed that due to the time differences between samples, the weight was effectively zero. Therefore, we decided to replace it with a function presenting slower decay</w:t>
+        <w:t xml:space="preserve"> </w:t>
+      </w:r>
+      <w:del w:id="66" w:author="Yuval Dotan" w:date="2024-10-20T15:26:00Z" w16du:dateUtc="2024-10-20T12:26:00Z">
+        <w:r>
+          <w:rPr>
+            <w:rFonts w:ascii="Calibri" w:eastAsiaTheme="minorEastAsia" w:hAnsi="Calibri" w:cs="Calibri"/>
+            <w:iCs/>
+          </w:rPr>
+          <w:delText>we noticed that</w:delText>
+        </w:r>
+      </w:del>
+      <w:ins w:id="67" w:author="Yuval Dotan" w:date="2024-10-20T15:26:00Z" w16du:dateUtc="2024-10-20T12:26:00Z">
+        <w:r>
+          <w:rPr>
+            <w:rFonts w:ascii="Calibri" w:eastAsiaTheme="minorEastAsia" w:hAnsi="Calibri" w:cs="Calibri"/>
+            <w:iCs/>
+          </w:rPr>
+          <w:t>m</w:t>
+        </w:r>
+      </w:ins>
+      <w:ins w:id="68" w:author="Yuval Dotan" w:date="2024-10-20T15:27:00Z" w16du:dateUtc="2024-10-20T12:27:00Z">
+        <w:r>
+          <w:rPr>
+            <w:rFonts w:ascii="Calibri" w:eastAsiaTheme="minorEastAsia" w:hAnsi="Calibri" w:cs="Calibri"/>
+            <w:iCs/>
+          </w:rPr>
+          <w:t xml:space="preserve">ade </w:t>
+        </w:r>
+        <w:r>
+          <w:rPr>
+            <w:rFonts w:ascii="Calibri" w:eastAsiaTheme="minorEastAsia" w:hAnsi="Calibri" w:cs="Calibri"/>
+            <w:iCs/>
+          </w:rPr>
+          <w:t>the weight</w:t>
+        </w:r>
+        <w:r>
+          <w:rPr>
+            <w:rFonts w:ascii="Calibri" w:eastAsiaTheme="minorEastAsia" w:hAnsi="Calibri" w:cs="Calibri"/>
+            <w:iCs/>
+          </w:rPr>
+          <w:t>s too small (</w:t>
+        </w:r>
+        <w:r>
+          <w:rPr>
+            <w:rFonts w:ascii="Calibri" w:eastAsiaTheme="minorEastAsia" w:hAnsi="Calibri" w:cs="Calibri"/>
+            <w:iCs/>
+          </w:rPr>
+          <w:t>effectively zero</w:t>
+        </w:r>
+        <w:r>
+          <w:rPr>
+            <w:rFonts w:ascii="Calibri" w:eastAsiaTheme="minorEastAsia" w:hAnsi="Calibri" w:cs="Calibri"/>
+            <w:iCs/>
+          </w:rPr>
+          <w:t>)</w:t>
+        </w:r>
+      </w:ins>
+      <w:r>
+        <w:rPr>
+          <w:rFonts w:ascii="Calibri" w:eastAsiaTheme="minorEastAsia" w:hAnsi="Calibri" w:cs="Calibri"/>
+          <w:iCs/>
+        </w:rPr>
+        <w:t xml:space="preserve"> due to the time differences between samples</w:t>
+      </w:r>
+      <w:del w:id="69" w:author="Yuval Dotan" w:date="2024-10-20T15:27:00Z" w16du:dateUtc="2024-10-20T12:27:00Z">
+        <w:r>
+          <w:rPr>
+            <w:rFonts w:ascii="Calibri" w:eastAsiaTheme="minorEastAsia" w:hAnsi="Calibri" w:cs="Calibri"/>
+            <w:iCs/>
+          </w:rPr>
+          <w:delText>, the weight was effectively zero</w:delText>
+        </w:r>
+      </w:del>
+      <w:r>
+        <w:rPr>
+          <w:rFonts w:ascii="Calibri" w:eastAsiaTheme="minorEastAsia" w:hAnsi="Calibri" w:cs="Calibri"/>
+          <w:iCs/>
+        </w:rPr>
+        <w:t>. Therefore, we decided to replace it with a function presenting slower decay</w:t>
       </w:r>
       <w:r>
         <w:rPr>
@@ -5844,39 +6765,60 @@
           <w:rFonts w:ascii="Calibri" w:eastAsiaTheme="minorEastAsia" w:hAnsi="Calibri" w:cs="Calibri"/>
           <w:iCs/>
         </w:rPr>
-        <w:t xml:space="preserve"> seen an increase in the prediction accuracy</w:t>
-      </w:r>
-      <w:r>
-        <w:rPr>
-          <w:rFonts w:ascii="Calibri" w:eastAsiaTheme="minorEastAsia" w:hAnsi="Calibri" w:cs="Calibri"/>
-          <w:iCs/>
-        </w:rPr>
-        <w:t>. In the future, it might be valuable to test other functions for seasonality and decay over time, which could give better results and represent the temporal trends more accurately.</w:t>
-      </w:r>
+        <w:t xml:space="preserve"> seen an increase in the prediction</w:t>
+      </w:r>
+      <w:ins w:id="70" w:author="Yuval Dotan" w:date="2024-10-20T15:29:00Z" w16du:dateUtc="2024-10-20T12:29:00Z">
+        <w:r>
+          <w:rPr>
+            <w:rFonts w:ascii="Calibri" w:eastAsiaTheme="minorEastAsia" w:hAnsi="Calibri" w:cs="Calibri"/>
+            <w:iCs/>
+          </w:rPr>
+          <w:t>’s</w:t>
+        </w:r>
+      </w:ins>
+      <w:r>
+        <w:rPr>
+          <w:rFonts w:ascii="Calibri" w:eastAsiaTheme="minorEastAsia" w:hAnsi="Calibri" w:cs="Calibri"/>
+          <w:iCs/>
+        </w:rPr>
+        <w:t xml:space="preserve"> accuracy</w:t>
+      </w:r>
+      <w:r>
+        <w:rPr>
+          <w:rFonts w:ascii="Calibri" w:eastAsiaTheme="minorEastAsia" w:hAnsi="Calibri" w:cs="Calibri"/>
+          <w:iCs/>
+        </w:rPr>
+        <w:t xml:space="preserve">. </w:t>
+      </w:r>
+      <w:ins w:id="71" w:author="Yuval Dotan" w:date="2024-10-20T15:29:00Z" w16du:dateUtc="2024-10-20T12:29:00Z">
+        <w:r>
+          <w:rPr>
+            <w:rFonts w:ascii="Calibri" w:eastAsiaTheme="minorEastAsia" w:hAnsi="Calibri" w:cs="Calibri"/>
+            <w:iCs/>
+          </w:rPr>
+          <w:t>Future work could explore other functions for seasonality and time decay to better capture temporal trends.</w:t>
+        </w:r>
+      </w:ins>
+      <w:del w:id="72" w:author="Yuval Dotan" w:date="2024-10-20T15:29:00Z" w16du:dateUtc="2024-10-20T12:29:00Z">
+        <w:r>
+          <w:rPr>
+            <w:rFonts w:ascii="Calibri" w:eastAsiaTheme="minorEastAsia" w:hAnsi="Calibri" w:cs="Calibri"/>
+            <w:iCs/>
+          </w:rPr>
+          <w:delText>In the future, it might be valuable to test other functions for seasonality and decay over time, which could give better results and represent the temporal trends more accurately.</w:delText>
+        </w:r>
+      </w:del>
     </w:p>
     <w:p>
       <w:pPr>
         <w:bidi w:val="0"/>
         <w:jc w:val="both"/>
         <w:rPr>
-          <w:rFonts w:ascii="Calibri" w:eastAsiaTheme="minorEastAsia" w:hAnsi="Calibri" w:cs="Calibri"/>
-          <w:iCs/>
-        </w:rPr>
-      </w:pPr>
-      <w:r>
-        <w:rPr>
-          <w:rFonts w:ascii="Calibri" w:eastAsiaTheme="minorEastAsia" w:hAnsi="Calibri" w:cs="Calibri"/>
-          <w:iCs/>
-        </w:rPr>
-        <w:t xml:space="preserve">Another question we faced was whether using Newton-Raphson optimization algorithms was the correct method to find the best parameter. </w:t>
-      </w:r>
-      <w:r>
-        <w:rPr>
-          <w:rFonts w:ascii="Calibri" w:eastAsiaTheme="minorEastAsia" w:hAnsi="Calibri" w:cs="Calibri"/>
-          <w:iCs/>
-        </w:rPr>
-        <w:t>The Bray—Curtis dissimilarity function is defined using the L1 norm and, therefore, is not differentiable at every point. Throughout our work, we considered other optimization algorithms that do not require the function to be differentiable. Still, they did not present better parameters than the ones obtained through the L-BFGS-B algorithm and took more time to run.</w:t>
-      </w:r>
+          <w:del w:id="73" w:author="Yuval Dotan" w:date="2024-10-20T15:29:00Z" w16du:dateUtc="2024-10-20T12:29:00Z"/>
+          <w:rFonts w:ascii="Calibri" w:eastAsiaTheme="minorEastAsia" w:hAnsi="Calibri" w:cs="Calibri"/>
+          <w:iCs/>
+        </w:rPr>
+      </w:pPr>
     </w:p>
     <w:p>
       <w:pPr>
@@ -5892,7 +6834,72 @@
           <w:rFonts w:ascii="Calibri" w:eastAsiaTheme="minorEastAsia" w:hAnsi="Calibri" w:cs="Calibri"/>
           <w:iCs/>
         </w:rPr>
-        <w:t>While exploring the data, we used the K-means algorithm to cluster the baboons according to their average of microbiome samples. We found 5 clusters</w:t>
+        <w:t xml:space="preserve">Another question we faced was whether using Newton-Raphson optimization algorithms was the correct method to find the best parameter. </w:t>
+      </w:r>
+      <w:r>
+        <w:rPr>
+          <w:rFonts w:ascii="Calibri" w:eastAsiaTheme="minorEastAsia" w:hAnsi="Calibri" w:cs="Calibri"/>
+          <w:iCs/>
+        </w:rPr>
+        <w:t>The Bray—</w:t>
+      </w:r>
+      <w:proofErr w:type="gramStart"/>
+      <w:r>
+        <w:rPr>
+          <w:rFonts w:ascii="Calibri" w:eastAsiaTheme="minorEastAsia" w:hAnsi="Calibri" w:cs="Calibri"/>
+          <w:iCs/>
+        </w:rPr>
+        <w:t>Curtis</w:t>
+      </w:r>
+      <w:proofErr w:type="gramEnd"/>
+      <w:r>
+        <w:rPr>
+          <w:rFonts w:ascii="Calibri" w:eastAsiaTheme="minorEastAsia" w:hAnsi="Calibri" w:cs="Calibri"/>
+          <w:iCs/>
+        </w:rPr>
+        <w:t xml:space="preserve"> dissimilarity function is defined using the L1 norm and, therefore, is not differentiable at every point. Throughout our work, we considered other optimization algorithms that do not require the function to be differentiable. Still, they did not present better parameters than the ones obtained through the L-BFGS-B algorithm and took more time to run.</w:t>
+      </w:r>
+    </w:p>
+    <w:p>
+      <w:pPr>
+        <w:bidi w:val="0"/>
+        <w:jc w:val="both"/>
+        <w:rPr>
+          <w:rFonts w:ascii="Calibri" w:eastAsiaTheme="minorEastAsia" w:hAnsi="Calibri" w:cs="Calibri"/>
+          <w:iCs/>
+        </w:rPr>
+      </w:pPr>
+      <w:r>
+        <w:rPr>
+          <w:rFonts w:ascii="Calibri" w:eastAsiaTheme="minorEastAsia" w:hAnsi="Calibri" w:cs="Calibri"/>
+          <w:iCs/>
+        </w:rPr>
+        <w:t xml:space="preserve">While exploring the data, we used the K-means algorithm to cluster the baboons according to their </w:t>
+      </w:r>
+      <w:del w:id="74" w:author="Yuval Dotan" w:date="2024-10-20T15:16:00Z" w16du:dateUtc="2024-10-20T12:16:00Z">
+        <w:r>
+          <w:rPr>
+            <w:rFonts w:ascii="Calibri" w:eastAsiaTheme="minorEastAsia" w:hAnsi="Calibri" w:cs="Calibri"/>
+            <w:iCs/>
+          </w:rPr>
+          <w:delText>average of</w:delText>
+        </w:r>
+      </w:del>
+      <w:ins w:id="75" w:author="Yuval Dotan" w:date="2024-10-20T15:16:00Z" w16du:dateUtc="2024-10-20T12:16:00Z">
+        <w:r>
+          <w:rPr>
+            <w:rFonts w:ascii="Calibri" w:eastAsiaTheme="minorEastAsia" w:hAnsi="Calibri" w:cs="Calibri"/>
+            <w:iCs/>
+          </w:rPr>
+          <w:t>average</w:t>
+        </w:r>
+      </w:ins>
+      <w:r>
+        <w:rPr>
+          <w:rFonts w:ascii="Calibri" w:eastAsiaTheme="minorEastAsia" w:hAnsi="Calibri" w:cs="Calibri"/>
+          <w:iCs/>
+        </w:rPr>
+        <w:t xml:space="preserve"> microbiome samples. We found 5 clusters</w:t>
       </w:r>
       <w:r>
         <w:rPr>
@@ -5907,7 +6914,35 @@
           <w:iCs/>
           <w:highlight w:val="yellow"/>
         </w:rPr>
-        <w:t>(Fig X)</w:t>
+        <w:t xml:space="preserve">(Fig </w:t>
+      </w:r>
+      <w:ins w:id="76" w:author="Yuval Dotan" w:date="2024-10-20T15:16:00Z" w16du:dateUtc="2024-10-20T12:16:00Z">
+        <w:r>
+          <w:rPr>
+            <w:rFonts w:ascii="Calibri" w:eastAsiaTheme="minorEastAsia" w:hAnsi="Calibri" w:cs="Calibri"/>
+            <w:iCs/>
+            <w:highlight w:val="yellow"/>
+          </w:rPr>
+          <w:t>4</w:t>
+        </w:r>
+      </w:ins>
+      <w:del w:id="77" w:author="Yuval Dotan" w:date="2024-10-20T15:16:00Z" w16du:dateUtc="2024-10-20T12:16:00Z">
+        <w:r>
+          <w:rPr>
+            <w:rFonts w:ascii="Calibri" w:eastAsiaTheme="minorEastAsia" w:hAnsi="Calibri" w:cs="Calibri"/>
+            <w:iCs/>
+            <w:highlight w:val="yellow"/>
+          </w:rPr>
+          <w:delText>X</w:delText>
+        </w:r>
+      </w:del>
+      <w:r>
+        <w:rPr>
+          <w:rFonts w:ascii="Calibri" w:eastAsiaTheme="minorEastAsia" w:hAnsi="Calibri" w:cs="Calibri"/>
+          <w:iCs/>
+          <w:highlight w:val="yellow"/>
+        </w:rPr>
+        <w:t>)</w:t>
       </w:r>
       <w:r>
         <w:rPr>
@@ -5961,7 +6996,23 @@
           <w:rFonts w:ascii="Calibri" w:eastAsiaTheme="minorEastAsia" w:hAnsi="Calibri" w:cs="Calibri"/>
           <w:iCs/>
         </w:rPr>
-        <w:t>. In order to do so, more metadata is required, such as family relations between baboons and more detailed data about each baboon's participation in social activities, such as grooming. Another method of finding relations between baboons is by clustering the trained betas of the baboons. The betas may also be used to find insights about correlations and interactions between bacteria.</w:t>
+        <w:t xml:space="preserve">. </w:t>
+      </w:r>
+      <w:proofErr w:type="gramStart"/>
+      <w:r>
+        <w:rPr>
+          <w:rFonts w:ascii="Calibri" w:eastAsiaTheme="minorEastAsia" w:hAnsi="Calibri" w:cs="Calibri"/>
+          <w:iCs/>
+        </w:rPr>
+        <w:t>In order to</w:t>
+      </w:r>
+      <w:proofErr w:type="gramEnd"/>
+      <w:r>
+        <w:rPr>
+          <w:rFonts w:ascii="Calibri" w:eastAsiaTheme="minorEastAsia" w:hAnsi="Calibri" w:cs="Calibri"/>
+          <w:iCs/>
+        </w:rPr>
+        <w:t xml:space="preserve"> do so, more metadata is required, such as family relations between baboons and more detailed data about each baboon's participation in social activities, such as grooming. Another method of finding relations between baboons is by clustering the trained betas of the baboons. The betas may also be used to find insights about correlations and interactions between bacteria.</w:t>
       </w:r>
     </w:p>
     <w:p>
@@ -5977,6 +7028,7 @@
         <w:rPr>
           <w:rFonts w:ascii="Calibri" w:eastAsiaTheme="minorEastAsia" w:hAnsi="Calibri" w:cs="Calibri"/>
           <w:iCs/>
+          <w:noProof/>
         </w:rPr>
         <w:drawing>
           <wp:inline distT="0" distB="0" distL="0" distR="0" wp14:anchorId="05B5F82C" wp14:editId="20F6B5FA">
@@ -6853,7 +7905,80 @@
 
 <file path=word/comments.xml><?xml version="1.0" encoding="utf-8"?>
 <w:comments xmlns:wpc="http://schemas.microsoft.com/office/word/2010/wordprocessingCanvas" xmlns:cx="http://schemas.microsoft.com/office/drawing/2014/chartex" xmlns:cx1="http://schemas.microsoft.com/office/drawing/2015/9/8/chartex" xmlns:cx2="http://schemas.microsoft.com/office/drawing/2015/10/21/chartex" xmlns:cx3="http://schemas.microsoft.com/office/drawing/2016/5/9/chartex" xmlns:cx4="http://schemas.microsoft.com/office/drawing/2016/5/10/chartex" xmlns:cx5="http://schemas.microsoft.com/office/drawing/2016/5/11/chartex" xmlns:cx6="http://schemas.microsoft.com/office/drawing/2016/5/12/chartex" xmlns:cx7="http://schemas.microsoft.com/office/drawing/2016/5/13/chartex" xmlns:cx8="http://schemas.microsoft.com/office/drawing/2016/5/14/chartex" xmlns:mc="http://schemas.openxmlformats.org/markup-compatibility/2006" xmlns:aink="http://schemas.microsoft.com/office/drawing/2016/ink" xmlns:am3d="http://schemas.microsoft.com/office/drawing/2017/model3d" xmlns:o="urn:schemas-microsoft-com:office:office" xmlns:oel="http://schemas.microsoft.com/office/2019/extlst" xmlns:r="http://schemas.openxmlformats.org/officeDocument/2006/relationships" xmlns:m="http://schemas.openxmlformats.org/officeDocument/2006/math" xmlns:v="urn:schemas-microsoft-com:vml" xmlns:wp14="http://schemas.microsoft.com/office/word/2010/wordprocessingDrawing" xmlns:wp="http://schemas.openxmlformats.org/drawingml/2006/wordprocessingDrawing" xmlns:w10="urn:schemas-microsoft-com:office:word" xmlns:w="http://schemas.openxmlformats.org/wordprocessingml/2006/main" xmlns:w14="http://schemas.microsoft.com/office/word/2010/wordml" xmlns:w15="http://schemas.microsoft.com/office/word/2012/wordml" xmlns:w16cex="http://schemas.microsoft.com/office/word/2018/wordml/cex" xmlns:w16cid="http://schemas.microsoft.com/office/word/2016/wordml/cid" xmlns:w16="http://schemas.microsoft.com/office/word/2018/wordml" xmlns:w16du="http://schemas.microsoft.com/office/word/2023/wordml/word16du" xmlns:w16sdtdh="http://schemas.microsoft.com/office/word/2020/wordml/sdtdatahash" xmlns:w16se="http://schemas.microsoft.com/office/word/2015/wordml/symex" xmlns:wpg="http://schemas.microsoft.com/office/word/2010/wordprocessingGroup" xmlns:wpi="http://schemas.microsoft.com/office/word/2010/wordprocessingInk" xmlns:wne="http://schemas.microsoft.com/office/word/2006/wordml" xmlns:wps="http://schemas.microsoft.com/office/word/2010/wordprocessingShape" mc:Ignorable="w14 w15 w16se w16cid w16 w16cex w16sdtdh w16du wp14">
-  <w:comment w:id="0" w:author="Tomer Oron" w:date="2024-07-24T11:25:00Z" w:initials="TO">
+  <w:comment w:id="27" w:author="Yuval Dotan" w:date="2024-10-20T15:32:00Z" w:initials="YD">
+    <w:p>
+      <w:pPr>
+        <w:pStyle w:val="CommentText"/>
+        <w:bidi w:val="0"/>
+      </w:pPr>
+      <w:r>
+        <w:rPr>
+          <w:rStyle w:val="CommentReference"/>
+        </w:rPr>
+        <w:annotationRef/>
+      </w:r>
+      <w:r>
+        <w:rPr>
+          <w:rFonts w:hint="cs"/>
+          <w:rtl/>
+        </w:rPr>
+        <w:t>לדעתי</w:t>
+      </w:r>
+      <w:r>
+        <w:rPr>
+          <w:rtl/>
+        </w:rPr>
+        <w:t xml:space="preserve"> </w:t>
+      </w:r>
+      <w:r>
+        <w:rPr>
+          <w:rFonts w:hint="cs"/>
+          <w:rtl/>
+        </w:rPr>
+        <w:t>אפשר</w:t>
+      </w:r>
+      <w:r>
+        <w:rPr>
+          <w:rtl/>
+        </w:rPr>
+        <w:t xml:space="preserve"> </w:t>
+      </w:r>
+      <w:r>
+        <w:rPr>
+          <w:rFonts w:hint="cs"/>
+          <w:rtl/>
+        </w:rPr>
+        <w:t>לקצר</w:t>
+      </w:r>
+      <w:r>
+        <w:rPr>
+          <w:rtl/>
+        </w:rPr>
+        <w:t xml:space="preserve"> </w:t>
+      </w:r>
+      <w:r>
+        <w:rPr>
+          <w:rFonts w:hint="cs"/>
+          <w:rtl/>
+        </w:rPr>
+        <w:t>גם</w:t>
+      </w:r>
+      <w:r>
+        <w:rPr>
+          <w:rtl/>
+        </w:rPr>
+        <w:t xml:space="preserve"> </w:t>
+      </w:r>
+      <w:r>
+        <w:rPr>
+          <w:rFonts w:hint="cs"/>
+          <w:rtl/>
+        </w:rPr>
+        <w:t>פה</w:t>
+      </w:r>
+    </w:p>
+  </w:comment>
+  <w:comment w:id="28" w:author="Tomer Oron" w:date="2024-07-24T11:25:00Z" w:initials="TO">
     <w:p>
       <w:pPr>
         <w:pStyle w:val="CommentText"/>
@@ -6875,18 +8000,21 @@
 
 <file path=word/commentsExtended.xml><?xml version="1.0" encoding="utf-8"?>
 <w15:commentsEx xmlns:wpc="http://schemas.microsoft.com/office/word/2010/wordprocessingCanvas" xmlns:cx="http://schemas.microsoft.com/office/drawing/2014/chartex" xmlns:cx1="http://schemas.microsoft.com/office/drawing/2015/9/8/chartex" xmlns:cx2="http://schemas.microsoft.com/office/drawing/2015/10/21/chartex" xmlns:cx3="http://schemas.microsoft.com/office/drawing/2016/5/9/chartex" xmlns:cx4="http://schemas.microsoft.com/office/drawing/2016/5/10/chartex" xmlns:cx5="http://schemas.microsoft.com/office/drawing/2016/5/11/chartex" xmlns:cx6="http://schemas.microsoft.com/office/drawing/2016/5/12/chartex" xmlns:cx7="http://schemas.microsoft.com/office/drawing/2016/5/13/chartex" xmlns:cx8="http://schemas.microsoft.com/office/drawing/2016/5/14/chartex" xmlns:mc="http://schemas.openxmlformats.org/markup-compatibility/2006" xmlns:aink="http://schemas.microsoft.com/office/drawing/2016/ink" xmlns:am3d="http://schemas.microsoft.com/office/drawing/2017/model3d" xmlns:o="urn:schemas-microsoft-com:office:office" xmlns:oel="http://schemas.microsoft.com/office/2019/extlst" xmlns:r="http://schemas.openxmlformats.org/officeDocument/2006/relationships" xmlns:m="http://schemas.openxmlformats.org/officeDocument/2006/math" xmlns:v="urn:schemas-microsoft-com:vml" xmlns:wp14="http://schemas.microsoft.com/office/word/2010/wordprocessingDrawing" xmlns:wp="http://schemas.openxmlformats.org/drawingml/2006/wordprocessingDrawing" xmlns:w10="urn:schemas-microsoft-com:office:word" xmlns:w="http://schemas.openxmlformats.org/wordprocessingml/2006/main" xmlns:w14="http://schemas.microsoft.com/office/word/2010/wordml" xmlns:w15="http://schemas.microsoft.com/office/word/2012/wordml" xmlns:w16cex="http://schemas.microsoft.com/office/word/2018/wordml/cex" xmlns:w16cid="http://schemas.microsoft.com/office/word/2016/wordml/cid" xmlns:w16="http://schemas.microsoft.com/office/word/2018/wordml" xmlns:w16du="http://schemas.microsoft.com/office/word/2023/wordml/word16du" xmlns:w16sdtdh="http://schemas.microsoft.com/office/word/2020/wordml/sdtdatahash" xmlns:w16se="http://schemas.microsoft.com/office/word/2015/wordml/symex" xmlns:wpg="http://schemas.microsoft.com/office/word/2010/wordprocessingGroup" xmlns:wpi="http://schemas.microsoft.com/office/word/2010/wordprocessingInk" xmlns:wne="http://schemas.microsoft.com/office/word/2006/wordml" xmlns:wps="http://schemas.microsoft.com/office/word/2010/wordprocessingShape" mc:Ignorable="w14 w15 w16se w16cid w16 w16cex w16sdtdh w16du wp14">
+  <w15:commentEx w15:paraId="2362E0B6" w15:done="0"/>
   <w15:commentEx w15:paraId="1052DFA9" w15:done="0"/>
 </w15:commentsEx>
 </file>
 
 <file path=word/commentsExtensible.xml><?xml version="1.0" encoding="utf-8"?>
 <w16cex:commentsExtensible xmlns:wpc="http://schemas.microsoft.com/office/word/2010/wordprocessingCanvas" xmlns:cx="http://schemas.microsoft.com/office/drawing/2014/chartex" xmlns:cx1="http://schemas.microsoft.com/office/drawing/2015/9/8/chartex" xmlns:cx2="http://schemas.microsoft.com/office/drawing/2015/10/21/chartex" xmlns:cx3="http://schemas.microsoft.com/office/drawing/2016/5/9/chartex" xmlns:cx4="http://schemas.microsoft.com/office/drawing/2016/5/10/chartex" xmlns:cx5="http://schemas.microsoft.com/office/drawing/2016/5/11/chartex" xmlns:cx6="http://schemas.microsoft.com/office/drawing/2016/5/12/chartex" xmlns:cx7="http://schemas.microsoft.com/office/drawing/2016/5/13/chartex" xmlns:cx8="http://schemas.microsoft.com/office/drawing/2016/5/14/chartex" xmlns:cr="http://schemas.microsoft.com/office/comments/2020/reactions" xmlns:mc="http://schemas.openxmlformats.org/markup-compatibility/2006" xmlns:aink="http://schemas.microsoft.com/office/drawing/2016/ink" xmlns:am3d="http://schemas.microsoft.com/office/drawing/2017/model3d" xmlns:o="urn:schemas-microsoft-com:office:office" xmlns:oel="http://schemas.microsoft.com/office/2019/extlst" xmlns:r="http://schemas.openxmlformats.org/officeDocument/2006/relationships" xmlns:m="http://schemas.openxmlformats.org/officeDocument/2006/math" xmlns:v="urn:schemas-microsoft-com:vml" xmlns:wp14="http://schemas.microsoft.com/office/word/2010/wordprocessingDrawing" xmlns:wp="http://schemas.openxmlformats.org/drawingml/2006/wordprocessingDrawing" xmlns:w10="urn:schemas-microsoft-com:office:word" xmlns:w="http://schemas.openxmlformats.org/wordprocessingml/2006/main" xmlns:w14="http://schemas.microsoft.com/office/word/2010/wordml" xmlns:w15="http://schemas.microsoft.com/office/word/2012/wordml" xmlns:w16cex="http://schemas.microsoft.com/office/word/2018/wordml/cex" xmlns:w16cid="http://schemas.microsoft.com/office/word/2016/wordml/cid" xmlns:w16="http://schemas.microsoft.com/office/word/2018/wordml" xmlns:w16du="http://schemas.microsoft.com/office/word/2023/wordml/word16du" xmlns:w16sdtdh="http://schemas.microsoft.com/office/word/2020/wordml/sdtdatahash" xmlns:w16se="http://schemas.microsoft.com/office/word/2015/wordml/symex" xmlns:wpg="http://schemas.microsoft.com/office/word/2010/wordprocessingGroup" xmlns:wpi="http://schemas.microsoft.com/office/word/2010/wordprocessingInk" xmlns:wne="http://schemas.microsoft.com/office/word/2006/wordml" xmlns:wps="http://schemas.microsoft.com/office/word/2010/wordprocessingShape" mc:Ignorable="w14 w15 w16se w16cid w16 w16cex w16sdtdh cr w16du wp14">
+  <w16cex:commentExtensible w16cex:durableId="6A70FE18" w16cex:dateUtc="2024-10-20T12:32:00Z"/>
   <w16cex:commentExtensible w16cex:durableId="06D71850" w16cex:dateUtc="2024-07-24T08:25:00Z"/>
 </w16cex:commentsExtensible>
 </file>
 
 <file path=word/commentsIds.xml><?xml version="1.0" encoding="utf-8"?>
 <w16cid:commentsIds xmlns:wpc="http://schemas.microsoft.com/office/word/2010/wordprocessingCanvas" xmlns:cx="http://schemas.microsoft.com/office/drawing/2014/chartex" xmlns:cx1="http://schemas.microsoft.com/office/drawing/2015/9/8/chartex" xmlns:cx2="http://schemas.microsoft.com/office/drawing/2015/10/21/chartex" xmlns:cx3="http://schemas.microsoft.com/office/drawing/2016/5/9/chartex" xmlns:cx4="http://schemas.microsoft.com/office/drawing/2016/5/10/chartex" xmlns:cx5="http://schemas.microsoft.com/office/drawing/2016/5/11/chartex" xmlns:cx6="http://schemas.microsoft.com/office/drawing/2016/5/12/chartex" xmlns:cx7="http://schemas.microsoft.com/office/drawing/2016/5/13/chartex" xmlns:cx8="http://schemas.microsoft.com/office/drawing/2016/5/14/chartex" xmlns:mc="http://schemas.openxmlformats.org/markup-compatibility/2006" xmlns:aink="http://schemas.microsoft.com/office/drawing/2016/ink" xmlns:am3d="http://schemas.microsoft.com/office/drawing/2017/model3d" xmlns:o="urn:schemas-microsoft-com:office:office" xmlns:oel="http://schemas.microsoft.com/office/2019/extlst" xmlns:r="http://schemas.openxmlformats.org/officeDocument/2006/relationships" xmlns:m="http://schemas.openxmlformats.org/officeDocument/2006/math" xmlns:v="urn:schemas-microsoft-com:vml" xmlns:wp14="http://schemas.microsoft.com/office/word/2010/wordprocessingDrawing" xmlns:wp="http://schemas.openxmlformats.org/drawingml/2006/wordprocessingDrawing" xmlns:w10="urn:schemas-microsoft-com:office:word" xmlns:w="http://schemas.openxmlformats.org/wordprocessingml/2006/main" xmlns:w14="http://schemas.microsoft.com/office/word/2010/wordml" xmlns:w15="http://schemas.microsoft.com/office/word/2012/wordml" xmlns:w16cex="http://schemas.microsoft.com/office/word/2018/wordml/cex" xmlns:w16cid="http://schemas.microsoft.com/office/word/2016/wordml/cid" xmlns:w16="http://schemas.microsoft.com/office/word/2018/wordml" xmlns:w16du="http://schemas.microsoft.com/office/word/2023/wordml/word16du" xmlns:w16sdtdh="http://schemas.microsoft.com/office/word/2020/wordml/sdtdatahash" xmlns:w16se="http://schemas.microsoft.com/office/word/2015/wordml/symex" xmlns:wpg="http://schemas.microsoft.com/office/word/2010/wordprocessingGroup" xmlns:wpi="http://schemas.microsoft.com/office/word/2010/wordprocessingInk" xmlns:wne="http://schemas.microsoft.com/office/word/2006/wordml" xmlns:wps="http://schemas.microsoft.com/office/word/2010/wordprocessingShape" mc:Ignorable="w14 w15 w16se w16cid w16 w16cex w16sdtdh w16du wp14">
+  <w16cid:commentId w16cid:paraId="2362E0B6" w16cid:durableId="6A70FE18"/>
   <w16cid:commentId w16cid:paraId="1052DFA9" w16cid:durableId="06D71850"/>
 </w16cid:commentsIds>
 </file>
@@ -7291,6 +8419,9 @@
 
 <file path=word/people.xml><?xml version="1.0" encoding="utf-8"?>
 <w15:people xmlns:wpc="http://schemas.microsoft.com/office/word/2010/wordprocessingCanvas" xmlns:cx="http://schemas.microsoft.com/office/drawing/2014/chartex" xmlns:cx1="http://schemas.microsoft.com/office/drawing/2015/9/8/chartex" xmlns:cx2="http://schemas.microsoft.com/office/drawing/2015/10/21/chartex" xmlns:cx3="http://schemas.microsoft.com/office/drawing/2016/5/9/chartex" xmlns:cx4="http://schemas.microsoft.com/office/drawing/2016/5/10/chartex" xmlns:cx5="http://schemas.microsoft.com/office/drawing/2016/5/11/chartex" xmlns:cx6="http://schemas.microsoft.com/office/drawing/2016/5/12/chartex" xmlns:cx7="http://schemas.microsoft.com/office/drawing/2016/5/13/chartex" xmlns:cx8="http://schemas.microsoft.com/office/drawing/2016/5/14/chartex" xmlns:mc="http://schemas.openxmlformats.org/markup-compatibility/2006" xmlns:aink="http://schemas.microsoft.com/office/drawing/2016/ink" xmlns:am3d="http://schemas.microsoft.com/office/drawing/2017/model3d" xmlns:o="urn:schemas-microsoft-com:office:office" xmlns:oel="http://schemas.microsoft.com/office/2019/extlst" xmlns:r="http://schemas.openxmlformats.org/officeDocument/2006/relationships" xmlns:m="http://schemas.openxmlformats.org/officeDocument/2006/math" xmlns:v="urn:schemas-microsoft-com:vml" xmlns:wp14="http://schemas.microsoft.com/office/word/2010/wordprocessingDrawing" xmlns:wp="http://schemas.openxmlformats.org/drawingml/2006/wordprocessingDrawing" xmlns:w10="urn:schemas-microsoft-com:office:word" xmlns:w="http://schemas.openxmlformats.org/wordprocessingml/2006/main" xmlns:w14="http://schemas.microsoft.com/office/word/2010/wordml" xmlns:w15="http://schemas.microsoft.com/office/word/2012/wordml" xmlns:w16cex="http://schemas.microsoft.com/office/word/2018/wordml/cex" xmlns:w16cid="http://schemas.microsoft.com/office/word/2016/wordml/cid" xmlns:w16="http://schemas.microsoft.com/office/word/2018/wordml" xmlns:w16du="http://schemas.microsoft.com/office/word/2023/wordml/word16du" xmlns:w16sdtdh="http://schemas.microsoft.com/office/word/2020/wordml/sdtdatahash" xmlns:w16se="http://schemas.microsoft.com/office/word/2015/wordml/symex" xmlns:wpg="http://schemas.microsoft.com/office/word/2010/wordprocessingGroup" xmlns:wpi="http://schemas.microsoft.com/office/word/2010/wordprocessingInk" xmlns:wne="http://schemas.microsoft.com/office/word/2006/wordml" xmlns:wps="http://schemas.microsoft.com/office/word/2010/wordprocessingShape" mc:Ignorable="w14 w15 w16se w16cid w16 w16cex w16sdtdh w16du wp14">
+  <w15:person w15:author="Yuval Dotan">
+    <w15:presenceInfo w15:providerId="AD" w15:userId="S::yuvaldotan@mail.tau.ac.il::587df778-8fe8-490e-a74f-dde3215c4184"/>
+  </w15:person>
   <w15:person w15:author="Tomer Oron">
     <w15:presenceInfo w15:providerId="AD" w15:userId="S::tomeroron@mail.tau.ac.il::1cf7702a-b63e-4937-a5fe-567000977324"/>
   </w15:person>
@@ -8433,6 +9564,16 @@
       <w:shd w:val="clear" w:color="auto" w:fill="E1DFDD"/>
     </w:rPr>
   </w:style>
+  <w:style w:type="paragraph" w:styleId="Revision">
+    <w:name w:val="Revision"/>
+    <w:hidden/>
+    <w:uiPriority w:val="99"/>
+    <w:semiHidden/>
+    <w:rsid w:val="00FF3197"/>
+    <w:pPr>
+      <w:spacing w:after="0" w:line="240" w:lineRule="auto"/>
+    </w:pPr>
+  </w:style>
 </w:styles>
 </file>
 

</xml_diff>

<commit_message>
edit at 8pm pls lgs
</commit_message>
<xml_diff>
--- a/Milestone3/Report/report.docx
+++ b/Milestone3/Report/report.docx
@@ -172,6 +172,7 @@
           <w:szCs w:val="24"/>
         </w:rPr>
       </w:pPr>
+      <w:proofErr w:type="spellStart"/>
       <w:r>
         <w:rPr>
           <w:rFonts w:asciiTheme="majorBidi" w:hAnsiTheme="majorBidi" w:cstheme="majorBidi"/>
@@ -179,7 +180,17 @@
           <w:sz w:val="24"/>
           <w:szCs w:val="24"/>
         </w:rPr>
-        <w:t>i.d 322549312, 318505120</w:t>
+        <w:t>i.d</w:t>
+      </w:r>
+      <w:proofErr w:type="spellEnd"/>
+      <w:r>
+        <w:rPr>
+          <w:rFonts w:asciiTheme="majorBidi" w:hAnsiTheme="majorBidi" w:cstheme="majorBidi"/>
+          <w:kern w:val="0"/>
+          <w:sz w:val="24"/>
+          <w:szCs w:val="24"/>
+        </w:rPr>
+        <w:t xml:space="preserve"> 322549312, 318505120</w:t>
       </w:r>
     </w:p>
     <w:p>
@@ -321,8 +332,19 @@
           <w:sz w:val="24"/>
           <w:szCs w:val="24"/>
         </w:rPr>
-        <w:t>Yadid Algavi</w:t>
-      </w:r>
+        <w:t xml:space="preserve">Yadid </w:t>
+      </w:r>
+      <w:proofErr w:type="spellStart"/>
+      <w:r>
+        <w:rPr>
+          <w:rFonts w:asciiTheme="majorBidi" w:eastAsiaTheme="minorHAnsi" w:hAnsiTheme="majorBidi"/>
+          <w:color w:val="auto"/>
+          <w:sz w:val="24"/>
+          <w:szCs w:val="24"/>
+        </w:rPr>
+        <w:t>Algavi</w:t>
+      </w:r>
+      <w:proofErr w:type="spellEnd"/>
     </w:p>
     <w:p>
       <w:pPr>
@@ -1404,7 +1426,21 @@
         <w:rPr>
           <w:rFonts w:ascii="Calibri" w:hAnsi="Calibri" w:cs="Calibri"/>
         </w:rPr>
-        <w:t xml:space="preserve">last sample and the mean of previous samples. 2. As the time difference between two consecutive samples increases, the influence of the last sample should decrease. 3. The model should present </w:t>
+        <w:t xml:space="preserve">last sample and the </w:t>
+      </w:r>
+      <w:proofErr w:type="gramStart"/>
+      <w:r>
+        <w:rPr>
+          <w:rFonts w:ascii="Calibri" w:hAnsi="Calibri" w:cs="Calibri"/>
+        </w:rPr>
+        <w:t>mean</w:t>
+      </w:r>
+      <w:proofErr w:type="gramEnd"/>
+      <w:r>
+        <w:rPr>
+          <w:rFonts w:ascii="Calibri" w:hAnsi="Calibri" w:cs="Calibri"/>
+        </w:rPr>
+        <w:t xml:space="preserve"> of previous samples. 2. As the time difference between two consecutive samples increases, the influence of the last sample should decrease. 3. The model should present </w:t>
       </w:r>
       <w:r>
         <w:rPr>
@@ -2276,8 +2312,34 @@
           <w:rPr>
             <w:rFonts w:ascii="Cambria Math" w:eastAsiaTheme="minorEastAsia" w:hAnsi="Cambria Math" w:cs="Calibri"/>
           </w:rPr>
-          <m:t>β=I</m:t>
+          <m:t>β=</m:t>
         </m:r>
+        <m:sSub>
+          <m:sSubPr>
+            <m:ctrlPr>
+              <w:rPr>
+                <w:rFonts w:ascii="Cambria Math" w:eastAsiaTheme="minorEastAsia" w:hAnsi="Cambria Math" w:cs="Calibri"/>
+                <w:i/>
+              </w:rPr>
+            </m:ctrlPr>
+          </m:sSubPr>
+          <m:e>
+            <m:r>
+              <w:rPr>
+                <w:rFonts w:ascii="Cambria Math" w:eastAsiaTheme="minorEastAsia" w:hAnsi="Cambria Math" w:cs="Calibri"/>
+              </w:rPr>
+              <m:t>I</m:t>
+            </m:r>
+          </m:e>
+          <m:sub>
+            <m:r>
+              <w:rPr>
+                <w:rFonts w:ascii="Cambria Math" w:eastAsiaTheme="minorEastAsia" w:hAnsi="Cambria Math" w:cs="Calibri"/>
+              </w:rPr>
+              <m:t>61×61</m:t>
+            </m:r>
+          </m:sub>
+        </m:sSub>
       </m:oMath>
       <w:r>
         <w:rPr>
@@ -2568,6 +2630,38 @@
           <w:rFonts w:ascii="Calibri" w:hAnsi="Calibri" w:cs="Calibri"/>
         </w:rPr>
         <w:t>composition</w:t>
+      </w:r>
+      <w:r>
+        <w:rPr>
+          <w:rFonts w:ascii="Calibri" w:hAnsi="Calibri" w:cs="Calibri"/>
+        </w:rPr>
+        <w:fldChar w:fldCharType="begin"/>
+      </w:r>
+      <w:r>
+        <w:rPr>
+          <w:rFonts w:ascii="Calibri" w:hAnsi="Calibri" w:cs="Calibri"/>
+        </w:rPr>
+        <w:instrText xml:space="preserve"> ADDIN ZOTERO_ITEM CSL_CITATION {"citationID":"Fmzxbrnn","properties":{"formattedCitation":"\\super 5,6\\nosupersub{}","plainCitation":"5,6","noteIndex":0},"citationItems":[{"id":128,"uris":["http://zotero.org/users/14693810/items/ADQGXHAH"],"itemData":{"id":128,"type":"article-journal","abstract":"Social relationships have profound effects on health in humans and other primates, but the mechanisms that explain this relationship are not well understood. Using shotgun metagenomic data from wild baboons, we found that social group membership and social network relationships predicted both the taxonomic structure of the gut microbiome and the structure of genes encoded by gut microbial species. Rates of interaction directly explained variation in the gut microbiome, even after controlling for diet, kinship, and shared environments. They therefore strongly implicate direct physical contact among social partners in the transmission of gut microbial species. We identified 51 socially structured taxa, which were significantly enriched for anaerobic and non-spore-forming lifestyles. Our results argue that social interactions are an important determinant of gut microbiome composition in natural animal populations—a relationship with important ramifications for understanding how social relationships influence health, as well as the evolution of group living., DOI:\nhttp://dx.doi.org/10.7554/eLife.05224.001, The digestive system is home to a complex community of microbes—known as the gut microbiome—that contributes to our health and wellbeing by digesting food, producing essential vitamins, and preventing the growth of harmful bacteria. The recent development of rapid genome sequencing techniques has made it much easier to identify the species of microbes found in the gut microbiome, and how this microbiome's composition varies between individuals., Studies in humans and other primates suggest that direct contact during social interactions may alter the composition of the gut microbiome in an individual. This could explain why there is a strong association between social interactions and health in humans and other social animals. However, similarities in the gut microbiomes of individuals within a social group could also be due to a shared diet or a common environment. The information collected during long-term studies of wild primates offers an opportunity to analyze and assess the influence of diet, environment and social interaction on the gut microbiome., Here, Tung et al. studied the gut microbiomes of 48 wild baboons belonging to two different social groups in Amboseli, Kenya. Using a technique called shotgun metagenomic sequencing, they sequenced DNA extracted from samples of feces collected from individual baboons. The sequence data revealed that an individual's social group and social network can predict the species found in its gut microbiome. This remained the case even when other factors—such as diet, kinship, and shared environments—were taken into account., Tung et al.'s findings suggest that direct physical contact during social interactions may be important in transmitting gut microbiomes between members of the same social group. However, scientists still don't know whether this exchange is good or bad for the health of the baboons. Future work will try to understand whether baboons benefit from acquiring gut microbes from their group members, and if the gut microbes of some social groups are better than others., DOI:\nhttp://dx.doi.org/10.7554/eLife.05224.002","container-title":"eLife","DOI":"10.7554/eLife.05224","ISSN":"2050-084X","journalAbbreviation":"eLife","note":"PMID: 25774601\nPMCID: PMC4379495","page":"e05224","source":"PubMed Central","title":"Social networks predict gut microbiome composition in wild baboons","volume":"4","author":[{"family":"Tung","given":"Jenny"},{"family":"Barreiro","given":"Luis B"},{"family":"Burns","given":"Michael B"},{"family":"Grenier","given":"Jean-Christophe"},{"family":"Lynch","given":"Josh"},{"family":"Grieneisen","given":"Laura E"},{"family":"Altmann","given":"Jeanne"},{"family":"Alberts","given":"Susan C"},{"family":"Blekhman","given":"Ran"},{"family":"Archie","given":"Elizabeth A"}]}},{"id":155,"uris":["http://zotero.org/users/14693810/items/TFNT5ARA"],"itemData":{"id":155,"type":"article-journal","abstract":"The mammalian gut teems with microbes, yet how hosts acquire these symbionts remains poorly understood. Research in primates suggests that microbes can be picked up via social contact, but the role of social interactions in non-group-living species remains underexplored. Here, we use a passive tracking system to collect high resolution spatiotemporal activity data from wild mice (Apodemus sylvaticus). Social network analysis revealed social association strength to be the strongest predictor of microbiota similarity among individuals, controlling for factors including spatial proximity and kinship, which had far smaller or nonsignificant effects. This social effect was limited to interactions involving males (male-male and male-female), implicating sex-dependent behaviours as driving processes. Social network position also predicted microbiota richness, with well-connected individuals having the most diverse microbiotas. Overall, these findings suggest social contact provides a key transmission pathway for gut symbionts even in relatively asocial mammals, that strongly shapes the adult gut microbiota. This work underlines the potential for individuals to pick up beneficial symbionts as well as pathogens from social interactions.","container-title":"The ISME Journal","DOI":"10.1038/s41396-021-00949-3","ISSN":"1751-7362","issue":"9","journalAbbreviation":"ISME J","note":"PMID: 33731838\nPMCID: PMC8397773","page":"2601-2613","source":"PubMed Central","title":"Social networks strongly predict the gut microbiota of wild mice","volume":"15","author":[{"family":"Raulo","given":"Aura"},{"family":"Allen","given":"Bryony E."},{"family":"Troitsky","given":"Tanya"},{"family":"Husby","given":"Arild"},{"family":"Firth","given":"Josh A."},{"family":"Coulson","given":"Tim"},{"family":"Knowles","given":"Sarah C. L."}],"issued":{"date-parts":[["2021",9]]}}}],"schema":"https://github.com/citation-style-language/schema/raw/master/csl-citation.json"} </w:instrText>
+      </w:r>
+      <w:r>
+        <w:rPr>
+          <w:rFonts w:ascii="Calibri" w:hAnsi="Calibri" w:cs="Calibri"/>
+        </w:rPr>
+        <w:fldChar w:fldCharType="separate"/>
+      </w:r>
+      <w:r>
+        <w:rPr>
+          <w:rFonts w:ascii="Calibri" w:hAnsi="Calibri" w:cs="Calibri"/>
+          <w:kern w:val="0"/>
+          <w:vertAlign w:val="superscript"/>
+        </w:rPr>
+        <w:t>5,6</w:t>
+      </w:r>
+      <w:r>
+        <w:rPr>
+          <w:rFonts w:ascii="Calibri" w:hAnsi="Calibri" w:cs="Calibri"/>
+        </w:rPr>
+        <w:fldChar w:fldCharType="end"/>
       </w:r>
       <w:r>
         <w:rPr>
@@ -3988,7 +4082,22 @@
           <w:rFonts w:ascii="Calibri" w:eastAsiaTheme="minorEastAsia" w:hAnsi="Calibri" w:cs="Calibri"/>
           <w:iCs/>
         </w:rPr>
-        <w:t>. Another configurable parameter is the threshold, which specifies the minimum number of samples required to train beta for</w:t>
+        <w:t xml:space="preserve">. Another configurable parameter is the threshold, which specifies the minimum number of samples required to train </w:t>
+      </w:r>
+      <m:oMath>
+        <m:r>
+          <w:rPr>
+            <w:rFonts w:ascii="Cambria Math" w:eastAsiaTheme="minorEastAsia" w:hAnsi="Cambria Math" w:cs="Calibri"/>
+          </w:rPr>
+          <m:t>β</m:t>
+        </m:r>
+      </m:oMath>
+      <w:r>
+        <w:rPr>
+          <w:rFonts w:ascii="Calibri" w:eastAsiaTheme="minorEastAsia" w:hAnsi="Calibri" w:cs="Calibri"/>
+          <w:iCs/>
+        </w:rPr>
+        <w:t xml:space="preserve"> for</w:t>
       </w:r>
       <w:r>
         <w:rPr>
@@ -4046,13 +4155,7 @@
         <w:rPr>
           <w:rFonts w:ascii="Calibri" w:hAnsi="Calibri" w:cs="Calibri"/>
         </w:rPr>
-        <w:t xml:space="preserve">We </w:t>
-      </w:r>
-      <w:r>
-        <w:rPr>
-          <w:rFonts w:ascii="Calibri" w:hAnsi="Calibri" w:cs="Calibri"/>
-        </w:rPr>
-        <w:t>validated the results using cross-validation (4-fold). The training set was split into four random groups of size 20. We trained a model containing 60 baboons for each iteration and predicted the samples of the remaining 20 baboons in iterative and non-iterative modes. The validation was conducted on three scenarios: 1. Using very short time series (2 known samples per baboon), 2. Using short time series (10 known samples per baboon),</w:t>
+        <w:t>The training set was split into four random groups of size 20. We trained a model containing 60 baboons for each iteration and predicted the samples of the remaining 20 baboons in iterative and non-iterative modes. The validation was conducted on three scenarios: 1. Using very short time series (2 known samples per baboon), 2. Using short time series (10 known samples per baboon),</w:t>
       </w:r>
       <w:r>
         <w:rPr>
@@ -4083,130 +4186,6 @@
           <w:rFonts w:ascii="Calibri" w:hAnsi="Calibri" w:cs="Calibri"/>
         </w:rPr>
         <w:t xml:space="preserve"> latest samples given all other samples.</w:t>
-      </w:r>
-    </w:p>
-    <w:p>
-      <w:pPr>
-        <w:bidi w:val="0"/>
-        <w:rPr>
-          <w:rFonts w:ascii="Calibri" w:hAnsi="Calibri" w:cs="Calibri"/>
-          <w:u w:val="single"/>
-        </w:rPr>
-      </w:pPr>
-      <w:r>
-        <w:rPr>
-          <w:rFonts w:ascii="Calibri" w:hAnsi="Calibri" w:cs="Calibri"/>
-          <w:u w:val="single"/>
-        </w:rPr>
-        <w:t>Cod</w:t>
-      </w:r>
-      <w:r>
-        <w:rPr>
-          <w:rFonts w:ascii="Calibri" w:hAnsi="Calibri" w:cs="Calibri"/>
-          <w:u w:val="single"/>
-        </w:rPr>
-        <w:t>e</w:t>
-      </w:r>
-    </w:p>
-    <w:p>
-      <w:pPr>
-        <w:bidi w:val="0"/>
-        <w:rPr>
-          <w:rFonts w:ascii="Calibri" w:hAnsi="Calibri" w:cs="Calibri"/>
-        </w:rPr>
-      </w:pPr>
-      <w:r>
-        <w:rPr>
-          <w:rFonts w:ascii="Calibri" w:hAnsi="Calibri" w:cs="Calibri"/>
-        </w:rPr>
-        <w:t>All</w:t>
-      </w:r>
-      <w:r>
-        <w:rPr>
-          <w:rFonts w:ascii="Calibri" w:hAnsi="Calibri" w:cs="Calibri"/>
-        </w:rPr>
-        <w:t xml:space="preserve"> code </w:t>
-      </w:r>
-      <w:r>
-        <w:rPr>
-          <w:rFonts w:ascii="Calibri" w:hAnsi="Calibri" w:cs="Calibri"/>
-        </w:rPr>
-        <w:t xml:space="preserve">and analysis </w:t>
-      </w:r>
-      <w:r>
-        <w:rPr>
-          <w:rFonts w:ascii="Calibri" w:hAnsi="Calibri" w:cs="Calibri"/>
-        </w:rPr>
-        <w:t>were</w:t>
-      </w:r>
-      <w:r>
-        <w:rPr>
-          <w:rFonts w:ascii="Calibri" w:hAnsi="Calibri" w:cs="Calibri"/>
-        </w:rPr>
-        <w:t xml:space="preserve"> written in </w:t>
-      </w:r>
-      <w:r>
-        <w:rPr>
-          <w:rFonts w:ascii="Calibri" w:hAnsi="Calibri" w:cs="Calibri"/>
-        </w:rPr>
-        <w:t>Python</w:t>
-      </w:r>
-      <w:r>
-        <w:rPr>
-          <w:rFonts w:ascii="Calibri" w:hAnsi="Calibri" w:cs="Calibri"/>
-        </w:rPr>
-        <w:t xml:space="preserve">, </w:t>
-      </w:r>
-      <w:r>
-        <w:rPr>
-          <w:rFonts w:ascii="Calibri" w:hAnsi="Calibri" w:cs="Calibri"/>
-        </w:rPr>
-        <w:t>with NumPy, Matplotlib, SciPy, and Panda</w:t>
-      </w:r>
-      <w:r>
-        <w:rPr>
-          <w:rFonts w:ascii="Calibri" w:hAnsi="Calibri" w:cs="Calibri"/>
-        </w:rPr>
-        <w:t>s</w:t>
-      </w:r>
-      <w:r>
-        <w:rPr>
-          <w:rFonts w:ascii="Calibri" w:hAnsi="Calibri" w:cs="Calibri"/>
-        </w:rPr>
-        <w:t xml:space="preserve">. </w:t>
-      </w:r>
-      <w:r>
-        <w:rPr>
-          <w:rFonts w:ascii="Calibri" w:hAnsi="Calibri" w:cs="Calibri"/>
-        </w:rPr>
-        <w:t>The source</w:t>
-      </w:r>
-      <w:r>
-        <w:rPr>
-          <w:rFonts w:ascii="Calibri" w:hAnsi="Calibri" w:cs="Calibri"/>
-        </w:rPr>
-        <w:t xml:space="preserve"> code is available</w:t>
-      </w:r>
-      <w:r>
-        <w:rPr>
-          <w:rFonts w:ascii="Calibri" w:hAnsi="Calibri" w:cs="Calibri"/>
-        </w:rPr>
-        <w:t xml:space="preserve"> at </w:t>
-      </w:r>
-      <w:hyperlink r:id="rId8" w:history="1">
-        <w:r>
-          <w:rPr>
-            <w:rStyle w:val="Hyperlink"/>
-            <w:rFonts w:ascii="Calibri" w:hAnsi="Calibri" w:cs="Calibri"/>
-          </w:rPr>
-          <w:t>https://github.com/yuvaldotan/workshop_microbiome</w:t>
-        </w:r>
-      </w:hyperlink>
-      <w:r>
-        <w:rPr>
-          <w:rFonts w:ascii="Calibri" w:hAnsi="Calibri" w:cs="Calibri"/>
-        </w:rPr>
-        <w:t>.</w:t>
       </w:r>
     </w:p>
     <w:p>
@@ -4333,36 +4312,18 @@
       <w:r>
         <w:rPr>
           <w:rFonts w:ascii="Calibri" w:eastAsiaTheme="minorEastAsia" w:hAnsi="Calibri" w:cs="Calibri"/>
-          <w:rPrChange w:id="0" w:author="Yuval Dotan" w:date="2024-10-20T15:15:00Z" w16du:dateUtc="2024-10-20T12:15:00Z">
-            <w:rPr>
-              <w:rFonts w:ascii="Calibri" w:eastAsiaTheme="minorEastAsia" w:hAnsi="Calibri" w:cs="Calibri"/>
-              <w:highlight w:val="yellow"/>
-            </w:rPr>
-          </w:rPrChange>
         </w:rPr>
         <w:t xml:space="preserve">(fig </w:t>
       </w:r>
       <w:r>
         <w:rPr>
           <w:rFonts w:ascii="Calibri" w:eastAsiaTheme="minorEastAsia" w:hAnsi="Calibri" w:cs="Calibri"/>
-          <w:rPrChange w:id="1" w:author="Yuval Dotan" w:date="2024-10-20T15:15:00Z" w16du:dateUtc="2024-10-20T12:15:00Z">
-            <w:rPr>
-              <w:rFonts w:ascii="Calibri" w:eastAsiaTheme="minorEastAsia" w:hAnsi="Calibri" w:cs="Calibri"/>
-              <w:highlight w:val="yellow"/>
-            </w:rPr>
-          </w:rPrChange>
         </w:rPr>
         <w:t>2</w:t>
       </w:r>
       <w:r>
         <w:rPr>
           <w:rFonts w:ascii="Calibri" w:eastAsiaTheme="minorEastAsia" w:hAnsi="Calibri" w:cs="Calibri"/>
-          <w:rPrChange w:id="2" w:author="Yuval Dotan" w:date="2024-10-20T15:15:00Z" w16du:dateUtc="2024-10-20T12:15:00Z">
-            <w:rPr>
-              <w:rFonts w:ascii="Calibri" w:eastAsiaTheme="minorEastAsia" w:hAnsi="Calibri" w:cs="Calibri"/>
-              <w:highlight w:val="yellow"/>
-            </w:rPr>
-          </w:rPrChange>
         </w:rPr>
         <w:t>)</w:t>
       </w:r>
@@ -4388,7 +4349,19 @@
         <w:rPr>
           <w:rFonts w:ascii="Calibri" w:eastAsiaTheme="minorEastAsia" w:hAnsi="Calibri" w:cs="Calibri"/>
         </w:rPr>
-        <w:t xml:space="preserve"> that indicate the gut microbiome dynamics of baboons are highly individualized</w:t>
+        <w:t xml:space="preserve"> that indicate the gut</w:t>
+      </w:r>
+      <w:r>
+        <w:rPr>
+          <w:rFonts w:ascii="Calibri" w:eastAsiaTheme="minorEastAsia" w:hAnsi="Calibri" w:cs="Calibri"/>
+        </w:rPr>
+        <w:t xml:space="preserve"> </w:t>
+      </w:r>
+      <w:r>
+        <w:rPr>
+          <w:rFonts w:ascii="Calibri" w:eastAsiaTheme="minorEastAsia" w:hAnsi="Calibri" w:cs="Calibri"/>
+        </w:rPr>
+        <w:t>microbiome dynamics of baboons are highly individualized</w:t>
       </w:r>
       <w:r>
         <w:rPr>
@@ -4436,6 +4409,7 @@
           <w:rFonts w:ascii="Calibri" w:eastAsiaTheme="minorEastAsia" w:hAnsi="Calibri" w:cs="Calibri"/>
           <w:iCs/>
           <w:noProof/>
+          <w:rtl/>
         </w:rPr>
       </w:pPr>
       <w:r>
@@ -4465,36 +4439,18 @@
       <w:r>
         <w:rPr>
           <w:rFonts w:ascii="Calibri" w:hAnsi="Calibri" w:cs="Calibri"/>
-          <w:rPrChange w:id="3" w:author="Yuval Dotan" w:date="2024-10-20T15:15:00Z" w16du:dateUtc="2024-10-20T12:15:00Z">
-            <w:rPr>
-              <w:rFonts w:ascii="Calibri" w:hAnsi="Calibri" w:cs="Calibri"/>
-              <w:highlight w:val="yellow"/>
-            </w:rPr>
-          </w:rPrChange>
         </w:rPr>
         <w:t xml:space="preserve">(fig </w:t>
       </w:r>
       <w:r>
         <w:rPr>
           <w:rFonts w:ascii="Calibri" w:hAnsi="Calibri" w:cs="Calibri"/>
-          <w:rPrChange w:id="4" w:author="Yuval Dotan" w:date="2024-10-20T15:15:00Z" w16du:dateUtc="2024-10-20T12:15:00Z">
-            <w:rPr>
-              <w:rFonts w:ascii="Calibri" w:hAnsi="Calibri" w:cs="Calibri"/>
-              <w:highlight w:val="yellow"/>
-            </w:rPr>
-          </w:rPrChange>
         </w:rPr>
         <w:t>3</w:t>
       </w:r>
       <w:r>
         <w:rPr>
           <w:rFonts w:ascii="Calibri" w:hAnsi="Calibri" w:cs="Calibri"/>
-          <w:rPrChange w:id="5" w:author="Yuval Dotan" w:date="2024-10-20T15:15:00Z" w16du:dateUtc="2024-10-20T12:15:00Z">
-            <w:rPr>
-              <w:rFonts w:ascii="Calibri" w:hAnsi="Calibri" w:cs="Calibri"/>
-              <w:highlight w:val="yellow"/>
-            </w:rPr>
-          </w:rPrChange>
         </w:rPr>
         <w:t>)</w:t>
       </w:r>
@@ -4582,32 +4538,13 @@
     <w:p>
       <w:pPr>
         <w:bidi w:val="0"/>
+      </w:pPr>
+      <w:r>
         <w:rPr>
           <w:rFonts w:ascii="Calibri" w:eastAsiaTheme="minorEastAsia" w:hAnsi="Calibri" w:cs="Calibri"/>
           <w:iCs/>
           <w:noProof/>
         </w:rPr>
-      </w:pPr>
-      <w:r>
-        <w:rPr>
-          <w:rFonts w:ascii="Calibri" w:eastAsiaTheme="minorEastAsia" w:hAnsi="Calibri" w:cs="Calibri"/>
-          <w:iCs/>
-          <w:noProof/>
-        </w:rPr>
-        <w:t>][</w:t>
-      </w:r>
-    </w:p>
-    <w:p>
-      <w:pPr>
-        <w:bidi w:val="0"/>
-      </w:pPr>
-      <w:r>
-        <w:rPr>
-          <w:rFonts w:ascii="Calibri" w:eastAsiaTheme="minorEastAsia" w:hAnsi="Calibri" w:cs="Calibri"/>
-          <w:iCs/>
-          <w:noProof/>
-        </w:rPr>
-        <w:lastRenderedPageBreak/>
         <w:drawing>
           <wp:inline distT="0" distB="0" distL="0" distR="0" wp14:anchorId="054B06DF" wp14:editId="0C576F29">
             <wp:extent cx="2599055" cy="3098165"/>
@@ -4638,7 +4575,7 @@
                     </pic:cNvPicPr>
                   </pic:nvPicPr>
                   <pic:blipFill>
-                    <a:blip r:embed="rId9">
+                    <a:blip r:embed="rId8">
                       <a:extLst>
                         <a:ext uri="{28A0092B-C50C-407E-A947-70E740481C1C}">
                           <a14:useLocalDpi xmlns:a14="http://schemas.microsoft.com/office/drawing/2010/main" val="0"/>
@@ -4754,6 +4691,7 @@
           <w:sz w:val="16"/>
           <w:szCs w:val="16"/>
         </w:rPr>
+        <w:lastRenderedPageBreak/>
         <w:t>Each row represents a baboon (y-axis</w:t>
       </w:r>
       <w:r>
@@ -4855,7 +4793,7 @@
                     </pic:cNvPicPr>
                   </pic:nvPicPr>
                   <pic:blipFill>
-                    <a:blip r:embed="rId10" cstate="print">
+                    <a:blip r:embed="rId9" cstate="print">
                       <a:extLst>
                         <a:ext uri="{28A0092B-C50C-407E-A947-70E740481C1C}">
                           <a14:useLocalDpi xmlns:a14="http://schemas.microsoft.com/office/drawing/2010/main" val="0"/>
@@ -4983,8 +4921,9 @@
           <w:sz w:val="16"/>
           <w:szCs w:val="16"/>
         </w:rPr>
-        <w:t xml:space="preserve">Kernel Density Estimation (KDE) plots of Bray-Curtis dissimilarity scores across different scenarios (short and long) and modes (non-iterative and iterative). Each line represents a test set of 20 baboons, with mean distances shown in the legend. The left column shows results for prediction based on the first </w:t>
-      </w:r>
+        <w:t>Kernel Density Estimation (KDE) plots of Bray-</w:t>
+      </w:r>
+      <w:proofErr w:type="gramStart"/>
       <w:r>
         <w:rPr>
           <w:i w:val="0"/>
@@ -4993,8 +4932,9 @@
           <w:sz w:val="16"/>
           <w:szCs w:val="16"/>
         </w:rPr>
-        <w:t>two</w:t>
-      </w:r>
+        <w:t>Curtis</w:t>
+      </w:r>
+      <w:proofErr w:type="gramEnd"/>
       <w:r>
         <w:rPr>
           <w:i w:val="0"/>
@@ -5003,7 +4943,7 @@
           <w:sz w:val="16"/>
           <w:szCs w:val="16"/>
         </w:rPr>
-        <w:t xml:space="preserve"> samples, the middle for prediction based </w:t>
+        <w:t xml:space="preserve"> dissimilarity scores across different scenarios (short and long) and modes (non-iterative and iterative). Each line represents a test set of 20 baboons, with mean distances shown in the legend. The left column shows results for prediction based on the first </w:t>
       </w:r>
       <w:r>
         <w:rPr>
@@ -5013,7 +4953,7 @@
           <w:sz w:val="16"/>
           <w:szCs w:val="16"/>
         </w:rPr>
-        <w:t xml:space="preserve">on </w:t>
+        <w:t>two</w:t>
       </w:r>
       <w:r>
         <w:rPr>
@@ -5023,7 +4963,7 @@
           <w:sz w:val="16"/>
           <w:szCs w:val="16"/>
         </w:rPr>
-        <w:t xml:space="preserve">the first </w:t>
+        <w:t xml:space="preserve"> samples, the middle for prediction based </w:t>
       </w:r>
       <w:r>
         <w:rPr>
@@ -5033,7 +4973,7 @@
           <w:sz w:val="16"/>
           <w:szCs w:val="16"/>
         </w:rPr>
-        <w:t>ten</w:t>
+        <w:t xml:space="preserve">on </w:t>
       </w:r>
       <w:r>
         <w:rPr>
@@ -5043,7 +4983,7 @@
           <w:sz w:val="16"/>
           <w:szCs w:val="16"/>
         </w:rPr>
-        <w:t xml:space="preserve"> samples, and the right for prediction of the last </w:t>
+        <w:t xml:space="preserve">the first </w:t>
       </w:r>
       <w:r>
         <w:rPr>
@@ -5063,6 +5003,26 @@
           <w:sz w:val="16"/>
           <w:szCs w:val="16"/>
         </w:rPr>
+        <w:t xml:space="preserve"> samples, and the right for prediction of the last </w:t>
+      </w:r>
+      <w:r>
+        <w:rPr>
+          <w:i w:val="0"/>
+          <w:iCs w:val="0"/>
+          <w:color w:val="auto"/>
+          <w:sz w:val="16"/>
+          <w:szCs w:val="16"/>
+        </w:rPr>
+        <w:t>ten</w:t>
+      </w:r>
+      <w:r>
+        <w:rPr>
+          <w:i w:val="0"/>
+          <w:iCs w:val="0"/>
+          <w:color w:val="auto"/>
+          <w:sz w:val="16"/>
+          <w:szCs w:val="16"/>
+        </w:rPr>
         <w:t xml:space="preserve"> samples based on all others.</w:t>
       </w:r>
     </w:p>
@@ -5086,7 +5046,6 @@
           <w:szCs w:val="24"/>
           <w:u w:val="single"/>
         </w:rPr>
-        <w:lastRenderedPageBreak/>
         <w:t>Discussion</w:t>
       </w:r>
     </w:p>
@@ -5527,7 +5486,23 @@
           <w:rFonts w:ascii="Calibri" w:eastAsiaTheme="minorEastAsia" w:hAnsi="Calibri" w:cs="Calibri"/>
           <w:iCs/>
         </w:rPr>
-        <w:t>The Bray—Curtis dissimilarity function is defined using the L1 norm and, therefore, is not differentiable at every point. Throughout our work, we considered other optimization algorithms that do not require the function to be differentiable. Still, they did not present better parameters than the ones obtained through the L-BFGS-B algorithm and took more time to run.</w:t>
+        <w:t>The Bray—</w:t>
+      </w:r>
+      <w:proofErr w:type="gramStart"/>
+      <w:r>
+        <w:rPr>
+          <w:rFonts w:ascii="Calibri" w:eastAsiaTheme="minorEastAsia" w:hAnsi="Calibri" w:cs="Calibri"/>
+          <w:iCs/>
+        </w:rPr>
+        <w:t>Curtis</w:t>
+      </w:r>
+      <w:proofErr w:type="gramEnd"/>
+      <w:r>
+        <w:rPr>
+          <w:rFonts w:ascii="Calibri" w:eastAsiaTheme="minorEastAsia" w:hAnsi="Calibri" w:cs="Calibri"/>
+          <w:iCs/>
+        </w:rPr>
+        <w:t xml:space="preserve"> dissimilarity function is defined using the L1 norm and, therefore, is not differentiable at every point. Throughout our work, we considered other optimization algorithms that do not require the function to be differentiable. Still, they did not present better parameters than the ones obtained through the L-BFGS-B algorithm and took more time to run.</w:t>
       </w:r>
     </w:p>
     <w:p>
@@ -5586,7 +5561,15 @@
           <w:rFonts w:ascii="Calibri" w:eastAsiaTheme="minorEastAsia" w:hAnsi="Calibri" w:cs="Calibri"/>
           <w:iCs/>
         </w:rPr>
-        <w:t xml:space="preserve"> do so, more metadata is required, such as family relations between baboons and more detailed data about each baboon's participation in social activities, such as grooming. Another method of finding relations between baboons is by clustering the trained betas of the baboons. The betas may also be used to </w:t>
+        <w:t xml:space="preserve"> do so, more metadata is required, such as family relations between baboons and more detailed </w:t>
+      </w:r>
+      <w:r>
+        <w:rPr>
+          <w:rFonts w:ascii="Calibri" w:eastAsiaTheme="minorEastAsia" w:hAnsi="Calibri" w:cs="Calibri"/>
+          <w:iCs/>
+        </w:rPr>
+        <w:lastRenderedPageBreak/>
+        <w:t xml:space="preserve">data about each baboon's participation in social activities, such as grooming. Another method of finding relations between baboons is by clustering the trained betas of the baboons. The betas may also be used to </w:t>
       </w:r>
       <w:r>
         <w:rPr>
@@ -5642,7 +5625,7 @@
                 <wp:cNvGraphicFramePr/>
                 <a:graphic xmlns:a="http://schemas.openxmlformats.org/drawingml/2006/main">
                   <a:graphicData uri="http://schemas.microsoft.com/office/word/2010/wordprocessingInk">
-                    <w14:contentPart bwMode="auto" r:id="rId11">
+                    <w14:contentPart bwMode="auto" r:id="rId10">
                       <w14:nvContentPartPr>
                         <w14:cNvContentPartPr/>
                       </w14:nvContentPartPr>
@@ -5833,50 +5816,185 @@
       <w:pPr>
         <w:bidi w:val="0"/>
         <w:rPr>
-          <w:sz w:val="18"/>
-          <w:szCs w:val="18"/>
-        </w:rPr>
-      </w:pPr>
+          <w:rFonts w:ascii="Calibri" w:hAnsi="Calibri" w:cs="Calibri"/>
+          <w:u w:val="single"/>
+        </w:rPr>
+      </w:pPr>
+      <w:r>
+        <w:rPr>
+          <w:rFonts w:ascii="Calibri" w:hAnsi="Calibri" w:cs="Calibri"/>
+          <w:u w:val="single"/>
+        </w:rPr>
+        <w:t>Cod</w:t>
+      </w:r>
+      <w:r>
+        <w:rPr>
+          <w:rFonts w:ascii="Calibri" w:hAnsi="Calibri" w:cs="Calibri"/>
+          <w:u w:val="single"/>
+        </w:rPr>
+        <w:t>e</w:t>
+      </w:r>
     </w:p>
     <w:p>
       <w:pPr>
         <w:bidi w:val="0"/>
-      </w:pPr>
+        <w:rPr>
+          <w:rFonts w:ascii="Calibri" w:hAnsi="Calibri" w:cs="Calibri"/>
+        </w:rPr>
+      </w:pPr>
+      <w:r>
+        <w:rPr>
+          <w:rFonts w:ascii="Calibri" w:hAnsi="Calibri" w:cs="Calibri"/>
+        </w:rPr>
+        <w:t xml:space="preserve">All code and analysis were written in Python, </w:t>
+      </w:r>
+      <w:r>
+        <w:rPr>
+          <w:rFonts w:ascii="Calibri" w:hAnsi="Calibri" w:cs="Calibri"/>
+        </w:rPr>
+        <w:t>with NumPy, Matplotlib, SciPy, and Panda</w:t>
+      </w:r>
+      <w:r>
+        <w:rPr>
+          <w:rFonts w:ascii="Calibri" w:hAnsi="Calibri" w:cs="Calibri"/>
+        </w:rPr>
+        <w:t>s</w:t>
+      </w:r>
+      <w:r>
+        <w:rPr>
+          <w:rFonts w:ascii="Calibri" w:hAnsi="Calibri" w:cs="Calibri"/>
+        </w:rPr>
+        <w:t xml:space="preserve">. </w:t>
+      </w:r>
+      <w:r>
+        <w:rPr>
+          <w:rFonts w:ascii="Calibri" w:hAnsi="Calibri" w:cs="Calibri"/>
+        </w:rPr>
+        <w:t>The source</w:t>
+      </w:r>
+      <w:r>
+        <w:rPr>
+          <w:rFonts w:ascii="Calibri" w:hAnsi="Calibri" w:cs="Calibri"/>
+        </w:rPr>
+        <w:t xml:space="preserve"> code is available</w:t>
+      </w:r>
+      <w:r>
+        <w:rPr>
+          <w:rFonts w:ascii="Calibri" w:hAnsi="Calibri" w:cs="Calibri"/>
+        </w:rPr>
+        <w:t xml:space="preserve"> at </w:t>
+      </w:r>
+      <w:hyperlink r:id="rId14" w:history="1">
+        <w:r>
+          <w:rPr>
+            <w:rStyle w:val="Hyperlink"/>
+            <w:rFonts w:ascii="Calibri" w:hAnsi="Calibri" w:cs="Calibri"/>
+          </w:rPr>
+          <w:t>https://github.com/yuvaldotan/workshop_microbiome</w:t>
+        </w:r>
+      </w:hyperlink>
+      <w:r>
+        <w:rPr>
+          <w:rFonts w:ascii="Calibri" w:hAnsi="Calibri" w:cs="Calibri"/>
+        </w:rPr>
+        <w:t>.</w:t>
+      </w:r>
     </w:p>
     <w:p>
       <w:pPr>
         <w:bidi w:val="0"/>
-        <w:jc w:val="both"/>
-        <w:rPr>
-          <w:rFonts w:ascii="Calibri" w:hAnsi="Calibri" w:cs="Calibri"/>
+        <w:rPr>
+          <w:rFonts w:ascii="Calibri" w:hAnsi="Calibri" w:cs="Calibri"/>
+          <w:u w:val="single"/>
         </w:rPr>
       </w:pPr>
     </w:p>
     <w:p>
       <w:pPr>
         <w:bidi w:val="0"/>
+        <w:jc w:val="both"/>
         <w:rPr>
           <w:rFonts w:ascii="Calibri" w:hAnsi="Calibri" w:cs="Calibri"/>
           <w:u w:val="single"/>
         </w:rPr>
       </w:pPr>
+      <w:r>
+        <w:rPr>
+          <w:rFonts w:ascii="Calibri" w:hAnsi="Calibri" w:cs="Calibri"/>
+          <w:u w:val="single"/>
+        </w:rPr>
+        <w:t>Bibliography</w:t>
+      </w:r>
     </w:p>
     <w:p>
       <w:pPr>
+        <w:pStyle w:val="Bibliography"/>
         <w:bidi w:val="0"/>
-        <w:jc w:val="both"/>
+        <w:rPr>
+          <w:rFonts w:ascii="Calibri" w:hAnsi="Calibri" w:cs="Calibri"/>
+        </w:rPr>
+      </w:pPr>
+      <w:r>
         <w:rPr>
           <w:rFonts w:ascii="Calibri" w:hAnsi="Calibri" w:cs="Calibri"/>
           <w:u w:val="single"/>
         </w:rPr>
-      </w:pPr>
+        <w:fldChar w:fldCharType="begin"/>
+      </w:r>
       <w:r>
         <w:rPr>
           <w:rFonts w:ascii="Calibri" w:hAnsi="Calibri" w:cs="Calibri"/>
           <w:u w:val="single"/>
         </w:rPr>
-        <w:lastRenderedPageBreak/>
-        <w:t>Bibliography</w:t>
+        <w:instrText xml:space="preserve"> ADDIN ZOTERO_BIBL {"uncited":[],"omitted":[],"custom":[]} CSL_BIBLIOGRAPHY </w:instrText>
+      </w:r>
+      <w:r>
+        <w:rPr>
+          <w:rFonts w:ascii="Calibri" w:hAnsi="Calibri" w:cs="Calibri"/>
+          <w:u w:val="single"/>
+        </w:rPr>
+        <w:fldChar w:fldCharType="separate"/>
+      </w:r>
+      <w:r>
+        <w:rPr>
+          <w:rFonts w:ascii="Calibri" w:hAnsi="Calibri" w:cs="Calibri"/>
+        </w:rPr>
+        <w:t>1.</w:t>
+      </w:r>
+      <w:r>
+        <w:rPr>
+          <w:rFonts w:ascii="Calibri" w:hAnsi="Calibri" w:cs="Calibri"/>
+        </w:rPr>
+        <w:tab/>
+        <w:t xml:space="preserve">Iacob, S., Iacob, D. G. &amp; Luminos, L. M. Intestinal Microbiota as a Host Defense Mechanism to Infectious Threats. </w:t>
+      </w:r>
+      <w:r>
+        <w:rPr>
+          <w:rFonts w:ascii="Calibri" w:hAnsi="Calibri" w:cs="Calibri"/>
+          <w:i/>
+          <w:iCs/>
+        </w:rPr>
+        <w:t>Front. Microbiol.</w:t>
+      </w:r>
+      <w:r>
+        <w:rPr>
+          <w:rFonts w:ascii="Calibri" w:hAnsi="Calibri" w:cs="Calibri"/>
+        </w:rPr>
+        <w:t xml:space="preserve"> </w:t>
+      </w:r>
+      <w:r>
+        <w:rPr>
+          <w:rFonts w:ascii="Calibri" w:hAnsi="Calibri" w:cs="Calibri"/>
+          <w:b/>
+          <w:bCs/>
+        </w:rPr>
+        <w:t>9</w:t>
+      </w:r>
+      <w:r>
+        <w:rPr>
+          <w:rFonts w:ascii="Calibri" w:hAnsi="Calibri" w:cs="Calibri"/>
+        </w:rPr>
+        <w:t>, 3328 (2019).</w:t>
       </w:r>
     </w:p>
     <w:p>
@@ -5890,36 +6008,15 @@
       <w:r>
         <w:rPr>
           <w:rFonts w:ascii="Calibri" w:hAnsi="Calibri" w:cs="Calibri"/>
-          <w:u w:val="single"/>
-        </w:rPr>
-        <w:fldChar w:fldCharType="begin"/>
-      </w:r>
-      <w:r>
-        <w:rPr>
-          <w:rFonts w:ascii="Calibri" w:hAnsi="Calibri" w:cs="Calibri"/>
-          <w:u w:val="single"/>
-        </w:rPr>
-        <w:instrText xml:space="preserve"> ADDIN ZOTERO_BIBL {"uncited":[],"omitted":[],"custom":[]} CSL_BIBLIOGRAPHY </w:instrText>
-      </w:r>
-      <w:r>
-        <w:rPr>
-          <w:rFonts w:ascii="Calibri" w:hAnsi="Calibri" w:cs="Calibri"/>
-          <w:u w:val="single"/>
-        </w:rPr>
-        <w:fldChar w:fldCharType="separate"/>
-      </w:r>
-      <w:r>
-        <w:rPr>
-          <w:rFonts w:ascii="Calibri" w:hAnsi="Calibri" w:cs="Calibri"/>
-        </w:rPr>
-        <w:t>1.</w:t>
+        </w:rPr>
+        <w:t>2.</w:t>
       </w:r>
       <w:r>
         <w:rPr>
           <w:rFonts w:ascii="Calibri" w:hAnsi="Calibri" w:cs="Calibri"/>
         </w:rPr>
         <w:tab/>
-        <w:t xml:space="preserve">Iacob, S., Iacob, D. G. &amp; Luminos, L. M. Intestinal Microbiota as a Host Defense Mechanism to Infectious Threats. </w:t>
+        <w:t xml:space="preserve">Appleton, J. The Gut-Brain Axis: Influence of Microbiota on Mood and Mental Health. </w:t>
       </w:r>
       <w:r>
         <w:rPr>
@@ -5927,7 +6024,7 @@
           <w:i/>
           <w:iCs/>
         </w:rPr>
-        <w:t>Front. Microbiol.</w:t>
+        <w:t>Integr. Med. Clin. J.</w:t>
       </w:r>
       <w:r>
         <w:rPr>
@@ -5941,13 +6038,13 @@
           <w:b/>
           <w:bCs/>
         </w:rPr>
-        <w:t>9</w:t>
-      </w:r>
-      <w:r>
-        <w:rPr>
-          <w:rFonts w:ascii="Calibri" w:hAnsi="Calibri" w:cs="Calibri"/>
-        </w:rPr>
-        <w:t>, 3328 (2019).</w:t>
+        <w:t>17</w:t>
+      </w:r>
+      <w:r>
+        <w:rPr>
+          <w:rFonts w:ascii="Calibri" w:hAnsi="Calibri" w:cs="Calibri"/>
+        </w:rPr>
+        <w:t>, 28–32 (2018).</w:t>
       </w:r>
     </w:p>
     <w:p>
@@ -5962,14 +6059,14 @@
         <w:rPr>
           <w:rFonts w:ascii="Calibri" w:hAnsi="Calibri" w:cs="Calibri"/>
         </w:rPr>
-        <w:t>2.</w:t>
+        <w:t>3.</w:t>
       </w:r>
       <w:r>
         <w:rPr>
           <w:rFonts w:ascii="Calibri" w:hAnsi="Calibri" w:cs="Calibri"/>
         </w:rPr>
         <w:tab/>
-        <w:t xml:space="preserve">Appleton, J. The Gut-Brain Axis: Influence of Microbiota on Mood and Mental Health. </w:t>
+        <w:t xml:space="preserve">Davenport, E. R. </w:t>
       </w:r>
       <w:r>
         <w:rPr>
@@ -5977,7 +6074,21 @@
           <w:i/>
           <w:iCs/>
         </w:rPr>
-        <w:t>Integr. Med. Clin. J.</w:t>
+        <w:t>et al.</w:t>
+      </w:r>
+      <w:r>
+        <w:rPr>
+          <w:rFonts w:ascii="Calibri" w:hAnsi="Calibri" w:cs="Calibri"/>
+        </w:rPr>
+        <w:t xml:space="preserve"> The human microbiome in evolution. </w:t>
+      </w:r>
+      <w:r>
+        <w:rPr>
+          <w:rFonts w:ascii="Calibri" w:hAnsi="Calibri" w:cs="Calibri"/>
+          <w:i/>
+          <w:iCs/>
+        </w:rPr>
+        <w:t>BMC Biol.</w:t>
       </w:r>
       <w:r>
         <w:rPr>
@@ -5991,13 +6102,13 @@
           <w:b/>
           <w:bCs/>
         </w:rPr>
-        <w:t>17</w:t>
-      </w:r>
-      <w:r>
-        <w:rPr>
-          <w:rFonts w:ascii="Calibri" w:hAnsi="Calibri" w:cs="Calibri"/>
-        </w:rPr>
-        <w:t>, 28–32 (2018).</w:t>
+        <w:t>15</w:t>
+      </w:r>
+      <w:r>
+        <w:rPr>
+          <w:rFonts w:ascii="Calibri" w:hAnsi="Calibri" w:cs="Calibri"/>
+        </w:rPr>
+        <w:t>, 127 (2017).</w:t>
       </w:r>
     </w:p>
     <w:p>
@@ -6012,14 +6123,14 @@
         <w:rPr>
           <w:rFonts w:ascii="Calibri" w:hAnsi="Calibri" w:cs="Calibri"/>
         </w:rPr>
-        <w:t>3.</w:t>
+        <w:t>4.</w:t>
       </w:r>
       <w:r>
         <w:rPr>
           <w:rFonts w:ascii="Calibri" w:hAnsi="Calibri" w:cs="Calibri"/>
         </w:rPr>
         <w:tab/>
-        <w:t xml:space="preserve">Davenport, E. R. </w:t>
+        <w:t xml:space="preserve">Debray, R., Tung, J. &amp; Archie, E. A. Ecology and Evolution of the Social Microbiome. </w:t>
       </w:r>
       <w:r>
         <w:rPr>
@@ -6027,13 +6138,49 @@
           <w:i/>
           <w:iCs/>
         </w:rPr>
+        <w:t>Annu. Rev. Ecol. Evol. Syst.</w:t>
+      </w:r>
+      <w:r>
+        <w:rPr>
+          <w:rFonts w:ascii="Calibri" w:hAnsi="Calibri" w:cs="Calibri"/>
+        </w:rPr>
+        <w:t xml:space="preserve"> (2024) doi:10.1146/annurev-ecolsys-102622-030749.</w:t>
+      </w:r>
+    </w:p>
+    <w:p>
+      <w:pPr>
+        <w:pStyle w:val="Bibliography"/>
+        <w:bidi w:val="0"/>
+        <w:rPr>
+          <w:rFonts w:ascii="Calibri" w:hAnsi="Calibri" w:cs="Calibri"/>
+        </w:rPr>
+      </w:pPr>
+      <w:r>
+        <w:rPr>
+          <w:rFonts w:ascii="Calibri" w:hAnsi="Calibri" w:cs="Calibri"/>
+        </w:rPr>
+        <w:t>5.</w:t>
+      </w:r>
+      <w:r>
+        <w:rPr>
+          <w:rFonts w:ascii="Calibri" w:hAnsi="Calibri" w:cs="Calibri"/>
+        </w:rPr>
+        <w:tab/>
+        <w:t xml:space="preserve">Tung, J. </w:t>
+      </w:r>
+      <w:r>
+        <w:rPr>
+          <w:rFonts w:ascii="Calibri" w:hAnsi="Calibri" w:cs="Calibri"/>
+          <w:i/>
+          <w:iCs/>
+        </w:rPr>
         <w:t>et al.</w:t>
       </w:r>
       <w:r>
         <w:rPr>
           <w:rFonts w:ascii="Calibri" w:hAnsi="Calibri" w:cs="Calibri"/>
         </w:rPr>
-        <w:t xml:space="preserve"> The human microbiome in evolution. </w:t>
+        <w:t xml:space="preserve"> Social networks predict gut microbiome composition in wild baboons. </w:t>
       </w:r>
       <w:r>
         <w:rPr>
@@ -6041,7 +6188,7 @@
           <w:i/>
           <w:iCs/>
         </w:rPr>
-        <w:t>BMC Biol.</w:t>
+        <w:t>eLife</w:t>
       </w:r>
       <w:r>
         <w:rPr>
@@ -6055,13 +6202,13 @@
           <w:b/>
           <w:bCs/>
         </w:rPr>
-        <w:t>15</w:t>
-      </w:r>
-      <w:r>
-        <w:rPr>
-          <w:rFonts w:ascii="Calibri" w:hAnsi="Calibri" w:cs="Calibri"/>
-        </w:rPr>
-        <w:t>, 127 (2017).</w:t>
+        <w:t>4</w:t>
+      </w:r>
+      <w:r>
+        <w:rPr>
+          <w:rFonts w:ascii="Calibri" w:hAnsi="Calibri" w:cs="Calibri"/>
+        </w:rPr>
+        <w:t>, e05224.</w:t>
       </w:r>
     </w:p>
     <w:p>
@@ -6076,14 +6223,15 @@
         <w:rPr>
           <w:rFonts w:ascii="Calibri" w:hAnsi="Calibri" w:cs="Calibri"/>
         </w:rPr>
-        <w:t>4.</w:t>
+        <w:lastRenderedPageBreak/>
+        <w:t>6.</w:t>
       </w:r>
       <w:r>
         <w:rPr>
           <w:rFonts w:ascii="Calibri" w:hAnsi="Calibri" w:cs="Calibri"/>
         </w:rPr>
         <w:tab/>
-        <w:t xml:space="preserve">Debray, R., Tung, J. &amp; Archie, E. A. Ecology and Evolution of the Social Microbiome. </w:t>
+        <w:t xml:space="preserve">Raulo, A. </w:t>
       </w:r>
       <w:r>
         <w:rPr>
@@ -6091,13 +6239,41 @@
           <w:i/>
           <w:iCs/>
         </w:rPr>
-        <w:t>Annu. Rev. Ecol. Evol. Syst.</w:t>
-      </w:r>
-      <w:r>
-        <w:rPr>
-          <w:rFonts w:ascii="Calibri" w:hAnsi="Calibri" w:cs="Calibri"/>
-        </w:rPr>
-        <w:t xml:space="preserve"> (2024) doi:10.1146/annurev-ecolsys-102622-030749.</w:t>
+        <w:t>et al.</w:t>
+      </w:r>
+      <w:r>
+        <w:rPr>
+          <w:rFonts w:ascii="Calibri" w:hAnsi="Calibri" w:cs="Calibri"/>
+        </w:rPr>
+        <w:t xml:space="preserve"> Social networks strongly predict the gut microbiota of wild mice. </w:t>
+      </w:r>
+      <w:r>
+        <w:rPr>
+          <w:rFonts w:ascii="Calibri" w:hAnsi="Calibri" w:cs="Calibri"/>
+          <w:i/>
+          <w:iCs/>
+        </w:rPr>
+        <w:t>ISME J.</w:t>
+      </w:r>
+      <w:r>
+        <w:rPr>
+          <w:rFonts w:ascii="Calibri" w:hAnsi="Calibri" w:cs="Calibri"/>
+        </w:rPr>
+        <w:t xml:space="preserve"> </w:t>
+      </w:r>
+      <w:r>
+        <w:rPr>
+          <w:rFonts w:ascii="Calibri" w:hAnsi="Calibri" w:cs="Calibri"/>
+          <w:b/>
+          <w:bCs/>
+        </w:rPr>
+        <w:t>15</w:t>
+      </w:r>
+      <w:r>
+        <w:rPr>
+          <w:rFonts w:ascii="Calibri" w:hAnsi="Calibri" w:cs="Calibri"/>
+        </w:rPr>
+        <w:t>, 2601–2613 (2021).</w:t>
       </w:r>
     </w:p>
     <w:p>
@@ -6112,14 +6288,14 @@
         <w:rPr>
           <w:rFonts w:ascii="Calibri" w:hAnsi="Calibri" w:cs="Calibri"/>
         </w:rPr>
-        <w:t>5.</w:t>
+        <w:t>7.</w:t>
       </w:r>
       <w:r>
         <w:rPr>
           <w:rFonts w:ascii="Calibri" w:hAnsi="Calibri" w:cs="Calibri"/>
         </w:rPr>
         <w:tab/>
-        <w:t xml:space="preserve">Tung, J. </w:t>
+        <w:t>Wikberg, E. C., Christie, D., Sicotte, P. &amp; Ting, N. Interactions between social groups of colobus monkeys (</w:t>
       </w:r>
       <w:r>
         <w:rPr>
@@ -6127,13 +6303,13 @@
           <w:i/>
           <w:iCs/>
         </w:rPr>
-        <w:t>et al.</w:t>
-      </w:r>
-      <w:r>
-        <w:rPr>
-          <w:rFonts w:ascii="Calibri" w:hAnsi="Calibri" w:cs="Calibri"/>
-        </w:rPr>
-        <w:t xml:space="preserve"> Social networks predict gut microbiome composition in wild baboons. </w:t>
+        <w:t>Colobus vellerosus</w:t>
+      </w:r>
+      <w:r>
+        <w:rPr>
+          <w:rFonts w:ascii="Calibri" w:hAnsi="Calibri" w:cs="Calibri"/>
+        </w:rPr>
+        <w:t xml:space="preserve">) explain similarities in their gut microbiomes. </w:t>
       </w:r>
       <w:r>
         <w:rPr>
@@ -6141,7 +6317,7 @@
           <w:i/>
           <w:iCs/>
         </w:rPr>
-        <w:t>eLife</w:t>
+        <w:t>Anim. Behav.</w:t>
       </w:r>
       <w:r>
         <w:rPr>
@@ -6155,13 +6331,13 @@
           <w:b/>
           <w:bCs/>
         </w:rPr>
-        <w:t>4</w:t>
-      </w:r>
-      <w:r>
-        <w:rPr>
-          <w:rFonts w:ascii="Calibri" w:hAnsi="Calibri" w:cs="Calibri"/>
-        </w:rPr>
-        <w:t>, e05224.</w:t>
+        <w:t>163</w:t>
+      </w:r>
+      <w:r>
+        <w:rPr>
+          <w:rFonts w:ascii="Calibri" w:hAnsi="Calibri" w:cs="Calibri"/>
+        </w:rPr>
+        <w:t>, 17–31 (2020).</w:t>
       </w:r>
     </w:p>
     <w:p>
@@ -6176,14 +6352,14 @@
         <w:rPr>
           <w:rFonts w:ascii="Calibri" w:hAnsi="Calibri" w:cs="Calibri"/>
         </w:rPr>
-        <w:t>6.</w:t>
+        <w:t>8.</w:t>
       </w:r>
       <w:r>
         <w:rPr>
           <w:rFonts w:ascii="Calibri" w:hAnsi="Calibri" w:cs="Calibri"/>
         </w:rPr>
         <w:tab/>
-        <w:t xml:space="preserve">Raulo, A. </w:t>
+        <w:t xml:space="preserve">Alberts, S. C. &amp; Altmann, J. The Amboseli Baboon Research Project: 40 Years of Continuity and Change. in </w:t>
       </w:r>
       <w:r>
         <w:rPr>
@@ -6191,13 +6367,49 @@
           <w:i/>
           <w:iCs/>
         </w:rPr>
+        <w:t>Long-Term Field Studies of Primates</w:t>
+      </w:r>
+      <w:r>
+        <w:rPr>
+          <w:rFonts w:ascii="Calibri" w:hAnsi="Calibri" w:cs="Calibri"/>
+        </w:rPr>
+        <w:t xml:space="preserve"> (eds. Kappeler, P. M. &amp; Watts, D. P.) 261–287 (Springer Berlin Heidelberg, Berlin, Heidelberg, 2012). doi:10.1007/978-3-642-22514-7_12.</w:t>
+      </w:r>
+    </w:p>
+    <w:p>
+      <w:pPr>
+        <w:pStyle w:val="Bibliography"/>
+        <w:bidi w:val="0"/>
+        <w:rPr>
+          <w:rFonts w:ascii="Calibri" w:hAnsi="Calibri" w:cs="Calibri"/>
+        </w:rPr>
+      </w:pPr>
+      <w:r>
+        <w:rPr>
+          <w:rFonts w:ascii="Calibri" w:hAnsi="Calibri" w:cs="Calibri"/>
+        </w:rPr>
+        <w:t>9.</w:t>
+      </w:r>
+      <w:r>
+        <w:rPr>
+          <w:rFonts w:ascii="Calibri" w:hAnsi="Calibri" w:cs="Calibri"/>
+        </w:rPr>
+        <w:tab/>
+        <w:t xml:space="preserve">Björk, J. R. </w:t>
+      </w:r>
+      <w:r>
+        <w:rPr>
+          <w:rFonts w:ascii="Calibri" w:hAnsi="Calibri" w:cs="Calibri"/>
+          <w:i/>
+          <w:iCs/>
+        </w:rPr>
         <w:t>et al.</w:t>
       </w:r>
       <w:r>
         <w:rPr>
           <w:rFonts w:ascii="Calibri" w:hAnsi="Calibri" w:cs="Calibri"/>
         </w:rPr>
-        <w:t xml:space="preserve"> Social networks strongly predict the gut microbiota of wild mice. </w:t>
+        <w:t xml:space="preserve"> Synchrony and idiosyncrasy in the gut microbiome of wild baboons. </w:t>
       </w:r>
       <w:r>
         <w:rPr>
@@ -6205,7 +6417,7 @@
           <w:i/>
           <w:iCs/>
         </w:rPr>
-        <w:t>ISME J.</w:t>
+        <w:t>Nat. Ecol. Evol.</w:t>
       </w:r>
       <w:r>
         <w:rPr>
@@ -6219,13 +6431,13 @@
           <w:b/>
           <w:bCs/>
         </w:rPr>
-        <w:t>15</w:t>
-      </w:r>
-      <w:r>
-        <w:rPr>
-          <w:rFonts w:ascii="Calibri" w:hAnsi="Calibri" w:cs="Calibri"/>
-        </w:rPr>
-        <w:t>, 2601–2613 (2021).</w:t>
+        <w:t>6</w:t>
+      </w:r>
+      <w:r>
+        <w:rPr>
+          <w:rFonts w:ascii="Calibri" w:hAnsi="Calibri" w:cs="Calibri"/>
+        </w:rPr>
+        <w:t>, 955–964 (2022).</w:t>
       </w:r>
     </w:p>
     <w:p>
@@ -6240,14 +6452,14 @@
         <w:rPr>
           <w:rFonts w:ascii="Calibri" w:hAnsi="Calibri" w:cs="Calibri"/>
         </w:rPr>
-        <w:t>7.</w:t>
+        <w:t>10.</w:t>
       </w:r>
       <w:r>
         <w:rPr>
           <w:rFonts w:ascii="Calibri" w:hAnsi="Calibri" w:cs="Calibri"/>
         </w:rPr>
         <w:tab/>
-        <w:t>Wikberg, E. C., Christie, D., Sicotte, P. &amp; Ting, N. Interactions between social groups of colobus monkeys (</w:t>
+        <w:t xml:space="preserve">Caporaso, J. G. </w:t>
       </w:r>
       <w:r>
         <w:rPr>
@@ -6255,13 +6467,13 @@
           <w:i/>
           <w:iCs/>
         </w:rPr>
-        <w:t>Colobus vellerosus</w:t>
-      </w:r>
-      <w:r>
-        <w:rPr>
-          <w:rFonts w:ascii="Calibri" w:hAnsi="Calibri" w:cs="Calibri"/>
-        </w:rPr>
-        <w:t xml:space="preserve">) explain similarities in their gut microbiomes. </w:t>
+        <w:t>et al.</w:t>
+      </w:r>
+      <w:r>
+        <w:rPr>
+          <w:rFonts w:ascii="Calibri" w:hAnsi="Calibri" w:cs="Calibri"/>
+        </w:rPr>
+        <w:t xml:space="preserve"> Ultra-high-throughput microbial community analysis on the Illumina HiSeq and MiSeq platforms. </w:t>
       </w:r>
       <w:r>
         <w:rPr>
@@ -6269,7 +6481,7 @@
           <w:i/>
           <w:iCs/>
         </w:rPr>
-        <w:t>Anim. Behav.</w:t>
+        <w:t>ISME J.</w:t>
       </w:r>
       <w:r>
         <w:rPr>
@@ -6283,13 +6495,13 @@
           <w:b/>
           <w:bCs/>
         </w:rPr>
-        <w:t>163</w:t>
-      </w:r>
-      <w:r>
-        <w:rPr>
-          <w:rFonts w:ascii="Calibri" w:hAnsi="Calibri" w:cs="Calibri"/>
-        </w:rPr>
-        <w:t>, 17–31 (2020).</w:t>
+        <w:t>6</w:t>
+      </w:r>
+      <w:r>
+        <w:rPr>
+          <w:rFonts w:ascii="Calibri" w:hAnsi="Calibri" w:cs="Calibri"/>
+        </w:rPr>
+        <w:t>, 1621–1624 (2012).</w:t>
       </w:r>
     </w:p>
     <w:p>
@@ -6304,14 +6516,14 @@
         <w:rPr>
           <w:rFonts w:ascii="Calibri" w:hAnsi="Calibri" w:cs="Calibri"/>
         </w:rPr>
-        <w:t>8.</w:t>
+        <w:t>11.</w:t>
       </w:r>
       <w:r>
         <w:rPr>
           <w:rFonts w:ascii="Calibri" w:hAnsi="Calibri" w:cs="Calibri"/>
         </w:rPr>
         <w:tab/>
-        <w:t xml:space="preserve">Alberts, S. C. &amp; Altmann, J. The Amboseli Baboon Research Project: 40 Years of Continuity and Change. in </w:t>
+        <w:t xml:space="preserve">Hotelling, H. Analysis of a complex of statistical variables into principal components. </w:t>
       </w:r>
       <w:r>
         <w:rPr>
@@ -6319,13 +6531,27 @@
           <w:i/>
           <w:iCs/>
         </w:rPr>
-        <w:t>Long-Term Field Studies of Primates</w:t>
-      </w:r>
-      <w:r>
-        <w:rPr>
-          <w:rFonts w:ascii="Calibri" w:hAnsi="Calibri" w:cs="Calibri"/>
-        </w:rPr>
-        <w:t xml:space="preserve"> (eds. Kappeler, P. M. &amp; Watts, D. P.) 261–287 (Springer Berlin Heidelberg, Berlin, Heidelberg, 2012). doi:10.1007/978-3-642-22514-7_12.</w:t>
+        <w:t>J. Educ. Psychol.</w:t>
+      </w:r>
+      <w:r>
+        <w:rPr>
+          <w:rFonts w:ascii="Calibri" w:hAnsi="Calibri" w:cs="Calibri"/>
+        </w:rPr>
+        <w:t xml:space="preserve"> </w:t>
+      </w:r>
+      <w:r>
+        <w:rPr>
+          <w:rFonts w:ascii="Calibri" w:hAnsi="Calibri" w:cs="Calibri"/>
+          <w:b/>
+          <w:bCs/>
+        </w:rPr>
+        <w:t>24</w:t>
+      </w:r>
+      <w:r>
+        <w:rPr>
+          <w:rFonts w:ascii="Calibri" w:hAnsi="Calibri" w:cs="Calibri"/>
+        </w:rPr>
+        <w:t>, 417–441 (1933).</w:t>
       </w:r>
     </w:p>
     <w:p>
@@ -6340,56 +6566,14 @@
         <w:rPr>
           <w:rFonts w:ascii="Calibri" w:hAnsi="Calibri" w:cs="Calibri"/>
         </w:rPr>
-        <w:t>9.</w:t>
+        <w:t>12.</w:t>
       </w:r>
       <w:r>
         <w:rPr>
           <w:rFonts w:ascii="Calibri" w:hAnsi="Calibri" w:cs="Calibri"/>
         </w:rPr>
         <w:tab/>
-        <w:t xml:space="preserve">Björk, J. R. </w:t>
-      </w:r>
-      <w:r>
-        <w:rPr>
-          <w:rFonts w:ascii="Calibri" w:hAnsi="Calibri" w:cs="Calibri"/>
-          <w:i/>
-          <w:iCs/>
-        </w:rPr>
-        <w:t>et al.</w:t>
-      </w:r>
-      <w:r>
-        <w:rPr>
-          <w:rFonts w:ascii="Calibri" w:hAnsi="Calibri" w:cs="Calibri"/>
-        </w:rPr>
-        <w:t xml:space="preserve"> Synchrony and idiosyncrasy in the gut microbiome of wild baboons. </w:t>
-      </w:r>
-      <w:r>
-        <w:rPr>
-          <w:rFonts w:ascii="Calibri" w:hAnsi="Calibri" w:cs="Calibri"/>
-          <w:i/>
-          <w:iCs/>
-        </w:rPr>
-        <w:t>Nat. Ecol. Evol.</w:t>
-      </w:r>
-      <w:r>
-        <w:rPr>
-          <w:rFonts w:ascii="Calibri" w:hAnsi="Calibri" w:cs="Calibri"/>
-        </w:rPr>
-        <w:t xml:space="preserve"> </w:t>
-      </w:r>
-      <w:r>
-        <w:rPr>
-          <w:rFonts w:ascii="Calibri" w:hAnsi="Calibri" w:cs="Calibri"/>
-          <w:b/>
-          <w:bCs/>
-        </w:rPr>
-        <w:t>6</w:t>
-      </w:r>
-      <w:r>
-        <w:rPr>
-          <w:rFonts w:ascii="Calibri" w:hAnsi="Calibri" w:cs="Calibri"/>
-        </w:rPr>
-        <w:t>, 955–964 (2022).</w:t>
+        <w:t>Byrd, R. H., Lu, P., Nocedal, J. &amp; Zhu, C. A Limited Memory Algorithm for Bound Constrained Optimization.</w:t>
       </w:r>
     </w:p>
     <w:p>
@@ -6404,143 +6588,6 @@
         <w:rPr>
           <w:rFonts w:ascii="Calibri" w:hAnsi="Calibri" w:cs="Calibri"/>
         </w:rPr>
-        <w:t>10.</w:t>
-      </w:r>
-      <w:r>
-        <w:rPr>
-          <w:rFonts w:ascii="Calibri" w:hAnsi="Calibri" w:cs="Calibri"/>
-        </w:rPr>
-        <w:tab/>
-        <w:t xml:space="preserve">Caporaso, J. G. </w:t>
-      </w:r>
-      <w:r>
-        <w:rPr>
-          <w:rFonts w:ascii="Calibri" w:hAnsi="Calibri" w:cs="Calibri"/>
-          <w:i/>
-          <w:iCs/>
-        </w:rPr>
-        <w:t>et al.</w:t>
-      </w:r>
-      <w:r>
-        <w:rPr>
-          <w:rFonts w:ascii="Calibri" w:hAnsi="Calibri" w:cs="Calibri"/>
-        </w:rPr>
-        <w:t xml:space="preserve"> Ultra-high-throughput microbial community analysis on the Illumina HiSeq and MiSeq platforms. </w:t>
-      </w:r>
-      <w:r>
-        <w:rPr>
-          <w:rFonts w:ascii="Calibri" w:hAnsi="Calibri" w:cs="Calibri"/>
-          <w:i/>
-          <w:iCs/>
-        </w:rPr>
-        <w:t>ISME J.</w:t>
-      </w:r>
-      <w:r>
-        <w:rPr>
-          <w:rFonts w:ascii="Calibri" w:hAnsi="Calibri" w:cs="Calibri"/>
-        </w:rPr>
-        <w:t xml:space="preserve"> </w:t>
-      </w:r>
-      <w:r>
-        <w:rPr>
-          <w:rFonts w:ascii="Calibri" w:hAnsi="Calibri" w:cs="Calibri"/>
-          <w:b/>
-          <w:bCs/>
-        </w:rPr>
-        <w:t>6</w:t>
-      </w:r>
-      <w:r>
-        <w:rPr>
-          <w:rFonts w:ascii="Calibri" w:hAnsi="Calibri" w:cs="Calibri"/>
-        </w:rPr>
-        <w:t>, 1621–1624 (2012).</w:t>
-      </w:r>
-    </w:p>
-    <w:p>
-      <w:pPr>
-        <w:pStyle w:val="Bibliography"/>
-        <w:bidi w:val="0"/>
-        <w:rPr>
-          <w:rFonts w:ascii="Calibri" w:hAnsi="Calibri" w:cs="Calibri"/>
-        </w:rPr>
-      </w:pPr>
-      <w:r>
-        <w:rPr>
-          <w:rFonts w:ascii="Calibri" w:hAnsi="Calibri" w:cs="Calibri"/>
-        </w:rPr>
-        <w:t>11.</w:t>
-      </w:r>
-      <w:r>
-        <w:rPr>
-          <w:rFonts w:ascii="Calibri" w:hAnsi="Calibri" w:cs="Calibri"/>
-        </w:rPr>
-        <w:tab/>
-        <w:t xml:space="preserve">Hotelling, H. Analysis of a complex of statistical variables into principal components. </w:t>
-      </w:r>
-      <w:r>
-        <w:rPr>
-          <w:rFonts w:ascii="Calibri" w:hAnsi="Calibri" w:cs="Calibri"/>
-          <w:i/>
-          <w:iCs/>
-        </w:rPr>
-        <w:t>J. Educ. Psychol.</w:t>
-      </w:r>
-      <w:r>
-        <w:rPr>
-          <w:rFonts w:ascii="Calibri" w:hAnsi="Calibri" w:cs="Calibri"/>
-        </w:rPr>
-        <w:t xml:space="preserve"> </w:t>
-      </w:r>
-      <w:r>
-        <w:rPr>
-          <w:rFonts w:ascii="Calibri" w:hAnsi="Calibri" w:cs="Calibri"/>
-          <w:b/>
-          <w:bCs/>
-        </w:rPr>
-        <w:t>24</w:t>
-      </w:r>
-      <w:r>
-        <w:rPr>
-          <w:rFonts w:ascii="Calibri" w:hAnsi="Calibri" w:cs="Calibri"/>
-        </w:rPr>
-        <w:t>, 417–441 (1933).</w:t>
-      </w:r>
-    </w:p>
-    <w:p>
-      <w:pPr>
-        <w:pStyle w:val="Bibliography"/>
-        <w:bidi w:val="0"/>
-        <w:rPr>
-          <w:rFonts w:ascii="Calibri" w:hAnsi="Calibri" w:cs="Calibri"/>
-        </w:rPr>
-      </w:pPr>
-      <w:r>
-        <w:rPr>
-          <w:rFonts w:ascii="Calibri" w:hAnsi="Calibri" w:cs="Calibri"/>
-        </w:rPr>
-        <w:t>12.</w:t>
-      </w:r>
-      <w:r>
-        <w:rPr>
-          <w:rFonts w:ascii="Calibri" w:hAnsi="Calibri" w:cs="Calibri"/>
-        </w:rPr>
-        <w:tab/>
-        <w:t>Byrd, R. H., Lu, P., Nocedal, J. &amp; Zhu, C. A Limited Memory Algorithm for Bound Constrained Optimization.</w:t>
-      </w:r>
-    </w:p>
-    <w:p>
-      <w:pPr>
-        <w:pStyle w:val="Bibliography"/>
-        <w:bidi w:val="0"/>
-        <w:rPr>
-          <w:rFonts w:ascii="Calibri" w:hAnsi="Calibri" w:cs="Calibri"/>
-        </w:rPr>
-      </w:pPr>
-      <w:r>
-        <w:rPr>
-          <w:rFonts w:ascii="Calibri" w:hAnsi="Calibri" w:cs="Calibri"/>
-        </w:rPr>
-        <w:lastRenderedPageBreak/>
         <w:t>13.</w:t>
       </w:r>
       <w:r>
@@ -7203,14 +7250,6 @@
     <w:abstractNumId w:val="1"/>
   </w:num>
 </w:numbering>
-</file>
-
-<file path=word/people.xml><?xml version="1.0" encoding="utf-8"?>
-<w15:people xmlns:wpc="http://schemas.microsoft.com/office/word/2010/wordprocessingCanvas" xmlns:cx="http://schemas.microsoft.com/office/drawing/2014/chartex" xmlns:cx1="http://schemas.microsoft.com/office/drawing/2015/9/8/chartex" xmlns:cx2="http://schemas.microsoft.com/office/drawing/2015/10/21/chartex" xmlns:cx3="http://schemas.microsoft.com/office/drawing/2016/5/9/chartex" xmlns:cx4="http://schemas.microsoft.com/office/drawing/2016/5/10/chartex" xmlns:cx5="http://schemas.microsoft.com/office/drawing/2016/5/11/chartex" xmlns:cx6="http://schemas.microsoft.com/office/drawing/2016/5/12/chartex" xmlns:cx7="http://schemas.microsoft.com/office/drawing/2016/5/13/chartex" xmlns:cx8="http://schemas.microsoft.com/office/drawing/2016/5/14/chartex" xmlns:mc="http://schemas.openxmlformats.org/markup-compatibility/2006" xmlns:aink="http://schemas.microsoft.com/office/drawing/2016/ink" xmlns:am3d="http://schemas.microsoft.com/office/drawing/2017/model3d" xmlns:o="urn:schemas-microsoft-com:office:office" xmlns:oel="http://schemas.microsoft.com/office/2019/extlst" xmlns:r="http://schemas.openxmlformats.org/officeDocument/2006/relationships" xmlns:m="http://schemas.openxmlformats.org/officeDocument/2006/math" xmlns:v="urn:schemas-microsoft-com:vml" xmlns:wp14="http://schemas.microsoft.com/office/word/2010/wordprocessingDrawing" xmlns:wp="http://schemas.openxmlformats.org/drawingml/2006/wordprocessingDrawing" xmlns:w10="urn:schemas-microsoft-com:office:word" xmlns:w="http://schemas.openxmlformats.org/wordprocessingml/2006/main" xmlns:w14="http://schemas.microsoft.com/office/word/2010/wordml" xmlns:w15="http://schemas.microsoft.com/office/word/2012/wordml" xmlns:w16cex="http://schemas.microsoft.com/office/word/2018/wordml/cex" xmlns:w16cid="http://schemas.microsoft.com/office/word/2016/wordml/cid" xmlns:w16="http://schemas.microsoft.com/office/word/2018/wordml" xmlns:w16du="http://schemas.microsoft.com/office/word/2023/wordml/word16du" xmlns:w16sdtdh="http://schemas.microsoft.com/office/word/2020/wordml/sdtdatahash" xmlns:w16se="http://schemas.microsoft.com/office/word/2015/wordml/symex" xmlns:wpg="http://schemas.microsoft.com/office/word/2010/wordprocessingGroup" xmlns:wpi="http://schemas.microsoft.com/office/word/2010/wordprocessingInk" xmlns:wne="http://schemas.microsoft.com/office/word/2006/wordml" xmlns:wps="http://schemas.microsoft.com/office/word/2010/wordprocessingShape" mc:Ignorable="w14 w15 w16se w16cid w16 w16cex w16sdtdh w16du wp14">
-  <w15:person w15:author="Yuval Dotan">
-    <w15:presenceInfo w15:providerId="AD" w15:userId="S::yuvaldotan@mail.tau.ac.il::587df778-8fe8-490e-a74f-dde3215c4184"/>
-  </w15:person>
-</w15:people>
 </file>
 
 <file path=word/styles.xml><?xml version="1.0" encoding="utf-8"?>

</xml_diff>